<commit_message>
Verdiepen in exceptions, mockdata afwerken, logboek correct opstellen
* Dieper in de MSDN documentatie duiken. Dit moet nog uitgetijpt worden.
* Laatste stukje van mockdata verder uitwerken.
* Logboek verder in detail uitgelegd
</commit_message>
<xml_diff>
--- a/Opdracht-SoftwareTesting.docx
+++ b/Opdracht-SoftwareTesting.docx
@@ -109,19 +109,8 @@
           <w:sz w:val="52"/>
           <w:szCs w:val="52"/>
         </w:rPr>
-        <w:t xml:space="preserve">Opdracht Software </w:t>
-      </w:r>
-      <w:proofErr w:type="spellStart"/>
-      <w:r>
-        <w:rPr>
-          <w:b/>
-          <w:bCs/>
-          <w:sz w:val="52"/>
-          <w:szCs w:val="52"/>
-        </w:rPr>
-        <w:t>Testing</w:t>
-      </w:r>
-      <w:proofErr w:type="spellEnd"/>
+        <w:t>Opdracht Software Testing</w:t>
+      </w:r>
     </w:p>
     <w:p>
       <w:pPr>
@@ -221,17 +210,8 @@
           <w:b/>
           <w:bCs/>
         </w:rPr>
-        <w:t xml:space="preserve">Software </w:t>
-      </w:r>
-      <w:proofErr w:type="spellStart"/>
-      <w:r>
-        <w:rPr>
-          <w:b/>
-          <w:bCs/>
-        </w:rPr>
-        <w:t>Testing</w:t>
-      </w:r>
-      <w:proofErr w:type="spellEnd"/>
+        <w:t>Software Testing</w:t>
+      </w:r>
     </w:p>
     <w:p>
       <w:pPr>
@@ -239,13 +219,8 @@
         <w:jc w:val="right"/>
       </w:pPr>
       <w:r>
-        <w:t xml:space="preserve">Frank </w:t>
-      </w:r>
-      <w:proofErr w:type="spellStart"/>
-      <w:r>
-        <w:t>Serneels</w:t>
-      </w:r>
-      <w:proofErr w:type="spellEnd"/>
+        <w:t>Frank Serneels</w:t>
+      </w:r>
     </w:p>
     <w:p>
       <w:pPr>
@@ -2633,11 +2608,9 @@
           <w:numId w:val="1"/>
         </w:numPr>
       </w:pPr>
-      <w:proofErr w:type="spellStart"/>
       <w:r>
         <w:t>xUnit</w:t>
       </w:r>
-      <w:proofErr w:type="spellEnd"/>
     </w:p>
     <w:p>
       <w:pPr>
@@ -2645,22 +2618,9 @@
       </w:pPr>
       <w:bookmarkStart w:id="2" w:name="_Toc84859172"/>
       <w:r>
-        <w:t xml:space="preserve">Verschil </w:t>
-      </w:r>
-      <w:proofErr w:type="spellStart"/>
-      <w:r>
-        <w:t>xUnit</w:t>
-      </w:r>
-      <w:proofErr w:type="spellEnd"/>
-      <w:r>
-        <w:t xml:space="preserve"> – </w:t>
-      </w:r>
-      <w:proofErr w:type="spellStart"/>
-      <w:r>
-        <w:t>Nunit</w:t>
+        <w:t>Verschil xUnit – Nunit</w:t>
       </w:r>
       <w:bookmarkEnd w:id="2"/>
-      <w:proofErr w:type="spellEnd"/>
     </w:p>
     <w:p>
       <w:pPr>
@@ -2670,13 +2630,8 @@
           <w:numId w:val="2"/>
         </w:numPr>
       </w:pPr>
-      <w:proofErr w:type="spellStart"/>
-      <w:r>
-        <w:t>xUnit</w:t>
-      </w:r>
-      <w:proofErr w:type="spellEnd"/>
-      <w:r>
-        <w:t xml:space="preserve"> beter voor nieuwe</w:t>
+      <w:r>
+        <w:t>xUnit beter voor nieuwe</w:t>
       </w:r>
       <w:r>
         <w:t>/lege projecten</w:t>
@@ -2690,22 +2645,12 @@
           <w:numId w:val="2"/>
         </w:numPr>
       </w:pPr>
-      <w:proofErr w:type="spellStart"/>
-      <w:r>
-        <w:t>xUnit</w:t>
-      </w:r>
-      <w:proofErr w:type="spellEnd"/>
-      <w:r>
-        <w:t xml:space="preserve"> </w:t>
-      </w:r>
-      <w:r>
-        <w:t xml:space="preserve">propere/duidelijkere versie van </w:t>
-      </w:r>
-      <w:proofErr w:type="spellStart"/>
-      <w:r>
-        <w:t>NUnit</w:t>
-      </w:r>
-      <w:proofErr w:type="spellEnd"/>
+      <w:r>
+        <w:t xml:space="preserve">xUnit </w:t>
+      </w:r>
+      <w:r>
+        <w:t>propere/duidelijkere versie van NUnit</w:t>
+      </w:r>
     </w:p>
     <w:p>
       <w:pPr>
@@ -2715,13 +2660,8 @@
           <w:numId w:val="2"/>
         </w:numPr>
       </w:pPr>
-      <w:proofErr w:type="spellStart"/>
-      <w:r>
-        <w:t>xUnit</w:t>
-      </w:r>
-      <w:proofErr w:type="spellEnd"/>
-      <w:r>
-        <w:t xml:space="preserve"> makkelijk </w:t>
+      <w:r>
+        <w:t xml:space="preserve">xUnit makkelijk </w:t>
       </w:r>
       <w:r>
         <w:t>uitbreid baar</w:t>
@@ -2730,15 +2670,7 @@
         <w:t xml:space="preserve"> </w:t>
       </w:r>
       <w:r>
-        <w:t xml:space="preserve">(zoals </w:t>
-      </w:r>
-      <w:proofErr w:type="spellStart"/>
-      <w:r>
-        <w:t>Xamarin</w:t>
-      </w:r>
-      <w:proofErr w:type="spellEnd"/>
-      <w:r>
-        <w:t>)</w:t>
+        <w:t>(zoals Xamarin)</w:t>
       </w:r>
     </w:p>
     <w:p>
@@ -2749,13 +2681,8 @@
           <w:numId w:val="2"/>
         </w:numPr>
       </w:pPr>
-      <w:proofErr w:type="spellStart"/>
-      <w:r>
-        <w:t>xUnit</w:t>
-      </w:r>
-      <w:proofErr w:type="spellEnd"/>
-      <w:r>
-        <w:t xml:space="preserve"> is nieuwer dus </w:t>
+      <w:r>
+        <w:t xml:space="preserve">xUnit is nieuwer dus </w:t>
       </w:r>
       <w:r>
         <w:t>veranderd soms nog</w:t>
@@ -2769,13 +2696,8 @@
           <w:numId w:val="2"/>
         </w:numPr>
       </w:pPr>
-      <w:proofErr w:type="spellStart"/>
-      <w:r>
-        <w:t>xUnit</w:t>
-      </w:r>
-      <w:proofErr w:type="spellEnd"/>
-      <w:r>
-        <w:t xml:space="preserve"> heeft beter geïsoleerde tests</w:t>
+      <w:r>
+        <w:t>xUnit heeft beter geïsoleerde tests</w:t>
       </w:r>
       <w:r>
         <w:t xml:space="preserve"> omdat </w:t>
@@ -2795,24 +2717,11 @@
           <w:numId w:val="2"/>
         </w:numPr>
       </w:pPr>
-      <w:proofErr w:type="spellStart"/>
-      <w:r>
-        <w:t>NUnit</w:t>
-      </w:r>
-      <w:proofErr w:type="spellEnd"/>
-      <w:r>
-        <w:t xml:space="preserve"> kunnen meerdere keren </w:t>
-      </w:r>
-      <w:r>
-        <w:t xml:space="preserve">testen hetzelfde benoemen zoals </w:t>
-      </w:r>
-      <w:proofErr w:type="spellStart"/>
-      <w:r>
-        <w:t>SetUp</w:t>
-      </w:r>
-      <w:proofErr w:type="spellEnd"/>
-      <w:r>
-        <w:t xml:space="preserve"> wat voor complexiteit zorgt</w:t>
+      <w:r>
+        <w:t xml:space="preserve">NUnit kunnen meerdere keren </w:t>
+      </w:r>
+      <w:r>
+        <w:t>testen hetzelfde benoemen zoals SetUp wat voor complexiteit zorgt</w:t>
       </w:r>
       <w:r>
         <w:t>.</w:t>
@@ -2826,38 +2735,12 @@
           <w:numId w:val="2"/>
         </w:numPr>
       </w:pPr>
-      <w:proofErr w:type="spellStart"/>
-      <w:r>
-        <w:t>xUnit</w:t>
-      </w:r>
-      <w:proofErr w:type="spellEnd"/>
-      <w:r>
-        <w:t xml:space="preserve"> heeft duidelijkere namen </w:t>
-      </w:r>
-      <w:r>
-        <w:t xml:space="preserve">zoals </w:t>
-      </w:r>
-      <w:proofErr w:type="spellStart"/>
-      <w:r>
-        <w:t>Assert.throw</w:t>
-      </w:r>
-      <w:proofErr w:type="spellEnd"/>
-      <w:r>
-        <w:t xml:space="preserve"> </w:t>
-      </w:r>
-      <w:proofErr w:type="spellStart"/>
-      <w:r>
-        <w:t>ipv</w:t>
-      </w:r>
-      <w:proofErr w:type="spellEnd"/>
-      <w:r>
-        <w:t xml:space="preserve"> </w:t>
-      </w:r>
-      <w:proofErr w:type="spellStart"/>
-      <w:r>
-        <w:t>ExpectedExceptation</w:t>
-      </w:r>
-      <w:proofErr w:type="spellEnd"/>
+      <w:r>
+        <w:t xml:space="preserve">xUnit heeft duidelijkere namen </w:t>
+      </w:r>
+      <w:r>
+        <w:t>zoals Assert.throw ipv ExpectedExceptation</w:t>
+      </w:r>
     </w:p>
     <w:p>
       <w:pPr>
@@ -3139,15 +3022,7 @@
         <w:t>Mock tests</w:t>
       </w:r>
       <w:r>
-        <w:t xml:space="preserve"> - Dit zijn unit tests die een "</w:t>
-      </w:r>
-      <w:proofErr w:type="spellStart"/>
-      <w:r>
-        <w:t>mock</w:t>
-      </w:r>
-      <w:proofErr w:type="spellEnd"/>
-      <w:r>
-        <w:t>" van een deel van de code testen in plaats van het werkelijke deel van de code zelf.</w:t>
+        <w:t xml:space="preserve"> - Dit zijn unit tests die een "mock" van een deel van de code testen in plaats van het werkelijke deel van de code zelf.</w:t>
       </w:r>
     </w:p>
     <w:p>
@@ -3183,33 +3058,11 @@
         </w:rPr>
       </w:pPr>
       <w:bookmarkStart w:id="8" w:name="_Toc84859178"/>
-      <w:proofErr w:type="spellStart"/>
       <w:r>
         <w:rPr>
           <w:lang w:val="en-US"/>
         </w:rPr>
-        <w:t>Soorten</w:t>
-      </w:r>
-      <w:proofErr w:type="spellEnd"/>
-      <w:r>
-        <w:rPr>
-          <w:lang w:val="en-US"/>
-        </w:rPr>
-        <w:t xml:space="preserve"> </w:t>
-      </w:r>
-      <w:proofErr w:type="spellStart"/>
-      <w:r>
-        <w:rPr>
-          <w:lang w:val="en-US"/>
-        </w:rPr>
-        <w:t>automatische</w:t>
-      </w:r>
-      <w:proofErr w:type="spellEnd"/>
-      <w:r>
-        <w:rPr>
-          <w:lang w:val="en-US"/>
-        </w:rPr>
-        <w:t xml:space="preserve"> test</w:t>
+        <w:t>Soorten automatische test</w:t>
       </w:r>
       <w:bookmarkEnd w:id="8"/>
       <w:r>
@@ -3285,21 +3138,12 @@
           <w:bCs/>
         </w:rPr>
       </w:pPr>
-      <w:proofErr w:type="spellStart"/>
       <w:r>
         <w:rPr>
           <w:b/>
           <w:bCs/>
         </w:rPr>
-        <w:t>Behaviour-Driven</w:t>
-      </w:r>
-      <w:proofErr w:type="spellEnd"/>
-      <w:r>
-        <w:rPr>
-          <w:b/>
-          <w:bCs/>
-        </w:rPr>
-        <w:t xml:space="preserve"> Development</w:t>
+        <w:t>Behaviour-Driven Development</w:t>
       </w:r>
     </w:p>
     <w:p>
@@ -3349,15 +3193,12 @@
         <w:pStyle w:val="Kop2"/>
       </w:pPr>
       <w:bookmarkStart w:id="9" w:name="_Toc84859179"/>
-      <w:proofErr w:type="spellStart"/>
       <w:r>
         <w:t>TestPrincipe</w:t>
       </w:r>
       <w:bookmarkEnd w:id="9"/>
-      <w:proofErr w:type="spellEnd"/>
-    </w:p>
-    <w:p>
-      <w:proofErr w:type="spellStart"/>
+    </w:p>
+    <w:p>
       <w:r>
         <w:rPr>
           <w:b/>
@@ -3366,15 +3207,10 @@
         <w:t>F</w:t>
       </w:r>
       <w:r>
-        <w:t>ast</w:t>
-      </w:r>
-      <w:proofErr w:type="spellEnd"/>
-      <w:r>
-        <w:t>,</w:t>
-      </w:r>
-    </w:p>
-    <w:p>
-      <w:proofErr w:type="spellStart"/>
+        <w:t>ast,</w:t>
+      </w:r>
+    </w:p>
+    <w:p>
       <w:r>
         <w:rPr>
           <w:b/>
@@ -3383,15 +3219,10 @@
         <w:t>I</w:t>
       </w:r>
       <w:r>
-        <w:t>solated</w:t>
-      </w:r>
-      <w:proofErr w:type="spellEnd"/>
-      <w:r>
-        <w:t>,</w:t>
-      </w:r>
-    </w:p>
-    <w:p>
-      <w:proofErr w:type="spellStart"/>
+        <w:t>solated,</w:t>
+      </w:r>
+    </w:p>
+    <w:p>
       <w:r>
         <w:rPr>
           <w:b/>
@@ -3400,15 +3231,10 @@
         <w:t>R</w:t>
       </w:r>
       <w:r>
-        <w:t>epeatable</w:t>
-      </w:r>
-      <w:proofErr w:type="spellEnd"/>
-      <w:r>
-        <w:t>,</w:t>
-      </w:r>
-    </w:p>
-    <w:p>
-      <w:proofErr w:type="spellStart"/>
+        <w:t>epeatable,</w:t>
+      </w:r>
+    </w:p>
+    <w:p>
       <w:r>
         <w:rPr>
           <w:b/>
@@ -3417,15 +3243,10 @@
         <w:t>S</w:t>
       </w:r>
       <w:r>
-        <w:t>elf-valifating</w:t>
-      </w:r>
-      <w:proofErr w:type="spellEnd"/>
-      <w:r>
-        <w:t>,</w:t>
-      </w:r>
-    </w:p>
-    <w:p>
-      <w:proofErr w:type="spellStart"/>
+        <w:t>elf-valifating,</w:t>
+      </w:r>
+    </w:p>
+    <w:p>
       <w:r>
         <w:rPr>
           <w:b/>
@@ -3436,7 +3257,6 @@
       <w:r>
         <w:t>imely</w:t>
       </w:r>
-      <w:proofErr w:type="spellEnd"/>
     </w:p>
     <w:p>
       <w:pPr>
@@ -3457,35 +3277,18 @@
           <w:numId w:val="1"/>
         </w:numPr>
       </w:pPr>
-      <w:proofErr w:type="spellStart"/>
       <w:r>
         <w:rPr>
           <w:b/>
           <w:bCs/>
         </w:rPr>
-        <w:t>Arrange</w:t>
-      </w:r>
-      <w:proofErr w:type="spellEnd"/>
-      <w:r>
-        <w:rPr>
-          <w:b/>
-          <w:bCs/>
-        </w:rPr>
-        <w:t>:</w:t>
+        <w:t>Arrange:</w:t>
       </w:r>
       <w:r>
         <w:t xml:space="preserve"> </w:t>
       </w:r>
       <w:r>
-        <w:t xml:space="preserve">Alle noodzakelijke randvoorwaarden en </w:t>
-      </w:r>
-      <w:proofErr w:type="spellStart"/>
-      <w:r>
-        <w:t>inputs</w:t>
-      </w:r>
-      <w:proofErr w:type="spellEnd"/>
-      <w:r>
-        <w:t xml:space="preserve"> voor het te testen object of de te testen methode regelen.</w:t>
+        <w:t>Alle noodzakelijke randvoorwaarden en inputs voor het te testen object of de te testen methode regelen.</w:t>
       </w:r>
     </w:p>
     <w:p>
@@ -3526,21 +3329,12 @@
           <w:numId w:val="1"/>
         </w:numPr>
       </w:pPr>
-      <w:proofErr w:type="spellStart"/>
       <w:r>
         <w:rPr>
           <w:b/>
           <w:bCs/>
         </w:rPr>
-        <w:t>Assert</w:t>
-      </w:r>
-      <w:proofErr w:type="spellEnd"/>
-      <w:r>
-        <w:rPr>
-          <w:b/>
-          <w:bCs/>
-        </w:rPr>
-        <w:t xml:space="preserve">: </w:t>
+        <w:t xml:space="preserve">Assert: </w:t>
       </w:r>
       <w:r>
         <w:t>Bevestigen (of verifiëren) dat de actie van het geteste object of de geteste methode zich gedraagt zoals verwacht.</w:t>
@@ -3580,15 +3374,7 @@
         <w:jc w:val="both"/>
       </w:pPr>
       <w:r>
-        <w:t xml:space="preserve">Eerst wordt de methode uitgewerkt in code (zie Calculator). Vervolgens maken we dan twee tests die nagaan of de code in de </w:t>
-      </w:r>
-      <w:proofErr w:type="spellStart"/>
-      <w:r>
-        <w:t>method</w:t>
-      </w:r>
-      <w:proofErr w:type="spellEnd"/>
-      <w:r>
-        <w:t xml:space="preserve"> werkt.</w:t>
+        <w:t>Eerst wordt de methode uitgewerkt in code (zie Calculator). Vervolgens maken we dan twee tests die nagaan of de code in de method werkt.</w:t>
       </w:r>
     </w:p>
     <w:p>
@@ -3606,15 +3392,7 @@
         <w:jc w:val="both"/>
       </w:pPr>
       <w:r>
-        <w:t xml:space="preserve">Om te beginnen hebben we een methode die een array krijgt met nummers. Vervolgens worden deze getallen allemaal bij elkaar opgeteld. Het resultaat </w:t>
-      </w:r>
-      <w:proofErr w:type="spellStart"/>
-      <w:r>
-        <w:t>returnen</w:t>
-      </w:r>
-      <w:proofErr w:type="spellEnd"/>
-      <w:r>
-        <w:t xml:space="preserve"> we vervolgens.</w:t>
+        <w:t>Om te beginnen hebben we een methode die een array krijgt met nummers. Vervolgens worden deze getallen allemaal bij elkaar opgeteld. Het resultaat returnen we vervolgens.</w:t>
       </w:r>
     </w:p>
     <w:p>
@@ -3697,15 +3475,7 @@
         <w:jc w:val="both"/>
       </w:pPr>
       <w:r>
-        <w:t xml:space="preserve">Tot slot vergelijken we het te verwachten resultaat met het effectieve resultaat. In dit geval verwachten we dat 1 + 1 gelijk is aan 2. Om dit aan te geven maken we gebruik van de </w:t>
-      </w:r>
-      <w:proofErr w:type="spellStart"/>
-      <w:r>
-        <w:t>Assert.Equal</w:t>
-      </w:r>
-      <w:proofErr w:type="spellEnd"/>
-      <w:r>
-        <w:t>.</w:t>
+        <w:t>Tot slot vergelijken we het te verwachten resultaat met het effectieve resultaat. In dit geval verwachten we dat 1 + 1 gelijk is aan 2. Om dit aan te geven maken we gebruik van de Assert.Equal.</w:t>
       </w:r>
     </w:p>
     <w:p>
@@ -3776,34 +3546,12 @@
         </w:rPr>
       </w:pPr>
       <w:bookmarkStart w:id="15" w:name="_Toc84859185"/>
-      <w:proofErr w:type="spellStart"/>
       <w:r>
         <w:rPr>
           <w:lang w:val="en-US"/>
         </w:rPr>
         <w:lastRenderedPageBreak/>
-        <w:t>Som</w:t>
-      </w:r>
-      <w:proofErr w:type="spellEnd"/>
-      <w:r>
-        <w:rPr>
-          <w:lang w:val="en-US"/>
-        </w:rPr>
-        <w:t xml:space="preserve"> van </w:t>
-      </w:r>
-      <w:proofErr w:type="spellStart"/>
-      <w:r>
-        <w:rPr>
-          <w:lang w:val="en-US"/>
-        </w:rPr>
-        <w:t>meerdere</w:t>
-      </w:r>
-      <w:proofErr w:type="spellEnd"/>
-      <w:r>
-        <w:rPr>
-          <w:lang w:val="en-US"/>
-        </w:rPr>
-        <w:t xml:space="preserve"> element</w:t>
+        <w:t>Som van meerdere element</w:t>
       </w:r>
       <w:bookmarkEnd w:id="15"/>
     </w:p>
@@ -3812,15 +3560,7 @@
         <w:t>Vervolgens gaan we ook m</w:t>
       </w:r>
       <w:r>
-        <w:t xml:space="preserve">eerdere getallen optellen en controleren of dit werkt. Het enige dat we hierbij aanpassen, zijn de variabelen die we meegeven aan de methode </w:t>
-      </w:r>
-      <w:proofErr w:type="spellStart"/>
-      <w:r>
-        <w:t>Sum</w:t>
-      </w:r>
-      <w:proofErr w:type="spellEnd"/>
-      <w:r>
-        <w:t>.</w:t>
+        <w:t>eerdere getallen optellen en controleren of dit werkt. Het enige dat we hierbij aanpassen, zijn de variabelen die we meegeven aan de methode Sum.</w:t>
       </w:r>
     </w:p>
     <w:p>
@@ -3828,15 +3568,7 @@
         <w:jc w:val="both"/>
       </w:pPr>
       <w:r>
-        <w:t xml:space="preserve">Uiteraard moeten we dan ook het verwachtte resultaat aanpassen. Bijkomend willen we ook nagaan of het type dat we terugkrijgen ook voldoet aan de voorwaarden. Dit doen we met de </w:t>
-      </w:r>
-      <w:proofErr w:type="spellStart"/>
-      <w:r>
-        <w:t>Assert.IsType</w:t>
-      </w:r>
-      <w:proofErr w:type="spellEnd"/>
-      <w:r>
-        <w:t>.</w:t>
+        <w:t>Uiteraard moeten we dan ook het verwachtte resultaat aanpassen. Bijkomend willen we ook nagaan of het type dat we terugkrijgen ook voldoet aan de voorwaarden. Dit doen we met de Assert.IsType.</w:t>
       </w:r>
     </w:p>
     <w:p>
@@ -3907,7 +3639,6 @@
         </w:rPr>
       </w:pPr>
       <w:bookmarkStart w:id="16" w:name="_Toc84859186"/>
-      <w:proofErr w:type="spellStart"/>
       <w:r>
         <w:rPr>
           <w:lang w:val="en-US"/>
@@ -3915,30 +3646,13 @@
         <w:t>Resultaat</w:t>
       </w:r>
       <w:bookmarkEnd w:id="16"/>
-      <w:proofErr w:type="spellEnd"/>
     </w:p>
     <w:p>
       <w:r>
         <w:t>Bij het runnen van d</w:t>
       </w:r>
       <w:r>
-        <w:t xml:space="preserve">e tests zien we dat alles werkt. Bijgevolg kan de </w:t>
-      </w:r>
-      <w:proofErr w:type="spellStart"/>
-      <w:r>
-        <w:t>method</w:t>
-      </w:r>
-      <w:proofErr w:type="spellEnd"/>
-      <w:r>
-        <w:t xml:space="preserve"> </w:t>
-      </w:r>
-      <w:proofErr w:type="spellStart"/>
-      <w:r>
-        <w:t>Sum</w:t>
-      </w:r>
-      <w:proofErr w:type="spellEnd"/>
-      <w:r>
-        <w:t>() in productie gebracht worden</w:t>
+        <w:t>e tests zien we dat alles werkt. Bijgevolg kan de method Sum() in productie gebracht worden</w:t>
       </w:r>
       <w:r>
         <w:t xml:space="preserve"> omdat we weten dat alles correct werkt</w:t>
@@ -4236,15 +3950,7 @@
         <w:t>Tot slot runnen we de test</w:t>
       </w:r>
       <w:r>
-        <w:t xml:space="preserve">s. Hierbij zien we dat alle tests geslaagd zijn. We kunnen dus de </w:t>
-      </w:r>
-      <w:proofErr w:type="spellStart"/>
-      <w:r>
-        <w:t>methods</w:t>
-      </w:r>
-      <w:proofErr w:type="spellEnd"/>
-      <w:r>
-        <w:t xml:space="preserve"> van de calculator in productie brengen.</w:t>
+        <w:t>s. Hierbij zien we dat alle tests geslaagd zijn. We kunnen dus de methods van de calculator in productie brengen.</w:t>
       </w:r>
     </w:p>
     <w:p>
@@ -4299,36 +4005,15 @@
       <w:bookmarkStart w:id="20" w:name="_Toc84859190"/>
       <w:r>
         <w:lastRenderedPageBreak/>
-        <w:t>Week 4 – Uitbreiding basiskennis (</w:t>
-      </w:r>
-      <w:proofErr w:type="spellStart"/>
-      <w:r>
-        <w:t>Exceptions</w:t>
-      </w:r>
-      <w:proofErr w:type="spellEnd"/>
-      <w:r>
-        <w:t xml:space="preserve">, </w:t>
-      </w:r>
-      <w:proofErr w:type="spellStart"/>
-      <w:r>
-        <w:t>mocktesten</w:t>
-      </w:r>
-      <w:proofErr w:type="spellEnd"/>
-      <w:r>
-        <w:t>)</w:t>
+        <w:t>Week 4 – Uitbreiding basiskennis (Exceptions, mocktesten)</w:t>
       </w:r>
     </w:p>
     <w:p>
       <w:pPr>
         <w:pStyle w:val="Kop2"/>
       </w:pPr>
-      <w:proofErr w:type="spellStart"/>
-      <w:r>
-        <w:t>Lifecycle</w:t>
-      </w:r>
-      <w:proofErr w:type="spellEnd"/>
-      <w:r>
-        <w:t xml:space="preserve"> unit testen</w:t>
+      <w:r>
+        <w:t>Lifecycle unit testen</w:t>
       </w:r>
       <w:bookmarkEnd w:id="20"/>
     </w:p>
@@ -4340,13 +4025,8 @@
         <w:t xml:space="preserve"> is eigenlijk een </w:t>
       </w:r>
       <w:r>
-        <w:t xml:space="preserve">verzameling van </w:t>
-      </w:r>
-      <w:proofErr w:type="spellStart"/>
-      <w:r>
-        <w:t>subcomponenten</w:t>
-      </w:r>
-      <w:proofErr w:type="spellEnd"/>
+        <w:t>verzameling van subcomponenten</w:t>
+      </w:r>
       <w:r>
         <w:t xml:space="preserve"> testen. Hiervoor hebben twee elementen nodig:</w:t>
       </w:r>
@@ -4359,11 +4039,9 @@
           <w:numId w:val="8"/>
         </w:numPr>
       </w:pPr>
-      <w:proofErr w:type="spellStart"/>
       <w:r>
         <w:t>Constructor</w:t>
       </w:r>
-      <w:proofErr w:type="spellEnd"/>
     </w:p>
     <w:p>
       <w:pPr>
@@ -4373,45 +4051,19 @@
           <w:numId w:val="8"/>
         </w:numPr>
       </w:pPr>
-      <w:proofErr w:type="spellStart"/>
       <w:r>
         <w:t>IDisposable</w:t>
       </w:r>
-      <w:proofErr w:type="spellEnd"/>
     </w:p>
     <w:p>
       <w:pPr>
         <w:jc w:val="both"/>
       </w:pPr>
       <w:r>
-        <w:t xml:space="preserve">De </w:t>
-      </w:r>
-      <w:proofErr w:type="spellStart"/>
-      <w:r>
-        <w:t>constructor</w:t>
-      </w:r>
-      <w:proofErr w:type="spellEnd"/>
-      <w:r>
-        <w:t xml:space="preserve"> dient om de klasse te kunnen instantiëren en de </w:t>
-      </w:r>
-      <w:r>
-        <w:t xml:space="preserve">interface </w:t>
-      </w:r>
-      <w:proofErr w:type="spellStart"/>
-      <w:r>
-        <w:t>IDisposable</w:t>
-      </w:r>
-      <w:proofErr w:type="spellEnd"/>
-      <w:r>
-        <w:t xml:space="preserve"> geeft aan dat je klasse middelen moet vrijmaken wanneer ze niet langer in gebruik zijn, en de methode </w:t>
-      </w:r>
-      <w:proofErr w:type="spellStart"/>
-      <w:r>
-        <w:t>Dispose</w:t>
-      </w:r>
-      <w:proofErr w:type="spellEnd"/>
-      <w:r>
-        <w:t xml:space="preserve"> wordt beschikbaar gesteld zodat gebruikers van je klasse deze kunnen aanroepen om de verbruikte middelen vrij te maken</w:t>
+        <w:t xml:space="preserve">De constructor dient om de klasse te kunnen instantiëren en de </w:t>
+      </w:r>
+      <w:r>
+        <w:t>interface IDisposable geeft aan dat je klasse middelen moet vrijmaken wanneer ze niet langer in gebruik zijn, en de methode Dispose wordt beschikbaar gesteld zodat gebruikers van je klasse deze kunnen aanroepen om de verbruikte middelen vrij te maken</w:t>
       </w:r>
     </w:p>
     <w:p>
@@ -4579,13 +4231,11 @@
         <w:pStyle w:val="Kop2"/>
       </w:pPr>
       <w:bookmarkStart w:id="22" w:name="_Toc84859192"/>
-      <w:proofErr w:type="spellStart"/>
       <w:r>
         <w:lastRenderedPageBreak/>
         <w:t>Exceptions</w:t>
       </w:r>
       <w:bookmarkEnd w:id="22"/>
-      <w:proofErr w:type="spellEnd"/>
     </w:p>
     <w:p>
       <w:r>
@@ -4665,23 +4315,7 @@
         <w:t>testen</w:t>
       </w:r>
       <w:r>
-        <w:t xml:space="preserve"> zorgt er voor dat waarden die worden aangeleverd kan </w:t>
-      </w:r>
-      <w:proofErr w:type="spellStart"/>
-      <w:r>
-        <w:t>override</w:t>
-      </w:r>
-      <w:proofErr w:type="spellEnd"/>
-      <w:r>
-        <w:t xml:space="preserve"> worden in de specifieke test. Zo kan je een resultaat van </w:t>
-      </w:r>
-      <w:proofErr w:type="spellStart"/>
-      <w:r>
-        <w:t>Datetime.Now</w:t>
-      </w:r>
-      <w:proofErr w:type="spellEnd"/>
-      <w:r>
-        <w:t>() veranderen door een zelf gekozen datum.</w:t>
+        <w:t xml:space="preserve"> zorgt er voor dat waarden die worden aangeleverd kan override worden in de specifieke test. Zo kan je een resultaat van Datetime.Now() veranderen door een zelf gekozen datum.</w:t>
       </w:r>
     </w:p>
     <w:p>
@@ -4696,81 +4330,12 @@
       <w:pPr>
         <w:pStyle w:val="Kop1"/>
       </w:pPr>
-      <w:bookmarkStart w:id="24" w:name="_Toc84859194"/>
+      <w:bookmarkStart w:id="24" w:name="_Toc84859195"/>
       <w:r>
         <w:lastRenderedPageBreak/>
-        <w:t>Ervaring</w:t>
+        <w:t>Logboek</w:t>
       </w:r>
       <w:bookmarkEnd w:id="24"/>
-    </w:p>
-    <w:p>
-      <w:r>
-        <w:t>De eerste uren in de cursus waren zeer leerrijk. Ondanks we wel weten dat testen belangrijk is, werd er toch nog enkele voorbeelden gegeven waar het in de realiteit misgaat. Op die manier weet je dus waar de valkuilen zich bevinden en op welke manier je testen maken moet aanpakken.</w:t>
-      </w:r>
-    </w:p>
-    <w:p>
-      <w:r>
-        <w:t xml:space="preserve">Vervolgens waren er de testen zelf. </w:t>
-      </w:r>
-      <w:r>
-        <w:t>Bij iedere test hoorde wel een redelijk blok t</w:t>
-      </w:r>
-      <w:r>
-        <w:t>heor</w:t>
-      </w:r>
-      <w:r>
-        <w:t>ie</w:t>
-      </w:r>
-      <w:r>
-        <w:t xml:space="preserve">. Zo </w:t>
-      </w:r>
-      <w:r>
-        <w:t>is er bij</w:t>
-      </w:r>
-      <w:r>
-        <w:t xml:space="preserve"> bijvoorbeeld </w:t>
-      </w:r>
-      <w:proofErr w:type="spellStart"/>
-      <w:r>
-        <w:t>Exception</w:t>
-      </w:r>
-      <w:proofErr w:type="spellEnd"/>
-      <w:r>
-        <w:t xml:space="preserve"> handeling een </w:t>
-      </w:r>
-      <w:r>
-        <w:t xml:space="preserve">heel wat </w:t>
-      </w:r>
-      <w:r>
-        <w:t xml:space="preserve">uitgebreider </w:t>
-      </w:r>
-      <w:r>
-        <w:t>stuk theorie aan gekoppeld dan oorspronkelijk gedacht</w:t>
-      </w:r>
-      <w:r>
-        <w:t>.</w:t>
-      </w:r>
-    </w:p>
-    <w:p>
-      <w:r>
-        <w:t xml:space="preserve">Nog steeds bezig </w:t>
-      </w:r>
-      <w:r>
-        <w:t xml:space="preserve">met aanvullen </w:t>
-      </w:r>
-      <w:r>
-        <w:t>….</w:t>
-      </w:r>
-    </w:p>
-    <w:p>
-      <w:pPr>
-        <w:pStyle w:val="Kop1"/>
-      </w:pPr>
-      <w:bookmarkStart w:id="25" w:name="_Toc84859195"/>
-      <w:r>
-        <w:t>Logboek</w:t>
-      </w:r>
-      <w:bookmarkEnd w:id="25"/>
     </w:p>
     <w:tbl>
       <w:tblPr>
@@ -4893,16 +4458,111 @@
             <w:tcW w:w="3808" w:type="dxa"/>
           </w:tcPr>
           <w:p>
-            <w:r>
-              <w:t xml:space="preserve">Theorie </w:t>
-            </w:r>
-            <w:proofErr w:type="spellStart"/>
-            <w:r>
-              <w:t>xUnittesten</w:t>
-            </w:r>
-            <w:proofErr w:type="spellEnd"/>
-            <w:r>
-              <w:t xml:space="preserve"> + enkele (basis)testen praktisch uitvoeren ter verduidelijking</w:t>
+            <w:pPr>
+              <w:pStyle w:val="Lijstalinea"/>
+              <w:numPr>
+                <w:ilvl w:val="0"/>
+                <w:numId w:val="1"/>
+              </w:numPr>
+            </w:pPr>
+            <w:r>
+              <w:t>Theorie xUnit testen</w:t>
+            </w:r>
+          </w:p>
+          <w:p>
+            <w:pPr>
+              <w:pStyle w:val="Lijstalinea"/>
+              <w:numPr>
+                <w:ilvl w:val="0"/>
+                <w:numId w:val="1"/>
+              </w:numPr>
+            </w:pPr>
+            <w:r>
+              <w:t>Waarom is testen belangrijk</w:t>
+            </w:r>
+          </w:p>
+          <w:p>
+            <w:pPr>
+              <w:pStyle w:val="Lijstalinea"/>
+              <w:numPr>
+                <w:ilvl w:val="0"/>
+                <w:numId w:val="1"/>
+              </w:numPr>
+            </w:pPr>
+            <w:r>
+              <w:t>Voordelen testen</w:t>
+            </w:r>
+          </w:p>
+          <w:p>
+            <w:pPr>
+              <w:pStyle w:val="Lijstalinea"/>
+              <w:numPr>
+                <w:ilvl w:val="0"/>
+                <w:numId w:val="1"/>
+              </w:numPr>
+            </w:pPr>
+            <w:r>
+              <w:t>Doel van testen</w:t>
+            </w:r>
+          </w:p>
+          <w:p>
+            <w:pPr>
+              <w:pStyle w:val="Lijstalinea"/>
+              <w:numPr>
+                <w:ilvl w:val="0"/>
+                <w:numId w:val="1"/>
+              </w:numPr>
+            </w:pPr>
+            <w:r>
+              <w:t>Soorten testen</w:t>
+            </w:r>
+          </w:p>
+          <w:p>
+            <w:pPr>
+              <w:pStyle w:val="Lijstalinea"/>
+              <w:numPr>
+                <w:ilvl w:val="0"/>
+                <w:numId w:val="6"/>
+              </w:numPr>
+            </w:pPr>
+            <w:r>
+              <w:t>Unit</w:t>
+            </w:r>
+          </w:p>
+          <w:p>
+            <w:pPr>
+              <w:pStyle w:val="Lijstalinea"/>
+              <w:numPr>
+                <w:ilvl w:val="0"/>
+                <w:numId w:val="6"/>
+              </w:numPr>
+            </w:pPr>
+            <w:r>
+              <w:t>Mock</w:t>
+            </w:r>
+          </w:p>
+          <w:p>
+            <w:pPr>
+              <w:pStyle w:val="Lijstalinea"/>
+              <w:numPr>
+                <w:ilvl w:val="0"/>
+                <w:numId w:val="6"/>
+              </w:numPr>
+            </w:pPr>
+            <w:r>
+              <w:t>Integration test</w:t>
+            </w:r>
+          </w:p>
+          <w:p>
+            <w:pPr>
+              <w:pStyle w:val="Lijstalinea"/>
+              <w:numPr>
+                <w:ilvl w:val="0"/>
+                <w:numId w:val="1"/>
+              </w:numPr>
+            </w:pPr>
+            <w:r>
+              <w:t>Basis testen uitvoeren</w:t>
             </w:r>
           </w:p>
         </w:tc>
@@ -4912,7 +4572,10 @@
           </w:tcPr>
           <w:p>
             <w:r>
-              <w:t>5 uur</w:t>
+              <w:t>4</w:t>
+            </w:r>
+            <w:r>
+              <w:t xml:space="preserve"> uur</w:t>
             </w:r>
           </w:p>
         </w:tc>
@@ -4933,38 +4596,178 @@
             <w:tcW w:w="3808" w:type="dxa"/>
           </w:tcPr>
           <w:p>
-            <w:r>
-              <w:t xml:space="preserve">Verder kennis </w:t>
-            </w:r>
-            <w:proofErr w:type="spellStart"/>
-            <w:r>
-              <w:t>xUnit</w:t>
-            </w:r>
-            <w:proofErr w:type="spellEnd"/>
-            <w:r>
-              <w:t xml:space="preserve"> testen uitbreiden + intro ingewikkeldere </w:t>
-            </w:r>
-            <w:proofErr w:type="spellStart"/>
-            <w:r>
-              <w:t>xUnit</w:t>
-            </w:r>
-            <w:proofErr w:type="spellEnd"/>
-            <w:r>
-              <w:t xml:space="preserve"> testen aanmaken + intro </w:t>
-            </w:r>
-            <w:proofErr w:type="spellStart"/>
-            <w:r>
-              <w:t>exceptions</w:t>
-            </w:r>
-            <w:proofErr w:type="spellEnd"/>
-            <w:r>
-              <w:t xml:space="preserve"> + theorie </w:t>
-            </w:r>
-            <w:proofErr w:type="spellStart"/>
-            <w:r>
-              <w:t>mocktesten</w:t>
-            </w:r>
-            <w:proofErr w:type="spellEnd"/>
+            <w:pPr>
+              <w:pStyle w:val="Lijstalinea"/>
+              <w:numPr>
+                <w:ilvl w:val="0"/>
+                <w:numId w:val="1"/>
+              </w:numPr>
+            </w:pPr>
+            <w:r>
+              <w:t>Kennis xUnit uitbreiden</w:t>
+            </w:r>
+          </w:p>
+          <w:p>
+            <w:pPr>
+              <w:pStyle w:val="Lijstalinea"/>
+              <w:numPr>
+                <w:ilvl w:val="0"/>
+                <w:numId w:val="1"/>
+              </w:numPr>
+            </w:pPr>
+            <w:r>
+              <w:t>Intro complexere xUnit testen</w:t>
+            </w:r>
+          </w:p>
+          <w:p>
+            <w:pPr>
+              <w:pStyle w:val="Lijstalinea"/>
+              <w:numPr>
+                <w:ilvl w:val="0"/>
+                <w:numId w:val="1"/>
+              </w:numPr>
+            </w:pPr>
+            <w:r>
+              <w:t>intro</w:t>
+            </w:r>
+          </w:p>
+          <w:p>
+            <w:pPr>
+              <w:pStyle w:val="Lijstalinea"/>
+              <w:numPr>
+                <w:ilvl w:val="0"/>
+                <w:numId w:val="1"/>
+              </w:numPr>
+            </w:pPr>
+            <w:r>
+              <w:t>Test-drive development</w:t>
+            </w:r>
+          </w:p>
+          <w:p>
+            <w:pPr>
+              <w:pStyle w:val="Lijstalinea"/>
+              <w:numPr>
+                <w:ilvl w:val="0"/>
+                <w:numId w:val="1"/>
+              </w:numPr>
+            </w:pPr>
+            <w:r>
+              <w:t>Test cases</w:t>
+            </w:r>
+          </w:p>
+          <w:p>
+            <w:pPr>
+              <w:pStyle w:val="Lijstalinea"/>
+              <w:numPr>
+                <w:ilvl w:val="0"/>
+                <w:numId w:val="1"/>
+              </w:numPr>
+            </w:pPr>
+            <w:r>
+              <w:t>TDD lifecycle</w:t>
+            </w:r>
+          </w:p>
+          <w:p>
+            <w:pPr>
+              <w:pStyle w:val="Lijstalinea"/>
+              <w:numPr>
+                <w:ilvl w:val="0"/>
+                <w:numId w:val="1"/>
+              </w:numPr>
+            </w:pPr>
+            <w:r>
+              <w:t>Behaviour-driven development</w:t>
+            </w:r>
+          </w:p>
+          <w:p>
+            <w:pPr>
+              <w:pStyle w:val="Lijstalinea"/>
+              <w:numPr>
+                <w:ilvl w:val="0"/>
+                <w:numId w:val="6"/>
+              </w:numPr>
+            </w:pPr>
+            <w:r>
+              <w:t>Gherkin</w:t>
+            </w:r>
+          </w:p>
+          <w:p>
+            <w:pPr>
+              <w:pStyle w:val="Lijstalinea"/>
+              <w:numPr>
+                <w:ilvl w:val="0"/>
+                <w:numId w:val="6"/>
+              </w:numPr>
+            </w:pPr>
+            <w:r>
+              <w:t>Cucumber</w:t>
+            </w:r>
+          </w:p>
+          <w:p>
+            <w:pPr>
+              <w:pStyle w:val="Lijstalinea"/>
+              <w:numPr>
+                <w:ilvl w:val="0"/>
+                <w:numId w:val="1"/>
+              </w:numPr>
+            </w:pPr>
+            <w:r>
+              <w:t>Verschil BDD en TDD</w:t>
+            </w:r>
+          </w:p>
+          <w:p>
+            <w:pPr>
+              <w:pStyle w:val="Lijstalinea"/>
+              <w:numPr>
+                <w:ilvl w:val="0"/>
+                <w:numId w:val="1"/>
+              </w:numPr>
+            </w:pPr>
+            <w:r>
+              <w:t>Wanneer BDD en TDD</w:t>
+            </w:r>
+          </w:p>
+          <w:p>
+            <w:pPr>
+              <w:pStyle w:val="Lijstalinea"/>
+              <w:numPr>
+                <w:ilvl w:val="0"/>
+                <w:numId w:val="1"/>
+              </w:numPr>
+            </w:pPr>
+            <w:r>
+              <w:t>Unit test theorie</w:t>
+            </w:r>
+          </w:p>
+          <w:p>
+            <w:pPr>
+              <w:pStyle w:val="Lijstalinea"/>
+              <w:numPr>
+                <w:ilvl w:val="0"/>
+                <w:numId w:val="1"/>
+              </w:numPr>
+            </w:pPr>
+            <w:r>
+              <w:t>Eerste</w:t>
+            </w:r>
+            <w:r>
+              <w:t xml:space="preserve"> 2</w:t>
+            </w:r>
+            <w:r>
+              <w:t xml:space="preserve"> unit test volgens F.I.R.S.T principe</w:t>
+            </w:r>
+          </w:p>
+          <w:p>
+            <w:pPr>
+              <w:pStyle w:val="Lijstalinea"/>
+              <w:numPr>
+                <w:ilvl w:val="0"/>
+                <w:numId w:val="1"/>
+              </w:numPr>
+            </w:pPr>
+            <w:r>
+              <w:t>Basis exceptions</w:t>
+            </w:r>
           </w:p>
         </w:tc>
         <w:tc>
@@ -4973,7 +4776,13 @@
           </w:tcPr>
           <w:p>
             <w:r>
-              <w:t>4 uur</w:t>
+              <w:t>4</w:t>
+            </w:r>
+            <w:r>
+              <w:t xml:space="preserve"> uur</w:t>
+            </w:r>
+            <w:r>
+              <w:t xml:space="preserve"> 30 minuten</w:t>
             </w:r>
           </w:p>
         </w:tc>
@@ -4985,7 +4794,13 @@
           </w:tcPr>
           <w:p>
             <w:r>
-              <w:t>11/10/2021 - 10/10/2021</w:t>
+              <w:t>11/10/2021 - 1</w:t>
+            </w:r>
+            <w:r>
+              <w:t>8</w:t>
+            </w:r>
+            <w:r>
+              <w:t>/10/2021</w:t>
             </w:r>
           </w:p>
         </w:tc>
@@ -4994,30 +4809,91 @@
             <w:tcW w:w="3808" w:type="dxa"/>
           </w:tcPr>
           <w:p>
-            <w:r>
-              <w:t xml:space="preserve">Uitbreiden </w:t>
-            </w:r>
-            <w:proofErr w:type="spellStart"/>
-            <w:r>
-              <w:t>mocktesten</w:t>
-            </w:r>
-            <w:proofErr w:type="spellEnd"/>
-            <w:r>
-              <w:t xml:space="preserve"> kennis + opstarten </w:t>
-            </w:r>
-            <w:proofErr w:type="spellStart"/>
-            <w:r>
-              <w:t>mocktest</w:t>
-            </w:r>
-            <w:proofErr w:type="spellEnd"/>
-            <w:r>
-              <w:t xml:space="preserve"> + verdiepen in de MSDN documentatie omtrent </w:t>
-            </w:r>
-            <w:proofErr w:type="spellStart"/>
-            <w:r>
-              <w:t>exceptions</w:t>
-            </w:r>
-            <w:proofErr w:type="spellEnd"/>
+            <w:pPr>
+              <w:pStyle w:val="Lijstalinea"/>
+              <w:numPr>
+                <w:ilvl w:val="0"/>
+                <w:numId w:val="1"/>
+              </w:numPr>
+            </w:pPr>
+            <w:r>
+              <w:t>3 AA principle</w:t>
+            </w:r>
+          </w:p>
+          <w:p>
+            <w:pPr>
+              <w:pStyle w:val="Lijstalinea"/>
+              <w:numPr>
+                <w:ilvl w:val="0"/>
+                <w:numId w:val="1"/>
+              </w:numPr>
+            </w:pPr>
+            <w:r>
+              <w:t>Theorie Assert</w:t>
+            </w:r>
+          </w:p>
+          <w:p>
+            <w:pPr>
+              <w:pStyle w:val="Lijstalinea"/>
+              <w:numPr>
+                <w:ilvl w:val="0"/>
+                <w:numId w:val="1"/>
+              </w:numPr>
+            </w:pPr>
+            <w:r>
+              <w:t>Unit test lifecycle</w:t>
+            </w:r>
+          </w:p>
+          <w:p>
+            <w:pPr>
+              <w:pStyle w:val="Lijstalinea"/>
+              <w:numPr>
+                <w:ilvl w:val="0"/>
+                <w:numId w:val="1"/>
+              </w:numPr>
+            </w:pPr>
+            <w:r>
+              <w:t>Uitbreiden tests</w:t>
+            </w:r>
+          </w:p>
+          <w:p>
+            <w:pPr>
+              <w:pStyle w:val="Lijstalinea"/>
+              <w:numPr>
+                <w:ilvl w:val="0"/>
+                <w:numId w:val="1"/>
+              </w:numPr>
+            </w:pPr>
+            <w:r>
+              <w:t>Verdiepen MSDN documentatie van exceptions in unit testing</w:t>
+            </w:r>
+          </w:p>
+          <w:p>
+            <w:pPr>
+              <w:pStyle w:val="Lijstalinea"/>
+              <w:numPr>
+                <w:ilvl w:val="0"/>
+                <w:numId w:val="1"/>
+              </w:numPr>
+            </w:pPr>
+            <w:r>
+              <w:t>Theorie m</w:t>
+            </w:r>
+            <w:r>
+              <w:t>ocktesten</w:t>
+            </w:r>
+          </w:p>
+          <w:p>
+            <w:pPr>
+              <w:pStyle w:val="Lijstalinea"/>
+              <w:numPr>
+                <w:ilvl w:val="0"/>
+                <w:numId w:val="1"/>
+              </w:numPr>
+            </w:pPr>
+            <w:r>
+              <w:t>Opstarten mocktesten</w:t>
+            </w:r>
           </w:p>
         </w:tc>
         <w:tc>
@@ -5026,12 +4902,65 @@
           </w:tcPr>
           <w:p>
             <w:r>
-              <w:t>Voorlopig 2 uur</w:t>
+              <w:t xml:space="preserve">Voorlopig </w:t>
+            </w:r>
+            <w:r>
+              <w:t>4 uur</w:t>
             </w:r>
           </w:p>
         </w:tc>
       </w:tr>
     </w:tbl>
+    <w:p>
+      <w:pPr>
+        <w:pStyle w:val="Normaletekst"/>
+      </w:pPr>
+      <w:bookmarkStart w:id="25" w:name="_Toc84859194"/>
+    </w:p>
+    <w:p>
+      <w:r>
+        <w:br w:type="page"/>
+      </w:r>
+    </w:p>
+    <w:p>
+      <w:pPr>
+        <w:pStyle w:val="Kop1"/>
+      </w:pPr>
+      <w:r>
+        <w:lastRenderedPageBreak/>
+        <w:t>Ervaring</w:t>
+      </w:r>
+      <w:bookmarkEnd w:id="25"/>
+    </w:p>
+    <w:p>
+      <w:pPr>
+        <w:jc w:val="both"/>
+      </w:pPr>
+      <w:r>
+        <w:t>De eerste uren in de cursus waren zeer leerrijk. Ondanks we wel weten dat testen belangrijk is, werd er toch nog enkele voorbeelden gegeven waar het in de realiteit misgaat. Op die manier weet je dus waar de valkuilen zich bevinden en op welke manier je testen maken moet aanpakken.</w:t>
+      </w:r>
+    </w:p>
+    <w:p>
+      <w:pPr>
+        <w:jc w:val="both"/>
+      </w:pPr>
+      <w:r>
+        <w:t>Vervolgens waren er de testen zelf. Bij iedere test hoorde wel een redelijk blok theorie. Zo is er bij bijvoorbeeld Exception handeling een heel wat uitgebreider stuk theorie aan gekoppeld dan oorspronkelijk gedacht.</w:t>
+      </w:r>
+    </w:p>
+    <w:p>
+      <w:pPr>
+        <w:jc w:val="both"/>
+      </w:pPr>
+      <w:r>
+        <w:t>Persoonlijk dacht ik dat mocktesten met mockdata niet echt nuttig waren en dat er beter getest kan worden met de huidige data. Wat ik dankzij de cursus heb ingezien is dat je door gebruik te maken van mockdata je je kan verplaatsen naar een virtueel moment. Als je nu iets zou testen zal dat waarschijnlijk niets speciaals opleveren maar wat wanneer de applicatie bijvoorbeeld runt terwijl er een jaarovergang is. Via mockdata kan je dus het huidig tijdstip veranderen naar een testen moment.</w:t>
+      </w:r>
+    </w:p>
+    <w:p>
+      <w:r>
+        <w:t>Nog steeds bezig met aanvullen ….</w:t>
+      </w:r>
+    </w:p>
     <w:p/>
     <w:sectPr>
       <w:pgSz w:w="11906" w:h="16838"/>

</xml_diff>

<commit_message>
Exceptions gebruiken bij unit-testen
</commit_message>
<xml_diff>
--- a/Opdracht-SoftwareTesting.docx
+++ b/Opdracht-SoftwareTesting.docx
@@ -4239,19 +4239,45 @@
     </w:p>
     <w:p>
       <w:r>
-        <w:t>Bezig …</w:t>
-      </w:r>
-    </w:p>
-    <w:p>
-      <w:r>
-        <w:rPr>
-          <w:noProof/>
-        </w:rPr>
+        <w:t>Het is belangrijk om exceptions te throwen omdat je op die manier veel meer controle hebt over je code. Dit kan je doen door gebruik te maken van de Assert.Throws functie.</w:t>
+      </w:r>
+    </w:p>
+    <w:p>
+      <w:pPr>
+        <w:pStyle w:val="Kop3"/>
+      </w:pPr>
+      <w:r>
+        <w:t>Testen en uit uitleg</w:t>
+      </w:r>
+    </w:p>
+    <w:p>
+      <w:pPr>
+        <w:pStyle w:val="Kop4"/>
+      </w:pPr>
+      <w:r>
+        <w:t>DivideByZeroException</w:t>
+      </w:r>
+    </w:p>
+    <w:p>
+      <w:r>
+        <w:t>Om het concreter te maken, je kan bijvoorbeeld niet delen door 0. Bijgevolg zal er dus een fout optreden waardoor je programma crasht. Aangezien je weet dat er een fout zal optreden, kan je dit opvangen.</w:t>
+      </w:r>
+    </w:p>
+    <w:p>
+      <w:r>
+        <w:t>Hiervoor schrijven we de code uit</w:t>
+      </w:r>
+      <w:r>
+        <w:t>:</w:t>
+      </w:r>
+    </w:p>
+    <w:p>
+      <w:r>
         <w:drawing>
-          <wp:inline distT="0" distB="0" distL="0" distR="0" wp14:anchorId="459C493A" wp14:editId="1B94FD4F">
-            <wp:extent cx="5760720" cy="773430"/>
-            <wp:effectExtent l="0" t="0" r="0" b="7620"/>
-            <wp:docPr id="13" name="Afbeelding 13" descr="Afbeelding met tekst&#10;&#10;Automatisch gegenereerde beschrijving"/>
+          <wp:inline distT="0" distB="0" distL="0" distR="0" wp14:anchorId="67CE681D" wp14:editId="747D11D3">
+            <wp:extent cx="3345470" cy="2331922"/>
+            <wp:effectExtent l="0" t="0" r="7620" b="0"/>
+            <wp:docPr id="19" name="Afbeelding 19" descr="Afbeelding met tekst&#10;&#10;Automatisch gegenereerde beschrijving"/>
             <wp:cNvGraphicFramePr>
               <a:graphicFrameLocks xmlns:a="http://schemas.openxmlformats.org/drawingml/2006/main" noChangeAspect="1"/>
             </wp:cNvGraphicFramePr>
@@ -4259,7 +4285,7 @@
               <a:graphicData uri="http://schemas.openxmlformats.org/drawingml/2006/picture">
                 <pic:pic xmlns:pic="http://schemas.openxmlformats.org/drawingml/2006/picture">
                   <pic:nvPicPr>
-                    <pic:cNvPr id="13" name="Afbeelding 13" descr="Afbeelding met tekst&#10;&#10;Automatisch gegenereerde beschrijving"/>
+                    <pic:cNvPr id="19" name="Afbeelding 19" descr="Afbeelding met tekst&#10;&#10;Automatisch gegenereerde beschrijving"/>
                     <pic:cNvPicPr/>
                   </pic:nvPicPr>
                   <pic:blipFill>
@@ -4271,7 +4297,7 @@
                   <pic:spPr>
                     <a:xfrm>
                       <a:off x="0" y="0"/>
-                      <a:ext cx="5760720" cy="773430"/>
+                      <a:ext cx="3345470" cy="2331922"/>
                     </a:xfrm>
                     <a:prstGeom prst="rect">
                       <a:avLst/>
@@ -4285,14 +4311,1679 @@
       </w:r>
     </w:p>
     <w:p>
-      <w:hyperlink r:id="rId28" w:history="1">
-        <w:r>
-          <w:rPr>
-            <w:rStyle w:val="Hyperlink"/>
-          </w:rPr>
-          <w:t>https://openclassrooms.com/en/courses/5670586-test-your-net-applications/5946260-handle-exceptions-with-tests-and-test-suites</w:t>
-        </w:r>
-      </w:hyperlink>
+      <w:r>
+        <w:t>Vervolgens runnen we deze en zoals verwacht lukt de test niet.</w:t>
+      </w:r>
+    </w:p>
+    <w:p>
+      <w:r>
+        <w:drawing>
+          <wp:inline distT="0" distB="0" distL="0" distR="0" wp14:anchorId="6C7F5ECA" wp14:editId="16B46FB3">
+            <wp:extent cx="5760720" cy="1868805"/>
+            <wp:effectExtent l="0" t="0" r="0" b="0"/>
+            <wp:docPr id="20" name="Afbeelding 20" descr="Afbeelding met tekst, schermafbeelding, monitor, scherm&#10;&#10;Automatisch gegenereerde beschrijving"/>
+            <wp:cNvGraphicFramePr>
+              <a:graphicFrameLocks xmlns:a="http://schemas.openxmlformats.org/drawingml/2006/main" noChangeAspect="1"/>
+            </wp:cNvGraphicFramePr>
+            <a:graphic xmlns:a="http://schemas.openxmlformats.org/drawingml/2006/main">
+              <a:graphicData uri="http://schemas.openxmlformats.org/drawingml/2006/picture">
+                <pic:pic xmlns:pic="http://schemas.openxmlformats.org/drawingml/2006/picture">
+                  <pic:nvPicPr>
+                    <pic:cNvPr id="20" name="Afbeelding 20" descr="Afbeelding met tekst, schermafbeelding, monitor, scherm&#10;&#10;Automatisch gegenereerde beschrijving"/>
+                    <pic:cNvPicPr/>
+                  </pic:nvPicPr>
+                  <pic:blipFill>
+                    <a:blip r:embed="rId28"/>
+                    <a:stretch>
+                      <a:fillRect/>
+                    </a:stretch>
+                  </pic:blipFill>
+                  <pic:spPr>
+                    <a:xfrm>
+                      <a:off x="0" y="0"/>
+                      <a:ext cx="5760720" cy="1868805"/>
+                    </a:xfrm>
+                    <a:prstGeom prst="rect">
+                      <a:avLst/>
+                    </a:prstGeom>
+                  </pic:spPr>
+                </pic:pic>
+              </a:graphicData>
+            </a:graphic>
+          </wp:inline>
+        </w:drawing>
+      </w:r>
+    </w:p>
+    <w:p>
+      <w:pPr>
+        <w:jc w:val="both"/>
+      </w:pPr>
+      <w:r>
+        <w:t>Dit komt omdat het type geen bool is maar een error.</w:t>
+      </w:r>
+      <w:r>
+        <w:t xml:space="preserve"> We kunnen dit opvangen door errond een throws exception te geven. Dit geeft aan dat we weten dat er een error zal optreden.</w:t>
+      </w:r>
+      <w:r>
+        <w:t xml:space="preserve"> Enkel indien er dan een dividebyzeroexception optreedt, zal de test geslaagd zijn.</w:t>
+      </w:r>
+    </w:p>
+    <w:p>
+      <w:r>
+        <w:lastRenderedPageBreak/>
+        <w:drawing>
+          <wp:inline distT="0" distB="0" distL="0" distR="0" wp14:anchorId="38792485" wp14:editId="1A7AD1E5">
+            <wp:extent cx="3353091" cy="2537680"/>
+            <wp:effectExtent l="0" t="0" r="0" b="0"/>
+            <wp:docPr id="21" name="Afbeelding 21" descr="Afbeelding met tekst&#10;&#10;Automatisch gegenereerde beschrijving"/>
+            <wp:cNvGraphicFramePr>
+              <a:graphicFrameLocks xmlns:a="http://schemas.openxmlformats.org/drawingml/2006/main" noChangeAspect="1"/>
+            </wp:cNvGraphicFramePr>
+            <a:graphic xmlns:a="http://schemas.openxmlformats.org/drawingml/2006/main">
+              <a:graphicData uri="http://schemas.openxmlformats.org/drawingml/2006/picture">
+                <pic:pic xmlns:pic="http://schemas.openxmlformats.org/drawingml/2006/picture">
+                  <pic:nvPicPr>
+                    <pic:cNvPr id="21" name="Afbeelding 21" descr="Afbeelding met tekst&#10;&#10;Automatisch gegenereerde beschrijving"/>
+                    <pic:cNvPicPr/>
+                  </pic:nvPicPr>
+                  <pic:blipFill>
+                    <a:blip r:embed="rId29"/>
+                    <a:stretch>
+                      <a:fillRect/>
+                    </a:stretch>
+                  </pic:blipFill>
+                  <pic:spPr>
+                    <a:xfrm>
+                      <a:off x="0" y="0"/>
+                      <a:ext cx="3353091" cy="2537680"/>
+                    </a:xfrm>
+                    <a:prstGeom prst="rect">
+                      <a:avLst/>
+                    </a:prstGeom>
+                  </pic:spPr>
+                </pic:pic>
+              </a:graphicData>
+            </a:graphic>
+          </wp:inline>
+        </w:drawing>
+      </w:r>
+    </w:p>
+    <w:p>
+      <w:r>
+        <w:t>Zoals verwacht slaagt de test nu.</w:t>
+      </w:r>
+    </w:p>
+    <w:p>
+      <w:r>
+        <w:drawing>
+          <wp:inline distT="0" distB="0" distL="0" distR="0" wp14:anchorId="2E682D2B" wp14:editId="6D999D44">
+            <wp:extent cx="3048264" cy="609653"/>
+            <wp:effectExtent l="0" t="0" r="0" b="0"/>
+            <wp:docPr id="22" name="Afbeelding 22"/>
+            <wp:cNvGraphicFramePr>
+              <a:graphicFrameLocks xmlns:a="http://schemas.openxmlformats.org/drawingml/2006/main" noChangeAspect="1"/>
+            </wp:cNvGraphicFramePr>
+            <a:graphic xmlns:a="http://schemas.openxmlformats.org/drawingml/2006/main">
+              <a:graphicData uri="http://schemas.openxmlformats.org/drawingml/2006/picture">
+                <pic:pic xmlns:pic="http://schemas.openxmlformats.org/drawingml/2006/picture">
+                  <pic:nvPicPr>
+                    <pic:cNvPr id="1" name=""/>
+                    <pic:cNvPicPr/>
+                  </pic:nvPicPr>
+                  <pic:blipFill>
+                    <a:blip r:embed="rId30"/>
+                    <a:stretch>
+                      <a:fillRect/>
+                    </a:stretch>
+                  </pic:blipFill>
+                  <pic:spPr>
+                    <a:xfrm>
+                      <a:off x="0" y="0"/>
+                      <a:ext cx="3048264" cy="609653"/>
+                    </a:xfrm>
+                    <a:prstGeom prst="rect">
+                      <a:avLst/>
+                    </a:prstGeom>
+                  </pic:spPr>
+                </pic:pic>
+              </a:graphicData>
+            </a:graphic>
+          </wp:inline>
+        </w:drawing>
+      </w:r>
+    </w:p>
+    <w:p>
+      <w:pPr>
+        <w:jc w:val="both"/>
+      </w:pPr>
+      <w:r>
+        <w:t>Om aan te tonen dat de test enkel slaagt indien er een error optreedt veranderen we 8/0 door 8/1. Er zal bijgevolg geen fout optreden omdat dit geheel juist is.</w:t>
+      </w:r>
+    </w:p>
+    <w:p>
+      <w:r>
+        <w:drawing>
+          <wp:inline distT="0" distB="0" distL="0" distR="0" wp14:anchorId="0E380DAA" wp14:editId="1770DF31">
+            <wp:extent cx="3406435" cy="2613887"/>
+            <wp:effectExtent l="0" t="0" r="3810" b="0"/>
+            <wp:docPr id="23" name="Afbeelding 23" descr="Afbeelding met tekst&#10;&#10;Automatisch gegenereerde beschrijving"/>
+            <wp:cNvGraphicFramePr>
+              <a:graphicFrameLocks xmlns:a="http://schemas.openxmlformats.org/drawingml/2006/main" noChangeAspect="1"/>
+            </wp:cNvGraphicFramePr>
+            <a:graphic xmlns:a="http://schemas.openxmlformats.org/drawingml/2006/main">
+              <a:graphicData uri="http://schemas.openxmlformats.org/drawingml/2006/picture">
+                <pic:pic xmlns:pic="http://schemas.openxmlformats.org/drawingml/2006/picture">
+                  <pic:nvPicPr>
+                    <pic:cNvPr id="23" name="Afbeelding 23" descr="Afbeelding met tekst&#10;&#10;Automatisch gegenereerde beschrijving"/>
+                    <pic:cNvPicPr/>
+                  </pic:nvPicPr>
+                  <pic:blipFill>
+                    <a:blip r:embed="rId31"/>
+                    <a:stretch>
+                      <a:fillRect/>
+                    </a:stretch>
+                  </pic:blipFill>
+                  <pic:spPr>
+                    <a:xfrm>
+                      <a:off x="0" y="0"/>
+                      <a:ext cx="3406435" cy="2613887"/>
+                    </a:xfrm>
+                    <a:prstGeom prst="rect">
+                      <a:avLst/>
+                    </a:prstGeom>
+                  </pic:spPr>
+                </pic:pic>
+              </a:graphicData>
+            </a:graphic>
+          </wp:inline>
+        </w:drawing>
+      </w:r>
+    </w:p>
+    <w:p>
+      <w:pPr>
+        <w:jc w:val="both"/>
+      </w:pPr>
+      <w:r>
+        <w:t>We zien dat de test niet slaagt en dat komt omdat we aangeven dat we een error verwachten terwijl dit niet zo is.</w:t>
+      </w:r>
+    </w:p>
+    <w:p>
+      <w:r>
+        <w:lastRenderedPageBreak/>
+        <w:drawing>
+          <wp:inline distT="0" distB="0" distL="0" distR="0" wp14:anchorId="0BAA9D2B" wp14:editId="44A1D0F2">
+            <wp:extent cx="5760720" cy="2326640"/>
+            <wp:effectExtent l="0" t="0" r="0" b="0"/>
+            <wp:docPr id="24" name="Afbeelding 24" descr="Afbeelding met tekst, schermafbeelding, monitor&#10;&#10;Automatisch gegenereerde beschrijving"/>
+            <wp:cNvGraphicFramePr>
+              <a:graphicFrameLocks xmlns:a="http://schemas.openxmlformats.org/drawingml/2006/main" noChangeAspect="1"/>
+            </wp:cNvGraphicFramePr>
+            <a:graphic xmlns:a="http://schemas.openxmlformats.org/drawingml/2006/main">
+              <a:graphicData uri="http://schemas.openxmlformats.org/drawingml/2006/picture">
+                <pic:pic xmlns:pic="http://schemas.openxmlformats.org/drawingml/2006/picture">
+                  <pic:nvPicPr>
+                    <pic:cNvPr id="24" name="Afbeelding 24" descr="Afbeelding met tekst, schermafbeelding, monitor&#10;&#10;Automatisch gegenereerde beschrijving"/>
+                    <pic:cNvPicPr/>
+                  </pic:nvPicPr>
+                  <pic:blipFill>
+                    <a:blip r:embed="rId32"/>
+                    <a:stretch>
+                      <a:fillRect/>
+                    </a:stretch>
+                  </pic:blipFill>
+                  <pic:spPr>
+                    <a:xfrm>
+                      <a:off x="0" y="0"/>
+                      <a:ext cx="5760720" cy="2326640"/>
+                    </a:xfrm>
+                    <a:prstGeom prst="rect">
+                      <a:avLst/>
+                    </a:prstGeom>
+                  </pic:spPr>
+                </pic:pic>
+              </a:graphicData>
+            </a:graphic>
+          </wp:inline>
+        </w:drawing>
+      </w:r>
+    </w:p>
+    <w:p>
+      <w:pPr>
+        <w:pStyle w:val="Kop4"/>
+      </w:pPr>
+      <w:r>
+        <w:t>InvalidOperationException</w:t>
+      </w:r>
+    </w:p>
+    <w:p>
+      <w:r>
+        <w:t>Een ander voorbeeld is een invalid operation</w:t>
+      </w:r>
+      <w:r>
+        <w:t xml:space="preserve"> exception. Hiervoor schrijven we eerst een methode die valideert of de waarde al dan niet geldig is. Indien de waarde niet geldig is, wordt er een invalid exception error gethrowd.</w:t>
+      </w:r>
+    </w:p>
+    <w:p>
+      <w:r>
+        <w:drawing>
+          <wp:inline distT="0" distB="0" distL="0" distR="0" wp14:anchorId="0A1DFA1C" wp14:editId="3B10ADE8">
+            <wp:extent cx="5212532" cy="1135478"/>
+            <wp:effectExtent l="0" t="0" r="7620" b="7620"/>
+            <wp:docPr id="25" name="Afbeelding 25" descr="Afbeelding met tekst&#10;&#10;Automatisch gegenereerde beschrijving"/>
+            <wp:cNvGraphicFramePr>
+              <a:graphicFrameLocks xmlns:a="http://schemas.openxmlformats.org/drawingml/2006/main" noChangeAspect="1"/>
+            </wp:cNvGraphicFramePr>
+            <a:graphic xmlns:a="http://schemas.openxmlformats.org/drawingml/2006/main">
+              <a:graphicData uri="http://schemas.openxmlformats.org/drawingml/2006/picture">
+                <pic:pic xmlns:pic="http://schemas.openxmlformats.org/drawingml/2006/picture">
+                  <pic:nvPicPr>
+                    <pic:cNvPr id="25" name="Afbeelding 25" descr="Afbeelding met tekst&#10;&#10;Automatisch gegenereerde beschrijving"/>
+                    <pic:cNvPicPr/>
+                  </pic:nvPicPr>
+                  <pic:blipFill>
+                    <a:blip r:embed="rId33"/>
+                    <a:stretch>
+                      <a:fillRect/>
+                    </a:stretch>
+                  </pic:blipFill>
+                  <pic:spPr>
+                    <a:xfrm>
+                      <a:off x="0" y="0"/>
+                      <a:ext cx="5212532" cy="1135478"/>
+                    </a:xfrm>
+                    <a:prstGeom prst="rect">
+                      <a:avLst/>
+                    </a:prstGeom>
+                  </pic:spPr>
+                </pic:pic>
+              </a:graphicData>
+            </a:graphic>
+          </wp:inline>
+        </w:drawing>
+      </w:r>
+    </w:p>
+    <w:p>
+      <w:r>
+        <w:t xml:space="preserve">Bij het vermenigvuldigen geven we </w:t>
+      </w:r>
+      <w:r>
+        <w:t xml:space="preserve">2 keer </w:t>
+      </w:r>
+      <w:r>
+        <w:t>maximale waarde mee</w:t>
+      </w:r>
+      <w:r>
+        <w:t xml:space="preserve"> aan de validatie</w:t>
+      </w:r>
+    </w:p>
+    <w:p>
+      <w:r>
+        <w:drawing>
+          <wp:inline distT="0" distB="0" distL="0" distR="0" wp14:anchorId="07760C95" wp14:editId="56CD59A3">
+            <wp:extent cx="4953429" cy="1371719"/>
+            <wp:effectExtent l="0" t="0" r="0" b="0"/>
+            <wp:docPr id="27" name="Afbeelding 27" descr="Afbeelding met tekst&#10;&#10;Automatisch gegenereerde beschrijving"/>
+            <wp:cNvGraphicFramePr>
+              <a:graphicFrameLocks xmlns:a="http://schemas.openxmlformats.org/drawingml/2006/main" noChangeAspect="1"/>
+            </wp:cNvGraphicFramePr>
+            <a:graphic xmlns:a="http://schemas.openxmlformats.org/drawingml/2006/main">
+              <a:graphicData uri="http://schemas.openxmlformats.org/drawingml/2006/picture">
+                <pic:pic xmlns:pic="http://schemas.openxmlformats.org/drawingml/2006/picture">
+                  <pic:nvPicPr>
+                    <pic:cNvPr id="27" name="Afbeelding 27" descr="Afbeelding met tekst&#10;&#10;Automatisch gegenereerde beschrijving"/>
+                    <pic:cNvPicPr/>
+                  </pic:nvPicPr>
+                  <pic:blipFill>
+                    <a:blip r:embed="rId34"/>
+                    <a:stretch>
+                      <a:fillRect/>
+                    </a:stretch>
+                  </pic:blipFill>
+                  <pic:spPr>
+                    <a:xfrm>
+                      <a:off x="0" y="0"/>
+                      <a:ext cx="4953429" cy="1371719"/>
+                    </a:xfrm>
+                    <a:prstGeom prst="rect">
+                      <a:avLst/>
+                    </a:prstGeom>
+                  </pic:spPr>
+                </pic:pic>
+              </a:graphicData>
+            </a:graphic>
+          </wp:inline>
+        </w:drawing>
+      </w:r>
+    </w:p>
+    <w:p>
+      <w:r>
+        <w:t xml:space="preserve">Zoals verwacht lukt de test niet omdat er bij de validatie een throw wordt gedaan. </w:t>
+      </w:r>
+    </w:p>
+    <w:p/>
+    <w:p>
+      <w:r>
+        <w:lastRenderedPageBreak/>
+        <w:drawing>
+          <wp:inline distT="0" distB="0" distL="0" distR="0" wp14:anchorId="52399FD7" wp14:editId="07B5D134">
+            <wp:extent cx="4831499" cy="3406435"/>
+            <wp:effectExtent l="0" t="0" r="7620" b="3810"/>
+            <wp:docPr id="28" name="Afbeelding 28" descr="Afbeelding met tekst&#10;&#10;Automatisch gegenereerde beschrijving"/>
+            <wp:cNvGraphicFramePr>
+              <a:graphicFrameLocks xmlns:a="http://schemas.openxmlformats.org/drawingml/2006/main" noChangeAspect="1"/>
+            </wp:cNvGraphicFramePr>
+            <a:graphic xmlns:a="http://schemas.openxmlformats.org/drawingml/2006/main">
+              <a:graphicData uri="http://schemas.openxmlformats.org/drawingml/2006/picture">
+                <pic:pic xmlns:pic="http://schemas.openxmlformats.org/drawingml/2006/picture">
+                  <pic:nvPicPr>
+                    <pic:cNvPr id="28" name="Afbeelding 28" descr="Afbeelding met tekst&#10;&#10;Automatisch gegenereerde beschrijving"/>
+                    <pic:cNvPicPr/>
+                  </pic:nvPicPr>
+                  <pic:blipFill>
+                    <a:blip r:embed="rId35"/>
+                    <a:stretch>
+                      <a:fillRect/>
+                    </a:stretch>
+                  </pic:blipFill>
+                  <pic:spPr>
+                    <a:xfrm>
+                      <a:off x="0" y="0"/>
+                      <a:ext cx="4831499" cy="3406435"/>
+                    </a:xfrm>
+                    <a:prstGeom prst="rect">
+                      <a:avLst/>
+                    </a:prstGeom>
+                  </pic:spPr>
+                </pic:pic>
+              </a:graphicData>
+            </a:graphic>
+          </wp:inline>
+        </w:drawing>
+      </w:r>
+    </w:p>
+    <w:p>
+      <w:r>
+        <w:t>Wat we nu nog moeten doen is aangeven dat we een invalid operation error verwachten.</w:t>
+      </w:r>
+    </w:p>
+    <w:p>
+      <w:r>
+        <w:drawing>
+          <wp:inline distT="0" distB="0" distL="0" distR="0" wp14:anchorId="2EE8FD91" wp14:editId="3B545DE5">
+            <wp:extent cx="5403048" cy="1966130"/>
+            <wp:effectExtent l="0" t="0" r="7620" b="0"/>
+            <wp:docPr id="30" name="Afbeelding 30" descr="Afbeelding met tekst&#10;&#10;Automatisch gegenereerde beschrijving"/>
+            <wp:cNvGraphicFramePr>
+              <a:graphicFrameLocks xmlns:a="http://schemas.openxmlformats.org/drawingml/2006/main" noChangeAspect="1"/>
+            </wp:cNvGraphicFramePr>
+            <a:graphic xmlns:a="http://schemas.openxmlformats.org/drawingml/2006/main">
+              <a:graphicData uri="http://schemas.openxmlformats.org/drawingml/2006/picture">
+                <pic:pic xmlns:pic="http://schemas.openxmlformats.org/drawingml/2006/picture">
+                  <pic:nvPicPr>
+                    <pic:cNvPr id="30" name="Afbeelding 30" descr="Afbeelding met tekst&#10;&#10;Automatisch gegenereerde beschrijving"/>
+                    <pic:cNvPicPr/>
+                  </pic:nvPicPr>
+                  <pic:blipFill>
+                    <a:blip r:embed="rId36"/>
+                    <a:stretch>
+                      <a:fillRect/>
+                    </a:stretch>
+                  </pic:blipFill>
+                  <pic:spPr>
+                    <a:xfrm>
+                      <a:off x="0" y="0"/>
+                      <a:ext cx="5403048" cy="1966130"/>
+                    </a:xfrm>
+                    <a:prstGeom prst="rect">
+                      <a:avLst/>
+                    </a:prstGeom>
+                  </pic:spPr>
+                </pic:pic>
+              </a:graphicData>
+            </a:graphic>
+          </wp:inline>
+        </w:drawing>
+      </w:r>
+    </w:p>
+    <w:p>
+      <w:r>
+        <w:lastRenderedPageBreak/>
+        <w:t>Zoals we hebben voorzien, slaagt deze test.</w:t>
+      </w:r>
+      <w:r>
+        <w:drawing>
+          <wp:inline distT="0" distB="0" distL="0" distR="0" wp14:anchorId="40C75806" wp14:editId="3A88BE8A">
+            <wp:extent cx="3193057" cy="3223539"/>
+            <wp:effectExtent l="0" t="0" r="7620" b="0"/>
+            <wp:docPr id="31" name="Afbeelding 31" descr="Afbeelding met tekst, schermafbeelding, monitor, zwart&#10;&#10;Automatisch gegenereerde beschrijving"/>
+            <wp:cNvGraphicFramePr>
+              <a:graphicFrameLocks xmlns:a="http://schemas.openxmlformats.org/drawingml/2006/main" noChangeAspect="1"/>
+            </wp:cNvGraphicFramePr>
+            <a:graphic xmlns:a="http://schemas.openxmlformats.org/drawingml/2006/main">
+              <a:graphicData uri="http://schemas.openxmlformats.org/drawingml/2006/picture">
+                <pic:pic xmlns:pic="http://schemas.openxmlformats.org/drawingml/2006/picture">
+                  <pic:nvPicPr>
+                    <pic:cNvPr id="31" name="Afbeelding 31" descr="Afbeelding met tekst, schermafbeelding, monitor, zwart&#10;&#10;Automatisch gegenereerde beschrijving"/>
+                    <pic:cNvPicPr/>
+                  </pic:nvPicPr>
+                  <pic:blipFill>
+                    <a:blip r:embed="rId37"/>
+                    <a:stretch>
+                      <a:fillRect/>
+                    </a:stretch>
+                  </pic:blipFill>
+                  <pic:spPr>
+                    <a:xfrm>
+                      <a:off x="0" y="0"/>
+                      <a:ext cx="3193057" cy="3223539"/>
+                    </a:xfrm>
+                    <a:prstGeom prst="rect">
+                      <a:avLst/>
+                    </a:prstGeom>
+                  </pic:spPr>
+                </pic:pic>
+              </a:graphicData>
+            </a:graphic>
+          </wp:inline>
+        </w:drawing>
+      </w:r>
+    </w:p>
+    <w:p>
+      <w:pPr>
+        <w:pStyle w:val="Kop3"/>
+      </w:pPr>
+      <w:r>
+        <w:t>Soorten exceptions</w:t>
+      </w:r>
+    </w:p>
+    <w:p>
+      <w:r>
+        <w:t>Hieronder is er een overzicht met alle soorten exceptions met de uitleg wanneer ze optreden.</w:t>
+      </w:r>
+    </w:p>
+    <w:tbl>
+      <w:tblPr>
+        <w:tblW w:w="9064" w:type="dxa"/>
+        <w:shd w:val="clear" w:color="auto" w:fill="FFFFFF"/>
+        <w:tblCellMar>
+          <w:top w:w="15" w:type="dxa"/>
+          <w:left w:w="15" w:type="dxa"/>
+          <w:bottom w:w="15" w:type="dxa"/>
+          <w:right w:w="15" w:type="dxa"/>
+        </w:tblCellMar>
+        <w:tblLook w:val="04A0" w:firstRow="1" w:lastRow="0" w:firstColumn="1" w:lastColumn="0" w:noHBand="0" w:noVBand="1"/>
+      </w:tblPr>
+      <w:tblGrid>
+        <w:gridCol w:w="3377"/>
+        <w:gridCol w:w="5687"/>
+      </w:tblGrid>
+      <w:tr>
+        <w:trPr>
+          <w:tblHeader/>
+        </w:trPr>
+        <w:tc>
+          <w:tcPr>
+            <w:tcW w:w="0" w:type="auto"/>
+            <w:tcBorders>
+              <w:top w:val="single" w:sz="6" w:space="0" w:color="DFDFDF"/>
+              <w:left w:val="single" w:sz="6" w:space="0" w:color="DFDFDF"/>
+              <w:bottom w:val="single" w:sz="12" w:space="0" w:color="DEE2E6"/>
+              <w:right w:val="single" w:sz="6" w:space="0" w:color="DFDFDF"/>
+            </w:tcBorders>
+            <w:shd w:val="clear" w:color="auto" w:fill="63A9E0"/>
+            <w:vAlign w:val="bottom"/>
+            <w:hideMark/>
+          </w:tcPr>
+          <w:p>
+            <w:pPr>
+              <w:jc w:val="center"/>
+              <w:rPr>
+                <w:rFonts w:ascii="Verdana" w:hAnsi="Verdana"/>
+                <w:color w:val="FFFFFF"/>
+              </w:rPr>
+            </w:pPr>
+            <w:r>
+              <w:rPr>
+                <w:rFonts w:ascii="Verdana" w:hAnsi="Verdana"/>
+                <w:color w:val="FFFFFF"/>
+              </w:rPr>
+              <w:t>Exception Class</w:t>
+            </w:r>
+          </w:p>
+        </w:tc>
+        <w:tc>
+          <w:tcPr>
+            <w:tcW w:w="5687" w:type="dxa"/>
+            <w:tcBorders>
+              <w:top w:val="single" w:sz="6" w:space="0" w:color="DFDFDF"/>
+              <w:left w:val="single" w:sz="6" w:space="0" w:color="DFDFDF"/>
+              <w:bottom w:val="single" w:sz="12" w:space="0" w:color="DEE2E6"/>
+              <w:right w:val="single" w:sz="6" w:space="0" w:color="DFDFDF"/>
+            </w:tcBorders>
+            <w:shd w:val="clear" w:color="auto" w:fill="63A9E0"/>
+            <w:vAlign w:val="bottom"/>
+            <w:hideMark/>
+          </w:tcPr>
+          <w:p>
+            <w:pPr>
+              <w:jc w:val="center"/>
+              <w:rPr>
+                <w:rFonts w:ascii="Verdana" w:hAnsi="Verdana"/>
+                <w:color w:val="FFFFFF"/>
+              </w:rPr>
+            </w:pPr>
+            <w:r>
+              <w:rPr>
+                <w:rFonts w:ascii="Verdana" w:hAnsi="Verdana"/>
+                <w:color w:val="FFFFFF"/>
+              </w:rPr>
+              <w:t>Description</w:t>
+            </w:r>
+          </w:p>
+        </w:tc>
+      </w:tr>
+      <w:tr>
+        <w:tc>
+          <w:tcPr>
+            <w:tcW w:w="0" w:type="auto"/>
+            <w:tcBorders>
+              <w:top w:val="single" w:sz="6" w:space="0" w:color="DFDFDF"/>
+              <w:left w:val="single" w:sz="6" w:space="0" w:color="DFDFDF"/>
+              <w:bottom w:val="single" w:sz="6" w:space="0" w:color="DFDFDF"/>
+              <w:right w:val="single" w:sz="6" w:space="0" w:color="DFDFDF"/>
+            </w:tcBorders>
+            <w:shd w:val="clear" w:color="auto" w:fill="FFFFFF"/>
+            <w:hideMark/>
+          </w:tcPr>
+          <w:p>
+            <w:pPr>
+              <w:jc w:val="both"/>
+              <w:rPr>
+                <w:rFonts w:ascii="Verdana" w:hAnsi="Verdana"/>
+                <w:color w:val="414141"/>
+                <w:sz w:val="21"/>
+                <w:szCs w:val="21"/>
+              </w:rPr>
+            </w:pPr>
+            <w:hyperlink r:id="rId38" w:tgtFrame="_blank" w:history="1">
+              <w:r>
+                <w:rPr>
+                  <w:rStyle w:val="Hyperlink"/>
+                  <w:rFonts w:ascii="Verdana" w:hAnsi="Verdana"/>
+                  <w:color w:val="007BFF"/>
+                  <w:sz w:val="21"/>
+                  <w:szCs w:val="21"/>
+                </w:rPr>
+                <w:t>ArgumentException</w:t>
+              </w:r>
+            </w:hyperlink>
+          </w:p>
+        </w:tc>
+        <w:tc>
+          <w:tcPr>
+            <w:tcW w:w="5687" w:type="dxa"/>
+            <w:tcBorders>
+              <w:top w:val="single" w:sz="6" w:space="0" w:color="DFDFDF"/>
+              <w:left w:val="single" w:sz="6" w:space="0" w:color="DFDFDF"/>
+              <w:bottom w:val="single" w:sz="6" w:space="0" w:color="DFDFDF"/>
+              <w:right w:val="single" w:sz="6" w:space="0" w:color="DFDFDF"/>
+            </w:tcBorders>
+            <w:shd w:val="clear" w:color="auto" w:fill="FFFFFF"/>
+            <w:hideMark/>
+          </w:tcPr>
+          <w:p>
+            <w:pPr>
+              <w:jc w:val="both"/>
+              <w:rPr>
+                <w:rFonts w:ascii="Verdana" w:hAnsi="Verdana"/>
+                <w:color w:val="414141"/>
+                <w:sz w:val="21"/>
+                <w:szCs w:val="21"/>
+                <w:lang w:val="en-US"/>
+              </w:rPr>
+            </w:pPr>
+            <w:r>
+              <w:rPr>
+                <w:rFonts w:ascii="Verdana" w:hAnsi="Verdana"/>
+                <w:color w:val="414141"/>
+                <w:sz w:val="21"/>
+                <w:szCs w:val="21"/>
+                <w:lang w:val="en-US"/>
+              </w:rPr>
+              <w:t>Raised when a non-null argument that is passed to a method is invalid.</w:t>
+            </w:r>
+          </w:p>
+        </w:tc>
+      </w:tr>
+      <w:tr>
+        <w:tc>
+          <w:tcPr>
+            <w:tcW w:w="0" w:type="auto"/>
+            <w:tcBorders>
+              <w:top w:val="single" w:sz="6" w:space="0" w:color="DFDFDF"/>
+              <w:left w:val="single" w:sz="6" w:space="0" w:color="DFDFDF"/>
+              <w:bottom w:val="single" w:sz="6" w:space="0" w:color="DFDFDF"/>
+              <w:right w:val="single" w:sz="6" w:space="0" w:color="DFDFDF"/>
+            </w:tcBorders>
+            <w:shd w:val="clear" w:color="auto" w:fill="F9F9F9"/>
+            <w:hideMark/>
+          </w:tcPr>
+          <w:p>
+            <w:pPr>
+              <w:jc w:val="both"/>
+              <w:rPr>
+                <w:rFonts w:ascii="Verdana" w:hAnsi="Verdana"/>
+                <w:color w:val="414141"/>
+                <w:sz w:val="21"/>
+                <w:szCs w:val="21"/>
+              </w:rPr>
+            </w:pPr>
+            <w:hyperlink r:id="rId39" w:tgtFrame="_blank" w:history="1">
+              <w:r>
+                <w:rPr>
+                  <w:rStyle w:val="Hyperlink"/>
+                  <w:rFonts w:ascii="Verdana" w:hAnsi="Verdana"/>
+                  <w:color w:val="007BFF"/>
+                  <w:sz w:val="21"/>
+                  <w:szCs w:val="21"/>
+                </w:rPr>
+                <w:t>ArgumentNullException</w:t>
+              </w:r>
+            </w:hyperlink>
+          </w:p>
+        </w:tc>
+        <w:tc>
+          <w:tcPr>
+            <w:tcW w:w="5687" w:type="dxa"/>
+            <w:tcBorders>
+              <w:top w:val="single" w:sz="6" w:space="0" w:color="DFDFDF"/>
+              <w:left w:val="single" w:sz="6" w:space="0" w:color="DFDFDF"/>
+              <w:bottom w:val="single" w:sz="6" w:space="0" w:color="DFDFDF"/>
+              <w:right w:val="single" w:sz="6" w:space="0" w:color="DFDFDF"/>
+            </w:tcBorders>
+            <w:shd w:val="clear" w:color="auto" w:fill="F9F9F9"/>
+            <w:hideMark/>
+          </w:tcPr>
+          <w:p>
+            <w:pPr>
+              <w:jc w:val="both"/>
+              <w:rPr>
+                <w:rFonts w:ascii="Verdana" w:hAnsi="Verdana"/>
+                <w:color w:val="414141"/>
+                <w:sz w:val="21"/>
+                <w:szCs w:val="21"/>
+                <w:lang w:val="en-US"/>
+              </w:rPr>
+            </w:pPr>
+            <w:r>
+              <w:rPr>
+                <w:rFonts w:ascii="Verdana" w:hAnsi="Verdana"/>
+                <w:color w:val="414141"/>
+                <w:sz w:val="21"/>
+                <w:szCs w:val="21"/>
+                <w:lang w:val="en-US"/>
+              </w:rPr>
+              <w:t>Raised when null argument is passed to a method.</w:t>
+            </w:r>
+          </w:p>
+        </w:tc>
+      </w:tr>
+      <w:tr>
+        <w:tc>
+          <w:tcPr>
+            <w:tcW w:w="0" w:type="auto"/>
+            <w:tcBorders>
+              <w:top w:val="single" w:sz="6" w:space="0" w:color="DFDFDF"/>
+              <w:left w:val="single" w:sz="6" w:space="0" w:color="DFDFDF"/>
+              <w:bottom w:val="single" w:sz="6" w:space="0" w:color="DFDFDF"/>
+              <w:right w:val="single" w:sz="6" w:space="0" w:color="DFDFDF"/>
+            </w:tcBorders>
+            <w:shd w:val="clear" w:color="auto" w:fill="FFFFFF"/>
+            <w:hideMark/>
+          </w:tcPr>
+          <w:p>
+            <w:pPr>
+              <w:jc w:val="both"/>
+              <w:rPr>
+                <w:rFonts w:ascii="Verdana" w:hAnsi="Verdana"/>
+                <w:color w:val="414141"/>
+                <w:sz w:val="21"/>
+                <w:szCs w:val="21"/>
+              </w:rPr>
+            </w:pPr>
+            <w:hyperlink r:id="rId40" w:tgtFrame="_blank" w:history="1">
+              <w:r>
+                <w:rPr>
+                  <w:rStyle w:val="Hyperlink"/>
+                  <w:rFonts w:ascii="Verdana" w:hAnsi="Verdana"/>
+                  <w:color w:val="007BFF"/>
+                  <w:sz w:val="21"/>
+                  <w:szCs w:val="21"/>
+                </w:rPr>
+                <w:t>ArgumentOutOfRangeException</w:t>
+              </w:r>
+            </w:hyperlink>
+          </w:p>
+        </w:tc>
+        <w:tc>
+          <w:tcPr>
+            <w:tcW w:w="5687" w:type="dxa"/>
+            <w:tcBorders>
+              <w:top w:val="single" w:sz="6" w:space="0" w:color="DFDFDF"/>
+              <w:left w:val="single" w:sz="6" w:space="0" w:color="DFDFDF"/>
+              <w:bottom w:val="single" w:sz="6" w:space="0" w:color="DFDFDF"/>
+              <w:right w:val="single" w:sz="6" w:space="0" w:color="DFDFDF"/>
+            </w:tcBorders>
+            <w:shd w:val="clear" w:color="auto" w:fill="FFFFFF"/>
+            <w:hideMark/>
+          </w:tcPr>
+          <w:p>
+            <w:pPr>
+              <w:jc w:val="both"/>
+              <w:rPr>
+                <w:rFonts w:ascii="Verdana" w:hAnsi="Verdana"/>
+                <w:color w:val="414141"/>
+                <w:sz w:val="21"/>
+                <w:szCs w:val="21"/>
+                <w:lang w:val="en-US"/>
+              </w:rPr>
+            </w:pPr>
+            <w:r>
+              <w:rPr>
+                <w:rFonts w:ascii="Verdana" w:hAnsi="Verdana"/>
+                <w:color w:val="414141"/>
+                <w:sz w:val="21"/>
+                <w:szCs w:val="21"/>
+                <w:lang w:val="en-US"/>
+              </w:rPr>
+              <w:t>Raised when the value of an argument is outside the range of valid values.</w:t>
+            </w:r>
+          </w:p>
+        </w:tc>
+      </w:tr>
+      <w:tr>
+        <w:tc>
+          <w:tcPr>
+            <w:tcW w:w="0" w:type="auto"/>
+            <w:tcBorders>
+              <w:top w:val="single" w:sz="6" w:space="0" w:color="DFDFDF"/>
+              <w:left w:val="single" w:sz="6" w:space="0" w:color="DFDFDF"/>
+              <w:bottom w:val="single" w:sz="6" w:space="0" w:color="DFDFDF"/>
+              <w:right w:val="single" w:sz="6" w:space="0" w:color="DFDFDF"/>
+            </w:tcBorders>
+            <w:shd w:val="clear" w:color="auto" w:fill="F9F9F9"/>
+            <w:hideMark/>
+          </w:tcPr>
+          <w:p>
+            <w:pPr>
+              <w:jc w:val="both"/>
+              <w:rPr>
+                <w:rFonts w:ascii="Verdana" w:hAnsi="Verdana"/>
+                <w:color w:val="414141"/>
+                <w:sz w:val="21"/>
+                <w:szCs w:val="21"/>
+              </w:rPr>
+            </w:pPr>
+            <w:hyperlink r:id="rId41" w:tgtFrame="_blank" w:history="1">
+              <w:r>
+                <w:rPr>
+                  <w:rStyle w:val="Hyperlink"/>
+                  <w:rFonts w:ascii="Verdana" w:hAnsi="Verdana"/>
+                  <w:color w:val="007BFF"/>
+                  <w:sz w:val="21"/>
+                  <w:szCs w:val="21"/>
+                </w:rPr>
+                <w:t>DivideByZeroException</w:t>
+              </w:r>
+            </w:hyperlink>
+          </w:p>
+        </w:tc>
+        <w:tc>
+          <w:tcPr>
+            <w:tcW w:w="5687" w:type="dxa"/>
+            <w:tcBorders>
+              <w:top w:val="single" w:sz="6" w:space="0" w:color="DFDFDF"/>
+              <w:left w:val="single" w:sz="6" w:space="0" w:color="DFDFDF"/>
+              <w:bottom w:val="single" w:sz="6" w:space="0" w:color="DFDFDF"/>
+              <w:right w:val="single" w:sz="6" w:space="0" w:color="DFDFDF"/>
+            </w:tcBorders>
+            <w:shd w:val="clear" w:color="auto" w:fill="F9F9F9"/>
+            <w:hideMark/>
+          </w:tcPr>
+          <w:p>
+            <w:pPr>
+              <w:jc w:val="both"/>
+              <w:rPr>
+                <w:rFonts w:ascii="Verdana" w:hAnsi="Verdana"/>
+                <w:color w:val="414141"/>
+                <w:sz w:val="21"/>
+                <w:szCs w:val="21"/>
+                <w:lang w:val="en-US"/>
+              </w:rPr>
+            </w:pPr>
+            <w:r>
+              <w:rPr>
+                <w:rFonts w:ascii="Verdana" w:hAnsi="Verdana"/>
+                <w:color w:val="414141"/>
+                <w:sz w:val="21"/>
+                <w:szCs w:val="21"/>
+                <w:lang w:val="en-US"/>
+              </w:rPr>
+              <w:t>Raised when an integer value is divide by zero.</w:t>
+            </w:r>
+          </w:p>
+        </w:tc>
+      </w:tr>
+      <w:tr>
+        <w:tc>
+          <w:tcPr>
+            <w:tcW w:w="0" w:type="auto"/>
+            <w:tcBorders>
+              <w:top w:val="single" w:sz="6" w:space="0" w:color="DFDFDF"/>
+              <w:left w:val="single" w:sz="6" w:space="0" w:color="DFDFDF"/>
+              <w:bottom w:val="single" w:sz="6" w:space="0" w:color="DFDFDF"/>
+              <w:right w:val="single" w:sz="6" w:space="0" w:color="DFDFDF"/>
+            </w:tcBorders>
+            <w:shd w:val="clear" w:color="auto" w:fill="FFFFFF"/>
+            <w:hideMark/>
+          </w:tcPr>
+          <w:p>
+            <w:pPr>
+              <w:jc w:val="both"/>
+              <w:rPr>
+                <w:rFonts w:ascii="Verdana" w:hAnsi="Verdana"/>
+                <w:color w:val="414141"/>
+                <w:sz w:val="21"/>
+                <w:szCs w:val="21"/>
+              </w:rPr>
+            </w:pPr>
+            <w:hyperlink r:id="rId42" w:tgtFrame="_blank" w:history="1">
+              <w:r>
+                <w:rPr>
+                  <w:rStyle w:val="Hyperlink"/>
+                  <w:rFonts w:ascii="Verdana" w:hAnsi="Verdana"/>
+                  <w:color w:val="007BFF"/>
+                  <w:sz w:val="21"/>
+                  <w:szCs w:val="21"/>
+                </w:rPr>
+                <w:t>FileNotFoundException</w:t>
+              </w:r>
+            </w:hyperlink>
+          </w:p>
+        </w:tc>
+        <w:tc>
+          <w:tcPr>
+            <w:tcW w:w="5687" w:type="dxa"/>
+            <w:tcBorders>
+              <w:top w:val="single" w:sz="6" w:space="0" w:color="DFDFDF"/>
+              <w:left w:val="single" w:sz="6" w:space="0" w:color="DFDFDF"/>
+              <w:bottom w:val="single" w:sz="6" w:space="0" w:color="DFDFDF"/>
+              <w:right w:val="single" w:sz="6" w:space="0" w:color="DFDFDF"/>
+            </w:tcBorders>
+            <w:shd w:val="clear" w:color="auto" w:fill="FFFFFF"/>
+            <w:hideMark/>
+          </w:tcPr>
+          <w:p>
+            <w:pPr>
+              <w:jc w:val="both"/>
+              <w:rPr>
+                <w:rFonts w:ascii="Verdana" w:hAnsi="Verdana"/>
+                <w:color w:val="414141"/>
+                <w:sz w:val="21"/>
+                <w:szCs w:val="21"/>
+                <w:lang w:val="en-US"/>
+              </w:rPr>
+            </w:pPr>
+            <w:r>
+              <w:rPr>
+                <w:rFonts w:ascii="Verdana" w:hAnsi="Verdana"/>
+                <w:color w:val="414141"/>
+                <w:sz w:val="21"/>
+                <w:szCs w:val="21"/>
+                <w:lang w:val="en-US"/>
+              </w:rPr>
+              <w:t>Raised when a physical file does not exist at the specified location.</w:t>
+            </w:r>
+          </w:p>
+        </w:tc>
+      </w:tr>
+      <w:tr>
+        <w:tc>
+          <w:tcPr>
+            <w:tcW w:w="0" w:type="auto"/>
+            <w:tcBorders>
+              <w:top w:val="single" w:sz="6" w:space="0" w:color="DFDFDF"/>
+              <w:left w:val="single" w:sz="6" w:space="0" w:color="DFDFDF"/>
+              <w:bottom w:val="single" w:sz="6" w:space="0" w:color="DFDFDF"/>
+              <w:right w:val="single" w:sz="6" w:space="0" w:color="DFDFDF"/>
+            </w:tcBorders>
+            <w:shd w:val="clear" w:color="auto" w:fill="F9F9F9"/>
+            <w:hideMark/>
+          </w:tcPr>
+          <w:p>
+            <w:pPr>
+              <w:jc w:val="both"/>
+              <w:rPr>
+                <w:rFonts w:ascii="Verdana" w:hAnsi="Verdana"/>
+                <w:color w:val="414141"/>
+                <w:sz w:val="21"/>
+                <w:szCs w:val="21"/>
+              </w:rPr>
+            </w:pPr>
+            <w:hyperlink r:id="rId43" w:tgtFrame="_blank" w:history="1">
+              <w:r>
+                <w:rPr>
+                  <w:rStyle w:val="Hyperlink"/>
+                  <w:rFonts w:ascii="Verdana" w:hAnsi="Verdana"/>
+                  <w:color w:val="007BFF"/>
+                  <w:sz w:val="21"/>
+                  <w:szCs w:val="21"/>
+                </w:rPr>
+                <w:t>FormatException</w:t>
+              </w:r>
+            </w:hyperlink>
+          </w:p>
+        </w:tc>
+        <w:tc>
+          <w:tcPr>
+            <w:tcW w:w="5687" w:type="dxa"/>
+            <w:tcBorders>
+              <w:top w:val="single" w:sz="6" w:space="0" w:color="DFDFDF"/>
+              <w:left w:val="single" w:sz="6" w:space="0" w:color="DFDFDF"/>
+              <w:bottom w:val="single" w:sz="6" w:space="0" w:color="DFDFDF"/>
+              <w:right w:val="single" w:sz="6" w:space="0" w:color="DFDFDF"/>
+            </w:tcBorders>
+            <w:shd w:val="clear" w:color="auto" w:fill="F9F9F9"/>
+            <w:hideMark/>
+          </w:tcPr>
+          <w:p>
+            <w:pPr>
+              <w:jc w:val="both"/>
+              <w:rPr>
+                <w:rFonts w:ascii="Verdana" w:hAnsi="Verdana"/>
+                <w:color w:val="414141"/>
+                <w:sz w:val="21"/>
+                <w:szCs w:val="21"/>
+                <w:lang w:val="en-US"/>
+              </w:rPr>
+            </w:pPr>
+            <w:r>
+              <w:rPr>
+                <w:rFonts w:ascii="Verdana" w:hAnsi="Verdana"/>
+                <w:color w:val="414141"/>
+                <w:sz w:val="21"/>
+                <w:szCs w:val="21"/>
+                <w:lang w:val="en-US"/>
+              </w:rPr>
+              <w:t>Raised when a value is not in an appropriate format to be converted from a string by a conversion method such as Parse.</w:t>
+            </w:r>
+          </w:p>
+        </w:tc>
+      </w:tr>
+      <w:tr>
+        <w:tc>
+          <w:tcPr>
+            <w:tcW w:w="0" w:type="auto"/>
+            <w:tcBorders>
+              <w:top w:val="single" w:sz="6" w:space="0" w:color="DFDFDF"/>
+              <w:left w:val="single" w:sz="6" w:space="0" w:color="DFDFDF"/>
+              <w:bottom w:val="single" w:sz="6" w:space="0" w:color="DFDFDF"/>
+              <w:right w:val="single" w:sz="6" w:space="0" w:color="DFDFDF"/>
+            </w:tcBorders>
+            <w:shd w:val="clear" w:color="auto" w:fill="FFFFFF"/>
+            <w:hideMark/>
+          </w:tcPr>
+          <w:p>
+            <w:pPr>
+              <w:jc w:val="both"/>
+              <w:rPr>
+                <w:rFonts w:ascii="Verdana" w:hAnsi="Verdana"/>
+                <w:color w:val="414141"/>
+                <w:sz w:val="21"/>
+                <w:szCs w:val="21"/>
+              </w:rPr>
+            </w:pPr>
+            <w:hyperlink r:id="rId44" w:tgtFrame="_blank" w:history="1">
+              <w:r>
+                <w:rPr>
+                  <w:rStyle w:val="Hyperlink"/>
+                  <w:rFonts w:ascii="Verdana" w:hAnsi="Verdana"/>
+                  <w:color w:val="007BFF"/>
+                  <w:sz w:val="21"/>
+                  <w:szCs w:val="21"/>
+                </w:rPr>
+                <w:t>IndexOutOfRangeException</w:t>
+              </w:r>
+            </w:hyperlink>
+          </w:p>
+        </w:tc>
+        <w:tc>
+          <w:tcPr>
+            <w:tcW w:w="5687" w:type="dxa"/>
+            <w:tcBorders>
+              <w:top w:val="single" w:sz="6" w:space="0" w:color="DFDFDF"/>
+              <w:left w:val="single" w:sz="6" w:space="0" w:color="DFDFDF"/>
+              <w:bottom w:val="single" w:sz="6" w:space="0" w:color="DFDFDF"/>
+              <w:right w:val="single" w:sz="6" w:space="0" w:color="DFDFDF"/>
+            </w:tcBorders>
+            <w:shd w:val="clear" w:color="auto" w:fill="FFFFFF"/>
+            <w:hideMark/>
+          </w:tcPr>
+          <w:p>
+            <w:pPr>
+              <w:jc w:val="both"/>
+              <w:rPr>
+                <w:rFonts w:ascii="Verdana" w:hAnsi="Verdana"/>
+                <w:color w:val="414141"/>
+                <w:sz w:val="21"/>
+                <w:szCs w:val="21"/>
+                <w:lang w:val="en-US"/>
+              </w:rPr>
+            </w:pPr>
+            <w:r>
+              <w:rPr>
+                <w:rFonts w:ascii="Verdana" w:hAnsi="Verdana"/>
+                <w:color w:val="414141"/>
+                <w:sz w:val="21"/>
+                <w:szCs w:val="21"/>
+                <w:lang w:val="en-US"/>
+              </w:rPr>
+              <w:t>Raised when an array index is outside the lower or upper bounds of an array or collection.</w:t>
+            </w:r>
+          </w:p>
+        </w:tc>
+      </w:tr>
+      <w:tr>
+        <w:tc>
+          <w:tcPr>
+            <w:tcW w:w="0" w:type="auto"/>
+            <w:tcBorders>
+              <w:top w:val="single" w:sz="6" w:space="0" w:color="DFDFDF"/>
+              <w:left w:val="single" w:sz="6" w:space="0" w:color="DFDFDF"/>
+              <w:bottom w:val="single" w:sz="6" w:space="0" w:color="DFDFDF"/>
+              <w:right w:val="single" w:sz="6" w:space="0" w:color="DFDFDF"/>
+            </w:tcBorders>
+            <w:shd w:val="clear" w:color="auto" w:fill="F9F9F9"/>
+            <w:hideMark/>
+          </w:tcPr>
+          <w:p>
+            <w:pPr>
+              <w:jc w:val="both"/>
+              <w:rPr>
+                <w:rFonts w:ascii="Verdana" w:hAnsi="Verdana"/>
+                <w:color w:val="414141"/>
+                <w:sz w:val="21"/>
+                <w:szCs w:val="21"/>
+              </w:rPr>
+            </w:pPr>
+            <w:hyperlink r:id="rId45" w:tgtFrame="_blank" w:history="1">
+              <w:r>
+                <w:rPr>
+                  <w:rStyle w:val="Hyperlink"/>
+                  <w:rFonts w:ascii="Verdana" w:hAnsi="Verdana"/>
+                  <w:color w:val="007BFF"/>
+                  <w:sz w:val="21"/>
+                  <w:szCs w:val="21"/>
+                </w:rPr>
+                <w:t>InvalidOperationException</w:t>
+              </w:r>
+            </w:hyperlink>
+          </w:p>
+        </w:tc>
+        <w:tc>
+          <w:tcPr>
+            <w:tcW w:w="5687" w:type="dxa"/>
+            <w:tcBorders>
+              <w:top w:val="single" w:sz="6" w:space="0" w:color="DFDFDF"/>
+              <w:left w:val="single" w:sz="6" w:space="0" w:color="DFDFDF"/>
+              <w:bottom w:val="single" w:sz="6" w:space="0" w:color="DFDFDF"/>
+              <w:right w:val="single" w:sz="6" w:space="0" w:color="DFDFDF"/>
+            </w:tcBorders>
+            <w:shd w:val="clear" w:color="auto" w:fill="F9F9F9"/>
+            <w:hideMark/>
+          </w:tcPr>
+          <w:p>
+            <w:pPr>
+              <w:jc w:val="both"/>
+              <w:rPr>
+                <w:rFonts w:ascii="Verdana" w:hAnsi="Verdana"/>
+                <w:color w:val="414141"/>
+                <w:sz w:val="21"/>
+                <w:szCs w:val="21"/>
+                <w:lang w:val="en-US"/>
+              </w:rPr>
+            </w:pPr>
+            <w:r>
+              <w:rPr>
+                <w:rFonts w:ascii="Verdana" w:hAnsi="Verdana"/>
+                <w:color w:val="414141"/>
+                <w:sz w:val="21"/>
+                <w:szCs w:val="21"/>
+                <w:lang w:val="en-US"/>
+              </w:rPr>
+              <w:t>Raised when a method call is invalid in an object's current state.</w:t>
+            </w:r>
+          </w:p>
+        </w:tc>
+      </w:tr>
+      <w:tr>
+        <w:tc>
+          <w:tcPr>
+            <w:tcW w:w="0" w:type="auto"/>
+            <w:tcBorders>
+              <w:top w:val="single" w:sz="6" w:space="0" w:color="DFDFDF"/>
+              <w:left w:val="single" w:sz="6" w:space="0" w:color="DFDFDF"/>
+              <w:bottom w:val="single" w:sz="6" w:space="0" w:color="DFDFDF"/>
+              <w:right w:val="single" w:sz="6" w:space="0" w:color="DFDFDF"/>
+            </w:tcBorders>
+            <w:shd w:val="clear" w:color="auto" w:fill="FFFFFF"/>
+            <w:hideMark/>
+          </w:tcPr>
+          <w:p>
+            <w:pPr>
+              <w:jc w:val="both"/>
+              <w:rPr>
+                <w:rFonts w:ascii="Verdana" w:hAnsi="Verdana"/>
+                <w:color w:val="414141"/>
+                <w:sz w:val="21"/>
+                <w:szCs w:val="21"/>
+              </w:rPr>
+            </w:pPr>
+            <w:hyperlink r:id="rId46" w:tgtFrame="_blank" w:history="1">
+              <w:r>
+                <w:rPr>
+                  <w:rStyle w:val="Hyperlink"/>
+                  <w:rFonts w:ascii="Verdana" w:hAnsi="Verdana"/>
+                  <w:color w:val="007BFF"/>
+                  <w:sz w:val="21"/>
+                  <w:szCs w:val="21"/>
+                </w:rPr>
+                <w:t>KeyNotFoundException</w:t>
+              </w:r>
+            </w:hyperlink>
+          </w:p>
+        </w:tc>
+        <w:tc>
+          <w:tcPr>
+            <w:tcW w:w="5687" w:type="dxa"/>
+            <w:tcBorders>
+              <w:top w:val="single" w:sz="6" w:space="0" w:color="DFDFDF"/>
+              <w:left w:val="single" w:sz="6" w:space="0" w:color="DFDFDF"/>
+              <w:bottom w:val="single" w:sz="6" w:space="0" w:color="DFDFDF"/>
+              <w:right w:val="single" w:sz="6" w:space="0" w:color="DFDFDF"/>
+            </w:tcBorders>
+            <w:shd w:val="clear" w:color="auto" w:fill="FFFFFF"/>
+            <w:hideMark/>
+          </w:tcPr>
+          <w:p>
+            <w:pPr>
+              <w:jc w:val="both"/>
+              <w:rPr>
+                <w:rFonts w:ascii="Verdana" w:hAnsi="Verdana"/>
+                <w:color w:val="414141"/>
+                <w:sz w:val="21"/>
+                <w:szCs w:val="21"/>
+                <w:lang w:val="en-US"/>
+              </w:rPr>
+            </w:pPr>
+            <w:r>
+              <w:rPr>
+                <w:rFonts w:ascii="Verdana" w:hAnsi="Verdana"/>
+                <w:color w:val="414141"/>
+                <w:sz w:val="21"/>
+                <w:szCs w:val="21"/>
+                <w:lang w:val="en-US"/>
+              </w:rPr>
+              <w:t>Raised when the specified key for accessing a member in a collection is not exists.</w:t>
+            </w:r>
+          </w:p>
+        </w:tc>
+      </w:tr>
+      <w:tr>
+        <w:tc>
+          <w:tcPr>
+            <w:tcW w:w="0" w:type="auto"/>
+            <w:tcBorders>
+              <w:top w:val="single" w:sz="6" w:space="0" w:color="DFDFDF"/>
+              <w:left w:val="single" w:sz="6" w:space="0" w:color="DFDFDF"/>
+              <w:bottom w:val="single" w:sz="6" w:space="0" w:color="DFDFDF"/>
+              <w:right w:val="single" w:sz="6" w:space="0" w:color="DFDFDF"/>
+            </w:tcBorders>
+            <w:shd w:val="clear" w:color="auto" w:fill="F9F9F9"/>
+            <w:hideMark/>
+          </w:tcPr>
+          <w:p>
+            <w:pPr>
+              <w:jc w:val="both"/>
+              <w:rPr>
+                <w:rFonts w:ascii="Verdana" w:hAnsi="Verdana"/>
+                <w:color w:val="414141"/>
+                <w:sz w:val="21"/>
+                <w:szCs w:val="21"/>
+              </w:rPr>
+            </w:pPr>
+            <w:hyperlink r:id="rId47" w:tgtFrame="_blank" w:history="1">
+              <w:r>
+                <w:rPr>
+                  <w:rStyle w:val="Hyperlink"/>
+                  <w:rFonts w:ascii="Verdana" w:hAnsi="Verdana"/>
+                  <w:color w:val="007BFF"/>
+                  <w:sz w:val="21"/>
+                  <w:szCs w:val="21"/>
+                </w:rPr>
+                <w:t>NotSupportedException</w:t>
+              </w:r>
+            </w:hyperlink>
+          </w:p>
+        </w:tc>
+        <w:tc>
+          <w:tcPr>
+            <w:tcW w:w="5687" w:type="dxa"/>
+            <w:tcBorders>
+              <w:top w:val="single" w:sz="6" w:space="0" w:color="DFDFDF"/>
+              <w:left w:val="single" w:sz="6" w:space="0" w:color="DFDFDF"/>
+              <w:bottom w:val="single" w:sz="6" w:space="0" w:color="DFDFDF"/>
+              <w:right w:val="single" w:sz="6" w:space="0" w:color="DFDFDF"/>
+            </w:tcBorders>
+            <w:shd w:val="clear" w:color="auto" w:fill="F9F9F9"/>
+            <w:hideMark/>
+          </w:tcPr>
+          <w:p>
+            <w:pPr>
+              <w:jc w:val="both"/>
+              <w:rPr>
+                <w:rFonts w:ascii="Verdana" w:hAnsi="Verdana"/>
+                <w:color w:val="414141"/>
+                <w:sz w:val="21"/>
+                <w:szCs w:val="21"/>
+                <w:lang w:val="en-US"/>
+              </w:rPr>
+            </w:pPr>
+            <w:r>
+              <w:rPr>
+                <w:rFonts w:ascii="Verdana" w:hAnsi="Verdana"/>
+                <w:color w:val="414141"/>
+                <w:sz w:val="21"/>
+                <w:szCs w:val="21"/>
+                <w:lang w:val="en-US"/>
+              </w:rPr>
+              <w:t>Raised when a method or operation is not supported.</w:t>
+            </w:r>
+          </w:p>
+        </w:tc>
+      </w:tr>
+      <w:tr>
+        <w:tc>
+          <w:tcPr>
+            <w:tcW w:w="0" w:type="auto"/>
+            <w:tcBorders>
+              <w:top w:val="single" w:sz="6" w:space="0" w:color="DFDFDF"/>
+              <w:left w:val="single" w:sz="6" w:space="0" w:color="DFDFDF"/>
+              <w:bottom w:val="single" w:sz="6" w:space="0" w:color="DFDFDF"/>
+              <w:right w:val="single" w:sz="6" w:space="0" w:color="DFDFDF"/>
+            </w:tcBorders>
+            <w:shd w:val="clear" w:color="auto" w:fill="FFFFFF"/>
+            <w:hideMark/>
+          </w:tcPr>
+          <w:p>
+            <w:pPr>
+              <w:jc w:val="both"/>
+              <w:rPr>
+                <w:rFonts w:ascii="Verdana" w:hAnsi="Verdana"/>
+                <w:color w:val="414141"/>
+                <w:sz w:val="21"/>
+                <w:szCs w:val="21"/>
+              </w:rPr>
+            </w:pPr>
+            <w:hyperlink r:id="rId48" w:tgtFrame="_blank" w:history="1">
+              <w:r>
+                <w:rPr>
+                  <w:rStyle w:val="Hyperlink"/>
+                  <w:rFonts w:ascii="Verdana" w:hAnsi="Verdana"/>
+                  <w:color w:val="007BFF"/>
+                  <w:sz w:val="21"/>
+                  <w:szCs w:val="21"/>
+                </w:rPr>
+                <w:t>NullReferenceException</w:t>
+              </w:r>
+            </w:hyperlink>
+          </w:p>
+        </w:tc>
+        <w:tc>
+          <w:tcPr>
+            <w:tcW w:w="5687" w:type="dxa"/>
+            <w:tcBorders>
+              <w:top w:val="single" w:sz="6" w:space="0" w:color="DFDFDF"/>
+              <w:left w:val="single" w:sz="6" w:space="0" w:color="DFDFDF"/>
+              <w:bottom w:val="single" w:sz="6" w:space="0" w:color="DFDFDF"/>
+              <w:right w:val="single" w:sz="6" w:space="0" w:color="DFDFDF"/>
+            </w:tcBorders>
+            <w:shd w:val="clear" w:color="auto" w:fill="FFFFFF"/>
+            <w:hideMark/>
+          </w:tcPr>
+          <w:p>
+            <w:pPr>
+              <w:jc w:val="both"/>
+              <w:rPr>
+                <w:rFonts w:ascii="Verdana" w:hAnsi="Verdana"/>
+                <w:color w:val="414141"/>
+                <w:sz w:val="21"/>
+                <w:szCs w:val="21"/>
+                <w:lang w:val="en-US"/>
+              </w:rPr>
+            </w:pPr>
+            <w:r>
+              <w:rPr>
+                <w:rFonts w:ascii="Verdana" w:hAnsi="Verdana"/>
+                <w:color w:val="414141"/>
+                <w:sz w:val="21"/>
+                <w:szCs w:val="21"/>
+                <w:lang w:val="en-US"/>
+              </w:rPr>
+              <w:t>Raised when program access members of null object.</w:t>
+            </w:r>
+          </w:p>
+        </w:tc>
+      </w:tr>
+      <w:tr>
+        <w:tc>
+          <w:tcPr>
+            <w:tcW w:w="0" w:type="auto"/>
+            <w:tcBorders>
+              <w:top w:val="single" w:sz="6" w:space="0" w:color="DFDFDF"/>
+              <w:left w:val="single" w:sz="6" w:space="0" w:color="DFDFDF"/>
+              <w:bottom w:val="single" w:sz="6" w:space="0" w:color="DFDFDF"/>
+              <w:right w:val="single" w:sz="6" w:space="0" w:color="DFDFDF"/>
+            </w:tcBorders>
+            <w:shd w:val="clear" w:color="auto" w:fill="F9F9F9"/>
+            <w:hideMark/>
+          </w:tcPr>
+          <w:p>
+            <w:pPr>
+              <w:jc w:val="both"/>
+              <w:rPr>
+                <w:rFonts w:ascii="Verdana" w:hAnsi="Verdana"/>
+                <w:color w:val="414141"/>
+                <w:sz w:val="21"/>
+                <w:szCs w:val="21"/>
+              </w:rPr>
+            </w:pPr>
+            <w:hyperlink r:id="rId49" w:tgtFrame="_blank" w:history="1">
+              <w:r>
+                <w:rPr>
+                  <w:rStyle w:val="Hyperlink"/>
+                  <w:rFonts w:ascii="Verdana" w:hAnsi="Verdana"/>
+                  <w:color w:val="007BFF"/>
+                  <w:sz w:val="21"/>
+                  <w:szCs w:val="21"/>
+                </w:rPr>
+                <w:t>OverflowException</w:t>
+              </w:r>
+            </w:hyperlink>
+          </w:p>
+        </w:tc>
+        <w:tc>
+          <w:tcPr>
+            <w:tcW w:w="5687" w:type="dxa"/>
+            <w:tcBorders>
+              <w:top w:val="single" w:sz="6" w:space="0" w:color="DFDFDF"/>
+              <w:left w:val="single" w:sz="6" w:space="0" w:color="DFDFDF"/>
+              <w:bottom w:val="single" w:sz="6" w:space="0" w:color="DFDFDF"/>
+              <w:right w:val="single" w:sz="6" w:space="0" w:color="DFDFDF"/>
+            </w:tcBorders>
+            <w:shd w:val="clear" w:color="auto" w:fill="F9F9F9"/>
+            <w:hideMark/>
+          </w:tcPr>
+          <w:p>
+            <w:pPr>
+              <w:jc w:val="both"/>
+              <w:rPr>
+                <w:rFonts w:ascii="Verdana" w:hAnsi="Verdana"/>
+                <w:color w:val="414141"/>
+                <w:sz w:val="21"/>
+                <w:szCs w:val="21"/>
+                <w:lang w:val="en-US"/>
+              </w:rPr>
+            </w:pPr>
+            <w:r>
+              <w:rPr>
+                <w:rFonts w:ascii="Verdana" w:hAnsi="Verdana"/>
+                <w:color w:val="414141"/>
+                <w:sz w:val="21"/>
+                <w:szCs w:val="21"/>
+                <w:lang w:val="en-US"/>
+              </w:rPr>
+              <w:t>Raised when an arithmetic, casting, or conversion operation results in an overflow.</w:t>
+            </w:r>
+          </w:p>
+        </w:tc>
+      </w:tr>
+      <w:tr>
+        <w:tc>
+          <w:tcPr>
+            <w:tcW w:w="0" w:type="auto"/>
+            <w:tcBorders>
+              <w:top w:val="single" w:sz="6" w:space="0" w:color="DFDFDF"/>
+              <w:left w:val="single" w:sz="6" w:space="0" w:color="DFDFDF"/>
+              <w:bottom w:val="single" w:sz="6" w:space="0" w:color="DFDFDF"/>
+              <w:right w:val="single" w:sz="6" w:space="0" w:color="DFDFDF"/>
+            </w:tcBorders>
+            <w:shd w:val="clear" w:color="auto" w:fill="FFFFFF"/>
+            <w:hideMark/>
+          </w:tcPr>
+          <w:p>
+            <w:pPr>
+              <w:jc w:val="both"/>
+              <w:rPr>
+                <w:rFonts w:ascii="Verdana" w:hAnsi="Verdana"/>
+                <w:color w:val="414141"/>
+                <w:sz w:val="21"/>
+                <w:szCs w:val="21"/>
+              </w:rPr>
+            </w:pPr>
+            <w:hyperlink r:id="rId50" w:tgtFrame="_blank" w:history="1">
+              <w:r>
+                <w:rPr>
+                  <w:rStyle w:val="Hyperlink"/>
+                  <w:rFonts w:ascii="Verdana" w:hAnsi="Verdana"/>
+                  <w:color w:val="007BFF"/>
+                  <w:sz w:val="21"/>
+                  <w:szCs w:val="21"/>
+                </w:rPr>
+                <w:t>OutOfMemoryException</w:t>
+              </w:r>
+            </w:hyperlink>
+          </w:p>
+        </w:tc>
+        <w:tc>
+          <w:tcPr>
+            <w:tcW w:w="5687" w:type="dxa"/>
+            <w:tcBorders>
+              <w:top w:val="single" w:sz="6" w:space="0" w:color="DFDFDF"/>
+              <w:left w:val="single" w:sz="6" w:space="0" w:color="DFDFDF"/>
+              <w:bottom w:val="single" w:sz="6" w:space="0" w:color="DFDFDF"/>
+              <w:right w:val="single" w:sz="6" w:space="0" w:color="DFDFDF"/>
+            </w:tcBorders>
+            <w:shd w:val="clear" w:color="auto" w:fill="FFFFFF"/>
+            <w:hideMark/>
+          </w:tcPr>
+          <w:p>
+            <w:pPr>
+              <w:jc w:val="both"/>
+              <w:rPr>
+                <w:rFonts w:ascii="Verdana" w:hAnsi="Verdana"/>
+                <w:color w:val="414141"/>
+                <w:sz w:val="21"/>
+                <w:szCs w:val="21"/>
+                <w:lang w:val="en-US"/>
+              </w:rPr>
+            </w:pPr>
+            <w:r>
+              <w:rPr>
+                <w:rFonts w:ascii="Verdana" w:hAnsi="Verdana"/>
+                <w:color w:val="414141"/>
+                <w:sz w:val="21"/>
+                <w:szCs w:val="21"/>
+                <w:lang w:val="en-US"/>
+              </w:rPr>
+              <w:t>Raised when a program does not get enough memory to execute the code.</w:t>
+            </w:r>
+          </w:p>
+        </w:tc>
+      </w:tr>
+      <w:tr>
+        <w:tc>
+          <w:tcPr>
+            <w:tcW w:w="0" w:type="auto"/>
+            <w:tcBorders>
+              <w:top w:val="single" w:sz="6" w:space="0" w:color="DFDFDF"/>
+              <w:left w:val="single" w:sz="6" w:space="0" w:color="DFDFDF"/>
+              <w:bottom w:val="single" w:sz="6" w:space="0" w:color="DFDFDF"/>
+              <w:right w:val="single" w:sz="6" w:space="0" w:color="DFDFDF"/>
+            </w:tcBorders>
+            <w:shd w:val="clear" w:color="auto" w:fill="F9F9F9"/>
+            <w:hideMark/>
+          </w:tcPr>
+          <w:p>
+            <w:pPr>
+              <w:jc w:val="both"/>
+              <w:rPr>
+                <w:rFonts w:ascii="Verdana" w:hAnsi="Verdana"/>
+                <w:color w:val="414141"/>
+                <w:sz w:val="21"/>
+                <w:szCs w:val="21"/>
+              </w:rPr>
+            </w:pPr>
+            <w:hyperlink r:id="rId51" w:tgtFrame="_blank" w:history="1">
+              <w:r>
+                <w:rPr>
+                  <w:rStyle w:val="Hyperlink"/>
+                  <w:rFonts w:ascii="Verdana" w:hAnsi="Verdana"/>
+                  <w:color w:val="007BFF"/>
+                  <w:sz w:val="21"/>
+                  <w:szCs w:val="21"/>
+                </w:rPr>
+                <w:t>StackOverflowException</w:t>
+              </w:r>
+            </w:hyperlink>
+          </w:p>
+        </w:tc>
+        <w:tc>
+          <w:tcPr>
+            <w:tcW w:w="5687" w:type="dxa"/>
+            <w:tcBorders>
+              <w:top w:val="single" w:sz="6" w:space="0" w:color="DFDFDF"/>
+              <w:left w:val="single" w:sz="6" w:space="0" w:color="DFDFDF"/>
+              <w:bottom w:val="single" w:sz="6" w:space="0" w:color="DFDFDF"/>
+              <w:right w:val="single" w:sz="6" w:space="0" w:color="DFDFDF"/>
+            </w:tcBorders>
+            <w:shd w:val="clear" w:color="auto" w:fill="F9F9F9"/>
+            <w:hideMark/>
+          </w:tcPr>
+          <w:p>
+            <w:pPr>
+              <w:jc w:val="both"/>
+              <w:rPr>
+                <w:rFonts w:ascii="Verdana" w:hAnsi="Verdana"/>
+                <w:color w:val="414141"/>
+                <w:sz w:val="21"/>
+                <w:szCs w:val="21"/>
+                <w:lang w:val="en-US"/>
+              </w:rPr>
+            </w:pPr>
+            <w:r>
+              <w:rPr>
+                <w:rFonts w:ascii="Verdana" w:hAnsi="Verdana"/>
+                <w:color w:val="414141"/>
+                <w:sz w:val="21"/>
+                <w:szCs w:val="21"/>
+                <w:lang w:val="en-US"/>
+              </w:rPr>
+              <w:t>Raised when a stack in memory overflows.</w:t>
+            </w:r>
+          </w:p>
+        </w:tc>
+      </w:tr>
+      <w:tr>
+        <w:tc>
+          <w:tcPr>
+            <w:tcW w:w="0" w:type="auto"/>
+            <w:tcBorders>
+              <w:top w:val="single" w:sz="6" w:space="0" w:color="DFDFDF"/>
+              <w:left w:val="single" w:sz="6" w:space="0" w:color="DFDFDF"/>
+              <w:bottom w:val="single" w:sz="6" w:space="0" w:color="DFDFDF"/>
+              <w:right w:val="single" w:sz="6" w:space="0" w:color="DFDFDF"/>
+            </w:tcBorders>
+            <w:shd w:val="clear" w:color="auto" w:fill="FFFFFF"/>
+            <w:hideMark/>
+          </w:tcPr>
+          <w:p>
+            <w:pPr>
+              <w:jc w:val="both"/>
+              <w:rPr>
+                <w:rFonts w:ascii="Verdana" w:hAnsi="Verdana"/>
+                <w:color w:val="414141"/>
+                <w:sz w:val="21"/>
+                <w:szCs w:val="21"/>
+              </w:rPr>
+            </w:pPr>
+            <w:hyperlink r:id="rId52" w:tgtFrame="_blank" w:history="1">
+              <w:r>
+                <w:rPr>
+                  <w:rStyle w:val="Hyperlink"/>
+                  <w:rFonts w:ascii="Verdana" w:hAnsi="Verdana"/>
+                  <w:color w:val="007BFF"/>
+                  <w:sz w:val="21"/>
+                  <w:szCs w:val="21"/>
+                </w:rPr>
+                <w:t>TimeoutException</w:t>
+              </w:r>
+            </w:hyperlink>
+          </w:p>
+        </w:tc>
+        <w:tc>
+          <w:tcPr>
+            <w:tcW w:w="5687" w:type="dxa"/>
+            <w:tcBorders>
+              <w:top w:val="single" w:sz="6" w:space="0" w:color="DFDFDF"/>
+              <w:left w:val="single" w:sz="6" w:space="0" w:color="DFDFDF"/>
+              <w:bottom w:val="single" w:sz="6" w:space="0" w:color="DFDFDF"/>
+              <w:right w:val="single" w:sz="6" w:space="0" w:color="DFDFDF"/>
+            </w:tcBorders>
+            <w:shd w:val="clear" w:color="auto" w:fill="FFFFFF"/>
+            <w:hideMark/>
+          </w:tcPr>
+          <w:p>
+            <w:pPr>
+              <w:jc w:val="both"/>
+              <w:rPr>
+                <w:rFonts w:ascii="Verdana" w:hAnsi="Verdana"/>
+                <w:color w:val="414141"/>
+                <w:sz w:val="21"/>
+                <w:szCs w:val="21"/>
+                <w:lang w:val="en-US"/>
+              </w:rPr>
+            </w:pPr>
+            <w:r>
+              <w:rPr>
+                <w:rFonts w:ascii="Verdana" w:hAnsi="Verdana"/>
+                <w:color w:val="414141"/>
+                <w:sz w:val="21"/>
+                <w:szCs w:val="21"/>
+                <w:lang w:val="en-US"/>
+              </w:rPr>
+              <w:t>The time interval allotted to an operation has expired.</w:t>
+            </w:r>
+          </w:p>
+        </w:tc>
+      </w:tr>
+    </w:tbl>
+    <w:p>
+      <w:pPr>
+        <w:rPr>
+          <w:lang w:val="en-US"/>
+        </w:rPr>
+      </w:pPr>
     </w:p>
     <w:p>
       <w:pPr>
@@ -4902,10 +6593,61 @@
           </w:tcPr>
           <w:p>
             <w:r>
-              <w:t xml:space="preserve">Voorlopig </w:t>
-            </w:r>
-            <w:r>
               <w:t>4 uur</w:t>
+            </w:r>
+            <w:r>
+              <w:t xml:space="preserve"> 20 minuten</w:t>
+            </w:r>
+          </w:p>
+        </w:tc>
+      </w:tr>
+      <w:tr>
+        <w:tc>
+          <w:tcPr>
+            <w:tcW w:w="2228" w:type="dxa"/>
+          </w:tcPr>
+          <w:p>
+            <w:r>
+              <w:t>18/10/2021 – 27/10/2021</w:t>
+            </w:r>
+          </w:p>
+        </w:tc>
+        <w:tc>
+          <w:tcPr>
+            <w:tcW w:w="3808" w:type="dxa"/>
+          </w:tcPr>
+          <w:p>
+            <w:pPr>
+              <w:pStyle w:val="Lijstalinea"/>
+              <w:numPr>
+                <w:ilvl w:val="0"/>
+                <w:numId w:val="1"/>
+              </w:numPr>
+            </w:pPr>
+            <w:r>
+              <w:t>Dieper ingaan op exceptions</w:t>
+            </w:r>
+          </w:p>
+          <w:p>
+            <w:pPr>
+              <w:pStyle w:val="Lijstalinea"/>
+              <w:numPr>
+                <w:ilvl w:val="0"/>
+                <w:numId w:val="1"/>
+              </w:numPr>
+            </w:pPr>
+            <w:r>
+              <w:t>Soorten exceptions</w:t>
+            </w:r>
+          </w:p>
+        </w:tc>
+        <w:tc>
+          <w:tcPr>
+            <w:tcW w:w="3026" w:type="dxa"/>
+          </w:tcPr>
+          <w:p>
+            <w:r>
+              <w:t>1 uur</w:t>
             </w:r>
           </w:p>
         </w:tc>
@@ -6343,7 +8085,6 @@
     <w:next w:val="Standaard"/>
     <w:link w:val="Kop4Char"/>
     <w:uiPriority w:val="9"/>
-    <w:semiHidden/>
     <w:unhideWhenUsed/>
     <w:qFormat/>
     <w:rsid w:val="00AF1ED3"/>
@@ -6655,7 +8396,6 @@
     <w:basedOn w:val="Standaardalinea-lettertype"/>
     <w:link w:val="Kop4"/>
     <w:uiPriority w:val="9"/>
-    <w:semiHidden/>
     <w:rsid w:val="00AF1ED3"/>
     <w:rPr>
       <w:rFonts w:asciiTheme="majorHAnsi" w:eastAsiaTheme="majorEastAsia" w:hAnsiTheme="majorHAnsi" w:cstheme="majorBidi"/>

</xml_diff>

<commit_message>
Theorie + opstarten voorbeeld integration test, Database en integratietesten
</commit_message>
<xml_diff>
--- a/Opdracht-SoftwareTesting.docx
+++ b/Opdracht-SoftwareTesting.docx
@@ -372,11 +372,15 @@
           <w:pPr>
             <w:pStyle w:val="Inhopg1"/>
             <w:tabs>
-              <w:tab w:val="left" w:pos="440"/>
+              <w:tab w:val="left" w:pos="480"/>
               <w:tab w:val="right" w:leader="dot" w:pos="9062"/>
             </w:tabs>
             <w:rPr>
+              <w:rFonts w:asciiTheme="minorHAnsi" w:eastAsiaTheme="minorEastAsia" w:hAnsiTheme="minorHAnsi" w:cstheme="minorBidi"/>
               <w:noProof/>
+              <w:sz w:val="22"/>
+              <w:szCs w:val="22"/>
+              <w:lang w:eastAsia="nl-BE"/>
             </w:rPr>
           </w:pPr>
           <w:r>
@@ -388,7 +392,7 @@
           <w:r>
             <w:fldChar w:fldCharType="separate"/>
           </w:r>
-          <w:hyperlink w:anchor="_Toc84859170" w:history="1">
+          <w:hyperlink w:anchor="_Toc85880108" w:history="1">
             <w:r>
               <w:rPr>
                 <w:rStyle w:val="Hyperlink"/>
@@ -398,7 +402,11 @@
             </w:r>
             <w:r>
               <w:rPr>
-                <w:noProof/>
+                <w:rFonts w:asciiTheme="minorHAnsi" w:eastAsiaTheme="minorEastAsia" w:hAnsiTheme="minorHAnsi" w:cstheme="minorBidi"/>
+                <w:noProof/>
+                <w:sz w:val="22"/>
+                <w:szCs w:val="22"/>
+                <w:lang w:eastAsia="nl-BE"/>
               </w:rPr>
               <w:tab/>
             </w:r>
@@ -407,7 +415,7 @@
                 <w:rStyle w:val="Hyperlink"/>
                 <w:noProof/>
               </w:rPr>
-              <w:t>Onderzoek</w:t>
+              <w:t>Week 1 - Onderzoek</w:t>
             </w:r>
             <w:r>
               <w:rPr>
@@ -428,7 +436,7 @@
                 <w:noProof/>
                 <w:webHidden/>
               </w:rPr>
-              <w:instrText xml:space="preserve"> PAGEREF _Toc84859170 \h </w:instrText>
+              <w:instrText xml:space="preserve"> PAGEREF _Toc85880108 \h </w:instrText>
             </w:r>
             <w:r>
               <w:rPr>
@@ -448,7 +456,7 @@
                 <w:noProof/>
                 <w:webHidden/>
               </w:rPr>
-              <w:t>3</w:t>
+              <w:t>4</w:t>
             </w:r>
             <w:r>
               <w:rPr>
@@ -467,10 +475,14 @@
               <w:tab w:val="right" w:leader="dot" w:pos="9062"/>
             </w:tabs>
             <w:rPr>
+              <w:rFonts w:asciiTheme="minorHAnsi" w:eastAsiaTheme="minorEastAsia" w:hAnsiTheme="minorHAnsi" w:cstheme="minorBidi"/>
               <w:noProof/>
+              <w:sz w:val="22"/>
+              <w:szCs w:val="22"/>
+              <w:lang w:eastAsia="nl-BE"/>
             </w:rPr>
           </w:pPr>
-          <w:hyperlink w:anchor="_Toc84859171" w:history="1">
+          <w:hyperlink w:anchor="_Toc85880109" w:history="1">
             <w:r>
               <w:rPr>
                 <w:rStyle w:val="Hyperlink"/>
@@ -480,7 +492,11 @@
             </w:r>
             <w:r>
               <w:rPr>
-                <w:noProof/>
+                <w:rFonts w:asciiTheme="minorHAnsi" w:eastAsiaTheme="minorEastAsia" w:hAnsiTheme="minorHAnsi" w:cstheme="minorBidi"/>
+                <w:noProof/>
+                <w:sz w:val="22"/>
+                <w:szCs w:val="22"/>
+                <w:lang w:eastAsia="nl-BE"/>
               </w:rPr>
               <w:tab/>
             </w:r>
@@ -510,7 +526,7 @@
                 <w:noProof/>
                 <w:webHidden/>
               </w:rPr>
-              <w:instrText xml:space="preserve"> PAGEREF _Toc84859171 \h </w:instrText>
+              <w:instrText xml:space="preserve"> PAGEREF _Toc85880109 \h </w:instrText>
             </w:r>
             <w:r>
               <w:rPr>
@@ -530,7 +546,7 @@
                 <w:noProof/>
                 <w:webHidden/>
               </w:rPr>
-              <w:t>3</w:t>
+              <w:t>4</w:t>
             </w:r>
             <w:r>
               <w:rPr>
@@ -549,10 +565,14 @@
               <w:tab w:val="right" w:leader="dot" w:pos="9062"/>
             </w:tabs>
             <w:rPr>
+              <w:rFonts w:asciiTheme="minorHAnsi" w:eastAsiaTheme="minorEastAsia" w:hAnsiTheme="minorHAnsi" w:cstheme="minorBidi"/>
               <w:noProof/>
+              <w:sz w:val="22"/>
+              <w:szCs w:val="22"/>
+              <w:lang w:eastAsia="nl-BE"/>
             </w:rPr>
           </w:pPr>
-          <w:hyperlink w:anchor="_Toc84859172" w:history="1">
+          <w:hyperlink w:anchor="_Toc85880110" w:history="1">
             <w:r>
               <w:rPr>
                 <w:rStyle w:val="Hyperlink"/>
@@ -562,7 +582,11 @@
             </w:r>
             <w:r>
               <w:rPr>
-                <w:noProof/>
+                <w:rFonts w:asciiTheme="minorHAnsi" w:eastAsiaTheme="minorEastAsia" w:hAnsiTheme="minorHAnsi" w:cstheme="minorBidi"/>
+                <w:noProof/>
+                <w:sz w:val="22"/>
+                <w:szCs w:val="22"/>
+                <w:lang w:eastAsia="nl-BE"/>
               </w:rPr>
               <w:tab/>
             </w:r>
@@ -592,7 +616,7 @@
                 <w:noProof/>
                 <w:webHidden/>
               </w:rPr>
-              <w:instrText xml:space="preserve"> PAGEREF _Toc84859172 \h </w:instrText>
+              <w:instrText xml:space="preserve"> PAGEREF _Toc85880110 \h </w:instrText>
             </w:r>
             <w:r>
               <w:rPr>
@@ -612,7 +636,7 @@
                 <w:noProof/>
                 <w:webHidden/>
               </w:rPr>
-              <w:t>3</w:t>
+              <w:t>4</w:t>
             </w:r>
             <w:r>
               <w:rPr>
@@ -631,10 +655,14 @@
               <w:tab w:val="right" w:leader="dot" w:pos="9062"/>
             </w:tabs>
             <w:rPr>
+              <w:rFonts w:asciiTheme="minorHAnsi" w:eastAsiaTheme="minorEastAsia" w:hAnsiTheme="minorHAnsi" w:cstheme="minorBidi"/>
               <w:noProof/>
+              <w:sz w:val="22"/>
+              <w:szCs w:val="22"/>
+              <w:lang w:eastAsia="nl-BE"/>
             </w:rPr>
           </w:pPr>
-          <w:hyperlink w:anchor="_Toc84859173" w:history="1">
+          <w:hyperlink w:anchor="_Toc85880111" w:history="1">
             <w:r>
               <w:rPr>
                 <w:rStyle w:val="Hyperlink"/>
@@ -644,7 +672,11 @@
             </w:r>
             <w:r>
               <w:rPr>
-                <w:noProof/>
+                <w:rFonts w:asciiTheme="minorHAnsi" w:eastAsiaTheme="minorEastAsia" w:hAnsiTheme="minorHAnsi" w:cstheme="minorBidi"/>
+                <w:noProof/>
+                <w:sz w:val="22"/>
+                <w:szCs w:val="22"/>
+                <w:lang w:eastAsia="nl-BE"/>
               </w:rPr>
               <w:tab/>
             </w:r>
@@ -674,7 +706,7 @@
                 <w:noProof/>
                 <w:webHidden/>
               </w:rPr>
-              <w:instrText xml:space="preserve"> PAGEREF _Toc84859173 \h </w:instrText>
+              <w:instrText xml:space="preserve"> PAGEREF _Toc85880111 \h </w:instrText>
             </w:r>
             <w:r>
               <w:rPr>
@@ -694,7 +726,7 @@
                 <w:noProof/>
                 <w:webHidden/>
               </w:rPr>
-              <w:t>3</w:t>
+              <w:t>4</w:t>
             </w:r>
             <w:r>
               <w:rPr>
@@ -713,10 +745,14 @@
               <w:tab w:val="right" w:leader="dot" w:pos="9062"/>
             </w:tabs>
             <w:rPr>
+              <w:rFonts w:asciiTheme="minorHAnsi" w:eastAsiaTheme="minorEastAsia" w:hAnsiTheme="minorHAnsi" w:cstheme="minorBidi"/>
               <w:noProof/>
+              <w:sz w:val="22"/>
+              <w:szCs w:val="22"/>
+              <w:lang w:eastAsia="nl-BE"/>
             </w:rPr>
           </w:pPr>
-          <w:hyperlink w:anchor="_Toc84859174" w:history="1">
+          <w:hyperlink w:anchor="_Toc85880112" w:history="1">
             <w:r>
               <w:rPr>
                 <w:rStyle w:val="Hyperlink"/>
@@ -726,7 +762,11 @@
             </w:r>
             <w:r>
               <w:rPr>
-                <w:noProof/>
+                <w:rFonts w:asciiTheme="minorHAnsi" w:eastAsiaTheme="minorEastAsia" w:hAnsiTheme="minorHAnsi" w:cstheme="minorBidi"/>
+                <w:noProof/>
+                <w:sz w:val="22"/>
+                <w:szCs w:val="22"/>
+                <w:lang w:eastAsia="nl-BE"/>
               </w:rPr>
               <w:tab/>
             </w:r>
@@ -756,7 +796,7 @@
                 <w:noProof/>
                 <w:webHidden/>
               </w:rPr>
-              <w:instrText xml:space="preserve"> PAGEREF _Toc84859174 \h </w:instrText>
+              <w:instrText xml:space="preserve"> PAGEREF _Toc85880112 \h </w:instrText>
             </w:r>
             <w:r>
               <w:rPr>
@@ -776,7 +816,7 @@
                 <w:noProof/>
                 <w:webHidden/>
               </w:rPr>
-              <w:t>3</w:t>
+              <w:t>4</w:t>
             </w:r>
             <w:r>
               <w:rPr>
@@ -791,14 +831,18 @@
           <w:pPr>
             <w:pStyle w:val="Inhopg1"/>
             <w:tabs>
-              <w:tab w:val="left" w:pos="440"/>
+              <w:tab w:val="left" w:pos="480"/>
               <w:tab w:val="right" w:leader="dot" w:pos="9062"/>
             </w:tabs>
             <w:rPr>
+              <w:rFonts w:asciiTheme="minorHAnsi" w:eastAsiaTheme="minorEastAsia" w:hAnsiTheme="minorHAnsi" w:cstheme="minorBidi"/>
               <w:noProof/>
+              <w:sz w:val="22"/>
+              <w:szCs w:val="22"/>
+              <w:lang w:eastAsia="nl-BE"/>
             </w:rPr>
           </w:pPr>
-          <w:hyperlink w:anchor="_Toc84859175" w:history="1">
+          <w:hyperlink w:anchor="_Toc85880113" w:history="1">
             <w:r>
               <w:rPr>
                 <w:rStyle w:val="Hyperlink"/>
@@ -808,7 +852,11 @@
             </w:r>
             <w:r>
               <w:rPr>
-                <w:noProof/>
+                <w:rFonts w:asciiTheme="minorHAnsi" w:eastAsiaTheme="minorEastAsia" w:hAnsiTheme="minorHAnsi" w:cstheme="minorBidi"/>
+                <w:noProof/>
+                <w:sz w:val="22"/>
+                <w:szCs w:val="22"/>
+                <w:lang w:eastAsia="nl-BE"/>
               </w:rPr>
               <w:tab/>
             </w:r>
@@ -817,7 +865,7 @@
                 <w:rStyle w:val="Hyperlink"/>
                 <w:noProof/>
               </w:rPr>
-              <w:t>Cursus</w:t>
+              <w:t>Week 2 – Basis principes (theorie)</w:t>
             </w:r>
             <w:r>
               <w:rPr>
@@ -838,7 +886,7 @@
                 <w:noProof/>
                 <w:webHidden/>
               </w:rPr>
-              <w:instrText xml:space="preserve"> PAGEREF _Toc84859175 \h </w:instrText>
+              <w:instrText xml:space="preserve"> PAGEREF _Toc85880113 \h </w:instrText>
             </w:r>
             <w:r>
               <w:rPr>
@@ -858,7 +906,7 @@
                 <w:noProof/>
                 <w:webHidden/>
               </w:rPr>
-              <w:t>4</w:t>
+              <w:t>5</w:t>
             </w:r>
             <w:r>
               <w:rPr>
@@ -877,10 +925,14 @@
               <w:tab w:val="right" w:leader="dot" w:pos="9062"/>
             </w:tabs>
             <w:rPr>
+              <w:rFonts w:asciiTheme="minorHAnsi" w:eastAsiaTheme="minorEastAsia" w:hAnsiTheme="minorHAnsi" w:cstheme="minorBidi"/>
               <w:noProof/>
+              <w:sz w:val="22"/>
+              <w:szCs w:val="22"/>
+              <w:lang w:eastAsia="nl-BE"/>
             </w:rPr>
           </w:pPr>
-          <w:hyperlink w:anchor="_Toc84859176" w:history="1">
+          <w:hyperlink w:anchor="_Toc85880114" w:history="1">
             <w:r>
               <w:rPr>
                 <w:rStyle w:val="Hyperlink"/>
@@ -890,7 +942,11 @@
             </w:r>
             <w:r>
               <w:rPr>
-                <w:noProof/>
+                <w:rFonts w:asciiTheme="minorHAnsi" w:eastAsiaTheme="minorEastAsia" w:hAnsiTheme="minorHAnsi" w:cstheme="minorBidi"/>
+                <w:noProof/>
+                <w:sz w:val="22"/>
+                <w:szCs w:val="22"/>
+                <w:lang w:eastAsia="nl-BE"/>
               </w:rPr>
               <w:tab/>
             </w:r>
@@ -920,7 +976,7 @@
                 <w:noProof/>
                 <w:webHidden/>
               </w:rPr>
-              <w:instrText xml:space="preserve"> PAGEREF _Toc84859176 \h </w:instrText>
+              <w:instrText xml:space="preserve"> PAGEREF _Toc85880114 \h </w:instrText>
             </w:r>
             <w:r>
               <w:rPr>
@@ -940,7 +996,7 @@
                 <w:noProof/>
                 <w:webHidden/>
               </w:rPr>
-              <w:t>4</w:t>
+              <w:t>5</w:t>
             </w:r>
             <w:r>
               <w:rPr>
@@ -959,10 +1015,14 @@
               <w:tab w:val="right" w:leader="dot" w:pos="9062"/>
             </w:tabs>
             <w:rPr>
+              <w:rFonts w:asciiTheme="minorHAnsi" w:eastAsiaTheme="minorEastAsia" w:hAnsiTheme="minorHAnsi" w:cstheme="minorBidi"/>
               <w:noProof/>
+              <w:sz w:val="22"/>
+              <w:szCs w:val="22"/>
+              <w:lang w:eastAsia="nl-BE"/>
             </w:rPr>
           </w:pPr>
-          <w:hyperlink w:anchor="_Toc84859177" w:history="1">
+          <w:hyperlink w:anchor="_Toc85880115" w:history="1">
             <w:r>
               <w:rPr>
                 <w:rStyle w:val="Hyperlink"/>
@@ -972,7 +1032,11 @@
             </w:r>
             <w:r>
               <w:rPr>
-                <w:noProof/>
+                <w:rFonts w:asciiTheme="minorHAnsi" w:eastAsiaTheme="minorEastAsia" w:hAnsiTheme="minorHAnsi" w:cstheme="minorBidi"/>
+                <w:noProof/>
+                <w:sz w:val="22"/>
+                <w:szCs w:val="22"/>
+                <w:lang w:eastAsia="nl-BE"/>
               </w:rPr>
               <w:tab/>
             </w:r>
@@ -1002,7 +1066,7 @@
                 <w:noProof/>
                 <w:webHidden/>
               </w:rPr>
-              <w:instrText xml:space="preserve"> PAGEREF _Toc84859177 \h </w:instrText>
+              <w:instrText xml:space="preserve"> PAGEREF _Toc85880115 \h </w:instrText>
             </w:r>
             <w:r>
               <w:rPr>
@@ -1022,7 +1086,7 @@
                 <w:noProof/>
                 <w:webHidden/>
               </w:rPr>
-              <w:t>4</w:t>
+              <w:t>5</w:t>
             </w:r>
             <w:r>
               <w:rPr>
@@ -1041,10 +1105,14 @@
               <w:tab w:val="right" w:leader="dot" w:pos="9062"/>
             </w:tabs>
             <w:rPr>
+              <w:rFonts w:asciiTheme="minorHAnsi" w:eastAsiaTheme="minorEastAsia" w:hAnsiTheme="minorHAnsi" w:cstheme="minorBidi"/>
               <w:noProof/>
+              <w:sz w:val="22"/>
+              <w:szCs w:val="22"/>
+              <w:lang w:eastAsia="nl-BE"/>
             </w:rPr>
           </w:pPr>
-          <w:hyperlink w:anchor="_Toc84859178" w:history="1">
+          <w:hyperlink w:anchor="_Toc85880116" w:history="1">
             <w:r>
               <w:rPr>
                 <w:rStyle w:val="Hyperlink"/>
@@ -1055,7 +1123,11 @@
             </w:r>
             <w:r>
               <w:rPr>
-                <w:noProof/>
+                <w:rFonts w:asciiTheme="minorHAnsi" w:eastAsiaTheme="minorEastAsia" w:hAnsiTheme="minorHAnsi" w:cstheme="minorBidi"/>
+                <w:noProof/>
+                <w:sz w:val="22"/>
+                <w:szCs w:val="22"/>
+                <w:lang w:eastAsia="nl-BE"/>
               </w:rPr>
               <w:tab/>
             </w:r>
@@ -1086,7 +1158,7 @@
                 <w:noProof/>
                 <w:webHidden/>
               </w:rPr>
-              <w:instrText xml:space="preserve"> PAGEREF _Toc84859178 \h </w:instrText>
+              <w:instrText xml:space="preserve"> PAGEREF _Toc85880116 \h </w:instrText>
             </w:r>
             <w:r>
               <w:rPr>
@@ -1106,7 +1178,7 @@
                 <w:noProof/>
                 <w:webHidden/>
               </w:rPr>
-              <w:t>4</w:t>
+              <w:t>5</w:t>
             </w:r>
             <w:r>
               <w:rPr>
@@ -1125,10 +1197,14 @@
               <w:tab w:val="right" w:leader="dot" w:pos="9062"/>
             </w:tabs>
             <w:rPr>
+              <w:rFonts w:asciiTheme="minorHAnsi" w:eastAsiaTheme="minorEastAsia" w:hAnsiTheme="minorHAnsi" w:cstheme="minorBidi"/>
               <w:noProof/>
+              <w:sz w:val="22"/>
+              <w:szCs w:val="22"/>
+              <w:lang w:eastAsia="nl-BE"/>
             </w:rPr>
           </w:pPr>
-          <w:hyperlink w:anchor="_Toc84859179" w:history="1">
+          <w:hyperlink w:anchor="_Toc85880117" w:history="1">
             <w:r>
               <w:rPr>
                 <w:rStyle w:val="Hyperlink"/>
@@ -1138,7 +1214,11 @@
             </w:r>
             <w:r>
               <w:rPr>
-                <w:noProof/>
+                <w:rFonts w:asciiTheme="minorHAnsi" w:eastAsiaTheme="minorEastAsia" w:hAnsiTheme="minorHAnsi" w:cstheme="minorBidi"/>
+                <w:noProof/>
+                <w:sz w:val="22"/>
+                <w:szCs w:val="22"/>
+                <w:lang w:eastAsia="nl-BE"/>
               </w:rPr>
               <w:tab/>
             </w:r>
@@ -1168,7 +1248,7 @@
                 <w:noProof/>
                 <w:webHidden/>
               </w:rPr>
-              <w:instrText xml:space="preserve"> PAGEREF _Toc84859179 \h </w:instrText>
+              <w:instrText xml:space="preserve"> PAGEREF _Toc85880117 \h </w:instrText>
             </w:r>
             <w:r>
               <w:rPr>
@@ -1188,7 +1268,7 @@
                 <w:noProof/>
                 <w:webHidden/>
               </w:rPr>
-              <w:t>4</w:t>
+              <w:t>5</w:t>
             </w:r>
             <w:r>
               <w:rPr>
@@ -1207,10 +1287,14 @@
               <w:tab w:val="right" w:leader="dot" w:pos="9062"/>
             </w:tabs>
             <w:rPr>
+              <w:rFonts w:asciiTheme="minorHAnsi" w:eastAsiaTheme="minorEastAsia" w:hAnsiTheme="minorHAnsi" w:cstheme="minorBidi"/>
               <w:noProof/>
+              <w:sz w:val="22"/>
+              <w:szCs w:val="22"/>
+              <w:lang w:eastAsia="nl-BE"/>
             </w:rPr>
           </w:pPr>
-          <w:hyperlink w:anchor="_Toc84859180" w:history="1">
+          <w:hyperlink w:anchor="_Toc85880118" w:history="1">
             <w:r>
               <w:rPr>
                 <w:rStyle w:val="Hyperlink"/>
@@ -1220,7 +1304,11 @@
             </w:r>
             <w:r>
               <w:rPr>
-                <w:noProof/>
+                <w:rFonts w:asciiTheme="minorHAnsi" w:eastAsiaTheme="minorEastAsia" w:hAnsiTheme="minorHAnsi" w:cstheme="minorBidi"/>
+                <w:noProof/>
+                <w:sz w:val="22"/>
+                <w:szCs w:val="22"/>
+                <w:lang w:eastAsia="nl-BE"/>
               </w:rPr>
               <w:tab/>
             </w:r>
@@ -1250,7 +1338,7 @@
                 <w:noProof/>
                 <w:webHidden/>
               </w:rPr>
-              <w:instrText xml:space="preserve"> PAGEREF _Toc84859180 \h </w:instrText>
+              <w:instrText xml:space="preserve"> PAGEREF _Toc85880118 \h </w:instrText>
             </w:r>
             <w:r>
               <w:rPr>
@@ -1270,7 +1358,7 @@
                 <w:noProof/>
                 <w:webHidden/>
               </w:rPr>
-              <w:t>5</w:t>
+              <w:t>6</w:t>
             </w:r>
             <w:r>
               <w:rPr>
@@ -1285,14 +1373,18 @@
           <w:pPr>
             <w:pStyle w:val="Inhopg1"/>
             <w:tabs>
-              <w:tab w:val="left" w:pos="440"/>
+              <w:tab w:val="left" w:pos="480"/>
               <w:tab w:val="right" w:leader="dot" w:pos="9062"/>
             </w:tabs>
             <w:rPr>
+              <w:rFonts w:asciiTheme="minorHAnsi" w:eastAsiaTheme="minorEastAsia" w:hAnsiTheme="minorHAnsi" w:cstheme="minorBidi"/>
               <w:noProof/>
+              <w:sz w:val="22"/>
+              <w:szCs w:val="22"/>
+              <w:lang w:eastAsia="nl-BE"/>
             </w:rPr>
           </w:pPr>
-          <w:hyperlink w:anchor="_Toc84859181" w:history="1">
+          <w:hyperlink w:anchor="_Toc85880119" w:history="1">
             <w:r>
               <w:rPr>
                 <w:rStyle w:val="Hyperlink"/>
@@ -1302,7 +1394,11 @@
             </w:r>
             <w:r>
               <w:rPr>
-                <w:noProof/>
+                <w:rFonts w:asciiTheme="minorHAnsi" w:eastAsiaTheme="minorEastAsia" w:hAnsiTheme="minorHAnsi" w:cstheme="minorBidi"/>
+                <w:noProof/>
+                <w:sz w:val="22"/>
+                <w:szCs w:val="22"/>
+                <w:lang w:eastAsia="nl-BE"/>
               </w:rPr>
               <w:tab/>
             </w:r>
@@ -1311,7 +1407,7 @@
                 <w:rStyle w:val="Hyperlink"/>
                 <w:noProof/>
               </w:rPr>
-              <w:t>Tests</w:t>
+              <w:t>Week 3 -Basistesten schrijven + theorie</w:t>
             </w:r>
             <w:r>
               <w:rPr>
@@ -1332,7 +1428,7 @@
                 <w:noProof/>
                 <w:webHidden/>
               </w:rPr>
-              <w:instrText xml:space="preserve"> PAGEREF _Toc84859181 \h </w:instrText>
+              <w:instrText xml:space="preserve"> PAGEREF _Toc85880119 \h </w:instrText>
             </w:r>
             <w:r>
               <w:rPr>
@@ -1352,7 +1448,7 @@
                 <w:noProof/>
                 <w:webHidden/>
               </w:rPr>
-              <w:t>5</w:t>
+              <w:t>7</w:t>
             </w:r>
             <w:r>
               <w:rPr>
@@ -1371,10 +1467,14 @@
               <w:tab w:val="right" w:leader="dot" w:pos="9062"/>
             </w:tabs>
             <w:rPr>
+              <w:rFonts w:asciiTheme="minorHAnsi" w:eastAsiaTheme="minorEastAsia" w:hAnsiTheme="minorHAnsi" w:cstheme="minorBidi"/>
               <w:noProof/>
+              <w:sz w:val="22"/>
+              <w:szCs w:val="22"/>
+              <w:lang w:eastAsia="nl-BE"/>
             </w:rPr>
           </w:pPr>
-          <w:hyperlink w:anchor="_Toc84859182" w:history="1">
+          <w:hyperlink w:anchor="_Toc85880120" w:history="1">
             <w:r>
               <w:rPr>
                 <w:rStyle w:val="Hyperlink"/>
@@ -1384,7 +1484,11 @@
             </w:r>
             <w:r>
               <w:rPr>
-                <w:noProof/>
+                <w:rFonts w:asciiTheme="minorHAnsi" w:eastAsiaTheme="minorEastAsia" w:hAnsiTheme="minorHAnsi" w:cstheme="minorBidi"/>
+                <w:noProof/>
+                <w:sz w:val="22"/>
+                <w:szCs w:val="22"/>
+                <w:lang w:eastAsia="nl-BE"/>
               </w:rPr>
               <w:tab/>
             </w:r>
@@ -1414,7 +1518,7 @@
                 <w:noProof/>
                 <w:webHidden/>
               </w:rPr>
-              <w:instrText xml:space="preserve"> PAGEREF _Toc84859182 \h </w:instrText>
+              <w:instrText xml:space="preserve"> PAGEREF _Toc85880120 \h </w:instrText>
             </w:r>
             <w:r>
               <w:rPr>
@@ -1434,7 +1538,7 @@
                 <w:noProof/>
                 <w:webHidden/>
               </w:rPr>
-              <w:t>5</w:t>
+              <w:t>7</w:t>
             </w:r>
             <w:r>
               <w:rPr>
@@ -1453,10 +1557,14 @@
               <w:tab w:val="right" w:leader="dot" w:pos="9062"/>
             </w:tabs>
             <w:rPr>
+              <w:rFonts w:asciiTheme="minorHAnsi" w:eastAsiaTheme="minorEastAsia" w:hAnsiTheme="minorHAnsi" w:cstheme="minorBidi"/>
               <w:noProof/>
+              <w:sz w:val="22"/>
+              <w:szCs w:val="22"/>
+              <w:lang w:eastAsia="nl-BE"/>
             </w:rPr>
           </w:pPr>
-          <w:hyperlink w:anchor="_Toc84859183" w:history="1">
+          <w:hyperlink w:anchor="_Toc85880121" w:history="1">
             <w:r>
               <w:rPr>
                 <w:rStyle w:val="Hyperlink"/>
@@ -1466,7 +1574,11 @@
             </w:r>
             <w:r>
               <w:rPr>
-                <w:noProof/>
+                <w:rFonts w:asciiTheme="minorHAnsi" w:eastAsiaTheme="minorEastAsia" w:hAnsiTheme="minorHAnsi" w:cstheme="minorBidi"/>
+                <w:noProof/>
+                <w:sz w:val="22"/>
+                <w:szCs w:val="22"/>
+                <w:lang w:eastAsia="nl-BE"/>
               </w:rPr>
               <w:tab/>
             </w:r>
@@ -1496,7 +1608,7 @@
                 <w:noProof/>
                 <w:webHidden/>
               </w:rPr>
-              <w:instrText xml:space="preserve"> PAGEREF _Toc84859183 \h </w:instrText>
+              <w:instrText xml:space="preserve"> PAGEREF _Toc85880121 \h </w:instrText>
             </w:r>
             <w:r>
               <w:rPr>
@@ -1516,7 +1628,7 @@
                 <w:noProof/>
                 <w:webHidden/>
               </w:rPr>
-              <w:t>5</w:t>
+              <w:t>7</w:t>
             </w:r>
             <w:r>
               <w:rPr>
@@ -1535,10 +1647,14 @@
               <w:tab w:val="right" w:leader="dot" w:pos="9062"/>
             </w:tabs>
             <w:rPr>
+              <w:rFonts w:asciiTheme="minorHAnsi" w:eastAsiaTheme="minorEastAsia" w:hAnsiTheme="minorHAnsi" w:cstheme="minorBidi"/>
               <w:noProof/>
+              <w:sz w:val="22"/>
+              <w:szCs w:val="22"/>
+              <w:lang w:eastAsia="nl-BE"/>
             </w:rPr>
           </w:pPr>
-          <w:hyperlink w:anchor="_Toc84859184" w:history="1">
+          <w:hyperlink w:anchor="_Toc85880122" w:history="1">
             <w:r>
               <w:rPr>
                 <w:rStyle w:val="Hyperlink"/>
@@ -1548,7 +1664,11 @@
             </w:r>
             <w:r>
               <w:rPr>
-                <w:noProof/>
+                <w:rFonts w:asciiTheme="minorHAnsi" w:eastAsiaTheme="minorEastAsia" w:hAnsiTheme="minorHAnsi" w:cstheme="minorBidi"/>
+                <w:noProof/>
+                <w:sz w:val="22"/>
+                <w:szCs w:val="22"/>
+                <w:lang w:eastAsia="nl-BE"/>
               </w:rPr>
               <w:tab/>
             </w:r>
@@ -1578,7 +1698,7 @@
                 <w:noProof/>
                 <w:webHidden/>
               </w:rPr>
-              <w:instrText xml:space="preserve"> PAGEREF _Toc84859184 \h </w:instrText>
+              <w:instrText xml:space="preserve"> PAGEREF _Toc85880122 \h </w:instrText>
             </w:r>
             <w:r>
               <w:rPr>
@@ -1598,7 +1718,7 @@
                 <w:noProof/>
                 <w:webHidden/>
               </w:rPr>
-              <w:t>6</w:t>
+              <w:t>7</w:t>
             </w:r>
             <w:r>
               <w:rPr>
@@ -1617,10 +1737,14 @@
               <w:tab w:val="right" w:leader="dot" w:pos="9062"/>
             </w:tabs>
             <w:rPr>
+              <w:rFonts w:asciiTheme="minorHAnsi" w:eastAsiaTheme="minorEastAsia" w:hAnsiTheme="minorHAnsi" w:cstheme="minorBidi"/>
               <w:noProof/>
+              <w:sz w:val="22"/>
+              <w:szCs w:val="22"/>
+              <w:lang w:eastAsia="nl-BE"/>
             </w:rPr>
           </w:pPr>
-          <w:hyperlink w:anchor="_Toc84859185" w:history="1">
+          <w:hyperlink w:anchor="_Toc85880123" w:history="1">
             <w:r>
               <w:rPr>
                 <w:rStyle w:val="Hyperlink"/>
@@ -1631,7 +1755,11 @@
             </w:r>
             <w:r>
               <w:rPr>
-                <w:noProof/>
+                <w:rFonts w:asciiTheme="minorHAnsi" w:eastAsiaTheme="minorEastAsia" w:hAnsiTheme="minorHAnsi" w:cstheme="minorBidi"/>
+                <w:noProof/>
+                <w:sz w:val="22"/>
+                <w:szCs w:val="22"/>
+                <w:lang w:eastAsia="nl-BE"/>
               </w:rPr>
               <w:tab/>
             </w:r>
@@ -1662,7 +1790,7 @@
                 <w:noProof/>
                 <w:webHidden/>
               </w:rPr>
-              <w:instrText xml:space="preserve"> PAGEREF _Toc84859185 \h </w:instrText>
+              <w:instrText xml:space="preserve"> PAGEREF _Toc85880123 \h </w:instrText>
             </w:r>
             <w:r>
               <w:rPr>
@@ -1682,7 +1810,7 @@
                 <w:noProof/>
                 <w:webHidden/>
               </w:rPr>
-              <w:t>6</w:t>
+              <w:t>8</w:t>
             </w:r>
             <w:r>
               <w:rPr>
@@ -1701,10 +1829,14 @@
               <w:tab w:val="right" w:leader="dot" w:pos="9062"/>
             </w:tabs>
             <w:rPr>
+              <w:rFonts w:asciiTheme="minorHAnsi" w:eastAsiaTheme="minorEastAsia" w:hAnsiTheme="minorHAnsi" w:cstheme="minorBidi"/>
               <w:noProof/>
+              <w:sz w:val="22"/>
+              <w:szCs w:val="22"/>
+              <w:lang w:eastAsia="nl-BE"/>
             </w:rPr>
           </w:pPr>
-          <w:hyperlink w:anchor="_Toc84859186" w:history="1">
+          <w:hyperlink w:anchor="_Toc85880124" w:history="1">
             <w:r>
               <w:rPr>
                 <w:rStyle w:val="Hyperlink"/>
@@ -1715,7 +1847,11 @@
             </w:r>
             <w:r>
               <w:rPr>
-                <w:noProof/>
+                <w:rFonts w:asciiTheme="minorHAnsi" w:eastAsiaTheme="minorEastAsia" w:hAnsiTheme="minorHAnsi" w:cstheme="minorBidi"/>
+                <w:noProof/>
+                <w:sz w:val="22"/>
+                <w:szCs w:val="22"/>
+                <w:lang w:eastAsia="nl-BE"/>
               </w:rPr>
               <w:tab/>
             </w:r>
@@ -1746,7 +1882,7 @@
                 <w:noProof/>
                 <w:webHidden/>
               </w:rPr>
-              <w:instrText xml:space="preserve"> PAGEREF _Toc84859186 \h </w:instrText>
+              <w:instrText xml:space="preserve"> PAGEREF _Toc85880124 \h </w:instrText>
             </w:r>
             <w:r>
               <w:rPr>
@@ -1766,7 +1902,7 @@
                 <w:noProof/>
                 <w:webHidden/>
               </w:rPr>
-              <w:t>7</w:t>
+              <w:t>8</w:t>
             </w:r>
             <w:r>
               <w:rPr>
@@ -1785,10 +1921,14 @@
               <w:tab w:val="right" w:leader="dot" w:pos="9062"/>
             </w:tabs>
             <w:rPr>
+              <w:rFonts w:asciiTheme="minorHAnsi" w:eastAsiaTheme="minorEastAsia" w:hAnsiTheme="minorHAnsi" w:cstheme="minorBidi"/>
               <w:noProof/>
+              <w:sz w:val="22"/>
+              <w:szCs w:val="22"/>
+              <w:lang w:eastAsia="nl-BE"/>
             </w:rPr>
           </w:pPr>
-          <w:hyperlink w:anchor="_Toc84859187" w:history="1">
+          <w:hyperlink w:anchor="_Toc85880125" w:history="1">
             <w:r>
               <w:rPr>
                 <w:rStyle w:val="Hyperlink"/>
@@ -1798,7 +1938,11 @@
             </w:r>
             <w:r>
               <w:rPr>
-                <w:noProof/>
+                <w:rFonts w:asciiTheme="minorHAnsi" w:eastAsiaTheme="minorEastAsia" w:hAnsiTheme="minorHAnsi" w:cstheme="minorBidi"/>
+                <w:noProof/>
+                <w:sz w:val="22"/>
+                <w:szCs w:val="22"/>
+                <w:lang w:eastAsia="nl-BE"/>
               </w:rPr>
               <w:tab/>
             </w:r>
@@ -1828,7 +1972,7 @@
                 <w:noProof/>
                 <w:webHidden/>
               </w:rPr>
-              <w:instrText xml:space="preserve"> PAGEREF _Toc84859187 \h </w:instrText>
+              <w:instrText xml:space="preserve"> PAGEREF _Toc85880125 \h </w:instrText>
             </w:r>
             <w:r>
               <w:rPr>
@@ -1848,7 +1992,7 @@
                 <w:noProof/>
                 <w:webHidden/>
               </w:rPr>
-              <w:t>8</w:t>
+              <w:t>9</w:t>
             </w:r>
             <w:r>
               <w:rPr>
@@ -1867,10 +2011,14 @@
               <w:tab w:val="right" w:leader="dot" w:pos="9062"/>
             </w:tabs>
             <w:rPr>
+              <w:rFonts w:asciiTheme="minorHAnsi" w:eastAsiaTheme="minorEastAsia" w:hAnsiTheme="minorHAnsi" w:cstheme="minorBidi"/>
               <w:noProof/>
+              <w:sz w:val="22"/>
+              <w:szCs w:val="22"/>
+              <w:lang w:eastAsia="nl-BE"/>
             </w:rPr>
           </w:pPr>
-          <w:hyperlink w:anchor="_Toc84859188" w:history="1">
+          <w:hyperlink w:anchor="_Toc85880126" w:history="1">
             <w:r>
               <w:rPr>
                 <w:rStyle w:val="Hyperlink"/>
@@ -1880,7 +2028,11 @@
             </w:r>
             <w:r>
               <w:rPr>
-                <w:noProof/>
+                <w:rFonts w:asciiTheme="minorHAnsi" w:eastAsiaTheme="minorEastAsia" w:hAnsiTheme="minorHAnsi" w:cstheme="minorBidi"/>
+                <w:noProof/>
+                <w:sz w:val="22"/>
+                <w:szCs w:val="22"/>
+                <w:lang w:eastAsia="nl-BE"/>
               </w:rPr>
               <w:tab/>
             </w:r>
@@ -1910,7 +2062,7 @@
                 <w:noProof/>
                 <w:webHidden/>
               </w:rPr>
-              <w:instrText xml:space="preserve"> PAGEREF _Toc84859188 \h </w:instrText>
+              <w:instrText xml:space="preserve"> PAGEREF _Toc85880126 \h </w:instrText>
             </w:r>
             <w:r>
               <w:rPr>
@@ -1930,7 +2082,7 @@
                 <w:noProof/>
                 <w:webHidden/>
               </w:rPr>
-              <w:t>9</w:t>
+              <w:t>10</w:t>
             </w:r>
             <w:r>
               <w:rPr>
@@ -1949,10 +2101,14 @@
               <w:tab w:val="right" w:leader="dot" w:pos="9062"/>
             </w:tabs>
             <w:rPr>
+              <w:rFonts w:asciiTheme="minorHAnsi" w:eastAsiaTheme="minorEastAsia" w:hAnsiTheme="minorHAnsi" w:cstheme="minorBidi"/>
               <w:noProof/>
+              <w:sz w:val="22"/>
+              <w:szCs w:val="22"/>
+              <w:lang w:eastAsia="nl-BE"/>
             </w:rPr>
           </w:pPr>
-          <w:hyperlink w:anchor="_Toc84859189" w:history="1">
+          <w:hyperlink w:anchor="_Toc85880127" w:history="1">
             <w:r>
               <w:rPr>
                 <w:rStyle w:val="Hyperlink"/>
@@ -1962,7 +2118,11 @@
             </w:r>
             <w:r>
               <w:rPr>
-                <w:noProof/>
+                <w:rFonts w:asciiTheme="minorHAnsi" w:eastAsiaTheme="minorEastAsia" w:hAnsiTheme="minorHAnsi" w:cstheme="minorBidi"/>
+                <w:noProof/>
+                <w:sz w:val="22"/>
+                <w:szCs w:val="22"/>
+                <w:lang w:eastAsia="nl-BE"/>
               </w:rPr>
               <w:tab/>
             </w:r>
@@ -1992,7 +2152,7 @@
                 <w:noProof/>
                 <w:webHidden/>
               </w:rPr>
-              <w:instrText xml:space="preserve"> PAGEREF _Toc84859189 \h </w:instrText>
+              <w:instrText xml:space="preserve"> PAGEREF _Toc85880127 \h </w:instrText>
             </w:r>
             <w:r>
               <w:rPr>
@@ -2013,6 +2173,96 @@
                 <w:webHidden/>
               </w:rPr>
               <w:t>10</w:t>
+            </w:r>
+            <w:r>
+              <w:rPr>
+                <w:noProof/>
+                <w:webHidden/>
+              </w:rPr>
+              <w:fldChar w:fldCharType="end"/>
+            </w:r>
+          </w:hyperlink>
+        </w:p>
+        <w:p>
+          <w:pPr>
+            <w:pStyle w:val="Inhopg1"/>
+            <w:tabs>
+              <w:tab w:val="left" w:pos="480"/>
+              <w:tab w:val="right" w:leader="dot" w:pos="9062"/>
+            </w:tabs>
+            <w:rPr>
+              <w:rFonts w:asciiTheme="minorHAnsi" w:eastAsiaTheme="minorEastAsia" w:hAnsiTheme="minorHAnsi" w:cstheme="minorBidi"/>
+              <w:noProof/>
+              <w:sz w:val="22"/>
+              <w:szCs w:val="22"/>
+              <w:lang w:eastAsia="nl-BE"/>
+            </w:rPr>
+          </w:pPr>
+          <w:hyperlink w:anchor="_Toc85880128" w:history="1">
+            <w:r>
+              <w:rPr>
+                <w:rStyle w:val="Hyperlink"/>
+                <w:noProof/>
+              </w:rPr>
+              <w:t>4</w:t>
+            </w:r>
+            <w:r>
+              <w:rPr>
+                <w:rFonts w:asciiTheme="minorHAnsi" w:eastAsiaTheme="minorEastAsia" w:hAnsiTheme="minorHAnsi" w:cstheme="minorBidi"/>
+                <w:noProof/>
+                <w:sz w:val="22"/>
+                <w:szCs w:val="22"/>
+                <w:lang w:eastAsia="nl-BE"/>
+              </w:rPr>
+              <w:tab/>
+            </w:r>
+            <w:r>
+              <w:rPr>
+                <w:rStyle w:val="Hyperlink"/>
+                <w:noProof/>
+              </w:rPr>
+              <w:t>Week 4 – Uitbreiding basiskennis (Exceptions, mocktesten)</w:t>
+            </w:r>
+            <w:r>
+              <w:rPr>
+                <w:noProof/>
+                <w:webHidden/>
+              </w:rPr>
+              <w:tab/>
+            </w:r>
+            <w:r>
+              <w:rPr>
+                <w:noProof/>
+                <w:webHidden/>
+              </w:rPr>
+              <w:fldChar w:fldCharType="begin"/>
+            </w:r>
+            <w:r>
+              <w:rPr>
+                <w:noProof/>
+                <w:webHidden/>
+              </w:rPr>
+              <w:instrText xml:space="preserve"> PAGEREF _Toc85880128 \h </w:instrText>
+            </w:r>
+            <w:r>
+              <w:rPr>
+                <w:noProof/>
+                <w:webHidden/>
+              </w:rPr>
+            </w:r>
+            <w:r>
+              <w:rPr>
+                <w:noProof/>
+                <w:webHidden/>
+              </w:rPr>
+              <w:fldChar w:fldCharType="separate"/>
+            </w:r>
+            <w:r>
+              <w:rPr>
+                <w:noProof/>
+                <w:webHidden/>
+              </w:rPr>
+              <w:t>11</w:t>
             </w:r>
             <w:r>
               <w:rPr>
@@ -2031,20 +2281,28 @@
               <w:tab w:val="right" w:leader="dot" w:pos="9062"/>
             </w:tabs>
             <w:rPr>
+              <w:rFonts w:asciiTheme="minorHAnsi" w:eastAsiaTheme="minorEastAsia" w:hAnsiTheme="minorHAnsi" w:cstheme="minorBidi"/>
               <w:noProof/>
+              <w:sz w:val="22"/>
+              <w:szCs w:val="22"/>
+              <w:lang w:eastAsia="nl-BE"/>
             </w:rPr>
           </w:pPr>
-          <w:hyperlink w:anchor="_Toc84859190" w:history="1">
+          <w:hyperlink w:anchor="_Toc85880129" w:history="1">
             <w:r>
               <w:rPr>
                 <w:rStyle w:val="Hyperlink"/>
                 <w:noProof/>
               </w:rPr>
-              <w:t>3.2</w:t>
-            </w:r>
-            <w:r>
-              <w:rPr>
-                <w:noProof/>
+              <w:t>4.1</w:t>
+            </w:r>
+            <w:r>
+              <w:rPr>
+                <w:rFonts w:asciiTheme="minorHAnsi" w:eastAsiaTheme="minorEastAsia" w:hAnsiTheme="minorHAnsi" w:cstheme="minorBidi"/>
+                <w:noProof/>
+                <w:sz w:val="22"/>
+                <w:szCs w:val="22"/>
+                <w:lang w:eastAsia="nl-BE"/>
               </w:rPr>
               <w:tab/>
             </w:r>
@@ -2074,7 +2332,7 @@
                 <w:noProof/>
                 <w:webHidden/>
               </w:rPr>
-              <w:instrText xml:space="preserve"> PAGEREF _Toc84859190 \h </w:instrText>
+              <w:instrText xml:space="preserve"> PAGEREF _Toc85880129 \h </w:instrText>
             </w:r>
             <w:r>
               <w:rPr>
@@ -2113,20 +2371,28 @@
               <w:tab w:val="right" w:leader="dot" w:pos="9062"/>
             </w:tabs>
             <w:rPr>
+              <w:rFonts w:asciiTheme="minorHAnsi" w:eastAsiaTheme="minorEastAsia" w:hAnsiTheme="minorHAnsi" w:cstheme="minorBidi"/>
               <w:noProof/>
+              <w:sz w:val="22"/>
+              <w:szCs w:val="22"/>
+              <w:lang w:eastAsia="nl-BE"/>
             </w:rPr>
           </w:pPr>
-          <w:hyperlink w:anchor="_Toc84859191" w:history="1">
+          <w:hyperlink w:anchor="_Toc85880130" w:history="1">
             <w:r>
               <w:rPr>
                 <w:rStyle w:val="Hyperlink"/>
                 <w:noProof/>
               </w:rPr>
-              <w:t>3.2.1</w:t>
-            </w:r>
-            <w:r>
-              <w:rPr>
-                <w:noProof/>
+              <w:t>4.1.1</w:t>
+            </w:r>
+            <w:r>
+              <w:rPr>
+                <w:rFonts w:asciiTheme="minorHAnsi" w:eastAsiaTheme="minorEastAsia" w:hAnsiTheme="minorHAnsi" w:cstheme="minorBidi"/>
+                <w:noProof/>
+                <w:sz w:val="22"/>
+                <w:szCs w:val="22"/>
+                <w:lang w:eastAsia="nl-BE"/>
               </w:rPr>
               <w:tab/>
             </w:r>
@@ -2156,7 +2422,7 @@
                 <w:noProof/>
                 <w:webHidden/>
               </w:rPr>
-              <w:instrText xml:space="preserve"> PAGEREF _Toc84859191 \h </w:instrText>
+              <w:instrText xml:space="preserve"> PAGEREF _Toc85880130 \h </w:instrText>
             </w:r>
             <w:r>
               <w:rPr>
@@ -2195,20 +2461,28 @@
               <w:tab w:val="right" w:leader="dot" w:pos="9062"/>
             </w:tabs>
             <w:rPr>
+              <w:rFonts w:asciiTheme="minorHAnsi" w:eastAsiaTheme="minorEastAsia" w:hAnsiTheme="minorHAnsi" w:cstheme="minorBidi"/>
               <w:noProof/>
+              <w:sz w:val="22"/>
+              <w:szCs w:val="22"/>
+              <w:lang w:eastAsia="nl-BE"/>
             </w:rPr>
           </w:pPr>
-          <w:hyperlink w:anchor="_Toc84859192" w:history="1">
+          <w:hyperlink w:anchor="_Toc85880131" w:history="1">
             <w:r>
               <w:rPr>
                 <w:rStyle w:val="Hyperlink"/>
                 <w:noProof/>
               </w:rPr>
-              <w:t>3.3</w:t>
-            </w:r>
-            <w:r>
-              <w:rPr>
-                <w:noProof/>
+              <w:t>4.2</w:t>
+            </w:r>
+            <w:r>
+              <w:rPr>
+                <w:rFonts w:asciiTheme="minorHAnsi" w:eastAsiaTheme="minorEastAsia" w:hAnsiTheme="minorHAnsi" w:cstheme="minorBidi"/>
+                <w:noProof/>
+                <w:sz w:val="22"/>
+                <w:szCs w:val="22"/>
+                <w:lang w:eastAsia="nl-BE"/>
               </w:rPr>
               <w:tab/>
             </w:r>
@@ -2238,7 +2512,7 @@
                 <w:noProof/>
                 <w:webHidden/>
               </w:rPr>
-              <w:instrText xml:space="preserve"> PAGEREF _Toc84859192 \h </w:instrText>
+              <w:instrText xml:space="preserve"> PAGEREF _Toc85880131 \h </w:instrText>
             </w:r>
             <w:r>
               <w:rPr>
@@ -2258,7 +2532,279 @@
                 <w:noProof/>
                 <w:webHidden/>
               </w:rPr>
-              <w:t>11</w:t>
+              <w:t>12</w:t>
+            </w:r>
+            <w:r>
+              <w:rPr>
+                <w:noProof/>
+                <w:webHidden/>
+              </w:rPr>
+              <w:fldChar w:fldCharType="end"/>
+            </w:r>
+          </w:hyperlink>
+        </w:p>
+        <w:p>
+          <w:pPr>
+            <w:pStyle w:val="Inhopg3"/>
+            <w:tabs>
+              <w:tab w:val="left" w:pos="1320"/>
+              <w:tab w:val="right" w:leader="dot" w:pos="9062"/>
+            </w:tabs>
+            <w:rPr>
+              <w:rFonts w:asciiTheme="minorHAnsi" w:eastAsiaTheme="minorEastAsia" w:hAnsiTheme="minorHAnsi" w:cstheme="minorBidi"/>
+              <w:noProof/>
+              <w:sz w:val="22"/>
+              <w:szCs w:val="22"/>
+              <w:lang w:eastAsia="nl-BE"/>
+            </w:rPr>
+          </w:pPr>
+          <w:hyperlink w:anchor="_Toc85880132" w:history="1">
+            <w:r>
+              <w:rPr>
+                <w:rStyle w:val="Hyperlink"/>
+                <w:noProof/>
+              </w:rPr>
+              <w:t>4.2.1</w:t>
+            </w:r>
+            <w:r>
+              <w:rPr>
+                <w:rFonts w:asciiTheme="minorHAnsi" w:eastAsiaTheme="minorEastAsia" w:hAnsiTheme="minorHAnsi" w:cstheme="minorBidi"/>
+                <w:noProof/>
+                <w:sz w:val="22"/>
+                <w:szCs w:val="22"/>
+                <w:lang w:eastAsia="nl-BE"/>
+              </w:rPr>
+              <w:tab/>
+            </w:r>
+            <w:r>
+              <w:rPr>
+                <w:rStyle w:val="Hyperlink"/>
+                <w:noProof/>
+              </w:rPr>
+              <w:t>Testen en uit uitleg</w:t>
+            </w:r>
+            <w:r>
+              <w:rPr>
+                <w:noProof/>
+                <w:webHidden/>
+              </w:rPr>
+              <w:tab/>
+            </w:r>
+            <w:r>
+              <w:rPr>
+                <w:noProof/>
+                <w:webHidden/>
+              </w:rPr>
+              <w:fldChar w:fldCharType="begin"/>
+            </w:r>
+            <w:r>
+              <w:rPr>
+                <w:noProof/>
+                <w:webHidden/>
+              </w:rPr>
+              <w:instrText xml:space="preserve"> PAGEREF _Toc85880132 \h </w:instrText>
+            </w:r>
+            <w:r>
+              <w:rPr>
+                <w:noProof/>
+                <w:webHidden/>
+              </w:rPr>
+            </w:r>
+            <w:r>
+              <w:rPr>
+                <w:noProof/>
+                <w:webHidden/>
+              </w:rPr>
+              <w:fldChar w:fldCharType="separate"/>
+            </w:r>
+            <w:r>
+              <w:rPr>
+                <w:noProof/>
+                <w:webHidden/>
+              </w:rPr>
+              <w:t>12</w:t>
+            </w:r>
+            <w:r>
+              <w:rPr>
+                <w:noProof/>
+                <w:webHidden/>
+              </w:rPr>
+              <w:fldChar w:fldCharType="end"/>
+            </w:r>
+          </w:hyperlink>
+        </w:p>
+        <w:p>
+          <w:pPr>
+            <w:pStyle w:val="Inhopg3"/>
+            <w:tabs>
+              <w:tab w:val="left" w:pos="1320"/>
+              <w:tab w:val="right" w:leader="dot" w:pos="9062"/>
+            </w:tabs>
+            <w:rPr>
+              <w:rFonts w:asciiTheme="minorHAnsi" w:eastAsiaTheme="minorEastAsia" w:hAnsiTheme="minorHAnsi" w:cstheme="minorBidi"/>
+              <w:noProof/>
+              <w:sz w:val="22"/>
+              <w:szCs w:val="22"/>
+              <w:lang w:eastAsia="nl-BE"/>
+            </w:rPr>
+          </w:pPr>
+          <w:hyperlink w:anchor="_Toc85880133" w:history="1">
+            <w:r>
+              <w:rPr>
+                <w:rStyle w:val="Hyperlink"/>
+                <w:noProof/>
+              </w:rPr>
+              <w:t>4.2.2</w:t>
+            </w:r>
+            <w:r>
+              <w:rPr>
+                <w:rFonts w:asciiTheme="minorHAnsi" w:eastAsiaTheme="minorEastAsia" w:hAnsiTheme="minorHAnsi" w:cstheme="minorBidi"/>
+                <w:noProof/>
+                <w:sz w:val="22"/>
+                <w:szCs w:val="22"/>
+                <w:lang w:eastAsia="nl-BE"/>
+              </w:rPr>
+              <w:tab/>
+            </w:r>
+            <w:r>
+              <w:rPr>
+                <w:rStyle w:val="Hyperlink"/>
+                <w:noProof/>
+              </w:rPr>
+              <w:t>Soorten exceptions</w:t>
+            </w:r>
+            <w:r>
+              <w:rPr>
+                <w:noProof/>
+                <w:webHidden/>
+              </w:rPr>
+              <w:tab/>
+            </w:r>
+            <w:r>
+              <w:rPr>
+                <w:noProof/>
+                <w:webHidden/>
+              </w:rPr>
+              <w:fldChar w:fldCharType="begin"/>
+            </w:r>
+            <w:r>
+              <w:rPr>
+                <w:noProof/>
+                <w:webHidden/>
+              </w:rPr>
+              <w:instrText xml:space="preserve"> PAGEREF _Toc85880133 \h </w:instrText>
+            </w:r>
+            <w:r>
+              <w:rPr>
+                <w:noProof/>
+                <w:webHidden/>
+              </w:rPr>
+            </w:r>
+            <w:r>
+              <w:rPr>
+                <w:noProof/>
+                <w:webHidden/>
+              </w:rPr>
+              <w:fldChar w:fldCharType="separate"/>
+            </w:r>
+            <w:r>
+              <w:rPr>
+                <w:noProof/>
+                <w:webHidden/>
+              </w:rPr>
+              <w:t>16</w:t>
+            </w:r>
+            <w:r>
+              <w:rPr>
+                <w:noProof/>
+                <w:webHidden/>
+              </w:rPr>
+              <w:fldChar w:fldCharType="end"/>
+            </w:r>
+          </w:hyperlink>
+        </w:p>
+        <w:p>
+          <w:pPr>
+            <w:pStyle w:val="Inhopg1"/>
+            <w:tabs>
+              <w:tab w:val="left" w:pos="480"/>
+              <w:tab w:val="right" w:leader="dot" w:pos="9062"/>
+            </w:tabs>
+            <w:rPr>
+              <w:rFonts w:asciiTheme="minorHAnsi" w:eastAsiaTheme="minorEastAsia" w:hAnsiTheme="minorHAnsi" w:cstheme="minorBidi"/>
+              <w:noProof/>
+              <w:sz w:val="22"/>
+              <w:szCs w:val="22"/>
+              <w:lang w:eastAsia="nl-BE"/>
+            </w:rPr>
+          </w:pPr>
+          <w:hyperlink w:anchor="_Toc85880134" w:history="1">
+            <w:r>
+              <w:rPr>
+                <w:rStyle w:val="Hyperlink"/>
+                <w:noProof/>
+                <w:lang w:val="en-US"/>
+              </w:rPr>
+              <w:t>5</w:t>
+            </w:r>
+            <w:r>
+              <w:rPr>
+                <w:rFonts w:asciiTheme="minorHAnsi" w:eastAsiaTheme="minorEastAsia" w:hAnsiTheme="minorHAnsi" w:cstheme="minorBidi"/>
+                <w:noProof/>
+                <w:sz w:val="22"/>
+                <w:szCs w:val="22"/>
+                <w:lang w:eastAsia="nl-BE"/>
+              </w:rPr>
+              <w:tab/>
+            </w:r>
+            <w:r>
+              <w:rPr>
+                <w:rStyle w:val="Hyperlink"/>
+                <w:noProof/>
+                <w:lang w:val="en-US"/>
+              </w:rPr>
+              <w:t>Week 5 - Mocktesten</w:t>
+            </w:r>
+            <w:r>
+              <w:rPr>
+                <w:noProof/>
+                <w:webHidden/>
+              </w:rPr>
+              <w:tab/>
+            </w:r>
+            <w:r>
+              <w:rPr>
+                <w:noProof/>
+                <w:webHidden/>
+              </w:rPr>
+              <w:fldChar w:fldCharType="begin"/>
+            </w:r>
+            <w:r>
+              <w:rPr>
+                <w:noProof/>
+                <w:webHidden/>
+              </w:rPr>
+              <w:instrText xml:space="preserve"> PAGEREF _Toc85880134 \h </w:instrText>
+            </w:r>
+            <w:r>
+              <w:rPr>
+                <w:noProof/>
+                <w:webHidden/>
+              </w:rPr>
+            </w:r>
+            <w:r>
+              <w:rPr>
+                <w:noProof/>
+                <w:webHidden/>
+              </w:rPr>
+              <w:fldChar w:fldCharType="separate"/>
+            </w:r>
+            <w:r>
+              <w:rPr>
+                <w:noProof/>
+                <w:webHidden/>
+              </w:rPr>
+              <w:t>17</w:t>
             </w:r>
             <w:r>
               <w:rPr>
@@ -2277,20 +2823,28 @@
               <w:tab w:val="right" w:leader="dot" w:pos="9062"/>
             </w:tabs>
             <w:rPr>
+              <w:rFonts w:asciiTheme="minorHAnsi" w:eastAsiaTheme="minorEastAsia" w:hAnsiTheme="minorHAnsi" w:cstheme="minorBidi"/>
               <w:noProof/>
+              <w:sz w:val="22"/>
+              <w:szCs w:val="22"/>
+              <w:lang w:eastAsia="nl-BE"/>
             </w:rPr>
           </w:pPr>
-          <w:hyperlink w:anchor="_Toc84859193" w:history="1">
+          <w:hyperlink w:anchor="_Toc85880135" w:history="1">
             <w:r>
               <w:rPr>
                 <w:rStyle w:val="Hyperlink"/>
                 <w:noProof/>
               </w:rPr>
-              <w:t>3.4</w:t>
-            </w:r>
-            <w:r>
-              <w:rPr>
-                <w:noProof/>
+              <w:t>5.1</w:t>
+            </w:r>
+            <w:r>
+              <w:rPr>
+                <w:rFonts w:asciiTheme="minorHAnsi" w:eastAsiaTheme="minorEastAsia" w:hAnsiTheme="minorHAnsi" w:cstheme="minorBidi"/>
+                <w:noProof/>
+                <w:sz w:val="22"/>
+                <w:szCs w:val="22"/>
+                <w:lang w:eastAsia="nl-BE"/>
               </w:rPr>
               <w:tab/>
             </w:r>
@@ -2320,7 +2874,7 @@
                 <w:noProof/>
                 <w:webHidden/>
               </w:rPr>
-              <w:instrText xml:space="preserve"> PAGEREF _Toc84859193 \h </w:instrText>
+              <w:instrText xml:space="preserve"> PAGEREF _Toc85880135 \h </w:instrText>
             </w:r>
             <w:r>
               <w:rPr>
@@ -2340,7 +2894,187 @@
                 <w:noProof/>
                 <w:webHidden/>
               </w:rPr>
-              <w:t>12</w:t>
+              <w:t>17</w:t>
+            </w:r>
+            <w:r>
+              <w:rPr>
+                <w:noProof/>
+                <w:webHidden/>
+              </w:rPr>
+              <w:fldChar w:fldCharType="end"/>
+            </w:r>
+          </w:hyperlink>
+        </w:p>
+        <w:p>
+          <w:pPr>
+            <w:pStyle w:val="Inhopg3"/>
+            <w:tabs>
+              <w:tab w:val="left" w:pos="1320"/>
+              <w:tab w:val="right" w:leader="dot" w:pos="9062"/>
+            </w:tabs>
+            <w:rPr>
+              <w:rFonts w:asciiTheme="minorHAnsi" w:eastAsiaTheme="minorEastAsia" w:hAnsiTheme="minorHAnsi" w:cstheme="minorBidi"/>
+              <w:noProof/>
+              <w:sz w:val="22"/>
+              <w:szCs w:val="22"/>
+              <w:lang w:eastAsia="nl-BE"/>
+            </w:rPr>
+          </w:pPr>
+          <w:hyperlink w:anchor="_Toc85880136" w:history="1">
+            <w:r>
+              <w:rPr>
+                <w:rStyle w:val="Hyperlink"/>
+                <w:noProof/>
+              </w:rPr>
+              <w:t>5.1.1</w:t>
+            </w:r>
+            <w:r>
+              <w:rPr>
+                <w:rFonts w:asciiTheme="minorHAnsi" w:eastAsiaTheme="minorEastAsia" w:hAnsiTheme="minorHAnsi" w:cstheme="minorBidi"/>
+                <w:noProof/>
+                <w:sz w:val="22"/>
+                <w:szCs w:val="22"/>
+                <w:lang w:eastAsia="nl-BE"/>
+              </w:rPr>
+              <w:tab/>
+            </w:r>
+            <w:r>
+              <w:rPr>
+                <w:rStyle w:val="Hyperlink"/>
+                <w:noProof/>
+              </w:rPr>
+              <w:t>Stappenplan</w:t>
+            </w:r>
+            <w:r>
+              <w:rPr>
+                <w:noProof/>
+                <w:webHidden/>
+              </w:rPr>
+              <w:tab/>
+            </w:r>
+            <w:r>
+              <w:rPr>
+                <w:noProof/>
+                <w:webHidden/>
+              </w:rPr>
+              <w:fldChar w:fldCharType="begin"/>
+            </w:r>
+            <w:r>
+              <w:rPr>
+                <w:noProof/>
+                <w:webHidden/>
+              </w:rPr>
+              <w:instrText xml:space="preserve"> PAGEREF _Toc85880136 \h </w:instrText>
+            </w:r>
+            <w:r>
+              <w:rPr>
+                <w:noProof/>
+                <w:webHidden/>
+              </w:rPr>
+            </w:r>
+            <w:r>
+              <w:rPr>
+                <w:noProof/>
+                <w:webHidden/>
+              </w:rPr>
+              <w:fldChar w:fldCharType="separate"/>
+            </w:r>
+            <w:r>
+              <w:rPr>
+                <w:noProof/>
+                <w:webHidden/>
+              </w:rPr>
+              <w:t>17</w:t>
+            </w:r>
+            <w:r>
+              <w:rPr>
+                <w:noProof/>
+                <w:webHidden/>
+              </w:rPr>
+              <w:fldChar w:fldCharType="end"/>
+            </w:r>
+          </w:hyperlink>
+        </w:p>
+        <w:p>
+          <w:pPr>
+            <w:pStyle w:val="Inhopg3"/>
+            <w:tabs>
+              <w:tab w:val="left" w:pos="1320"/>
+              <w:tab w:val="right" w:leader="dot" w:pos="9062"/>
+            </w:tabs>
+            <w:rPr>
+              <w:rFonts w:asciiTheme="minorHAnsi" w:eastAsiaTheme="minorEastAsia" w:hAnsiTheme="minorHAnsi" w:cstheme="minorBidi"/>
+              <w:noProof/>
+              <w:sz w:val="22"/>
+              <w:szCs w:val="22"/>
+              <w:lang w:eastAsia="nl-BE"/>
+            </w:rPr>
+          </w:pPr>
+          <w:hyperlink w:anchor="_Toc85880137" w:history="1">
+            <w:r>
+              <w:rPr>
+                <w:rStyle w:val="Hyperlink"/>
+                <w:noProof/>
+              </w:rPr>
+              <w:t>5.1.2</w:t>
+            </w:r>
+            <w:r>
+              <w:rPr>
+                <w:rFonts w:asciiTheme="minorHAnsi" w:eastAsiaTheme="minorEastAsia" w:hAnsiTheme="minorHAnsi" w:cstheme="minorBidi"/>
+                <w:noProof/>
+                <w:sz w:val="22"/>
+                <w:szCs w:val="22"/>
+                <w:lang w:eastAsia="nl-BE"/>
+              </w:rPr>
+              <w:tab/>
+            </w:r>
+            <w:r>
+              <w:rPr>
+                <w:rStyle w:val="Hyperlink"/>
+                <w:noProof/>
+              </w:rPr>
+              <w:t>Voorbeeld</w:t>
+            </w:r>
+            <w:r>
+              <w:rPr>
+                <w:noProof/>
+                <w:webHidden/>
+              </w:rPr>
+              <w:tab/>
+            </w:r>
+            <w:r>
+              <w:rPr>
+                <w:noProof/>
+                <w:webHidden/>
+              </w:rPr>
+              <w:fldChar w:fldCharType="begin"/>
+            </w:r>
+            <w:r>
+              <w:rPr>
+                <w:noProof/>
+                <w:webHidden/>
+              </w:rPr>
+              <w:instrText xml:space="preserve"> PAGEREF _Toc85880137 \h </w:instrText>
+            </w:r>
+            <w:r>
+              <w:rPr>
+                <w:noProof/>
+                <w:webHidden/>
+              </w:rPr>
+            </w:r>
+            <w:r>
+              <w:rPr>
+                <w:noProof/>
+                <w:webHidden/>
+              </w:rPr>
+              <w:fldChar w:fldCharType="separate"/>
+            </w:r>
+            <w:r>
+              <w:rPr>
+                <w:noProof/>
+                <w:webHidden/>
+              </w:rPr>
+              <w:t>18</w:t>
             </w:r>
             <w:r>
               <w:rPr>
@@ -2359,20 +3093,28 @@
               <w:tab w:val="right" w:leader="dot" w:pos="9062"/>
             </w:tabs>
             <w:rPr>
+              <w:rFonts w:asciiTheme="minorHAnsi" w:eastAsiaTheme="minorEastAsia" w:hAnsiTheme="minorHAnsi" w:cstheme="minorBidi"/>
               <w:noProof/>
+              <w:sz w:val="22"/>
+              <w:szCs w:val="22"/>
+              <w:lang w:eastAsia="nl-BE"/>
             </w:rPr>
           </w:pPr>
-          <w:hyperlink w:anchor="_Toc84859194" w:history="1">
+          <w:hyperlink w:anchor="_Toc85880138" w:history="1">
             <w:r>
               <w:rPr>
                 <w:rStyle w:val="Hyperlink"/>
                 <w:noProof/>
               </w:rPr>
-              <w:t>4</w:t>
-            </w:r>
-            <w:r>
-              <w:rPr>
-                <w:noProof/>
+              <w:t>6</w:t>
+            </w:r>
+            <w:r>
+              <w:rPr>
+                <w:rFonts w:asciiTheme="minorHAnsi" w:eastAsiaTheme="minorEastAsia" w:hAnsiTheme="minorHAnsi" w:cstheme="minorBidi"/>
+                <w:noProof/>
+                <w:sz w:val="22"/>
+                <w:szCs w:val="22"/>
+                <w:lang w:eastAsia="nl-BE"/>
               </w:rPr>
               <w:tab/>
             </w:r>
@@ -2381,7 +3123,7 @@
                 <w:rStyle w:val="Hyperlink"/>
                 <w:noProof/>
               </w:rPr>
-              <w:t>Ervaring</w:t>
+              <w:t>Week 6 – Integration tests</w:t>
             </w:r>
             <w:r>
               <w:rPr>
@@ -2402,7 +3144,7 @@
                 <w:noProof/>
                 <w:webHidden/>
               </w:rPr>
-              <w:instrText xml:space="preserve"> PAGEREF _Toc84859194 \h </w:instrText>
+              <w:instrText xml:space="preserve"> PAGEREF _Toc85880138 \h </w:instrText>
             </w:r>
             <w:r>
               <w:rPr>
@@ -2422,7 +3164,97 @@
                 <w:noProof/>
                 <w:webHidden/>
               </w:rPr>
-              <w:t>13</w:t>
+              <w:t>20</w:t>
+            </w:r>
+            <w:r>
+              <w:rPr>
+                <w:noProof/>
+                <w:webHidden/>
+              </w:rPr>
+              <w:fldChar w:fldCharType="end"/>
+            </w:r>
+          </w:hyperlink>
+        </w:p>
+        <w:p>
+          <w:pPr>
+            <w:pStyle w:val="Inhopg2"/>
+            <w:tabs>
+              <w:tab w:val="left" w:pos="880"/>
+              <w:tab w:val="right" w:leader="dot" w:pos="9062"/>
+            </w:tabs>
+            <w:rPr>
+              <w:rFonts w:asciiTheme="minorHAnsi" w:eastAsiaTheme="minorEastAsia" w:hAnsiTheme="minorHAnsi" w:cstheme="minorBidi"/>
+              <w:noProof/>
+              <w:sz w:val="22"/>
+              <w:szCs w:val="22"/>
+              <w:lang w:eastAsia="nl-BE"/>
+            </w:rPr>
+          </w:pPr>
+          <w:hyperlink w:anchor="_Toc85880139" w:history="1">
+            <w:r>
+              <w:rPr>
+                <w:rStyle w:val="Hyperlink"/>
+                <w:noProof/>
+              </w:rPr>
+              <w:t>6.1</w:t>
+            </w:r>
+            <w:r>
+              <w:rPr>
+                <w:rFonts w:asciiTheme="minorHAnsi" w:eastAsiaTheme="minorEastAsia" w:hAnsiTheme="minorHAnsi" w:cstheme="minorBidi"/>
+                <w:noProof/>
+                <w:sz w:val="22"/>
+                <w:szCs w:val="22"/>
+                <w:lang w:eastAsia="nl-BE"/>
+              </w:rPr>
+              <w:tab/>
+            </w:r>
+            <w:r>
+              <w:rPr>
+                <w:rStyle w:val="Hyperlink"/>
+                <w:noProof/>
+              </w:rPr>
+              <w:t>Doel intagration tests</w:t>
+            </w:r>
+            <w:r>
+              <w:rPr>
+                <w:noProof/>
+                <w:webHidden/>
+              </w:rPr>
+              <w:tab/>
+            </w:r>
+            <w:r>
+              <w:rPr>
+                <w:noProof/>
+                <w:webHidden/>
+              </w:rPr>
+              <w:fldChar w:fldCharType="begin"/>
+            </w:r>
+            <w:r>
+              <w:rPr>
+                <w:noProof/>
+                <w:webHidden/>
+              </w:rPr>
+              <w:instrText xml:space="preserve"> PAGEREF _Toc85880139 \h </w:instrText>
+            </w:r>
+            <w:r>
+              <w:rPr>
+                <w:noProof/>
+                <w:webHidden/>
+              </w:rPr>
+            </w:r>
+            <w:r>
+              <w:rPr>
+                <w:noProof/>
+                <w:webHidden/>
+              </w:rPr>
+              <w:fldChar w:fldCharType="separate"/>
+            </w:r>
+            <w:r>
+              <w:rPr>
+                <w:noProof/>
+                <w:webHidden/>
+              </w:rPr>
+              <w:t>20</w:t>
             </w:r>
             <w:r>
               <w:rPr>
@@ -2441,20 +3273,28 @@
               <w:tab w:val="right" w:leader="dot" w:pos="9062"/>
             </w:tabs>
             <w:rPr>
+              <w:rFonts w:asciiTheme="minorHAnsi" w:eastAsiaTheme="minorEastAsia" w:hAnsiTheme="minorHAnsi" w:cstheme="minorBidi"/>
               <w:noProof/>
+              <w:sz w:val="22"/>
+              <w:szCs w:val="22"/>
+              <w:lang w:eastAsia="nl-BE"/>
             </w:rPr>
           </w:pPr>
-          <w:hyperlink w:anchor="_Toc84859195" w:history="1">
+          <w:hyperlink w:anchor="_Toc85880140" w:history="1">
             <w:r>
               <w:rPr>
                 <w:rStyle w:val="Hyperlink"/>
                 <w:noProof/>
               </w:rPr>
-              <w:t>5</w:t>
-            </w:r>
-            <w:r>
-              <w:rPr>
-                <w:noProof/>
+              <w:t>7</w:t>
+            </w:r>
+            <w:r>
+              <w:rPr>
+                <w:rFonts w:asciiTheme="minorHAnsi" w:eastAsiaTheme="minorEastAsia" w:hAnsiTheme="minorHAnsi" w:cstheme="minorBidi"/>
+                <w:noProof/>
+                <w:sz w:val="22"/>
+                <w:szCs w:val="22"/>
+                <w:lang w:eastAsia="nl-BE"/>
               </w:rPr>
               <w:tab/>
             </w:r>
@@ -2484,7 +3324,7 @@
                 <w:noProof/>
                 <w:webHidden/>
               </w:rPr>
-              <w:instrText xml:space="preserve"> PAGEREF _Toc84859195 \h </w:instrText>
+              <w:instrText xml:space="preserve"> PAGEREF _Toc85880140 \h </w:instrText>
             </w:r>
             <w:r>
               <w:rPr>
@@ -2504,7 +3344,97 @@
                 <w:noProof/>
                 <w:webHidden/>
               </w:rPr>
-              <w:t>13</w:t>
+              <w:t>21</w:t>
+            </w:r>
+            <w:r>
+              <w:rPr>
+                <w:noProof/>
+                <w:webHidden/>
+              </w:rPr>
+              <w:fldChar w:fldCharType="end"/>
+            </w:r>
+          </w:hyperlink>
+        </w:p>
+        <w:p>
+          <w:pPr>
+            <w:pStyle w:val="Inhopg1"/>
+            <w:tabs>
+              <w:tab w:val="left" w:pos="480"/>
+              <w:tab w:val="right" w:leader="dot" w:pos="9062"/>
+            </w:tabs>
+            <w:rPr>
+              <w:rFonts w:asciiTheme="minorHAnsi" w:eastAsiaTheme="minorEastAsia" w:hAnsiTheme="minorHAnsi" w:cstheme="minorBidi"/>
+              <w:noProof/>
+              <w:sz w:val="22"/>
+              <w:szCs w:val="22"/>
+              <w:lang w:eastAsia="nl-BE"/>
+            </w:rPr>
+          </w:pPr>
+          <w:hyperlink w:anchor="_Toc85880141" w:history="1">
+            <w:r>
+              <w:rPr>
+                <w:rStyle w:val="Hyperlink"/>
+                <w:noProof/>
+              </w:rPr>
+              <w:t>8</w:t>
+            </w:r>
+            <w:r>
+              <w:rPr>
+                <w:rFonts w:asciiTheme="minorHAnsi" w:eastAsiaTheme="minorEastAsia" w:hAnsiTheme="minorHAnsi" w:cstheme="minorBidi"/>
+                <w:noProof/>
+                <w:sz w:val="22"/>
+                <w:szCs w:val="22"/>
+                <w:lang w:eastAsia="nl-BE"/>
+              </w:rPr>
+              <w:tab/>
+            </w:r>
+            <w:r>
+              <w:rPr>
+                <w:rStyle w:val="Hyperlink"/>
+                <w:noProof/>
+              </w:rPr>
+              <w:t>Ervaring</w:t>
+            </w:r>
+            <w:r>
+              <w:rPr>
+                <w:noProof/>
+                <w:webHidden/>
+              </w:rPr>
+              <w:tab/>
+            </w:r>
+            <w:r>
+              <w:rPr>
+                <w:noProof/>
+                <w:webHidden/>
+              </w:rPr>
+              <w:fldChar w:fldCharType="begin"/>
+            </w:r>
+            <w:r>
+              <w:rPr>
+                <w:noProof/>
+                <w:webHidden/>
+              </w:rPr>
+              <w:instrText xml:space="preserve"> PAGEREF _Toc85880141 \h </w:instrText>
+            </w:r>
+            <w:r>
+              <w:rPr>
+                <w:noProof/>
+                <w:webHidden/>
+              </w:rPr>
+            </w:r>
+            <w:r>
+              <w:rPr>
+                <w:noProof/>
+                <w:webHidden/>
+              </w:rPr>
+              <w:fldChar w:fldCharType="separate"/>
+            </w:r>
+            <w:r>
+              <w:rPr>
+                <w:noProof/>
+                <w:webHidden/>
+              </w:rPr>
+              <w:t>23</w:t>
             </w:r>
             <w:r>
               <w:rPr>
@@ -2522,6 +3452,7 @@
               <w:bCs/>
               <w:lang w:val="nl-NL"/>
             </w:rPr>
+            <w:lastRenderedPageBreak/>
             <w:fldChar w:fldCharType="end"/>
           </w:r>
         </w:p>
@@ -2544,7 +3475,7 @@
       <w:pPr>
         <w:pStyle w:val="Kop1"/>
       </w:pPr>
-      <w:bookmarkStart w:id="0" w:name="_Toc84859170"/>
+      <w:bookmarkStart w:id="0" w:name="_Toc85880108"/>
       <w:r>
         <w:lastRenderedPageBreak/>
         <w:t xml:space="preserve">Week 1 - </w:t>
@@ -2558,7 +3489,7 @@
       <w:pPr>
         <w:pStyle w:val="Kop2"/>
       </w:pPr>
-      <w:bookmarkStart w:id="1" w:name="_Toc84859171"/>
+      <w:bookmarkStart w:id="1" w:name="_Toc85880109"/>
       <w:r>
         <w:t>Tools</w:t>
       </w:r>
@@ -2616,7 +3547,7 @@
       <w:pPr>
         <w:pStyle w:val="Kop2"/>
       </w:pPr>
-      <w:bookmarkStart w:id="2" w:name="_Toc84859172"/>
+      <w:bookmarkStart w:id="2" w:name="_Toc85880110"/>
       <w:r>
         <w:t>Verschil xUnit – Nunit</w:t>
       </w:r>
@@ -2746,7 +3677,7 @@
       <w:pPr>
         <w:pStyle w:val="Kop2"/>
       </w:pPr>
-      <w:bookmarkStart w:id="3" w:name="_Toc84859173"/>
+      <w:bookmarkStart w:id="3" w:name="_Toc85880111"/>
       <w:r>
         <w:t>Cursus</w:t>
       </w:r>
@@ -2773,7 +3704,7 @@
       <w:pPr>
         <w:pStyle w:val="Kop2"/>
       </w:pPr>
-      <w:bookmarkStart w:id="4" w:name="_Toc84859174"/>
+      <w:bookmarkStart w:id="4" w:name="_Toc85880112"/>
       <w:r>
         <w:t>Bronnen</w:t>
       </w:r>
@@ -2851,24 +3782,21 @@
       <w:pPr>
         <w:pStyle w:val="Kop1"/>
       </w:pPr>
-      <w:bookmarkStart w:id="5" w:name="_Toc84859175"/>
+      <w:bookmarkStart w:id="5" w:name="_Toc85880113"/>
       <w:r>
         <w:lastRenderedPageBreak/>
-        <w:t xml:space="preserve">Week 2 – </w:t>
+        <w:t>Week 2 – Basis principes</w:t>
+      </w:r>
+      <w:r>
+        <w:t xml:space="preserve"> (theorie)</w:t>
       </w:r>
       <w:bookmarkEnd w:id="5"/>
-      <w:r>
-        <w:t>Basis principes</w:t>
-      </w:r>
-      <w:r>
-        <w:t xml:space="preserve"> (theorie)</w:t>
-      </w:r>
     </w:p>
     <w:p>
       <w:pPr>
         <w:pStyle w:val="Kop2"/>
       </w:pPr>
-      <w:bookmarkStart w:id="6" w:name="_Toc84859176"/>
+      <w:bookmarkStart w:id="6" w:name="_Toc85880114"/>
       <w:r>
         <w:t>Doel van testen</w:t>
       </w:r>
@@ -2883,7 +3811,7 @@
       <w:pPr>
         <w:pStyle w:val="Kop2"/>
       </w:pPr>
-      <w:bookmarkStart w:id="7" w:name="_Toc84859177"/>
+      <w:bookmarkStart w:id="7" w:name="_Toc85880115"/>
       <w:r>
         <w:t>Testfase</w:t>
       </w:r>
@@ -3057,7 +3985,7 @@
           <w:lang w:val="en-US"/>
         </w:rPr>
       </w:pPr>
-      <w:bookmarkStart w:id="8" w:name="_Toc84859178"/>
+      <w:bookmarkStart w:id="8" w:name="_Toc85880116"/>
       <w:r>
         <w:rPr>
           <w:lang w:val="en-US"/>
@@ -3192,7 +4120,7 @@
       <w:pPr>
         <w:pStyle w:val="Kop2"/>
       </w:pPr>
-      <w:bookmarkStart w:id="9" w:name="_Toc84859179"/>
+      <w:bookmarkStart w:id="9" w:name="_Toc85880117"/>
       <w:r>
         <w:t>TestPrincipe</w:t>
       </w:r>
@@ -3262,7 +4190,7 @@
       <w:pPr>
         <w:pStyle w:val="Kop2"/>
       </w:pPr>
-      <w:bookmarkStart w:id="10" w:name="_Toc84859180"/>
+      <w:bookmarkStart w:id="10" w:name="_Toc85880118"/>
       <w:r>
         <w:lastRenderedPageBreak/>
         <w:t>3A stappenplan</w:t>
@@ -3349,21 +4277,18 @@
       <w:pPr>
         <w:pStyle w:val="Kop1"/>
       </w:pPr>
-      <w:bookmarkStart w:id="11" w:name="_Toc84859181"/>
+      <w:bookmarkStart w:id="11" w:name="_Toc85880119"/>
       <w:r>
         <w:lastRenderedPageBreak/>
-        <w:t>Week 3 -</w:t>
+        <w:t>Week 3 -Basistesten schrijven + theorie</w:t>
       </w:r>
       <w:bookmarkEnd w:id="11"/>
-      <w:r>
-        <w:t>Basistesten schrijven + theorie</w:t>
-      </w:r>
     </w:p>
     <w:p>
       <w:pPr>
         <w:pStyle w:val="Kop2"/>
       </w:pPr>
-      <w:bookmarkStart w:id="12" w:name="_Toc84859182"/>
+      <w:bookmarkStart w:id="12" w:name="_Toc85880120"/>
       <w:r>
         <w:t>Simpele test</w:t>
       </w:r>
@@ -3381,7 +4306,7 @@
       <w:pPr>
         <w:pStyle w:val="Kop3"/>
       </w:pPr>
-      <w:bookmarkStart w:id="13" w:name="_Toc84859183"/>
+      <w:bookmarkStart w:id="13" w:name="_Toc85880121"/>
       <w:r>
         <w:t>Calculator</w:t>
       </w:r>
@@ -3445,7 +4370,7 @@
       <w:pPr>
         <w:pStyle w:val="Kop3"/>
       </w:pPr>
-      <w:bookmarkStart w:id="14" w:name="_Toc84859184"/>
+      <w:bookmarkStart w:id="14" w:name="_Toc85880122"/>
       <w:r>
         <w:t>Som</w:t>
       </w:r>
@@ -3545,7 +4470,7 @@
           <w:lang w:val="en-US"/>
         </w:rPr>
       </w:pPr>
-      <w:bookmarkStart w:id="15" w:name="_Toc84859185"/>
+      <w:bookmarkStart w:id="15" w:name="_Toc85880123"/>
       <w:r>
         <w:rPr>
           <w:lang w:val="en-US"/>
@@ -3638,7 +4563,7 @@
           <w:lang w:val="en-US"/>
         </w:rPr>
       </w:pPr>
-      <w:bookmarkStart w:id="16" w:name="_Toc84859186"/>
+      <w:bookmarkStart w:id="16" w:name="_Toc85880124"/>
       <w:r>
         <w:rPr>
           <w:lang w:val="en-US"/>
@@ -3717,7 +4642,7 @@
       <w:pPr>
         <w:pStyle w:val="Kop3"/>
       </w:pPr>
-      <w:bookmarkStart w:id="17" w:name="_Toc84859187"/>
+      <w:bookmarkStart w:id="17" w:name="_Toc85880125"/>
       <w:r>
         <w:lastRenderedPageBreak/>
         <w:t>Vermenigvuldigen</w:t>
@@ -3822,7 +4747,7 @@
       <w:pPr>
         <w:pStyle w:val="Kop3"/>
       </w:pPr>
-      <w:bookmarkStart w:id="18" w:name="_Toc84859188"/>
+      <w:bookmarkStart w:id="18" w:name="_Toc85880126"/>
       <w:r>
         <w:lastRenderedPageBreak/>
         <w:t>Delen</w:t>
@@ -3939,7 +4864,7 @@
       <w:pPr>
         <w:pStyle w:val="Kop3"/>
       </w:pPr>
-      <w:bookmarkStart w:id="19" w:name="_Toc84859189"/>
+      <w:bookmarkStart w:id="19" w:name="_Toc85880127"/>
       <w:r>
         <w:t>Resultaat</w:t>
       </w:r>
@@ -4002,20 +4927,22 @@
       <w:pPr>
         <w:pStyle w:val="Kop1"/>
       </w:pPr>
-      <w:bookmarkStart w:id="20" w:name="_Toc84859190"/>
+      <w:bookmarkStart w:id="20" w:name="_Toc85880128"/>
       <w:r>
         <w:lastRenderedPageBreak/>
         <w:t>Week 4 – Uitbreiding basiskennis (Exceptions, mocktesten)</w:t>
       </w:r>
+      <w:bookmarkEnd w:id="20"/>
     </w:p>
     <w:p>
       <w:pPr>
         <w:pStyle w:val="Kop2"/>
       </w:pPr>
+      <w:bookmarkStart w:id="21" w:name="_Toc85880129"/>
       <w:r>
         <w:t>Lifecycle unit testen</w:t>
       </w:r>
-      <w:bookmarkEnd w:id="20"/>
+      <w:bookmarkEnd w:id="21"/>
     </w:p>
     <w:p>
       <w:r>
@@ -4162,11 +5089,11 @@
       <w:pPr>
         <w:pStyle w:val="Kop3"/>
       </w:pPr>
-      <w:bookmarkStart w:id="21" w:name="_Toc84859191"/>
+      <w:bookmarkStart w:id="22" w:name="_Toc85880130"/>
       <w:r>
         <w:t>Resultaat</w:t>
       </w:r>
-      <w:bookmarkEnd w:id="21"/>
+      <w:bookmarkEnd w:id="22"/>
     </w:p>
     <w:p>
       <w:pPr>
@@ -4230,12 +5157,12 @@
       <w:pPr>
         <w:pStyle w:val="Kop2"/>
       </w:pPr>
-      <w:bookmarkStart w:id="22" w:name="_Toc84859192"/>
+      <w:bookmarkStart w:id="23" w:name="_Toc85880131"/>
       <w:r>
         <w:lastRenderedPageBreak/>
         <w:t>Exceptions</w:t>
       </w:r>
-      <w:bookmarkEnd w:id="22"/>
+      <w:bookmarkEnd w:id="23"/>
     </w:p>
     <w:p>
       <w:r>
@@ -4246,9 +5173,11 @@
       <w:pPr>
         <w:pStyle w:val="Kop3"/>
       </w:pPr>
+      <w:bookmarkStart w:id="24" w:name="_Toc85880132"/>
       <w:r>
         <w:t>Testen en uit uitleg</w:t>
       </w:r>
+      <w:bookmarkEnd w:id="24"/>
     </w:p>
     <w:p>
       <w:pPr>
@@ -4574,6 +5503,9 @@
       </w:r>
     </w:p>
     <w:p>
+      <w:pPr>
+        <w:jc w:val="both"/>
+      </w:pPr>
       <w:r>
         <w:t>Een ander voorbeeld is een invalid operation</w:t>
       </w:r>
@@ -4624,6 +5556,9 @@
       </w:r>
     </w:p>
     <w:p>
+      <w:pPr>
+        <w:jc w:val="both"/>
+      </w:pPr>
       <w:r>
         <w:t xml:space="preserve">Bij het vermenigvuldigen geven we </w:t>
       </w:r>
@@ -4680,11 +5615,13 @@
       </w:r>
     </w:p>
     <w:p>
-      <w:r>
-        <w:t xml:space="preserve">Zoals verwacht lukt de test niet omdat er bij de validatie een throw wordt gedaan. </w:t>
-      </w:r>
-    </w:p>
-    <w:p/>
+      <w:pPr>
+        <w:jc w:val="both"/>
+      </w:pPr>
+      <w:r>
+        <w:t>Zoals verwacht lukt de test niet omdat er bij de validatie een throw wordt gedaan.</w:t>
+      </w:r>
+    </w:p>
     <w:p>
       <w:r>
         <w:rPr>
@@ -4729,6 +5666,9 @@
       </w:r>
     </w:p>
     <w:p>
+      <w:pPr>
+        <w:jc w:val="both"/>
+      </w:pPr>
       <w:r>
         <w:t>Wat we nu nog moeten doen is aangeven dat we een invalid operation error verwachten.</w:t>
       </w:r>
@@ -4825,11 +5765,16 @@
       <w:pPr>
         <w:pStyle w:val="Kop3"/>
       </w:pPr>
+      <w:bookmarkStart w:id="25" w:name="_Toc85880133"/>
       <w:r>
         <w:t>Soorten exceptions</w:t>
       </w:r>
-    </w:p>
-    <w:p>
+      <w:bookmarkEnd w:id="25"/>
+    </w:p>
+    <w:p>
+      <w:pPr>
+        <w:jc w:val="both"/>
+      </w:pPr>
       <w:r>
         <w:t>Hieronder is er een overzicht met alle soorten exceptions met de uitleg wanneer ze optreden.</w:t>
       </w:r>
@@ -6013,20 +6958,29 @@
     </w:tbl>
     <w:p>
       <w:pPr>
+        <w:pStyle w:val="Kop1"/>
         <w:rPr>
           <w:lang w:val="en-US"/>
         </w:rPr>
       </w:pPr>
+      <w:bookmarkStart w:id="26" w:name="_Toc85880134"/>
+      <w:r>
+        <w:rPr>
+          <w:lang w:val="en-US"/>
+        </w:rPr>
+        <w:t>Week 5 - Mocktesten</w:t>
+      </w:r>
+      <w:bookmarkEnd w:id="26"/>
     </w:p>
     <w:p>
       <w:pPr>
         <w:pStyle w:val="Kop2"/>
       </w:pPr>
-      <w:bookmarkStart w:id="23" w:name="_Toc84859193"/>
+      <w:bookmarkStart w:id="27" w:name="_Toc85880135"/>
       <w:r>
         <w:t>Mock testen</w:t>
       </w:r>
-      <w:bookmarkEnd w:id="23"/>
+      <w:bookmarkEnd w:id="27"/>
     </w:p>
     <w:p>
       <w:pPr>
@@ -6054,11 +7008,16 @@
       <w:pPr>
         <w:pStyle w:val="Kop3"/>
       </w:pPr>
+      <w:bookmarkStart w:id="28" w:name="_Toc85880136"/>
       <w:r>
         <w:t>Stappenplan</w:t>
       </w:r>
-    </w:p>
-    <w:p>
+      <w:bookmarkEnd w:id="28"/>
+    </w:p>
+    <w:p>
+      <w:pPr>
+        <w:jc w:val="both"/>
+      </w:pPr>
       <w:r>
         <w:t>Om mock data te implementeren, volg je best deze stappen:</w:t>
       </w:r>
@@ -6108,23 +7067,34 @@
       <w:pPr>
         <w:pStyle w:val="Kop3"/>
       </w:pPr>
+      <w:bookmarkStart w:id="29" w:name="_Toc85880137"/>
       <w:r>
         <w:lastRenderedPageBreak/>
         <w:t>Voorbeeld</w:t>
       </w:r>
-    </w:p>
-    <w:p>
+      <w:bookmarkEnd w:id="29"/>
+    </w:p>
+    <w:p>
+      <w:pPr>
+        <w:jc w:val="both"/>
+      </w:pPr>
       <w:r>
         <w:t>De bedoeling is dat we er voor zorgen dat Datetime.now() niet het huidige tijdstip weergeeft maar wel een tijdstip die we willen mocken naar een ander moment.</w:t>
       </w:r>
     </w:p>
     <w:p>
+      <w:pPr>
+        <w:jc w:val="both"/>
+      </w:pPr>
       <w:r>
         <w:t>We willen er voor zorgen dat op 1 januari 2100 er een melding wordt gegeven dat de server onderhouden moet worden. Hiervoor maken we gebruik van een invalid operation exception.</w:t>
       </w:r>
     </w:p>
     <w:p>
       <w:r>
+        <w:rPr>
+          <w:noProof/>
+        </w:rPr>
         <w:drawing>
           <wp:inline distT="0" distB="0" distL="0" distR="0" wp14:anchorId="58C89869" wp14:editId="2CD606D0">
             <wp:extent cx="5760720" cy="1216660"/>
@@ -6163,12 +7133,18 @@
       </w:r>
     </w:p>
     <w:p>
+      <w:pPr>
+        <w:jc w:val="both"/>
+      </w:pPr>
       <w:r>
         <w:t>Vervolgens maken we een interface aan en de classe zelf die er voor zorgen dat het huidige tijdstip wordt weergegeven.</w:t>
       </w:r>
     </w:p>
     <w:p>
       <w:r>
+        <w:rPr>
+          <w:noProof/>
+        </w:rPr>
         <w:drawing>
           <wp:inline distT="0" distB="0" distL="0" distR="0" wp14:anchorId="1F2BCE34" wp14:editId="6E9263E0">
             <wp:extent cx="2469094" cy="830652"/>
@@ -6208,6 +7184,9 @@
     </w:p>
     <w:p>
       <w:r>
+        <w:rPr>
+          <w:noProof/>
+        </w:rPr>
         <w:drawing>
           <wp:inline distT="0" distB="0" distL="0" distR="0" wp14:anchorId="73FB4309" wp14:editId="0947B1D3">
             <wp:extent cx="3467400" cy="861135"/>
@@ -6246,12 +7225,18 @@
       </w:r>
     </w:p>
     <w:p>
+      <w:pPr>
+        <w:jc w:val="both"/>
+      </w:pPr>
       <w:r>
         <w:t>Om mockdata te kunnen gebruiken, moeten we eerst de NuGet-package “Moq” installeren.</w:t>
       </w:r>
     </w:p>
     <w:p>
       <w:r>
+        <w:rPr>
+          <w:noProof/>
+        </w:rPr>
         <w:drawing>
           <wp:inline distT="0" distB="0" distL="0" distR="0" wp14:anchorId="0C03A77A" wp14:editId="033CBBA1">
             <wp:extent cx="4069433" cy="754445"/>
@@ -6290,6 +7275,9 @@
       </w:r>
     </w:p>
     <w:p>
+      <w:pPr>
+        <w:jc w:val="both"/>
+      </w:pPr>
       <w:r>
         <w:t xml:space="preserve">Daarna kunnen we de code aanpassen zodat </w:t>
       </w:r>
@@ -6299,6 +7287,9 @@
     </w:p>
     <w:p>
       <w:r>
+        <w:rPr>
+          <w:noProof/>
+        </w:rPr>
         <w:drawing>
           <wp:inline distT="0" distB="0" distL="0" distR="0" wp14:anchorId="49DFCF9F" wp14:editId="2F036828">
             <wp:extent cx="5760720" cy="1721485"/>
@@ -6337,6 +7328,9 @@
       </w:r>
     </w:p>
     <w:p>
+      <w:pPr>
+        <w:jc w:val="both"/>
+      </w:pPr>
       <w:r>
         <w:lastRenderedPageBreak/>
         <w:t>Wanneer we de test runnen, zien we dat de test niet slaagt.</w:t>
@@ -6344,6 +7338,9 @@
     </w:p>
     <w:p>
       <w:r>
+        <w:rPr>
+          <w:noProof/>
+        </w:rPr>
         <w:drawing>
           <wp:inline distT="0" distB="0" distL="0" distR="0" wp14:anchorId="5CEF8CAB" wp14:editId="6CF47042">
             <wp:extent cx="3574090" cy="2438611"/>
@@ -6382,12 +7379,18 @@
       </w:r>
     </w:p>
     <w:p>
+      <w:pPr>
+        <w:jc w:val="both"/>
+      </w:pPr>
       <w:r>
         <w:t>Dat komt omdat de invalid operation error is gethrowd. Op zich werkt het dus maar we willen juist dat de test slaagt. Vandaar dat we deze error moeten opvangen</w:t>
       </w:r>
     </w:p>
     <w:p>
       <w:r>
+        <w:rPr>
+          <w:noProof/>
+        </w:rPr>
         <w:drawing>
           <wp:inline distT="0" distB="0" distL="0" distR="0" wp14:anchorId="48DC6881" wp14:editId="24E716E1">
             <wp:extent cx="5760720" cy="2635885"/>
@@ -6432,11 +7435,13 @@
     </w:p>
     <w:p>
       <w:r>
-        <w:lastRenderedPageBreak/>
+        <w:rPr>
+          <w:noProof/>
+        </w:rPr>
         <w:drawing>
-          <wp:inline distT="0" distB="0" distL="0" distR="0" wp14:anchorId="6B7B85EA" wp14:editId="7CCD42A9">
-            <wp:extent cx="3406435" cy="3238781"/>
-            <wp:effectExtent l="0" t="0" r="3810" b="0"/>
+          <wp:inline distT="0" distB="0" distL="0" distR="0" wp14:anchorId="6B7B85EA" wp14:editId="34437165">
+            <wp:extent cx="2264081" cy="2152650"/>
+            <wp:effectExtent l="0" t="0" r="3175" b="0"/>
             <wp:docPr id="33" name="Afbeelding 33" descr="Afbeelding met tekst&#10;&#10;Automatisch gegenereerde beschrijving"/>
             <wp:cNvGraphicFramePr>
               <a:graphicFrameLocks xmlns:a="http://schemas.openxmlformats.org/drawingml/2006/main" noChangeAspect="1"/>
@@ -6457,7 +7462,7 @@
                   <pic:spPr>
                     <a:xfrm>
                       <a:off x="0" y="0"/>
-                      <a:ext cx="3406435" cy="3238781"/>
+                      <a:ext cx="2266871" cy="2155303"/>
                     </a:xfrm>
                     <a:prstGeom prst="rect">
                       <a:avLst/>
@@ -6482,12 +7487,520 @@
       <w:pPr>
         <w:pStyle w:val="Kop1"/>
       </w:pPr>
-      <w:bookmarkStart w:id="24" w:name="_Toc84859195"/>
+      <w:bookmarkStart w:id="30" w:name="_Toc85880138"/>
       <w:r>
         <w:lastRenderedPageBreak/>
+        <w:t>Week 6 – Integration tests</w:t>
+      </w:r>
+      <w:bookmarkEnd w:id="30"/>
+    </w:p>
+    <w:p>
+      <w:pPr>
+        <w:pStyle w:val="Kop2"/>
+      </w:pPr>
+      <w:bookmarkStart w:id="31" w:name="_Toc85880139"/>
+      <w:r>
+        <w:t>Doel intagration tests</w:t>
+      </w:r>
+      <w:bookmarkEnd w:id="31"/>
+    </w:p>
+    <w:p>
+      <w:pPr>
+        <w:jc w:val="both"/>
+      </w:pPr>
+      <w:r>
+        <w:t xml:space="preserve">Het handmatig testen van.NET applicaties </w:t>
+      </w:r>
+      <w:r>
+        <w:t>i</w:t>
+      </w:r>
+      <w:r>
+        <w:t>s moeilijk</w:t>
+      </w:r>
+      <w:r>
+        <w:t xml:space="preserve"> en neemt veel tijd in beslag voor één persoon.</w:t>
+      </w:r>
+      <w:r>
+        <w:t xml:space="preserve"> </w:t>
+      </w:r>
+      <w:r>
+        <w:t xml:space="preserve">Zelfs </w:t>
+      </w:r>
+      <w:r>
+        <w:t xml:space="preserve">geautomatiseerde </w:t>
+      </w:r>
+      <w:r>
+        <w:t>unit testen</w:t>
+      </w:r>
+      <w:r>
+        <w:t xml:space="preserve"> </w:t>
+      </w:r>
+      <w:r>
+        <w:t xml:space="preserve">voldoen niet aan </w:t>
+      </w:r>
+      <w:r>
+        <w:t xml:space="preserve">de </w:t>
+      </w:r>
+      <w:r>
+        <w:t xml:space="preserve">volledige behoeften. </w:t>
+      </w:r>
+      <w:r>
+        <w:t>U</w:t>
+      </w:r>
+      <w:r>
+        <w:t xml:space="preserve">nit tests </w:t>
+      </w:r>
+      <w:r>
+        <w:t xml:space="preserve">zijn </w:t>
+      </w:r>
+      <w:r>
+        <w:t>over het algemeen bedoeld voor het testen van specifieke componenten in geïsoleerde testomgevingen.</w:t>
+      </w:r>
+    </w:p>
+    <w:p>
+      <w:pPr>
+        <w:jc w:val="both"/>
+      </w:pPr>
+      <w:r>
+        <w:t xml:space="preserve">Software daarentegen </w:t>
+      </w:r>
+      <w:r>
+        <w:t>heeft niet de neiging om in geïsoleerde omgevingen te werken</w:t>
+      </w:r>
+      <w:r>
+        <w:t>. Het wordt gebruikt over verschillende componenten heen</w:t>
+      </w:r>
+      <w:r>
+        <w:t>.</w:t>
+      </w:r>
+    </w:p>
+    <w:p>
+      <w:pPr>
+        <w:jc w:val="both"/>
+      </w:pPr>
+      <w:r>
+        <w:t>E</w:t>
+      </w:r>
+      <w:r>
+        <w:t xml:space="preserve">en integratietest evalueert de individuele </w:t>
+      </w:r>
+      <w:r>
+        <w:t>testen</w:t>
+      </w:r>
+      <w:r>
+        <w:t xml:space="preserve"> </w:t>
+      </w:r>
+      <w:r>
+        <w:t>in</w:t>
+      </w:r>
+      <w:r>
+        <w:t xml:space="preserve"> een afgebakende </w:t>
+      </w:r>
+      <w:r>
+        <w:t>omgeving</w:t>
+      </w:r>
+      <w:r>
+        <w:t xml:space="preserve"> met zijn eigen set test</w:t>
+      </w:r>
+      <w:r>
+        <w:t>en</w:t>
+      </w:r>
+      <w:r>
+        <w:t xml:space="preserve">. Door </w:t>
+      </w:r>
+      <w:r>
+        <w:t xml:space="preserve">na te gaan </w:t>
+      </w:r>
+      <w:r>
+        <w:t xml:space="preserve">dat de verschillende delen van de applicatie correct werken wanneer ze gegroepeerd zijn, </w:t>
+      </w:r>
+      <w:r>
+        <w:t xml:space="preserve">kan </w:t>
+      </w:r>
+      <w:r>
+        <w:t xml:space="preserve">de manier waarop </w:t>
+      </w:r>
+      <w:r>
+        <w:t>sz</w:t>
+      </w:r>
+      <w:r>
+        <w:t xml:space="preserve"> applicatie test op een bredere schaal </w:t>
+      </w:r>
+      <w:r>
+        <w:t>geautomatiseerd worden</w:t>
+      </w:r>
+      <w:r>
+        <w:t>.</w:t>
+      </w:r>
+    </w:p>
+    <w:p>
+      <w:pPr>
+        <w:jc w:val="center"/>
+      </w:pPr>
+      <w:r>
+        <w:drawing>
+          <wp:inline distT="0" distB="0" distL="0" distR="0" wp14:anchorId="1E7EE7CF" wp14:editId="6A58CFE6">
+            <wp:extent cx="3733800" cy="2140320"/>
+            <wp:effectExtent l="0" t="0" r="0" b="0"/>
+            <wp:docPr id="34" name="Afbeelding 34"/>
+            <wp:cNvGraphicFramePr>
+              <a:graphicFrameLocks xmlns:a="http://schemas.openxmlformats.org/drawingml/2006/main" noChangeAspect="1"/>
+            </wp:cNvGraphicFramePr>
+            <a:graphic xmlns:a="http://schemas.openxmlformats.org/drawingml/2006/main">
+              <a:graphicData uri="http://schemas.openxmlformats.org/drawingml/2006/picture">
+                <pic:pic xmlns:pic="http://schemas.openxmlformats.org/drawingml/2006/picture">
+                  <pic:nvPicPr>
+                    <pic:cNvPr id="1" name=""/>
+                    <pic:cNvPicPr/>
+                  </pic:nvPicPr>
+                  <pic:blipFill>
+                    <a:blip r:embed="rId61"/>
+                    <a:stretch>
+                      <a:fillRect/>
+                    </a:stretch>
+                  </pic:blipFill>
+                  <pic:spPr>
+                    <a:xfrm>
+                      <a:off x="0" y="0"/>
+                      <a:ext cx="3738860" cy="2143221"/>
+                    </a:xfrm>
+                    <a:prstGeom prst="rect">
+                      <a:avLst/>
+                    </a:prstGeom>
+                  </pic:spPr>
+                </pic:pic>
+              </a:graphicData>
+            </a:graphic>
+          </wp:inline>
+        </w:drawing>
+      </w:r>
+    </w:p>
+    <w:p>
+      <w:pPr>
+        <w:pStyle w:val="Kop2"/>
+      </w:pPr>
+      <w:r>
+        <w:t>Uitwerken</w:t>
+      </w:r>
+    </w:p>
+    <w:p>
+      <w:r>
+        <w:t>Als voorbeeld gebruik ik een ASP .Net Core Web Api applicatie.</w:t>
+      </w:r>
+    </w:p>
+    <w:p>
+      <w:pPr>
+        <w:pStyle w:val="Kop3"/>
+      </w:pPr>
+      <w:r>
+        <w:t>Controller</w:t>
+      </w:r>
+    </w:p>
+    <w:p>
+      <w:pPr>
+        <w:jc w:val="both"/>
+      </w:pPr>
+      <w:r>
+        <w:t>In de controller voegen we de route toe die aangeeft dat bij het oproepen van de route Sum de methode wordt opgeroepen om de som te bereken.</w:t>
+      </w:r>
+    </w:p>
+    <w:p>
+      <w:pPr>
+        <w:jc w:val="both"/>
+      </w:pPr>
+      <w:r>
+        <w:drawing>
+          <wp:inline distT="0" distB="0" distL="0" distR="0" wp14:anchorId="5A9FA36E" wp14:editId="14E911AF">
+            <wp:extent cx="3206565" cy="1803400"/>
+            <wp:effectExtent l="0" t="0" r="0" b="6350"/>
+            <wp:docPr id="35" name="Afbeelding 35" descr="Afbeelding met tekst&#10;&#10;Automatisch gegenereerde beschrijving"/>
+            <wp:cNvGraphicFramePr>
+              <a:graphicFrameLocks xmlns:a="http://schemas.openxmlformats.org/drawingml/2006/main" noChangeAspect="1"/>
+            </wp:cNvGraphicFramePr>
+            <a:graphic xmlns:a="http://schemas.openxmlformats.org/drawingml/2006/main">
+              <a:graphicData uri="http://schemas.openxmlformats.org/drawingml/2006/picture">
+                <pic:pic xmlns:pic="http://schemas.openxmlformats.org/drawingml/2006/picture">
+                  <pic:nvPicPr>
+                    <pic:cNvPr id="35" name="Afbeelding 35" descr="Afbeelding met tekst&#10;&#10;Automatisch gegenereerde beschrijving"/>
+                    <pic:cNvPicPr/>
+                  </pic:nvPicPr>
+                  <pic:blipFill>
+                    <a:blip r:embed="rId62">
+                      <a:extLst>
+                        <a:ext uri="{28A0092B-C50C-407E-A947-70E740481C1C}">
+                          <a14:useLocalDpi xmlns:a14="http://schemas.microsoft.com/office/drawing/2010/main" val="0"/>
+                        </a:ext>
+                      </a:extLst>
+                    </a:blip>
+                    <a:stretch>
+                      <a:fillRect/>
+                    </a:stretch>
+                  </pic:blipFill>
+                  <pic:spPr>
+                    <a:xfrm>
+                      <a:off x="0" y="0"/>
+                      <a:ext cx="3210317" cy="1805510"/>
+                    </a:xfrm>
+                    <a:prstGeom prst="rect">
+                      <a:avLst/>
+                    </a:prstGeom>
+                  </pic:spPr>
+                </pic:pic>
+              </a:graphicData>
+            </a:graphic>
+          </wp:inline>
+        </w:drawing>
+      </w:r>
+    </w:p>
+    <w:p>
+      <w:r>
+        <w:br w:type="page"/>
+      </w:r>
+    </w:p>
+    <w:p>
+      <w:pPr>
+        <w:pStyle w:val="Kop3"/>
+      </w:pPr>
+      <w:r>
+        <w:lastRenderedPageBreak/>
+        <w:t>Klasse</w:t>
+      </w:r>
+    </w:p>
+    <w:p>
+      <w:pPr>
+        <w:jc w:val="both"/>
+      </w:pPr>
+      <w:r>
+        <w:t>Vervolgens maken we de klasse Calculator aan die de som zal berekenen</w:t>
+      </w:r>
+      <w:r>
+        <w:t>.</w:t>
+      </w:r>
+    </w:p>
+    <w:p>
+      <w:pPr>
+        <w:jc w:val="both"/>
+      </w:pPr>
+      <w:r>
+        <w:drawing>
+          <wp:inline distT="0" distB="0" distL="0" distR="0" wp14:anchorId="7E1F23A8" wp14:editId="0BA7E536">
+            <wp:extent cx="2834886" cy="1249788"/>
+            <wp:effectExtent l="0" t="0" r="3810" b="7620"/>
+            <wp:docPr id="36" name="Afbeelding 36" descr="Afbeelding met tekst&#10;&#10;Automatisch gegenereerde beschrijving"/>
+            <wp:cNvGraphicFramePr>
+              <a:graphicFrameLocks xmlns:a="http://schemas.openxmlformats.org/drawingml/2006/main" noChangeAspect="1"/>
+            </wp:cNvGraphicFramePr>
+            <a:graphic xmlns:a="http://schemas.openxmlformats.org/drawingml/2006/main">
+              <a:graphicData uri="http://schemas.openxmlformats.org/drawingml/2006/picture">
+                <pic:pic xmlns:pic="http://schemas.openxmlformats.org/drawingml/2006/picture">
+                  <pic:nvPicPr>
+                    <pic:cNvPr id="36" name="Afbeelding 36" descr="Afbeelding met tekst&#10;&#10;Automatisch gegenereerde beschrijving"/>
+                    <pic:cNvPicPr/>
+                  </pic:nvPicPr>
+                  <pic:blipFill>
+                    <a:blip r:embed="rId63"/>
+                    <a:stretch>
+                      <a:fillRect/>
+                    </a:stretch>
+                  </pic:blipFill>
+                  <pic:spPr>
+                    <a:xfrm>
+                      <a:off x="0" y="0"/>
+                      <a:ext cx="2834886" cy="1249788"/>
+                    </a:xfrm>
+                    <a:prstGeom prst="rect">
+                      <a:avLst/>
+                    </a:prstGeom>
+                  </pic:spPr>
+                </pic:pic>
+              </a:graphicData>
+            </a:graphic>
+          </wp:inline>
+        </w:drawing>
+      </w:r>
+    </w:p>
+    <w:p>
+      <w:pPr>
+        <w:pStyle w:val="Kop3"/>
+      </w:pPr>
+      <w:r>
+        <w:t>Testserver</w:t>
+      </w:r>
+    </w:p>
+    <w:p>
+      <w:pPr>
+        <w:jc w:val="both"/>
+      </w:pPr>
+      <w:r>
+        <w:t>Testen tegen controllers en MVC in ASP.NET helpt om je code georganiseerd te houden en volgens een zeer testbaar patroon.</w:t>
+      </w:r>
+      <w:r>
+        <w:t xml:space="preserve"> </w:t>
+      </w:r>
+      <w:r>
+        <w:t xml:space="preserve">Een </w:t>
+      </w:r>
+      <w:r>
+        <w:rPr>
+          <w:b/>
+          <w:bCs/>
+        </w:rPr>
+        <w:t>test</w:t>
+      </w:r>
+      <w:r>
+        <w:t xml:space="preserve"> </w:t>
+      </w:r>
+      <w:r>
+        <w:rPr>
+          <w:b/>
+          <w:bCs/>
+        </w:rPr>
+        <w:t>host</w:t>
+      </w:r>
+      <w:r>
+        <w:t xml:space="preserve"> is een set van test</w:t>
+      </w:r>
+      <w:r>
+        <w:t>en</w:t>
+      </w:r>
+      <w:r>
+        <w:t xml:space="preserve"> en specifieke componenten die u in staat stellen om te interageren met uw Web API en server op een test-gedreven manier en met productie-georiënteerd gedrag.</w:t>
+      </w:r>
+      <w:r>
+        <w:t xml:space="preserve"> </w:t>
+      </w:r>
+      <w:r>
+        <w:t>Door de unit tests te scheiden van de integratie tests in verschillende projecten, kun</w:t>
+      </w:r>
+      <w:r>
+        <w:t xml:space="preserve"> je</w:t>
+      </w:r>
+      <w:r>
+        <w:t xml:space="preserve"> ervoor zorgen dat componenten in uw infrastructuur granulair getest kunnen worden.</w:t>
+      </w:r>
+    </w:p>
+    <w:p>
+      <w:pPr>
+        <w:jc w:val="both"/>
+      </w:pPr>
+      <w:r>
+        <w:t xml:space="preserve">Vervolgens creëren we een test context waarin we de </w:t>
+      </w:r>
+      <w:r>
+        <w:t>testserver</w:t>
+      </w:r>
+      <w:r>
+        <w:t xml:space="preserve"> zullen </w:t>
+      </w:r>
+      <w:r>
+        <w:t>maken</w:t>
+      </w:r>
+      <w:r>
+        <w:t>.</w:t>
+      </w:r>
+    </w:p>
+    <w:p>
+      <w:pPr>
+        <w:jc w:val="both"/>
+      </w:pPr>
+      <w:r>
+        <w:t xml:space="preserve">Om te beginnen hebben we een TestServer en een HttpClient nodig. Vervolgens is er dan de methode die de </w:t>
+      </w:r>
+      <w:r>
+        <w:t>server zal opstarten</w:t>
+      </w:r>
+      <w:r>
+        <w:t>.</w:t>
+      </w:r>
+      <w:r>
+        <w:t xml:space="preserve"> Deze schrijven we uit en krijgen volgende code.</w:t>
+      </w:r>
+    </w:p>
+    <w:p>
+      <w:pPr>
+        <w:jc w:val="both"/>
+      </w:pPr>
+      <w:r>
+        <w:drawing>
+          <wp:inline distT="0" distB="0" distL="0" distR="0" wp14:anchorId="55F58D5D" wp14:editId="483D1BCD">
+            <wp:extent cx="3467400" cy="3162574"/>
+            <wp:effectExtent l="0" t="0" r="0" b="0"/>
+            <wp:docPr id="37" name="Afbeelding 37" descr="Afbeelding met tekst&#10;&#10;Automatisch gegenereerde beschrijving"/>
+            <wp:cNvGraphicFramePr>
+              <a:graphicFrameLocks xmlns:a="http://schemas.openxmlformats.org/drawingml/2006/main" noChangeAspect="1"/>
+            </wp:cNvGraphicFramePr>
+            <a:graphic xmlns:a="http://schemas.openxmlformats.org/drawingml/2006/main">
+              <a:graphicData uri="http://schemas.openxmlformats.org/drawingml/2006/picture">
+                <pic:pic xmlns:pic="http://schemas.openxmlformats.org/drawingml/2006/picture">
+                  <pic:nvPicPr>
+                    <pic:cNvPr id="37" name="Afbeelding 37" descr="Afbeelding met tekst&#10;&#10;Automatisch gegenereerde beschrijving"/>
+                    <pic:cNvPicPr/>
+                  </pic:nvPicPr>
+                  <pic:blipFill>
+                    <a:blip r:embed="rId64"/>
+                    <a:stretch>
+                      <a:fillRect/>
+                    </a:stretch>
+                  </pic:blipFill>
+                  <pic:spPr>
+                    <a:xfrm>
+                      <a:off x="0" y="0"/>
+                      <a:ext cx="3467400" cy="3162574"/>
+                    </a:xfrm>
+                    <a:prstGeom prst="rect">
+                      <a:avLst/>
+                    </a:prstGeom>
+                  </pic:spPr>
+                </pic:pic>
+              </a:graphicData>
+            </a:graphic>
+          </wp:inline>
+        </w:drawing>
+      </w:r>
+    </w:p>
+    <w:p>
+      <w:r>
+        <w:br w:type="page"/>
+      </w:r>
+    </w:p>
+    <w:p>
+      <w:pPr>
+        <w:pStyle w:val="Kop3"/>
+      </w:pPr>
+      <w:r>
+        <w:lastRenderedPageBreak/>
+        <w:t>Database</w:t>
+      </w:r>
+    </w:p>
+    <w:p>
+      <w:pPr>
+        <w:jc w:val="both"/>
+      </w:pPr>
+      <w:r>
+        <w:t>Omdat in quasi elke applicatie wel een database zit, moeten er ook integratietesten uitgevoerd worden op databases omdat deze met meerdere communiceren.</w:t>
+      </w:r>
+      <w:r>
+        <w:t xml:space="preserve"> In een .Net omgeving is dit zeer vaak Entitiy Framework die achter de databases zit.</w:t>
+      </w:r>
+      <w:r>
+        <w:t xml:space="preserve"> </w:t>
+      </w:r>
+      <w:r>
+        <w:t>Een van de voordelen van Entity Framework is de optie van een in-memory database die in elke test kan worden gestart en verwijderd.</w:t>
+      </w:r>
+      <w:r>
+        <w:t xml:space="preserve"> Ook kan er hierin data worden gezet en bewerkt die na de tests eenvoudig verwijderd kunnen worden.</w:t>
+      </w:r>
+    </w:p>
+    <w:p>
+      <w:pPr>
+        <w:pStyle w:val="Kop1"/>
+      </w:pPr>
+      <w:bookmarkStart w:id="32" w:name="_Toc85880140"/>
+      <w:r>
         <w:t>Logboek</w:t>
       </w:r>
-      <w:bookmarkEnd w:id="24"/>
+      <w:bookmarkEnd w:id="32"/>
     </w:p>
     <w:tbl>
       <w:tblPr>
@@ -7044,6 +8557,7 @@
               </w:numPr>
             </w:pPr>
             <w:r>
+              <w:lastRenderedPageBreak/>
               <w:t>Opstarten mocktesten</w:t>
             </w:r>
           </w:p>
@@ -7054,6 +8568,7 @@
           </w:tcPr>
           <w:p>
             <w:r>
+              <w:lastRenderedPageBreak/>
               <w:t>4 uur</w:t>
             </w:r>
             <w:r>
@@ -7069,7 +8584,13 @@
           </w:tcPr>
           <w:p>
             <w:r>
-              <w:t>18/10/2021 – 27/10/2021</w:t>
+              <w:t>18/10/2021 – 2</w:t>
+            </w:r>
+            <w:r>
+              <w:t>4</w:t>
+            </w:r>
+            <w:r>
+              <w:t>/10/2021</w:t>
             </w:r>
           </w:p>
         </w:tc>
@@ -7113,6 +8634,18 @@
               <w:t>Mocktesten voorbeelden</w:t>
             </w:r>
           </w:p>
+          <w:p>
+            <w:pPr>
+              <w:pStyle w:val="Lijstalinea"/>
+              <w:numPr>
+                <w:ilvl w:val="0"/>
+                <w:numId w:val="1"/>
+              </w:numPr>
+            </w:pPr>
+            <w:r>
+              <w:t>Mocktesten verder uitwerken</w:t>
+            </w:r>
+          </w:p>
         </w:tc>
         <w:tc>
           <w:tcPr>
@@ -7120,13 +8653,76 @@
           </w:tcPr>
           <w:p>
             <w:r>
-              <w:t>1</w:t>
+              <w:t>2</w:t>
             </w:r>
             <w:r>
               <w:t xml:space="preserve"> uur</w:t>
             </w:r>
             <w:r>
               <w:t xml:space="preserve"> 30 minuten</w:t>
+            </w:r>
+          </w:p>
+        </w:tc>
+      </w:tr>
+      <w:tr>
+        <w:tc>
+          <w:tcPr>
+            <w:tcW w:w="2228" w:type="dxa"/>
+          </w:tcPr>
+          <w:p>
+            <w:r>
+              <w:t>25-10/2021</w:t>
+            </w:r>
+          </w:p>
+        </w:tc>
+        <w:tc>
+          <w:tcPr>
+            <w:tcW w:w="3808" w:type="dxa"/>
+          </w:tcPr>
+          <w:p>
+            <w:pPr>
+              <w:pStyle w:val="Lijstalinea"/>
+              <w:numPr>
+                <w:ilvl w:val="0"/>
+                <w:numId w:val="1"/>
+              </w:numPr>
+            </w:pPr>
+            <w:r>
+              <w:t>Theorie intregation tests</w:t>
+            </w:r>
+          </w:p>
+          <w:p>
+            <w:pPr>
+              <w:pStyle w:val="Lijstalinea"/>
+              <w:numPr>
+                <w:ilvl w:val="0"/>
+                <w:numId w:val="1"/>
+              </w:numPr>
+            </w:pPr>
+            <w:r>
+              <w:t>Opstarten voorbeeld integration test</w:t>
+            </w:r>
+          </w:p>
+          <w:p>
+            <w:pPr>
+              <w:pStyle w:val="Lijstalinea"/>
+              <w:numPr>
+                <w:ilvl w:val="0"/>
+                <w:numId w:val="1"/>
+              </w:numPr>
+            </w:pPr>
+            <w:r>
+              <w:t>Database en integratietesten</w:t>
+            </w:r>
+          </w:p>
+        </w:tc>
+        <w:tc>
+          <w:tcPr>
+            <w:tcW w:w="3026" w:type="dxa"/>
+          </w:tcPr>
+          <w:p>
+            <w:r>
+              <w:t>2 uur</w:t>
             </w:r>
           </w:p>
         </w:tc>
@@ -7136,7 +8732,6 @@
       <w:pPr>
         <w:pStyle w:val="Normaletekst"/>
       </w:pPr>
-      <w:bookmarkStart w:id="25" w:name="_Toc84859194"/>
     </w:p>
     <w:p>
       <w:r>
@@ -7147,11 +8742,12 @@
       <w:pPr>
         <w:pStyle w:val="Kop1"/>
       </w:pPr>
+      <w:bookmarkStart w:id="33" w:name="_Toc85880141"/>
       <w:r>
         <w:lastRenderedPageBreak/>
         <w:t>Ervaring</w:t>
       </w:r>
-      <w:bookmarkEnd w:id="25"/>
+      <w:bookmarkEnd w:id="33"/>
     </w:p>
     <w:p>
       <w:pPr>

</xml_diff>

<commit_message>
Theorie intregation tests, opstarten voorbeeld integration test, database en integratietesten
</commit_message>
<xml_diff>
--- a/Opdracht-SoftwareTesting.docx
+++ b/Opdracht-SoftwareTesting.docx
@@ -7509,16 +7509,7 @@
         <w:jc w:val="both"/>
       </w:pPr>
       <w:r>
-        <w:t xml:space="preserve">Het handmatig testen van.NET applicaties </w:t>
-      </w:r>
-      <w:r>
-        <w:t>i</w:t>
-      </w:r>
-      <w:r>
-        <w:t>s moeilijk</w:t>
-      </w:r>
-      <w:r>
-        <w:t xml:space="preserve"> en neemt veel tijd in beslag voor één persoon.</w:t>
+        <w:t>Het handmatig testen van.NET applicaties is moeilijk en neemt veel tijd in beslag voor één persoon.</w:t>
       </w:r>
       <w:r>
         <w:t xml:space="preserve"> </w:t>
@@ -7562,13 +7553,7 @@
         <w:jc w:val="both"/>
       </w:pPr>
       <w:r>
-        <w:t xml:space="preserve">Software daarentegen </w:t>
-      </w:r>
-      <w:r>
-        <w:t>heeft niet de neiging om in geïsoleerde omgevingen te werken</w:t>
-      </w:r>
-      <w:r>
-        <w:t>. Het wordt gebruikt over verschillende componenten heen</w:t>
+        <w:t>Software daarentegen heeft niet de neiging om in geïsoleerde omgevingen te werken. Het wordt gebruikt over verschillende componenten heen</w:t>
       </w:r>
       <w:r>
         <w:t>.</w:t>
@@ -7638,6 +7623,9 @@
         <w:jc w:val="center"/>
       </w:pPr>
       <w:r>
+        <w:rPr>
+          <w:noProof/>
+        </w:rPr>
         <w:drawing>
           <wp:inline distT="0" distB="0" distL="0" distR="0" wp14:anchorId="1E7EE7CF" wp14:editId="6A58CFE6">
             <wp:extent cx="3733800" cy="2140320"/>
@@ -7709,6 +7697,9 @@
         <w:jc w:val="both"/>
       </w:pPr>
       <w:r>
+        <w:rPr>
+          <w:noProof/>
+        </w:rPr>
         <w:drawing>
           <wp:inline distT="0" distB="0" distL="0" distR="0" wp14:anchorId="5A9FA36E" wp14:editId="14E911AF">
             <wp:extent cx="3206565" cy="1803400"/>
@@ -7782,6 +7773,9 @@
         <w:jc w:val="both"/>
       </w:pPr>
       <w:r>
+        <w:rPr>
+          <w:noProof/>
+        </w:rPr>
         <w:drawing>
           <wp:inline distT="0" distB="0" distL="0" distR="0" wp14:anchorId="7E1F23A8" wp14:editId="0BA7E536">
             <wp:extent cx="2834886" cy="1249788"/>
@@ -7921,6 +7915,9 @@
         <w:jc w:val="both"/>
       </w:pPr>
       <w:r>
+        <w:rPr>
+          <w:noProof/>
+        </w:rPr>
         <w:drawing>
           <wp:inline distT="0" distB="0" distL="0" distR="0" wp14:anchorId="55F58D5D" wp14:editId="483D1BCD">
             <wp:extent cx="3467400" cy="3162574"/>
@@ -7994,6 +7991,396 @@
     </w:p>
     <w:p>
       <w:pPr>
+        <w:jc w:val="both"/>
+      </w:pPr>
+      <w:r>
+        <w:t>Als eerste moeten we de InMemory NuGet package installeren.</w:t>
+      </w:r>
+    </w:p>
+    <w:p>
+      <w:pPr>
+        <w:jc w:val="both"/>
+      </w:pPr>
+      <w:r>
+        <w:t>Vervolgens hebben we een DbContext die we moeten creëren zodat we een database kunnen aanmaken.</w:t>
+      </w:r>
+    </w:p>
+    <w:p>
+      <w:pPr>
+        <w:jc w:val="both"/>
+      </w:pPr>
+      <w:r>
+        <w:rPr>
+          <w:noProof/>
+        </w:rPr>
+        <w:drawing>
+          <wp:inline distT="0" distB="0" distL="0" distR="0" wp14:anchorId="37930405" wp14:editId="742CA6C1">
+            <wp:extent cx="5760720" cy="1044575"/>
+            <wp:effectExtent l="0" t="0" r="0" b="3175"/>
+            <wp:docPr id="38" name="Afbeelding 38" descr="Afbeelding met tekst&#10;&#10;Automatisch gegenereerde beschrijving"/>
+            <wp:cNvGraphicFramePr>
+              <a:graphicFrameLocks xmlns:a="http://schemas.openxmlformats.org/drawingml/2006/main" noChangeAspect="1"/>
+            </wp:cNvGraphicFramePr>
+            <a:graphic xmlns:a="http://schemas.openxmlformats.org/drawingml/2006/main">
+              <a:graphicData uri="http://schemas.openxmlformats.org/drawingml/2006/picture">
+                <pic:pic xmlns:pic="http://schemas.openxmlformats.org/drawingml/2006/picture">
+                  <pic:nvPicPr>
+                    <pic:cNvPr id="38" name="Afbeelding 38" descr="Afbeelding met tekst&#10;&#10;Automatisch gegenereerde beschrijving"/>
+                    <pic:cNvPicPr/>
+                  </pic:nvPicPr>
+                  <pic:blipFill>
+                    <a:blip r:embed="rId65"/>
+                    <a:stretch>
+                      <a:fillRect/>
+                    </a:stretch>
+                  </pic:blipFill>
+                  <pic:spPr>
+                    <a:xfrm>
+                      <a:off x="0" y="0"/>
+                      <a:ext cx="5760720" cy="1044575"/>
+                    </a:xfrm>
+                    <a:prstGeom prst="rect">
+                      <a:avLst/>
+                    </a:prstGeom>
+                  </pic:spPr>
+                </pic:pic>
+              </a:graphicData>
+            </a:graphic>
+          </wp:inline>
+        </w:drawing>
+      </w:r>
+    </w:p>
+    <w:p>
+      <w:pPr>
+        <w:jc w:val="both"/>
+      </w:pPr>
+      <w:r>
+        <w:t>Entiry Framework is zeer testvr</w:t>
+      </w:r>
+      <w:r>
+        <w:t>iendelijk. Zo kan je gewoon je testklasse schrijven in de context zelf.</w:t>
+      </w:r>
+    </w:p>
+    <w:p>
+      <w:pPr>
+        <w:jc w:val="both"/>
+      </w:pPr>
+      <w:r>
+        <w:t>Vervolgens maken we een service die zal zorgen voor het schrijven van en naar de database.</w:t>
+      </w:r>
+      <w:r>
+        <w:t xml:space="preserve"> We voorzien een methode die een payment kan creëren.</w:t>
+      </w:r>
+      <w:r>
+        <w:t xml:space="preserve"> De waarde die we krijgen vanuit de repository return we.</w:t>
+      </w:r>
+    </w:p>
+    <w:p>
+      <w:pPr>
+        <w:jc w:val="both"/>
+      </w:pPr>
+      <w:r>
+        <w:drawing>
+          <wp:inline distT="0" distB="0" distL="0" distR="0" wp14:anchorId="3925C527" wp14:editId="79094B05">
+            <wp:extent cx="3985605" cy="2484335"/>
+            <wp:effectExtent l="0" t="0" r="0" b="0"/>
+            <wp:docPr id="45" name="Afbeelding 45" descr="Afbeelding met tekst&#10;&#10;Automatisch gegenereerde beschrijving"/>
+            <wp:cNvGraphicFramePr>
+              <a:graphicFrameLocks xmlns:a="http://schemas.openxmlformats.org/drawingml/2006/main" noChangeAspect="1"/>
+            </wp:cNvGraphicFramePr>
+            <a:graphic xmlns:a="http://schemas.openxmlformats.org/drawingml/2006/main">
+              <a:graphicData uri="http://schemas.openxmlformats.org/drawingml/2006/picture">
+                <pic:pic xmlns:pic="http://schemas.openxmlformats.org/drawingml/2006/picture">
+                  <pic:nvPicPr>
+                    <pic:cNvPr id="45" name="Afbeelding 45" descr="Afbeelding met tekst&#10;&#10;Automatisch gegenereerde beschrijving"/>
+                    <pic:cNvPicPr/>
+                  </pic:nvPicPr>
+                  <pic:blipFill>
+                    <a:blip r:embed="rId66"/>
+                    <a:stretch>
+                      <a:fillRect/>
+                    </a:stretch>
+                  </pic:blipFill>
+                  <pic:spPr>
+                    <a:xfrm>
+                      <a:off x="0" y="0"/>
+                      <a:ext cx="3985605" cy="2484335"/>
+                    </a:xfrm>
+                    <a:prstGeom prst="rect">
+                      <a:avLst/>
+                    </a:prstGeom>
+                  </pic:spPr>
+                </pic:pic>
+              </a:graphicData>
+            </a:graphic>
+          </wp:inline>
+        </w:drawing>
+      </w:r>
+    </w:p>
+    <w:p>
+      <w:pPr>
+        <w:jc w:val="both"/>
+      </w:pPr>
+      <w:r>
+        <w:t xml:space="preserve">Hierin maken we ook een Repository aan. De repository schrijft en leest de data van de databank die dan vervolgens </w:t>
+      </w:r>
+      <w:r>
+        <w:t>terug aan de service. Als test returnen we nu true omdat dit geen invloed heeft op de effectieve werking.</w:t>
+      </w:r>
+    </w:p>
+    <w:p>
+      <w:pPr>
+        <w:jc w:val="both"/>
+      </w:pPr>
+      <w:r>
+        <w:rPr>
+          <w:noProof/>
+        </w:rPr>
+        <w:lastRenderedPageBreak/>
+        <w:drawing>
+          <wp:inline distT="0" distB="0" distL="0" distR="0" wp14:anchorId="325FF65E" wp14:editId="267B4227">
+            <wp:extent cx="3856054" cy="1950889"/>
+            <wp:effectExtent l="0" t="0" r="0" b="0"/>
+            <wp:docPr id="39" name="Afbeelding 39" descr="Afbeelding met tekst&#10;&#10;Automatisch gegenereerde beschrijving"/>
+            <wp:cNvGraphicFramePr>
+              <a:graphicFrameLocks xmlns:a="http://schemas.openxmlformats.org/drawingml/2006/main" noChangeAspect="1"/>
+            </wp:cNvGraphicFramePr>
+            <a:graphic xmlns:a="http://schemas.openxmlformats.org/drawingml/2006/main">
+              <a:graphicData uri="http://schemas.openxmlformats.org/drawingml/2006/picture">
+                <pic:pic xmlns:pic="http://schemas.openxmlformats.org/drawingml/2006/picture">
+                  <pic:nvPicPr>
+                    <pic:cNvPr id="39" name="Afbeelding 39" descr="Afbeelding met tekst&#10;&#10;Automatisch gegenereerde beschrijving"/>
+                    <pic:cNvPicPr/>
+                  </pic:nvPicPr>
+                  <pic:blipFill>
+                    <a:blip r:embed="rId67"/>
+                    <a:stretch>
+                      <a:fillRect/>
+                    </a:stretch>
+                  </pic:blipFill>
+                  <pic:spPr>
+                    <a:xfrm>
+                      <a:off x="0" y="0"/>
+                      <a:ext cx="3856054" cy="1950889"/>
+                    </a:xfrm>
+                    <a:prstGeom prst="rect">
+                      <a:avLst/>
+                    </a:prstGeom>
+                  </pic:spPr>
+                </pic:pic>
+              </a:graphicData>
+            </a:graphic>
+          </wp:inline>
+        </w:drawing>
+      </w:r>
+    </w:p>
+    <w:p>
+      <w:pPr>
+        <w:jc w:val="both"/>
+      </w:pPr>
+      <w:r>
+        <w:t>Tot slot maken we een nieuw project aan met daarin een test dat nagaat of de database werkt.</w:t>
+      </w:r>
+    </w:p>
+    <w:p>
+      <w:pPr>
+        <w:jc w:val="both"/>
+      </w:pPr>
+      <w:r>
+        <w:rPr>
+          <w:noProof/>
+        </w:rPr>
+        <w:drawing>
+          <wp:inline distT="0" distB="0" distL="0" distR="0" wp14:anchorId="08769A00" wp14:editId="48FEA746">
+            <wp:extent cx="4549534" cy="3360711"/>
+            <wp:effectExtent l="0" t="0" r="3810" b="0"/>
+            <wp:docPr id="42" name="Afbeelding 42" descr="Afbeelding met tekst&#10;&#10;Automatisch gegenereerde beschrijving"/>
+            <wp:cNvGraphicFramePr>
+              <a:graphicFrameLocks xmlns:a="http://schemas.openxmlformats.org/drawingml/2006/main" noChangeAspect="1"/>
+            </wp:cNvGraphicFramePr>
+            <a:graphic xmlns:a="http://schemas.openxmlformats.org/drawingml/2006/main">
+              <a:graphicData uri="http://schemas.openxmlformats.org/drawingml/2006/picture">
+                <pic:pic xmlns:pic="http://schemas.openxmlformats.org/drawingml/2006/picture">
+                  <pic:nvPicPr>
+                    <pic:cNvPr id="42" name="Afbeelding 42" descr="Afbeelding met tekst&#10;&#10;Automatisch gegenereerde beschrijving"/>
+                    <pic:cNvPicPr/>
+                  </pic:nvPicPr>
+                  <pic:blipFill>
+                    <a:blip r:embed="rId68"/>
+                    <a:stretch>
+                      <a:fillRect/>
+                    </a:stretch>
+                  </pic:blipFill>
+                  <pic:spPr>
+                    <a:xfrm>
+                      <a:off x="0" y="0"/>
+                      <a:ext cx="4549534" cy="3360711"/>
+                    </a:xfrm>
+                    <a:prstGeom prst="rect">
+                      <a:avLst/>
+                    </a:prstGeom>
+                  </pic:spPr>
+                </pic:pic>
+              </a:graphicData>
+            </a:graphic>
+          </wp:inline>
+        </w:drawing>
+      </w:r>
+    </w:p>
+    <w:p>
+      <w:pPr>
+        <w:jc w:val="both"/>
+      </w:pPr>
+      <w:r>
+        <w:t>Wanneer we de test runnen, zien we dat de test geslaagd is en we dus kunnen concluderen dat het schrijven van de CreatePayment method werkt.</w:t>
+      </w:r>
+    </w:p>
+    <w:p>
+      <w:pPr>
+        <w:jc w:val="both"/>
+      </w:pPr>
+      <w:r>
+        <w:lastRenderedPageBreak/>
+        <w:drawing>
+          <wp:inline distT="0" distB="0" distL="0" distR="0" wp14:anchorId="6EF481C5" wp14:editId="35235775">
+            <wp:extent cx="3292125" cy="2469094"/>
+            <wp:effectExtent l="0" t="0" r="3810" b="7620"/>
+            <wp:docPr id="43" name="Afbeelding 43" descr="Afbeelding met tekst, schermafbeelding, monitor&#10;&#10;Automatisch gegenereerde beschrijving"/>
+            <wp:cNvGraphicFramePr>
+              <a:graphicFrameLocks xmlns:a="http://schemas.openxmlformats.org/drawingml/2006/main" noChangeAspect="1"/>
+            </wp:cNvGraphicFramePr>
+            <a:graphic xmlns:a="http://schemas.openxmlformats.org/drawingml/2006/main">
+              <a:graphicData uri="http://schemas.openxmlformats.org/drawingml/2006/picture">
+                <pic:pic xmlns:pic="http://schemas.openxmlformats.org/drawingml/2006/picture">
+                  <pic:nvPicPr>
+                    <pic:cNvPr id="43" name="Afbeelding 43" descr="Afbeelding met tekst, schermafbeelding, monitor&#10;&#10;Automatisch gegenereerde beschrijving"/>
+                    <pic:cNvPicPr/>
+                  </pic:nvPicPr>
+                  <pic:blipFill>
+                    <a:blip r:embed="rId69"/>
+                    <a:stretch>
+                      <a:fillRect/>
+                    </a:stretch>
+                  </pic:blipFill>
+                  <pic:spPr>
+                    <a:xfrm>
+                      <a:off x="0" y="0"/>
+                      <a:ext cx="3292125" cy="2469094"/>
+                    </a:xfrm>
+                    <a:prstGeom prst="rect">
+                      <a:avLst/>
+                    </a:prstGeom>
+                  </pic:spPr>
+                </pic:pic>
+              </a:graphicData>
+            </a:graphic>
+          </wp:inline>
+        </w:drawing>
+      </w:r>
+    </w:p>
+    <w:p>
+      <w:pPr>
+        <w:jc w:val="both"/>
+      </w:pPr>
+      <w:r>
+        <w:t>Om te illustreren wanneer een operatie faalt, veranderen we de return value van in de repository van “true” naar “false”.</w:t>
+      </w:r>
+    </w:p>
+    <w:p>
+      <w:pPr>
+        <w:jc w:val="both"/>
+      </w:pPr>
+      <w:r>
+        <w:drawing>
+          <wp:inline distT="0" distB="0" distL="0" distR="0" wp14:anchorId="0D2DB7C3" wp14:editId="2DEF763A">
+            <wp:extent cx="3741744" cy="1867062"/>
+            <wp:effectExtent l="0" t="0" r="0" b="0"/>
+            <wp:docPr id="44" name="Afbeelding 44" descr="Afbeelding met tekst&#10;&#10;Automatisch gegenereerde beschrijving"/>
+            <wp:cNvGraphicFramePr>
+              <a:graphicFrameLocks xmlns:a="http://schemas.openxmlformats.org/drawingml/2006/main" noChangeAspect="1"/>
+            </wp:cNvGraphicFramePr>
+            <a:graphic xmlns:a="http://schemas.openxmlformats.org/drawingml/2006/main">
+              <a:graphicData uri="http://schemas.openxmlformats.org/drawingml/2006/picture">
+                <pic:pic xmlns:pic="http://schemas.openxmlformats.org/drawingml/2006/picture">
+                  <pic:nvPicPr>
+                    <pic:cNvPr id="44" name="Afbeelding 44" descr="Afbeelding met tekst&#10;&#10;Automatisch gegenereerde beschrijving"/>
+                    <pic:cNvPicPr/>
+                  </pic:nvPicPr>
+                  <pic:blipFill>
+                    <a:blip r:embed="rId70"/>
+                    <a:stretch>
+                      <a:fillRect/>
+                    </a:stretch>
+                  </pic:blipFill>
+                  <pic:spPr>
+                    <a:xfrm>
+                      <a:off x="0" y="0"/>
+                      <a:ext cx="3741744" cy="1867062"/>
+                    </a:xfrm>
+                    <a:prstGeom prst="rect">
+                      <a:avLst/>
+                    </a:prstGeom>
+                  </pic:spPr>
+                </pic:pic>
+              </a:graphicData>
+            </a:graphic>
+          </wp:inline>
+        </w:drawing>
+      </w:r>
+    </w:p>
+    <w:p>
+      <w:pPr>
+        <w:jc w:val="both"/>
+      </w:pPr>
+      <w:r>
+        <w:t>Zoals verwacht faalt de test en kunnen we concluderen dat we nu kunnen nagaan of een operatie al dan niet geslaagd is.</w:t>
+      </w:r>
+    </w:p>
+    <w:p>
+      <w:pPr>
+        <w:jc w:val="both"/>
+      </w:pPr>
+      <w:r>
+        <w:lastRenderedPageBreak/>
+        <w:drawing>
+          <wp:inline distT="0" distB="0" distL="0" distR="0" wp14:anchorId="2EEBB77A" wp14:editId="23EA9359">
+            <wp:extent cx="3558848" cy="3741744"/>
+            <wp:effectExtent l="0" t="0" r="3810" b="0"/>
+            <wp:docPr id="46" name="Afbeelding 46" descr="Afbeelding met tekst&#10;&#10;Automatisch gegenereerde beschrijving"/>
+            <wp:cNvGraphicFramePr>
+              <a:graphicFrameLocks xmlns:a="http://schemas.openxmlformats.org/drawingml/2006/main" noChangeAspect="1"/>
+            </wp:cNvGraphicFramePr>
+            <a:graphic xmlns:a="http://schemas.openxmlformats.org/drawingml/2006/main">
+              <a:graphicData uri="http://schemas.openxmlformats.org/drawingml/2006/picture">
+                <pic:pic xmlns:pic="http://schemas.openxmlformats.org/drawingml/2006/picture">
+                  <pic:nvPicPr>
+                    <pic:cNvPr id="46" name="Afbeelding 46" descr="Afbeelding met tekst&#10;&#10;Automatisch gegenereerde beschrijving"/>
+                    <pic:cNvPicPr/>
+                  </pic:nvPicPr>
+                  <pic:blipFill>
+                    <a:blip r:embed="rId71"/>
+                    <a:stretch>
+                      <a:fillRect/>
+                    </a:stretch>
+                  </pic:blipFill>
+                  <pic:spPr>
+                    <a:xfrm>
+                      <a:off x="0" y="0"/>
+                      <a:ext cx="3558848" cy="3741744"/>
+                    </a:xfrm>
+                    <a:prstGeom prst="rect">
+                      <a:avLst/>
+                    </a:prstGeom>
+                  </pic:spPr>
+                </pic:pic>
+              </a:graphicData>
+            </a:graphic>
+          </wp:inline>
+        </w:drawing>
+      </w:r>
+    </w:p>
+    <w:p>
+      <w:pPr>
         <w:pStyle w:val="Kop1"/>
       </w:pPr>
       <w:bookmarkStart w:id="32" w:name="_Toc85880140"/>
@@ -8377,6 +8764,7 @@
               </w:numPr>
             </w:pPr>
             <w:r>
+              <w:lastRenderedPageBreak/>
               <w:t>Verschil BDD en TDD</w:t>
             </w:r>
           </w:p>
@@ -8441,6 +8829,7 @@
           </w:tcPr>
           <w:p>
             <w:r>
+              <w:lastRenderedPageBreak/>
               <w:t>4</w:t>
             </w:r>
             <w:r>
@@ -8557,7 +8946,6 @@
               </w:numPr>
             </w:pPr>
             <w:r>
-              <w:lastRenderedPageBreak/>
               <w:t>Opstarten mocktesten</w:t>
             </w:r>
           </w:p>
@@ -8568,7 +8956,6 @@
           </w:tcPr>
           <w:p>
             <w:r>
-              <w:lastRenderedPageBreak/>
               <w:t>4 uur</w:t>
             </w:r>
             <w:r>
@@ -8782,11 +9169,21 @@
       </w:r>
     </w:p>
     <w:p>
+      <w:pPr>
+        <w:jc w:val="both"/>
+      </w:pPr>
+      <w:r>
+        <w:t>Entity Framework is zeer testvri</w:t>
+      </w:r>
+      <w:r>
+        <w:t>endelijk. Zo kan je zelf kiezen of je de testen bij de klasse zelf schrijft of je deze in het algemene testproject zet. Mijn voorkeur gaat uit om dit te houden in het testproject zodat je consistent blijft. Indien je enkel testen schrijft voor de database kan je dit wel in de klasse zelf doen.</w:t>
+      </w:r>
+    </w:p>
+    <w:p>
       <w:r>
         <w:t>Nog steeds bezig met aanvullen ….</w:t>
       </w:r>
     </w:p>
-    <w:p/>
     <w:sectPr>
       <w:pgSz w:w="11906" w:h="16838"/>
       <w:pgMar w:top="1417" w:right="1417" w:bottom="1417" w:left="1417" w:header="708" w:footer="708" w:gutter="0"/>

</xml_diff>

<commit_message>
Kennis over Web API testing vergaren - Kestrel
Ook een andere theorie uit mini-cursus gehaald: https://dotnettutorials.net/lesson/kestrel-web-server-asp-net-core/
</commit_message>
<xml_diff>
--- a/Opdracht-SoftwareTesting.docx
+++ b/Opdracht-SoftwareTesting.docx
@@ -109,8 +109,19 @@
           <w:sz w:val="52"/>
           <w:szCs w:val="52"/>
         </w:rPr>
-        <w:t>Opdracht Software Testing</w:t>
-      </w:r>
+        <w:t xml:space="preserve">Opdracht Software </w:t>
+      </w:r>
+      <w:proofErr w:type="spellStart"/>
+      <w:r>
+        <w:rPr>
+          <w:b/>
+          <w:bCs/>
+          <w:sz w:val="52"/>
+          <w:szCs w:val="52"/>
+        </w:rPr>
+        <w:t>Testing</w:t>
+      </w:r>
+      <w:proofErr w:type="spellEnd"/>
     </w:p>
     <w:p>
       <w:pPr>
@@ -210,8 +221,17 @@
           <w:b/>
           <w:bCs/>
         </w:rPr>
-        <w:t>Software Testing</w:t>
-      </w:r>
+        <w:t xml:space="preserve">Software </w:t>
+      </w:r>
+      <w:proofErr w:type="spellStart"/>
+      <w:r>
+        <w:rPr>
+          <w:b/>
+          <w:bCs/>
+        </w:rPr>
+        <w:t>Testing</w:t>
+      </w:r>
+      <w:proofErr w:type="spellEnd"/>
     </w:p>
     <w:p>
       <w:pPr>
@@ -219,8 +239,13 @@
         <w:jc w:val="right"/>
       </w:pPr>
       <w:r>
-        <w:t>Frank Serneels</w:t>
-      </w:r>
+        <w:t xml:space="preserve">Frank </w:t>
+      </w:r>
+      <w:proofErr w:type="spellStart"/>
+      <w:r>
+        <w:t>Serneels</w:t>
+      </w:r>
+      <w:proofErr w:type="spellEnd"/>
     </w:p>
     <w:p>
       <w:pPr>
@@ -3539,9 +3564,11 @@
           <w:numId w:val="1"/>
         </w:numPr>
       </w:pPr>
+      <w:proofErr w:type="spellStart"/>
       <w:r>
         <w:t>xUnit</w:t>
       </w:r>
+      <w:proofErr w:type="spellEnd"/>
     </w:p>
     <w:p>
       <w:pPr>
@@ -3549,9 +3576,22 @@
       </w:pPr>
       <w:bookmarkStart w:id="2" w:name="_Toc85880110"/>
       <w:r>
-        <w:t>Verschil xUnit – Nunit</w:t>
+        <w:t xml:space="preserve">Verschil </w:t>
+      </w:r>
+      <w:proofErr w:type="spellStart"/>
+      <w:r>
+        <w:t>xUnit</w:t>
+      </w:r>
+      <w:proofErr w:type="spellEnd"/>
+      <w:r>
+        <w:t xml:space="preserve"> – </w:t>
+      </w:r>
+      <w:proofErr w:type="spellStart"/>
+      <w:r>
+        <w:t>Nunit</w:t>
       </w:r>
       <w:bookmarkEnd w:id="2"/>
+      <w:proofErr w:type="spellEnd"/>
     </w:p>
     <w:p>
       <w:pPr>
@@ -3561,8 +3601,13 @@
           <w:numId w:val="2"/>
         </w:numPr>
       </w:pPr>
-      <w:r>
-        <w:t>xUnit beter voor nieuwe</w:t>
+      <w:proofErr w:type="spellStart"/>
+      <w:r>
+        <w:t>xUnit</w:t>
+      </w:r>
+      <w:proofErr w:type="spellEnd"/>
+      <w:r>
+        <w:t xml:space="preserve"> beter voor nieuwe</w:t>
       </w:r>
       <w:r>
         <w:t>/lege projecten</w:t>
@@ -3576,12 +3621,22 @@
           <w:numId w:val="2"/>
         </w:numPr>
       </w:pPr>
-      <w:r>
-        <w:t xml:space="preserve">xUnit </w:t>
-      </w:r>
-      <w:r>
-        <w:t>propere/duidelijkere versie van NUnit</w:t>
-      </w:r>
+      <w:proofErr w:type="spellStart"/>
+      <w:r>
+        <w:t>xUnit</w:t>
+      </w:r>
+      <w:proofErr w:type="spellEnd"/>
+      <w:r>
+        <w:t xml:space="preserve"> </w:t>
+      </w:r>
+      <w:r>
+        <w:t xml:space="preserve">propere/duidelijkere versie van </w:t>
+      </w:r>
+      <w:proofErr w:type="spellStart"/>
+      <w:r>
+        <w:t>NUnit</w:t>
+      </w:r>
+      <w:proofErr w:type="spellEnd"/>
     </w:p>
     <w:p>
       <w:pPr>
@@ -3591,8 +3646,13 @@
           <w:numId w:val="2"/>
         </w:numPr>
       </w:pPr>
-      <w:r>
-        <w:t xml:space="preserve">xUnit makkelijk </w:t>
+      <w:proofErr w:type="spellStart"/>
+      <w:r>
+        <w:t>xUnit</w:t>
+      </w:r>
+      <w:proofErr w:type="spellEnd"/>
+      <w:r>
+        <w:t xml:space="preserve"> makkelijk </w:t>
       </w:r>
       <w:r>
         <w:t>uitbreid baar</w:t>
@@ -3601,7 +3661,15 @@
         <w:t xml:space="preserve"> </w:t>
       </w:r>
       <w:r>
-        <w:t>(zoals Xamarin)</w:t>
+        <w:t xml:space="preserve">(zoals </w:t>
+      </w:r>
+      <w:proofErr w:type="spellStart"/>
+      <w:r>
+        <w:t>Xamarin</w:t>
+      </w:r>
+      <w:proofErr w:type="spellEnd"/>
+      <w:r>
+        <w:t>)</w:t>
       </w:r>
     </w:p>
     <w:p>
@@ -3612,8 +3680,13 @@
           <w:numId w:val="2"/>
         </w:numPr>
       </w:pPr>
-      <w:r>
-        <w:t xml:space="preserve">xUnit is nieuwer dus </w:t>
+      <w:proofErr w:type="spellStart"/>
+      <w:r>
+        <w:t>xUnit</w:t>
+      </w:r>
+      <w:proofErr w:type="spellEnd"/>
+      <w:r>
+        <w:t xml:space="preserve"> is nieuwer dus </w:t>
       </w:r>
       <w:r>
         <w:t>veranderd soms nog</w:t>
@@ -3627,8 +3700,13 @@
           <w:numId w:val="2"/>
         </w:numPr>
       </w:pPr>
-      <w:r>
-        <w:t>xUnit heeft beter geïsoleerde tests</w:t>
+      <w:proofErr w:type="spellStart"/>
+      <w:r>
+        <w:t>xUnit</w:t>
+      </w:r>
+      <w:proofErr w:type="spellEnd"/>
+      <w:r>
+        <w:t xml:space="preserve"> heeft beter geïsoleerde tests</w:t>
       </w:r>
       <w:r>
         <w:t xml:space="preserve"> omdat </w:t>
@@ -3648,11 +3726,24 @@
           <w:numId w:val="2"/>
         </w:numPr>
       </w:pPr>
-      <w:r>
-        <w:t xml:space="preserve">NUnit kunnen meerdere keren </w:t>
-      </w:r>
-      <w:r>
-        <w:t>testen hetzelfde benoemen zoals SetUp wat voor complexiteit zorgt</w:t>
+      <w:proofErr w:type="spellStart"/>
+      <w:r>
+        <w:t>NUnit</w:t>
+      </w:r>
+      <w:proofErr w:type="spellEnd"/>
+      <w:r>
+        <w:t xml:space="preserve"> kunnen meerdere keren </w:t>
+      </w:r>
+      <w:r>
+        <w:t xml:space="preserve">testen hetzelfde benoemen zoals </w:t>
+      </w:r>
+      <w:proofErr w:type="spellStart"/>
+      <w:r>
+        <w:t>SetUp</w:t>
+      </w:r>
+      <w:proofErr w:type="spellEnd"/>
+      <w:r>
+        <w:t xml:space="preserve"> wat voor complexiteit zorgt</w:t>
       </w:r>
       <w:r>
         <w:t>.</w:t>
@@ -3666,12 +3757,38 @@
           <w:numId w:val="2"/>
         </w:numPr>
       </w:pPr>
-      <w:r>
-        <w:t xml:space="preserve">xUnit heeft duidelijkere namen </w:t>
-      </w:r>
-      <w:r>
-        <w:t>zoals Assert.throw ipv ExpectedExceptation</w:t>
-      </w:r>
+      <w:proofErr w:type="spellStart"/>
+      <w:r>
+        <w:t>xUnit</w:t>
+      </w:r>
+      <w:proofErr w:type="spellEnd"/>
+      <w:r>
+        <w:t xml:space="preserve"> heeft duidelijkere namen </w:t>
+      </w:r>
+      <w:r>
+        <w:t xml:space="preserve">zoals </w:t>
+      </w:r>
+      <w:proofErr w:type="spellStart"/>
+      <w:r>
+        <w:t>Assert.throw</w:t>
+      </w:r>
+      <w:proofErr w:type="spellEnd"/>
+      <w:r>
+        <w:t xml:space="preserve"> </w:t>
+      </w:r>
+      <w:proofErr w:type="spellStart"/>
+      <w:r>
+        <w:t>ipv</w:t>
+      </w:r>
+      <w:proofErr w:type="spellEnd"/>
+      <w:r>
+        <w:t xml:space="preserve"> </w:t>
+      </w:r>
+      <w:proofErr w:type="spellStart"/>
+      <w:r>
+        <w:t>ExpectedExceptation</w:t>
+      </w:r>
+      <w:proofErr w:type="spellEnd"/>
     </w:p>
     <w:p>
       <w:pPr>
@@ -3950,7 +4067,15 @@
         <w:t>Mock tests</w:t>
       </w:r>
       <w:r>
-        <w:t xml:space="preserve"> - Dit zijn unit tests die een "mock" van een deel van de code testen in plaats van het werkelijke deel van de code zelf.</w:t>
+        <w:t xml:space="preserve"> - Dit zijn unit tests die een "</w:t>
+      </w:r>
+      <w:proofErr w:type="spellStart"/>
+      <w:r>
+        <w:t>mock</w:t>
+      </w:r>
+      <w:proofErr w:type="spellEnd"/>
+      <w:r>
+        <w:t>" van een deel van de code testen in plaats van het werkelijke deel van de code zelf.</w:t>
       </w:r>
     </w:p>
     <w:p>
@@ -3986,11 +4111,33 @@
         </w:rPr>
       </w:pPr>
       <w:bookmarkStart w:id="8" w:name="_Toc85880116"/>
+      <w:proofErr w:type="spellStart"/>
       <w:r>
         <w:rPr>
           <w:lang w:val="en-US"/>
         </w:rPr>
-        <w:t>Soorten automatische test</w:t>
+        <w:t>Soorten</w:t>
+      </w:r>
+      <w:proofErr w:type="spellEnd"/>
+      <w:r>
+        <w:rPr>
+          <w:lang w:val="en-US"/>
+        </w:rPr>
+        <w:t xml:space="preserve"> </w:t>
+      </w:r>
+      <w:proofErr w:type="spellStart"/>
+      <w:r>
+        <w:rPr>
+          <w:lang w:val="en-US"/>
+        </w:rPr>
+        <w:t>automatische</w:t>
+      </w:r>
+      <w:proofErr w:type="spellEnd"/>
+      <w:r>
+        <w:rPr>
+          <w:lang w:val="en-US"/>
+        </w:rPr>
+        <w:t xml:space="preserve"> test</w:t>
       </w:r>
       <w:bookmarkEnd w:id="8"/>
       <w:r>
@@ -4066,12 +4213,21 @@
           <w:bCs/>
         </w:rPr>
       </w:pPr>
+      <w:proofErr w:type="spellStart"/>
       <w:r>
         <w:rPr>
           <w:b/>
           <w:bCs/>
         </w:rPr>
-        <w:t>Behaviour-Driven Development</w:t>
+        <w:t>Behaviour-Driven</w:t>
+      </w:r>
+      <w:proofErr w:type="spellEnd"/>
+      <w:r>
+        <w:rPr>
+          <w:b/>
+          <w:bCs/>
+        </w:rPr>
+        <w:t xml:space="preserve"> Development</w:t>
       </w:r>
     </w:p>
     <w:p>
@@ -4121,12 +4277,15 @@
         <w:pStyle w:val="Kop2"/>
       </w:pPr>
       <w:bookmarkStart w:id="9" w:name="_Toc85880117"/>
+      <w:proofErr w:type="spellStart"/>
       <w:r>
         <w:t>TestPrincipe</w:t>
       </w:r>
       <w:bookmarkEnd w:id="9"/>
-    </w:p>
-    <w:p>
+      <w:proofErr w:type="spellEnd"/>
+    </w:p>
+    <w:p>
+      <w:proofErr w:type="spellStart"/>
       <w:r>
         <w:rPr>
           <w:b/>
@@ -4135,10 +4294,15 @@
         <w:t>F</w:t>
       </w:r>
       <w:r>
-        <w:t>ast,</w:t>
-      </w:r>
-    </w:p>
-    <w:p>
+        <w:t>ast</w:t>
+      </w:r>
+      <w:proofErr w:type="spellEnd"/>
+      <w:r>
+        <w:t>,</w:t>
+      </w:r>
+    </w:p>
+    <w:p>
+      <w:proofErr w:type="spellStart"/>
       <w:r>
         <w:rPr>
           <w:b/>
@@ -4147,10 +4311,15 @@
         <w:t>I</w:t>
       </w:r>
       <w:r>
-        <w:t>solated,</w:t>
-      </w:r>
-    </w:p>
-    <w:p>
+        <w:t>solated</w:t>
+      </w:r>
+      <w:proofErr w:type="spellEnd"/>
+      <w:r>
+        <w:t>,</w:t>
+      </w:r>
+    </w:p>
+    <w:p>
+      <w:proofErr w:type="spellStart"/>
       <w:r>
         <w:rPr>
           <w:b/>
@@ -4159,10 +4328,15 @@
         <w:t>R</w:t>
       </w:r>
       <w:r>
-        <w:t>epeatable,</w:t>
-      </w:r>
-    </w:p>
-    <w:p>
+        <w:t>epeatable</w:t>
+      </w:r>
+      <w:proofErr w:type="spellEnd"/>
+      <w:r>
+        <w:t>,</w:t>
+      </w:r>
+    </w:p>
+    <w:p>
+      <w:proofErr w:type="spellStart"/>
       <w:r>
         <w:rPr>
           <w:b/>
@@ -4171,10 +4345,15 @@
         <w:t>S</w:t>
       </w:r>
       <w:r>
-        <w:t>elf-valifating,</w:t>
-      </w:r>
-    </w:p>
-    <w:p>
+        <w:t>elf-valifating</w:t>
+      </w:r>
+      <w:proofErr w:type="spellEnd"/>
+      <w:r>
+        <w:t>,</w:t>
+      </w:r>
+    </w:p>
+    <w:p>
+      <w:proofErr w:type="spellStart"/>
       <w:r>
         <w:rPr>
           <w:b/>
@@ -4185,6 +4364,7 @@
       <w:r>
         <w:t>imely</w:t>
       </w:r>
+      <w:proofErr w:type="spellEnd"/>
     </w:p>
     <w:p>
       <w:pPr>
@@ -4205,18 +4385,35 @@
           <w:numId w:val="1"/>
         </w:numPr>
       </w:pPr>
+      <w:proofErr w:type="spellStart"/>
       <w:r>
         <w:rPr>
           <w:b/>
           <w:bCs/>
         </w:rPr>
-        <w:t>Arrange:</w:t>
+        <w:t>Arrange</w:t>
+      </w:r>
+      <w:proofErr w:type="spellEnd"/>
+      <w:r>
+        <w:rPr>
+          <w:b/>
+          <w:bCs/>
+        </w:rPr>
+        <w:t>:</w:t>
       </w:r>
       <w:r>
         <w:t xml:space="preserve"> </w:t>
       </w:r>
       <w:r>
-        <w:t>Alle noodzakelijke randvoorwaarden en inputs voor het te testen object of de te testen methode regelen.</w:t>
+        <w:t xml:space="preserve">Alle noodzakelijke randvoorwaarden en </w:t>
+      </w:r>
+      <w:proofErr w:type="spellStart"/>
+      <w:r>
+        <w:t>inputs</w:t>
+      </w:r>
+      <w:proofErr w:type="spellEnd"/>
+      <w:r>
+        <w:t xml:space="preserve"> voor het te testen object of de te testen methode regelen.</w:t>
       </w:r>
     </w:p>
     <w:p>
@@ -4257,12 +4454,21 @@
           <w:numId w:val="1"/>
         </w:numPr>
       </w:pPr>
+      <w:proofErr w:type="spellStart"/>
       <w:r>
         <w:rPr>
           <w:b/>
           <w:bCs/>
         </w:rPr>
-        <w:t xml:space="preserve">Assert: </w:t>
+        <w:t>Assert</w:t>
+      </w:r>
+      <w:proofErr w:type="spellEnd"/>
+      <w:r>
+        <w:rPr>
+          <w:b/>
+          <w:bCs/>
+        </w:rPr>
+        <w:t xml:space="preserve">: </w:t>
       </w:r>
       <w:r>
         <w:t>Bevestigen (of verifiëren) dat de actie van het geteste object of de geteste methode zich gedraagt zoals verwacht.</w:t>
@@ -4299,7 +4505,15 @@
         <w:jc w:val="both"/>
       </w:pPr>
       <w:r>
-        <w:t>Eerst wordt de methode uitgewerkt in code (zie Calculator). Vervolgens maken we dan twee tests die nagaan of de code in de method werkt.</w:t>
+        <w:t xml:space="preserve">Eerst wordt de methode uitgewerkt in code (zie Calculator). Vervolgens maken we dan twee tests die nagaan of de code in de </w:t>
+      </w:r>
+      <w:proofErr w:type="spellStart"/>
+      <w:r>
+        <w:t>method</w:t>
+      </w:r>
+      <w:proofErr w:type="spellEnd"/>
+      <w:r>
+        <w:t xml:space="preserve"> werkt.</w:t>
       </w:r>
     </w:p>
     <w:p>
@@ -4317,7 +4531,15 @@
         <w:jc w:val="both"/>
       </w:pPr>
       <w:r>
-        <w:t>Om te beginnen hebben we een methode die een array krijgt met nummers. Vervolgens worden deze getallen allemaal bij elkaar opgeteld. Het resultaat returnen we vervolgens.</w:t>
+        <w:t xml:space="preserve">Om te beginnen hebben we een methode die een array krijgt met nummers. Vervolgens worden deze getallen allemaal bij elkaar opgeteld. Het resultaat </w:t>
+      </w:r>
+      <w:proofErr w:type="spellStart"/>
+      <w:r>
+        <w:t>returnen</w:t>
+      </w:r>
+      <w:proofErr w:type="spellEnd"/>
+      <w:r>
+        <w:t xml:space="preserve"> we vervolgens.</w:t>
       </w:r>
     </w:p>
     <w:p>
@@ -4400,7 +4622,15 @@
         <w:jc w:val="both"/>
       </w:pPr>
       <w:r>
-        <w:t>Tot slot vergelijken we het te verwachten resultaat met het effectieve resultaat. In dit geval verwachten we dat 1 + 1 gelijk is aan 2. Om dit aan te geven maken we gebruik van de Assert.Equal.</w:t>
+        <w:t xml:space="preserve">Tot slot vergelijken we het te verwachten resultaat met het effectieve resultaat. In dit geval verwachten we dat 1 + 1 gelijk is aan 2. Om dit aan te geven maken we gebruik van de </w:t>
+      </w:r>
+      <w:proofErr w:type="spellStart"/>
+      <w:r>
+        <w:t>Assert.Equal</w:t>
+      </w:r>
+      <w:proofErr w:type="spellEnd"/>
+      <w:r>
+        <w:t>.</w:t>
       </w:r>
     </w:p>
     <w:p>
@@ -4471,12 +4701,34 @@
         </w:rPr>
       </w:pPr>
       <w:bookmarkStart w:id="15" w:name="_Toc85880123"/>
+      <w:proofErr w:type="spellStart"/>
       <w:r>
         <w:rPr>
           <w:lang w:val="en-US"/>
         </w:rPr>
         <w:lastRenderedPageBreak/>
-        <w:t>Som van meerdere element</w:t>
+        <w:t>Som</w:t>
+      </w:r>
+      <w:proofErr w:type="spellEnd"/>
+      <w:r>
+        <w:rPr>
+          <w:lang w:val="en-US"/>
+        </w:rPr>
+        <w:t xml:space="preserve"> van </w:t>
+      </w:r>
+      <w:proofErr w:type="spellStart"/>
+      <w:r>
+        <w:rPr>
+          <w:lang w:val="en-US"/>
+        </w:rPr>
+        <w:t>meerdere</w:t>
+      </w:r>
+      <w:proofErr w:type="spellEnd"/>
+      <w:r>
+        <w:rPr>
+          <w:lang w:val="en-US"/>
+        </w:rPr>
+        <w:t xml:space="preserve"> element</w:t>
       </w:r>
       <w:bookmarkEnd w:id="15"/>
     </w:p>
@@ -4485,7 +4737,15 @@
         <w:t>Vervolgens gaan we ook m</w:t>
       </w:r>
       <w:r>
-        <w:t>eerdere getallen optellen en controleren of dit werkt. Het enige dat we hierbij aanpassen, zijn de variabelen die we meegeven aan de methode Sum.</w:t>
+        <w:t xml:space="preserve">eerdere getallen optellen en controleren of dit werkt. Het enige dat we hierbij aanpassen, zijn de variabelen die we meegeven aan de methode </w:t>
+      </w:r>
+      <w:proofErr w:type="spellStart"/>
+      <w:r>
+        <w:t>Sum</w:t>
+      </w:r>
+      <w:proofErr w:type="spellEnd"/>
+      <w:r>
+        <w:t>.</w:t>
       </w:r>
     </w:p>
     <w:p>
@@ -4493,7 +4753,15 @@
         <w:jc w:val="both"/>
       </w:pPr>
       <w:r>
-        <w:t>Uiteraard moeten we dan ook het verwachtte resultaat aanpassen. Bijkomend willen we ook nagaan of het type dat we terugkrijgen ook voldoet aan de voorwaarden. Dit doen we met de Assert.IsType.</w:t>
+        <w:t xml:space="preserve">Uiteraard moeten we dan ook het verwachtte resultaat aanpassen. Bijkomend willen we ook nagaan of het type dat we terugkrijgen ook voldoet aan de voorwaarden. Dit doen we met de </w:t>
+      </w:r>
+      <w:proofErr w:type="spellStart"/>
+      <w:r>
+        <w:t>Assert.IsType</w:t>
+      </w:r>
+      <w:proofErr w:type="spellEnd"/>
+      <w:r>
+        <w:t>.</w:t>
       </w:r>
     </w:p>
     <w:p>
@@ -4564,6 +4832,7 @@
         </w:rPr>
       </w:pPr>
       <w:bookmarkStart w:id="16" w:name="_Toc85880124"/>
+      <w:proofErr w:type="spellStart"/>
       <w:r>
         <w:rPr>
           <w:lang w:val="en-US"/>
@@ -4571,13 +4840,30 @@
         <w:t>Resultaat</w:t>
       </w:r>
       <w:bookmarkEnd w:id="16"/>
+      <w:proofErr w:type="spellEnd"/>
     </w:p>
     <w:p>
       <w:r>
         <w:t>Bij het runnen van d</w:t>
       </w:r>
       <w:r>
-        <w:t>e tests zien we dat alles werkt. Bijgevolg kan de method Sum() in productie gebracht worden</w:t>
+        <w:t xml:space="preserve">e tests zien we dat alles werkt. Bijgevolg kan de </w:t>
+      </w:r>
+      <w:proofErr w:type="spellStart"/>
+      <w:r>
+        <w:t>method</w:t>
+      </w:r>
+      <w:proofErr w:type="spellEnd"/>
+      <w:r>
+        <w:t xml:space="preserve"> </w:t>
+      </w:r>
+      <w:proofErr w:type="spellStart"/>
+      <w:r>
+        <w:t>Sum</w:t>
+      </w:r>
+      <w:proofErr w:type="spellEnd"/>
+      <w:r>
+        <w:t>() in productie gebracht worden</w:t>
       </w:r>
       <w:r>
         <w:t xml:space="preserve"> omdat we weten dat alles correct werkt</w:t>
@@ -4875,7 +5161,15 @@
         <w:t>Tot slot runnen we de test</w:t>
       </w:r>
       <w:r>
-        <w:t>s. Hierbij zien we dat alle tests geslaagd zijn. We kunnen dus de methods van de calculator in productie brengen.</w:t>
+        <w:t xml:space="preserve">s. Hierbij zien we dat alle tests geslaagd zijn. We kunnen dus de </w:t>
+      </w:r>
+      <w:proofErr w:type="spellStart"/>
+      <w:r>
+        <w:t>methods</w:t>
+      </w:r>
+      <w:proofErr w:type="spellEnd"/>
+      <w:r>
+        <w:t xml:space="preserve"> van de calculator in productie brengen.</w:t>
       </w:r>
     </w:p>
     <w:p>
@@ -4930,7 +5224,23 @@
       <w:bookmarkStart w:id="20" w:name="_Toc85880128"/>
       <w:r>
         <w:lastRenderedPageBreak/>
-        <w:t>Week 4 – Uitbreiding basiskennis (Exceptions, mocktesten)</w:t>
+        <w:t>Week 4 – Uitbreiding basiskennis (</w:t>
+      </w:r>
+      <w:proofErr w:type="spellStart"/>
+      <w:r>
+        <w:t>Exceptions</w:t>
+      </w:r>
+      <w:proofErr w:type="spellEnd"/>
+      <w:r>
+        <w:t xml:space="preserve">, </w:t>
+      </w:r>
+      <w:proofErr w:type="spellStart"/>
+      <w:r>
+        <w:t>mocktesten</w:t>
+      </w:r>
+      <w:proofErr w:type="spellEnd"/>
+      <w:r>
+        <w:t>)</w:t>
       </w:r>
       <w:bookmarkEnd w:id="20"/>
     </w:p>
@@ -4939,8 +5249,13 @@
         <w:pStyle w:val="Kop2"/>
       </w:pPr>
       <w:bookmarkStart w:id="21" w:name="_Toc85880129"/>
-      <w:r>
-        <w:t>Lifecycle unit testen</w:t>
+      <w:proofErr w:type="spellStart"/>
+      <w:r>
+        <w:t>Lifecycle</w:t>
+      </w:r>
+      <w:proofErr w:type="spellEnd"/>
+      <w:r>
+        <w:t xml:space="preserve"> unit testen</w:t>
       </w:r>
       <w:bookmarkEnd w:id="21"/>
     </w:p>
@@ -4952,8 +5267,13 @@
         <w:t xml:space="preserve"> is eigenlijk een </w:t>
       </w:r>
       <w:r>
-        <w:t>verzameling van subcomponenten</w:t>
-      </w:r>
+        <w:t xml:space="preserve">verzameling van </w:t>
+      </w:r>
+      <w:proofErr w:type="spellStart"/>
+      <w:r>
+        <w:t>subcomponenten</w:t>
+      </w:r>
+      <w:proofErr w:type="spellEnd"/>
       <w:r>
         <w:t xml:space="preserve"> testen. Hiervoor hebben twee elementen nodig:</w:t>
       </w:r>
@@ -4966,9 +5286,11 @@
           <w:numId w:val="8"/>
         </w:numPr>
       </w:pPr>
+      <w:proofErr w:type="spellStart"/>
       <w:r>
         <w:t>Constructor</w:t>
       </w:r>
+      <w:proofErr w:type="spellEnd"/>
     </w:p>
     <w:p>
       <w:pPr>
@@ -4978,19 +5300,45 @@
           <w:numId w:val="8"/>
         </w:numPr>
       </w:pPr>
+      <w:proofErr w:type="spellStart"/>
       <w:r>
         <w:t>IDisposable</w:t>
       </w:r>
+      <w:proofErr w:type="spellEnd"/>
     </w:p>
     <w:p>
       <w:pPr>
         <w:jc w:val="both"/>
       </w:pPr>
       <w:r>
-        <w:t xml:space="preserve">De constructor dient om de klasse te kunnen instantiëren en de </w:t>
-      </w:r>
-      <w:r>
-        <w:t>interface IDisposable geeft aan dat je klasse middelen moet vrijmaken wanneer ze niet langer in gebruik zijn, en de methode Dispose wordt beschikbaar gesteld zodat gebruikers van je klasse deze kunnen aanroepen om de verbruikte middelen vrij te maken</w:t>
+        <w:t xml:space="preserve">De </w:t>
+      </w:r>
+      <w:proofErr w:type="spellStart"/>
+      <w:r>
+        <w:t>constructor</w:t>
+      </w:r>
+      <w:proofErr w:type="spellEnd"/>
+      <w:r>
+        <w:t xml:space="preserve"> dient om de klasse te kunnen instantiëren en de </w:t>
+      </w:r>
+      <w:r>
+        <w:t xml:space="preserve">interface </w:t>
+      </w:r>
+      <w:proofErr w:type="spellStart"/>
+      <w:r>
+        <w:t>IDisposable</w:t>
+      </w:r>
+      <w:proofErr w:type="spellEnd"/>
+      <w:r>
+        <w:t xml:space="preserve"> geeft aan dat je klasse middelen moet vrijmaken wanneer ze niet langer in gebruik zijn, en de methode </w:t>
+      </w:r>
+      <w:proofErr w:type="spellStart"/>
+      <w:r>
+        <w:t>Dispose</w:t>
+      </w:r>
+      <w:proofErr w:type="spellEnd"/>
+      <w:r>
+        <w:t xml:space="preserve"> wordt beschikbaar gesteld zodat gebruikers van je klasse deze kunnen aanroepen om de verbruikte middelen vrij te maken</w:t>
       </w:r>
     </w:p>
     <w:p>
@@ -5158,15 +5506,41 @@
         <w:pStyle w:val="Kop2"/>
       </w:pPr>
       <w:bookmarkStart w:id="23" w:name="_Toc85880131"/>
+      <w:proofErr w:type="spellStart"/>
       <w:r>
         <w:lastRenderedPageBreak/>
         <w:t>Exceptions</w:t>
       </w:r>
       <w:bookmarkEnd w:id="23"/>
-    </w:p>
-    <w:p>
-      <w:r>
-        <w:t>Het is belangrijk om exceptions te throwen omdat je op die manier veel meer controle hebt over je code. Dit kan je doen door gebruik te maken van de Assert.Throws functie.</w:t>
+      <w:proofErr w:type="spellEnd"/>
+    </w:p>
+    <w:p>
+      <w:r>
+        <w:t xml:space="preserve">Het is belangrijk om </w:t>
+      </w:r>
+      <w:proofErr w:type="spellStart"/>
+      <w:r>
+        <w:t>exceptions</w:t>
+      </w:r>
+      <w:proofErr w:type="spellEnd"/>
+      <w:r>
+        <w:t xml:space="preserve"> te </w:t>
+      </w:r>
+      <w:proofErr w:type="spellStart"/>
+      <w:r>
+        <w:t>throwen</w:t>
+      </w:r>
+      <w:proofErr w:type="spellEnd"/>
+      <w:r>
+        <w:t xml:space="preserve"> omdat je op die manier veel meer controle hebt over je code. Dit kan je doen door gebruik te maken van de </w:t>
+      </w:r>
+      <w:proofErr w:type="spellStart"/>
+      <w:r>
+        <w:t>Assert.Throws</w:t>
+      </w:r>
+      <w:proofErr w:type="spellEnd"/>
+      <w:r>
+        <w:t xml:space="preserve"> functie.</w:t>
       </w:r>
     </w:p>
     <w:p>
@@ -5183,9 +5557,11 @@
       <w:pPr>
         <w:pStyle w:val="Kop4"/>
       </w:pPr>
+      <w:proofErr w:type="spellStart"/>
       <w:r>
         <w:t>DivideByZeroException</w:t>
       </w:r>
+      <w:proofErr w:type="spellEnd"/>
     </w:p>
     <w:p>
       <w:r>
@@ -5294,13 +5670,45 @@
         <w:jc w:val="both"/>
       </w:pPr>
       <w:r>
-        <w:t>Dit komt omdat het type geen bool is maar een error.</w:t>
-      </w:r>
-      <w:r>
-        <w:t xml:space="preserve"> We kunnen dit opvangen door errond een throws exception te geven. Dit geeft aan dat we weten dat er een error zal optreden.</w:t>
-      </w:r>
-      <w:r>
-        <w:t xml:space="preserve"> Enkel indien er dan een dividebyzeroexception optreedt, zal de test geslaagd zijn.</w:t>
+        <w:t xml:space="preserve">Dit komt omdat het type geen </w:t>
+      </w:r>
+      <w:proofErr w:type="spellStart"/>
+      <w:r>
+        <w:t>bool</w:t>
+      </w:r>
+      <w:proofErr w:type="spellEnd"/>
+      <w:r>
+        <w:t xml:space="preserve"> is maar een error.</w:t>
+      </w:r>
+      <w:r>
+        <w:t xml:space="preserve"> We kunnen dit opvangen door errond een </w:t>
+      </w:r>
+      <w:proofErr w:type="spellStart"/>
+      <w:r>
+        <w:t>throws</w:t>
+      </w:r>
+      <w:proofErr w:type="spellEnd"/>
+      <w:r>
+        <w:t xml:space="preserve"> </w:t>
+      </w:r>
+      <w:proofErr w:type="spellStart"/>
+      <w:r>
+        <w:t>exception</w:t>
+      </w:r>
+      <w:proofErr w:type="spellEnd"/>
+      <w:r>
+        <w:t xml:space="preserve"> te geven. Dit geeft aan dat we weten dat er een error zal optreden.</w:t>
+      </w:r>
+      <w:r>
+        <w:t xml:space="preserve"> Enkel indien er dan een </w:t>
+      </w:r>
+      <w:proofErr w:type="spellStart"/>
+      <w:r>
+        <w:t>dividebyzeroexception</w:t>
+      </w:r>
+      <w:proofErr w:type="spellEnd"/>
+      <w:r>
+        <w:t xml:space="preserve"> optreedt, zal de test geslaagd zijn.</w:t>
       </w:r>
     </w:p>
     <w:p>
@@ -5498,19 +5906,66 @@
       <w:pPr>
         <w:pStyle w:val="Kop4"/>
       </w:pPr>
+      <w:proofErr w:type="spellStart"/>
       <w:r>
         <w:t>InvalidOperationException</w:t>
       </w:r>
+      <w:proofErr w:type="spellEnd"/>
     </w:p>
     <w:p>
       <w:pPr>
         <w:jc w:val="both"/>
       </w:pPr>
       <w:r>
-        <w:t>Een ander voorbeeld is een invalid operation</w:t>
-      </w:r>
-      <w:r>
-        <w:t xml:space="preserve"> exception. Hiervoor schrijven we eerst een methode die valideert of de waarde al dan niet geldig is. Indien de waarde niet geldig is, wordt er een invalid exception error gethrowd.</w:t>
+        <w:t xml:space="preserve">Een ander voorbeeld is een </w:t>
+      </w:r>
+      <w:proofErr w:type="spellStart"/>
+      <w:r>
+        <w:t>invalid</w:t>
+      </w:r>
+      <w:proofErr w:type="spellEnd"/>
+      <w:r>
+        <w:t xml:space="preserve"> </w:t>
+      </w:r>
+      <w:proofErr w:type="spellStart"/>
+      <w:r>
+        <w:t>operation</w:t>
+      </w:r>
+      <w:proofErr w:type="spellEnd"/>
+      <w:r>
+        <w:t xml:space="preserve"> </w:t>
+      </w:r>
+      <w:proofErr w:type="spellStart"/>
+      <w:r>
+        <w:t>exception</w:t>
+      </w:r>
+      <w:proofErr w:type="spellEnd"/>
+      <w:r>
+        <w:t xml:space="preserve">. Hiervoor schrijven we eerst een methode die valideert of de waarde al dan niet geldig is. Indien de waarde niet geldig is, wordt er een </w:t>
+      </w:r>
+      <w:proofErr w:type="spellStart"/>
+      <w:r>
+        <w:t>invalid</w:t>
+      </w:r>
+      <w:proofErr w:type="spellEnd"/>
+      <w:r>
+        <w:t xml:space="preserve"> </w:t>
+      </w:r>
+      <w:proofErr w:type="spellStart"/>
+      <w:r>
+        <w:t>exception</w:t>
+      </w:r>
+      <w:proofErr w:type="spellEnd"/>
+      <w:r>
+        <w:t xml:space="preserve"> error </w:t>
+      </w:r>
+      <w:proofErr w:type="spellStart"/>
+      <w:r>
+        <w:t>gethrowd</w:t>
+      </w:r>
+      <w:proofErr w:type="spellEnd"/>
+      <w:r>
+        <w:t>.</w:t>
       </w:r>
     </w:p>
     <w:p>
@@ -5619,7 +6074,15 @@
         <w:jc w:val="both"/>
       </w:pPr>
       <w:r>
-        <w:t>Zoals verwacht lukt de test niet omdat er bij de validatie een throw wordt gedaan.</w:t>
+        <w:t xml:space="preserve">Zoals verwacht lukt de test niet omdat er bij de validatie een </w:t>
+      </w:r>
+      <w:proofErr w:type="spellStart"/>
+      <w:r>
+        <w:t>throw</w:t>
+      </w:r>
+      <w:proofErr w:type="spellEnd"/>
+      <w:r>
+        <w:t xml:space="preserve"> wordt gedaan.</w:t>
       </w:r>
     </w:p>
     <w:p>
@@ -5670,7 +6133,23 @@
         <w:jc w:val="both"/>
       </w:pPr>
       <w:r>
-        <w:t>Wat we nu nog moeten doen is aangeven dat we een invalid operation error verwachten.</w:t>
+        <w:t xml:space="preserve">Wat we nu nog moeten doen is aangeven dat we een </w:t>
+      </w:r>
+      <w:proofErr w:type="spellStart"/>
+      <w:r>
+        <w:t>invalid</w:t>
+      </w:r>
+      <w:proofErr w:type="spellEnd"/>
+      <w:r>
+        <w:t xml:space="preserve"> </w:t>
+      </w:r>
+      <w:proofErr w:type="spellStart"/>
+      <w:r>
+        <w:t>operation</w:t>
+      </w:r>
+      <w:proofErr w:type="spellEnd"/>
+      <w:r>
+        <w:t xml:space="preserve"> error verwachten.</w:t>
       </w:r>
     </w:p>
     <w:p>
@@ -5767,16 +6246,29 @@
       </w:pPr>
       <w:bookmarkStart w:id="25" w:name="_Toc85880133"/>
       <w:r>
-        <w:t>Soorten exceptions</w:t>
+        <w:t xml:space="preserve">Soorten </w:t>
+      </w:r>
+      <w:proofErr w:type="spellStart"/>
+      <w:r>
+        <w:t>exceptions</w:t>
       </w:r>
       <w:bookmarkEnd w:id="25"/>
+      <w:proofErr w:type="spellEnd"/>
     </w:p>
     <w:p>
       <w:pPr>
         <w:jc w:val="both"/>
       </w:pPr>
       <w:r>
-        <w:t>Hieronder is er een overzicht met alle soorten exceptions met de uitleg wanneer ze optreden.</w:t>
+        <w:t xml:space="preserve">Hieronder is er een overzicht met alle soorten </w:t>
+      </w:r>
+      <w:proofErr w:type="spellStart"/>
+      <w:r>
+        <w:t>exceptions</w:t>
+      </w:r>
+      <w:proofErr w:type="spellEnd"/>
+      <w:r>
+        <w:t xml:space="preserve"> met de uitleg wanneer ze optreden.</w:t>
       </w:r>
     </w:p>
     <w:tbl>
@@ -5820,12 +6312,21 @@
                 <w:color w:val="FFFFFF"/>
               </w:rPr>
             </w:pPr>
+            <w:proofErr w:type="spellStart"/>
             <w:r>
               <w:rPr>
                 <w:rFonts w:ascii="Verdana" w:hAnsi="Verdana"/>
                 <w:color w:val="FFFFFF"/>
               </w:rPr>
-              <w:t>Exception Class</w:t>
+              <w:t>Exception</w:t>
+            </w:r>
+            <w:proofErr w:type="spellEnd"/>
+            <w:r>
+              <w:rPr>
+                <w:rFonts w:ascii="Verdana" w:hAnsi="Verdana"/>
+                <w:color w:val="FFFFFF"/>
+              </w:rPr>
+              <w:t xml:space="preserve"> Class</w:t>
             </w:r>
           </w:p>
         </w:tc>
@@ -5850,6 +6351,7 @@
                 <w:color w:val="FFFFFF"/>
               </w:rPr>
             </w:pPr>
+            <w:proofErr w:type="spellStart"/>
             <w:r>
               <w:rPr>
                 <w:rFonts w:ascii="Verdana" w:hAnsi="Verdana"/>
@@ -5857,6 +6359,7 @@
               </w:rPr>
               <w:t>Description</w:t>
             </w:r>
+            <w:proofErr w:type="spellEnd"/>
           </w:p>
         </w:tc>
       </w:tr>
@@ -5884,6 +6387,7 @@
               </w:rPr>
             </w:pPr>
             <w:hyperlink r:id="rId38" w:tgtFrame="_blank" w:history="1">
+              <w:proofErr w:type="spellStart"/>
               <w:r>
                 <w:rPr>
                   <w:rStyle w:val="Hyperlink"/>
@@ -5894,6 +6398,7 @@
                 </w:rPr>
                 <w:t>ArgumentException</w:t>
               </w:r>
+              <w:proofErr w:type="spellEnd"/>
             </w:hyperlink>
           </w:p>
         </w:tc>
@@ -5957,6 +6462,7 @@
               </w:rPr>
             </w:pPr>
             <w:hyperlink r:id="rId39" w:tgtFrame="_blank" w:history="1">
+              <w:proofErr w:type="spellStart"/>
               <w:r>
                 <w:rPr>
                   <w:rStyle w:val="Hyperlink"/>
@@ -5967,6 +6473,7 @@
                 </w:rPr>
                 <w:t>ArgumentNullException</w:t>
               </w:r>
+              <w:proofErr w:type="spellEnd"/>
             </w:hyperlink>
           </w:p>
         </w:tc>
@@ -6030,6 +6537,7 @@
               </w:rPr>
             </w:pPr>
             <w:hyperlink r:id="rId40" w:tgtFrame="_blank" w:history="1">
+              <w:proofErr w:type="spellStart"/>
               <w:r>
                 <w:rPr>
                   <w:rStyle w:val="Hyperlink"/>
@@ -6040,6 +6548,7 @@
                 </w:rPr>
                 <w:t>ArgumentOutOfRangeException</w:t>
               </w:r>
+              <w:proofErr w:type="spellEnd"/>
             </w:hyperlink>
           </w:p>
         </w:tc>
@@ -6103,6 +6612,7 @@
               </w:rPr>
             </w:pPr>
             <w:hyperlink r:id="rId41" w:tgtFrame="_blank" w:history="1">
+              <w:proofErr w:type="spellStart"/>
               <w:r>
                 <w:rPr>
                   <w:rStyle w:val="Hyperlink"/>
@@ -6113,6 +6623,7 @@
                 </w:rPr>
                 <w:t>DivideByZeroException</w:t>
               </w:r>
+              <w:proofErr w:type="spellEnd"/>
             </w:hyperlink>
           </w:p>
         </w:tc>
@@ -6176,6 +6687,7 @@
               </w:rPr>
             </w:pPr>
             <w:hyperlink r:id="rId42" w:tgtFrame="_blank" w:history="1">
+              <w:proofErr w:type="spellStart"/>
               <w:r>
                 <w:rPr>
                   <w:rStyle w:val="Hyperlink"/>
@@ -6186,6 +6698,7 @@
                 </w:rPr>
                 <w:t>FileNotFoundException</w:t>
               </w:r>
+              <w:proofErr w:type="spellEnd"/>
             </w:hyperlink>
           </w:p>
         </w:tc>
@@ -6249,6 +6762,7 @@
               </w:rPr>
             </w:pPr>
             <w:hyperlink r:id="rId43" w:tgtFrame="_blank" w:history="1">
+              <w:proofErr w:type="spellStart"/>
               <w:r>
                 <w:rPr>
                   <w:rStyle w:val="Hyperlink"/>
@@ -6259,6 +6773,7 @@
                 </w:rPr>
                 <w:t>FormatException</w:t>
               </w:r>
+              <w:proofErr w:type="spellEnd"/>
             </w:hyperlink>
           </w:p>
         </w:tc>
@@ -6322,6 +6837,7 @@
               </w:rPr>
             </w:pPr>
             <w:hyperlink r:id="rId44" w:tgtFrame="_blank" w:history="1">
+              <w:proofErr w:type="spellStart"/>
               <w:r>
                 <w:rPr>
                   <w:rStyle w:val="Hyperlink"/>
@@ -6332,6 +6848,7 @@
                 </w:rPr>
                 <w:t>IndexOutOfRangeException</w:t>
               </w:r>
+              <w:proofErr w:type="spellEnd"/>
             </w:hyperlink>
           </w:p>
         </w:tc>
@@ -6395,6 +6912,7 @@
               </w:rPr>
             </w:pPr>
             <w:hyperlink r:id="rId45" w:tgtFrame="_blank" w:history="1">
+              <w:proofErr w:type="spellStart"/>
               <w:r>
                 <w:rPr>
                   <w:rStyle w:val="Hyperlink"/>
@@ -6405,6 +6923,7 @@
                 </w:rPr>
                 <w:t>InvalidOperationException</w:t>
               </w:r>
+              <w:proofErr w:type="spellEnd"/>
             </w:hyperlink>
           </w:p>
         </w:tc>
@@ -6468,6 +6987,7 @@
               </w:rPr>
             </w:pPr>
             <w:hyperlink r:id="rId46" w:tgtFrame="_blank" w:history="1">
+              <w:proofErr w:type="spellStart"/>
               <w:r>
                 <w:rPr>
                   <w:rStyle w:val="Hyperlink"/>
@@ -6478,6 +6998,7 @@
                 </w:rPr>
                 <w:t>KeyNotFoundException</w:t>
               </w:r>
+              <w:proofErr w:type="spellEnd"/>
             </w:hyperlink>
           </w:p>
         </w:tc>
@@ -6541,6 +7062,7 @@
               </w:rPr>
             </w:pPr>
             <w:hyperlink r:id="rId47" w:tgtFrame="_blank" w:history="1">
+              <w:proofErr w:type="spellStart"/>
               <w:r>
                 <w:rPr>
                   <w:rStyle w:val="Hyperlink"/>
@@ -6551,6 +7073,7 @@
                 </w:rPr>
                 <w:t>NotSupportedException</w:t>
               </w:r>
+              <w:proofErr w:type="spellEnd"/>
             </w:hyperlink>
           </w:p>
         </w:tc>
@@ -6614,6 +7137,7 @@
               </w:rPr>
             </w:pPr>
             <w:hyperlink r:id="rId48" w:tgtFrame="_blank" w:history="1">
+              <w:proofErr w:type="spellStart"/>
               <w:r>
                 <w:rPr>
                   <w:rStyle w:val="Hyperlink"/>
@@ -6624,6 +7148,7 @@
                 </w:rPr>
                 <w:t>NullReferenceException</w:t>
               </w:r>
+              <w:proofErr w:type="spellEnd"/>
             </w:hyperlink>
           </w:p>
         </w:tc>
@@ -6687,6 +7212,7 @@
               </w:rPr>
             </w:pPr>
             <w:hyperlink r:id="rId49" w:tgtFrame="_blank" w:history="1">
+              <w:proofErr w:type="spellStart"/>
               <w:r>
                 <w:rPr>
                   <w:rStyle w:val="Hyperlink"/>
@@ -6697,6 +7223,7 @@
                 </w:rPr>
                 <w:t>OverflowException</w:t>
               </w:r>
+              <w:proofErr w:type="spellEnd"/>
             </w:hyperlink>
           </w:p>
         </w:tc>
@@ -6760,6 +7287,7 @@
               </w:rPr>
             </w:pPr>
             <w:hyperlink r:id="rId50" w:tgtFrame="_blank" w:history="1">
+              <w:proofErr w:type="spellStart"/>
               <w:r>
                 <w:rPr>
                   <w:rStyle w:val="Hyperlink"/>
@@ -6770,6 +7298,7 @@
                 </w:rPr>
                 <w:t>OutOfMemoryException</w:t>
               </w:r>
+              <w:proofErr w:type="spellEnd"/>
             </w:hyperlink>
           </w:p>
         </w:tc>
@@ -6833,6 +7362,7 @@
               </w:rPr>
             </w:pPr>
             <w:hyperlink r:id="rId51" w:tgtFrame="_blank" w:history="1">
+              <w:proofErr w:type="spellStart"/>
               <w:r>
                 <w:rPr>
                   <w:rStyle w:val="Hyperlink"/>
@@ -6843,6 +7373,7 @@
                 </w:rPr>
                 <w:t>StackOverflowException</w:t>
               </w:r>
+              <w:proofErr w:type="spellEnd"/>
             </w:hyperlink>
           </w:p>
         </w:tc>
@@ -6906,6 +7437,7 @@
               </w:rPr>
             </w:pPr>
             <w:hyperlink r:id="rId52" w:tgtFrame="_blank" w:history="1">
+              <w:proofErr w:type="spellStart"/>
               <w:r>
                 <w:rPr>
                   <w:rStyle w:val="Hyperlink"/>
@@ -6916,6 +7448,7 @@
                 </w:rPr>
                 <w:t>TimeoutException</w:t>
               </w:r>
+              <w:proofErr w:type="spellEnd"/>
             </w:hyperlink>
           </w:p>
         </w:tc>
@@ -6968,9 +7501,17 @@
         <w:rPr>
           <w:lang w:val="en-US"/>
         </w:rPr>
-        <w:t>Week 5 - Mocktesten</w:t>
+        <w:t xml:space="preserve">Week 5 - </w:t>
+      </w:r>
+      <w:proofErr w:type="spellStart"/>
+      <w:r>
+        <w:rPr>
+          <w:lang w:val="en-US"/>
+        </w:rPr>
+        <w:t>Mocktesten</w:t>
       </w:r>
       <w:bookmarkEnd w:id="26"/>
+      <w:proofErr w:type="spellEnd"/>
     </w:p>
     <w:p>
       <w:pPr>
@@ -6993,7 +7534,23 @@
         <w:t>testen</w:t>
       </w:r>
       <w:r>
-        <w:t xml:space="preserve"> zorgt er voor dat waarden die worden aangeleverd kan override worden in de specifieke test. Zo kan je een resultaat van Datetime.Now() veranderen door een zelf gekozen datum.</w:t>
+        <w:t xml:space="preserve"> zorgt er voor dat waarden die worden aangeleverd kan </w:t>
+      </w:r>
+      <w:proofErr w:type="spellStart"/>
+      <w:r>
+        <w:t>override</w:t>
+      </w:r>
+      <w:proofErr w:type="spellEnd"/>
+      <w:r>
+        <w:t xml:space="preserve"> worden in de specifieke test. Zo kan je een resultaat van </w:t>
+      </w:r>
+      <w:proofErr w:type="spellStart"/>
+      <w:r>
+        <w:t>Datetime.Now</w:t>
+      </w:r>
+      <w:proofErr w:type="spellEnd"/>
+      <w:r>
+        <w:t>() veranderen door een zelf gekozen datum.</w:t>
       </w:r>
     </w:p>
     <w:p>
@@ -7001,7 +7558,23 @@
         <w:jc w:val="both"/>
       </w:pPr>
       <w:r>
-        <w:t>In de meeste gevallen wordt dit gebruikt om hele omgevingen te gaan simuleren. Denk maar aan moment waarop de applicatie veel respons heeft, tijdswisselingen, andere tijdstippen. Al snel werd duidelijk dat mock-testen veel vertellen over het AS-IS maar kan tevens gebruikt worden om sneller reallife fouten te achterhalen die je met gewone testdata niet zo snel oplost.</w:t>
+        <w:t xml:space="preserve">In de meeste gevallen wordt dit gebruikt om hele omgevingen te gaan simuleren. Denk maar aan moment waarop de applicatie veel respons heeft, tijdswisselingen, andere tijdstippen. Al snel werd duidelijk dat </w:t>
+      </w:r>
+      <w:proofErr w:type="spellStart"/>
+      <w:r>
+        <w:t>mock</w:t>
+      </w:r>
+      <w:proofErr w:type="spellEnd"/>
+      <w:r>
+        <w:t xml:space="preserve">-testen veel vertellen over het AS-IS maar kan tevens gebruikt worden om sneller </w:t>
+      </w:r>
+      <w:proofErr w:type="spellStart"/>
+      <w:r>
+        <w:t>reallife</w:t>
+      </w:r>
+      <w:proofErr w:type="spellEnd"/>
+      <w:r>
+        <w:t xml:space="preserve"> fouten te achterhalen die je met gewone testdata niet zo snel oplost.</w:t>
       </w:r>
     </w:p>
     <w:p>
@@ -7019,7 +7592,15 @@
         <w:jc w:val="both"/>
       </w:pPr>
       <w:r>
-        <w:t>Om mock data te implementeren, volg je best deze stappen:</w:t>
+        <w:t xml:space="preserve">Om </w:t>
+      </w:r>
+      <w:proofErr w:type="spellStart"/>
+      <w:r>
+        <w:t>mock</w:t>
+      </w:r>
+      <w:proofErr w:type="spellEnd"/>
+      <w:r>
+        <w:t xml:space="preserve"> data te implementeren, volg je best deze stappen:</w:t>
       </w:r>
     </w:p>
     <w:p>
@@ -7031,7 +7612,15 @@
         </w:numPr>
       </w:pPr>
       <w:r>
-        <w:t>Identificeer en verduidelijk de mocks die wilt gebruiken</w:t>
+        <w:t xml:space="preserve">Identificeer en verduidelijk de </w:t>
+      </w:r>
+      <w:proofErr w:type="spellStart"/>
+      <w:r>
+        <w:t>mocks</w:t>
+      </w:r>
+      <w:proofErr w:type="spellEnd"/>
+      <w:r>
+        <w:t xml:space="preserve"> die wilt gebruiken</w:t>
       </w:r>
     </w:p>
     <w:p>
@@ -7055,7 +7644,15 @@
         </w:numPr>
       </w:pPr>
       <w:r>
-        <w:t>Bevestig je mock code</w:t>
+        <w:t xml:space="preserve">Bevestig je </w:t>
+      </w:r>
+      <w:proofErr w:type="spellStart"/>
+      <w:r>
+        <w:t>mock</w:t>
+      </w:r>
+      <w:proofErr w:type="spellEnd"/>
+      <w:r>
+        <w:t xml:space="preserve"> code</w:t>
       </w:r>
     </w:p>
     <w:p>
@@ -7079,7 +7676,23 @@
         <w:jc w:val="both"/>
       </w:pPr>
       <w:r>
-        <w:t>De bedoeling is dat we er voor zorgen dat Datetime.now() niet het huidige tijdstip weergeeft maar wel een tijdstip die we willen mocken naar een ander moment.</w:t>
+        <w:t xml:space="preserve">De bedoeling is dat we er voor zorgen dat </w:t>
+      </w:r>
+      <w:proofErr w:type="spellStart"/>
+      <w:r>
+        <w:t>Datetime.now</w:t>
+      </w:r>
+      <w:proofErr w:type="spellEnd"/>
+      <w:r>
+        <w:t xml:space="preserve">() niet het huidige tijdstip weergeeft maar wel een tijdstip die we willen </w:t>
+      </w:r>
+      <w:proofErr w:type="spellStart"/>
+      <w:r>
+        <w:t>mocken</w:t>
+      </w:r>
+      <w:proofErr w:type="spellEnd"/>
+      <w:r>
+        <w:t xml:space="preserve"> naar een ander moment.</w:t>
       </w:r>
     </w:p>
     <w:p>
@@ -7087,7 +7700,31 @@
         <w:jc w:val="both"/>
       </w:pPr>
       <w:r>
-        <w:t>We willen er voor zorgen dat op 1 januari 2100 er een melding wordt gegeven dat de server onderhouden moet worden. Hiervoor maken we gebruik van een invalid operation exception.</w:t>
+        <w:t xml:space="preserve">We willen er voor zorgen dat op 1 januari 2100 er een melding wordt gegeven dat de server onderhouden moet worden. Hiervoor maken we gebruik van een </w:t>
+      </w:r>
+      <w:proofErr w:type="spellStart"/>
+      <w:r>
+        <w:t>invalid</w:t>
+      </w:r>
+      <w:proofErr w:type="spellEnd"/>
+      <w:r>
+        <w:t xml:space="preserve"> </w:t>
+      </w:r>
+      <w:proofErr w:type="spellStart"/>
+      <w:r>
+        <w:t>operation</w:t>
+      </w:r>
+      <w:proofErr w:type="spellEnd"/>
+      <w:r>
+        <w:t xml:space="preserve"> </w:t>
+      </w:r>
+      <w:proofErr w:type="spellStart"/>
+      <w:r>
+        <w:t>exception</w:t>
+      </w:r>
+      <w:proofErr w:type="spellEnd"/>
+      <w:r>
+        <w:t>.</w:t>
       </w:r>
     </w:p>
     <w:p>
@@ -7137,7 +7774,15 @@
         <w:jc w:val="both"/>
       </w:pPr>
       <w:r>
-        <w:t>Vervolgens maken we een interface aan en de classe zelf die er voor zorgen dat het huidige tijdstip wordt weergegeven.</w:t>
+        <w:t xml:space="preserve">Vervolgens maken we een interface aan en de </w:t>
+      </w:r>
+      <w:proofErr w:type="spellStart"/>
+      <w:r>
+        <w:t>classe</w:t>
+      </w:r>
+      <w:proofErr w:type="spellEnd"/>
+      <w:r>
+        <w:t xml:space="preserve"> zelf die er voor zorgen dat het huidige tijdstip wordt weergegeven.</w:t>
       </w:r>
     </w:p>
     <w:p>
@@ -7229,7 +7874,31 @@
         <w:jc w:val="both"/>
       </w:pPr>
       <w:r>
-        <w:t>Om mockdata te kunnen gebruiken, moeten we eerst de NuGet-package “Moq” installeren.</w:t>
+        <w:t xml:space="preserve">Om </w:t>
+      </w:r>
+      <w:proofErr w:type="spellStart"/>
+      <w:r>
+        <w:t>mockdata</w:t>
+      </w:r>
+      <w:proofErr w:type="spellEnd"/>
+      <w:r>
+        <w:t xml:space="preserve"> te kunnen gebruiken, moeten we eerst de </w:t>
+      </w:r>
+      <w:proofErr w:type="spellStart"/>
+      <w:r>
+        <w:t>NuGet</w:t>
+      </w:r>
+      <w:proofErr w:type="spellEnd"/>
+      <w:r>
+        <w:t>-package “</w:t>
+      </w:r>
+      <w:proofErr w:type="spellStart"/>
+      <w:r>
+        <w:t>Moq</w:t>
+      </w:r>
+      <w:proofErr w:type="spellEnd"/>
+      <w:r>
+        <w:t>” installeren.</w:t>
       </w:r>
     </w:p>
     <w:p>
@@ -7383,7 +8052,31 @@
         <w:jc w:val="both"/>
       </w:pPr>
       <w:r>
-        <w:t>Dat komt omdat de invalid operation error is gethrowd. Op zich werkt het dus maar we willen juist dat de test slaagt. Vandaar dat we deze error moeten opvangen</w:t>
+        <w:t xml:space="preserve">Dat komt omdat de </w:t>
+      </w:r>
+      <w:proofErr w:type="spellStart"/>
+      <w:r>
+        <w:t>invalid</w:t>
+      </w:r>
+      <w:proofErr w:type="spellEnd"/>
+      <w:r>
+        <w:t xml:space="preserve"> </w:t>
+      </w:r>
+      <w:proofErr w:type="spellStart"/>
+      <w:r>
+        <w:t>operation</w:t>
+      </w:r>
+      <w:proofErr w:type="spellEnd"/>
+      <w:r>
+        <w:t xml:space="preserve"> error is </w:t>
+      </w:r>
+      <w:proofErr w:type="spellStart"/>
+      <w:r>
+        <w:t>gethrowd</w:t>
+      </w:r>
+      <w:proofErr w:type="spellEnd"/>
+      <w:r>
+        <w:t>. Op zich werkt het dus maar we willen juist dat de test slaagt. Vandaar dat we deze error moeten opvangen</w:t>
       </w:r>
     </w:p>
     <w:p>
@@ -7500,7 +8193,15 @@
       </w:pPr>
       <w:bookmarkStart w:id="31" w:name="_Toc85880139"/>
       <w:r>
-        <w:t>Doel intagration tests</w:t>
+        <w:t xml:space="preserve">Doel </w:t>
+      </w:r>
+      <w:proofErr w:type="spellStart"/>
+      <w:r>
+        <w:t>intagration</w:t>
+      </w:r>
+      <w:proofErr w:type="spellEnd"/>
+      <w:r>
+        <w:t xml:space="preserve"> tests</w:t>
       </w:r>
       <w:bookmarkEnd w:id="31"/>
     </w:p>
@@ -7605,9 +8306,11 @@
       <w:r>
         <w:t xml:space="preserve">de manier waarop </w:t>
       </w:r>
+      <w:proofErr w:type="spellStart"/>
       <w:r>
         <w:t>sz</w:t>
       </w:r>
+      <w:proofErr w:type="spellEnd"/>
       <w:r>
         <w:t xml:space="preserve"> applicatie test op een bredere schaal </w:t>
       </w:r>
@@ -7673,7 +8376,23 @@
     </w:p>
     <w:p>
       <w:r>
-        <w:t>Als voorbeeld gebruik ik een ASP .Net Core Web Api applicatie.</w:t>
+        <w:t xml:space="preserve">Als voorbeeld gebruik ik een ASP .Net </w:t>
+      </w:r>
+      <w:proofErr w:type="spellStart"/>
+      <w:r>
+        <w:t>Core</w:t>
+      </w:r>
+      <w:proofErr w:type="spellEnd"/>
+      <w:r>
+        <w:t xml:space="preserve"> Web </w:t>
+      </w:r>
+      <w:proofErr w:type="spellStart"/>
+      <w:r>
+        <w:t>Api</w:t>
+      </w:r>
+      <w:proofErr w:type="spellEnd"/>
+      <w:r>
+        <w:t xml:space="preserve"> applicatie.</w:t>
       </w:r>
     </w:p>
     <w:p>
@@ -7689,7 +8408,15 @@
         <w:jc w:val="both"/>
       </w:pPr>
       <w:r>
-        <w:t>In de controller voegen we de route toe die aangeeft dat bij het oproepen van de route Sum de methode wordt opgeroepen om de som te bereken.</w:t>
+        <w:t xml:space="preserve">In de controller voegen we de route toe die aangeeft dat bij het oproepen van de route </w:t>
+      </w:r>
+      <w:proofErr w:type="spellStart"/>
+      <w:r>
+        <w:t>Sum</w:t>
+      </w:r>
+      <w:proofErr w:type="spellEnd"/>
+      <w:r>
+        <w:t xml:space="preserve"> de methode wordt opgeroepen om de som te bereken.</w:t>
       </w:r>
     </w:p>
     <w:p>
@@ -7826,7 +8553,15 @@
         <w:jc w:val="both"/>
       </w:pPr>
       <w:r>
-        <w:t>Testen tegen controllers en MVC in ASP.NET helpt om je code georganiseerd te houden en volgens een zeer testbaar patroon.</w:t>
+        <w:t xml:space="preserve">Testen tegen controllers en MVC in ASP.NET helpt om je code georganiseerd te houden en volgens een zeer </w:t>
+      </w:r>
+      <w:proofErr w:type="spellStart"/>
+      <w:r>
+        <w:t>testbaar</w:t>
+      </w:r>
+      <w:proofErr w:type="spellEnd"/>
+      <w:r>
+        <w:t xml:space="preserve"> patroon.</w:t>
       </w:r>
       <w:r>
         <w:t xml:space="preserve"> </w:t>
@@ -7898,7 +8633,23 @@
         <w:jc w:val="both"/>
       </w:pPr>
       <w:r>
-        <w:t xml:space="preserve">Om te beginnen hebben we een TestServer en een HttpClient nodig. Vervolgens is er dan de methode die de </w:t>
+        <w:t xml:space="preserve">Om te beginnen hebben we een </w:t>
+      </w:r>
+      <w:proofErr w:type="spellStart"/>
+      <w:r>
+        <w:t>TestServer</w:t>
+      </w:r>
+      <w:proofErr w:type="spellEnd"/>
+      <w:r>
+        <w:t xml:space="preserve"> en een </w:t>
+      </w:r>
+      <w:proofErr w:type="spellStart"/>
+      <w:r>
+        <w:t>HttpClient</w:t>
+      </w:r>
+      <w:proofErr w:type="spellEnd"/>
+      <w:r>
+        <w:t xml:space="preserve"> nodig. Vervolgens is er dan de methode die de </w:t>
       </w:r>
       <w:r>
         <w:t>server zal opstarten</w:t>
@@ -7977,13 +8728,29 @@
         <w:t>Omdat in quasi elke applicatie wel een database zit, moeten er ook integratietesten uitgevoerd worden op databases omdat deze met meerdere communiceren.</w:t>
       </w:r>
       <w:r>
-        <w:t xml:space="preserve"> In een .Net omgeving is dit zeer vaak Entitiy Framework die achter de databases zit.</w:t>
+        <w:t xml:space="preserve"> In een .Net omgeving is dit zeer vaak </w:t>
+      </w:r>
+      <w:proofErr w:type="spellStart"/>
+      <w:r>
+        <w:t>Entitiy</w:t>
+      </w:r>
+      <w:proofErr w:type="spellEnd"/>
+      <w:r>
+        <w:t xml:space="preserve"> Framework die achter de databases zit.</w:t>
       </w:r>
       <w:r>
         <w:t xml:space="preserve"> </w:t>
       </w:r>
       <w:r>
-        <w:t>Een van de voordelen van Entity Framework is de optie van een in-memory database die in elke test kan worden gestart en verwijderd.</w:t>
+        <w:t xml:space="preserve">Een van de voordelen van </w:t>
+      </w:r>
+      <w:proofErr w:type="spellStart"/>
+      <w:r>
+        <w:t>Entity</w:t>
+      </w:r>
+      <w:proofErr w:type="spellEnd"/>
+      <w:r>
+        <w:t xml:space="preserve"> Framework is de optie van een in-memory database die in elke test kan worden gestart en verwijderd.</w:t>
       </w:r>
       <w:r>
         <w:t xml:space="preserve"> Ook kan er hierin data worden gezet en bewerkt die na de tests eenvoudig verwijderd kunnen worden.</w:t>
@@ -7994,7 +8761,23 @@
         <w:jc w:val="both"/>
       </w:pPr>
       <w:r>
-        <w:t>Als eerste moeten we de InMemory NuGet package installeren.</w:t>
+        <w:t xml:space="preserve">Als eerste moeten we de </w:t>
+      </w:r>
+      <w:proofErr w:type="spellStart"/>
+      <w:r>
+        <w:t>InMemory</w:t>
+      </w:r>
+      <w:proofErr w:type="spellEnd"/>
+      <w:r>
+        <w:t xml:space="preserve"> </w:t>
+      </w:r>
+      <w:proofErr w:type="spellStart"/>
+      <w:r>
+        <w:t>NuGet</w:t>
+      </w:r>
+      <w:proofErr w:type="spellEnd"/>
+      <w:r>
+        <w:t xml:space="preserve"> package installeren.</w:t>
       </w:r>
     </w:p>
     <w:p>
@@ -8002,7 +8785,15 @@
         <w:jc w:val="both"/>
       </w:pPr>
       <w:r>
-        <w:t>Vervolgens hebben we een DbContext die we moeten creëren zodat we een database kunnen aanmaken.</w:t>
+        <w:t xml:space="preserve">Vervolgens hebben we een </w:t>
+      </w:r>
+      <w:proofErr w:type="spellStart"/>
+      <w:r>
+        <w:t>DbContext</w:t>
+      </w:r>
+      <w:proofErr w:type="spellEnd"/>
+      <w:r>
+        <w:t xml:space="preserve"> die we moeten creëren zodat we een database kunnen aanmaken.</w:t>
       </w:r>
     </w:p>
     <w:p>
@@ -8054,8 +8845,13 @@
       <w:pPr>
         <w:jc w:val="both"/>
       </w:pPr>
-      <w:r>
-        <w:t>Entiry Framework is zeer testvr</w:t>
+      <w:proofErr w:type="spellStart"/>
+      <w:r>
+        <w:t>Entiry</w:t>
+      </w:r>
+      <w:proofErr w:type="spellEnd"/>
+      <w:r>
+        <w:t xml:space="preserve"> Framework is zeer testvr</w:t>
       </w:r>
       <w:r>
         <w:t>iendelijk. Zo kan je gewoon je testklasse schrijven in de context zelf.</w:t>
@@ -8069,10 +8865,26 @@
         <w:t>Vervolgens maken we een service die zal zorgen voor het schrijven van en naar de database.</w:t>
       </w:r>
       <w:r>
-        <w:t xml:space="preserve"> We voorzien een methode die een payment kan creëren.</w:t>
-      </w:r>
-      <w:r>
-        <w:t xml:space="preserve"> De waarde die we krijgen vanuit de repository return we.</w:t>
+        <w:t xml:space="preserve"> We voorzien een methode die een </w:t>
+      </w:r>
+      <w:proofErr w:type="spellStart"/>
+      <w:r>
+        <w:t>payment</w:t>
+      </w:r>
+      <w:proofErr w:type="spellEnd"/>
+      <w:r>
+        <w:t xml:space="preserve"> kan creëren.</w:t>
+      </w:r>
+      <w:r>
+        <w:t xml:space="preserve"> De waarde die we krijgen vanuit de </w:t>
+      </w:r>
+      <w:proofErr w:type="spellStart"/>
+      <w:r>
+        <w:t>repository</w:t>
+      </w:r>
+      <w:proofErr w:type="spellEnd"/>
+      <w:r>
+        <w:t xml:space="preserve"> return we.</w:t>
       </w:r>
     </w:p>
     <w:p>
@@ -8080,6 +8892,9 @@
         <w:jc w:val="both"/>
       </w:pPr>
       <w:r>
+        <w:rPr>
+          <w:noProof/>
+        </w:rPr>
         <w:drawing>
           <wp:inline distT="0" distB="0" distL="0" distR="0" wp14:anchorId="3925C527" wp14:editId="79094B05">
             <wp:extent cx="3985605" cy="2484335"/>
@@ -8122,10 +8937,42 @@
         <w:jc w:val="both"/>
       </w:pPr>
       <w:r>
-        <w:t xml:space="preserve">Hierin maken we ook een Repository aan. De repository schrijft en leest de data van de databank die dan vervolgens </w:t>
-      </w:r>
-      <w:r>
-        <w:t>terug aan de service. Als test returnen we nu true omdat dit geen invloed heeft op de effectieve werking.</w:t>
+        <w:t xml:space="preserve">Hierin maken we ook een </w:t>
+      </w:r>
+      <w:proofErr w:type="spellStart"/>
+      <w:r>
+        <w:t>Repository</w:t>
+      </w:r>
+      <w:proofErr w:type="spellEnd"/>
+      <w:r>
+        <w:t xml:space="preserve"> aan. De </w:t>
+      </w:r>
+      <w:proofErr w:type="spellStart"/>
+      <w:r>
+        <w:t>repository</w:t>
+      </w:r>
+      <w:proofErr w:type="spellEnd"/>
+      <w:r>
+        <w:t xml:space="preserve"> schrijft en leest de data van de databank die dan vervolgens </w:t>
+      </w:r>
+      <w:r>
+        <w:t xml:space="preserve">terug aan de service. Als test </w:t>
+      </w:r>
+      <w:proofErr w:type="spellStart"/>
+      <w:r>
+        <w:t>returnen</w:t>
+      </w:r>
+      <w:proofErr w:type="spellEnd"/>
+      <w:r>
+        <w:t xml:space="preserve"> we nu </w:t>
+      </w:r>
+      <w:proofErr w:type="spellStart"/>
+      <w:r>
+        <w:t>true</w:t>
+      </w:r>
+      <w:proofErr w:type="spellEnd"/>
+      <w:r>
+        <w:t xml:space="preserve"> omdat dit geen invloed heeft op de effectieve werking.</w:t>
       </w:r>
     </w:p>
     <w:p>
@@ -8176,6 +9023,14 @@
     </w:p>
     <w:p>
       <w:pPr>
+        <w:pStyle w:val="Kop3"/>
+      </w:pPr>
+      <w:r>
+        <w:t>Testen</w:t>
+      </w:r>
+    </w:p>
+    <w:p>
+      <w:pPr>
         <w:jc w:val="both"/>
       </w:pPr>
       <w:r>
@@ -8232,7 +9087,23 @@
         <w:jc w:val="both"/>
       </w:pPr>
       <w:r>
-        <w:t>Wanneer we de test runnen, zien we dat de test geslaagd is en we dus kunnen concluderen dat het schrijven van de CreatePayment method werkt.</w:t>
+        <w:t xml:space="preserve">Wanneer we de test runnen, zien we dat de test geslaagd is en we dus kunnen concluderen dat het schrijven van de </w:t>
+      </w:r>
+      <w:proofErr w:type="spellStart"/>
+      <w:r>
+        <w:t>CreatePayment</w:t>
+      </w:r>
+      <w:proofErr w:type="spellEnd"/>
+      <w:r>
+        <w:t xml:space="preserve"> </w:t>
+      </w:r>
+      <w:proofErr w:type="spellStart"/>
+      <w:r>
+        <w:t>method</w:t>
+      </w:r>
+      <w:proofErr w:type="spellEnd"/>
+      <w:r>
+        <w:t xml:space="preserve"> werkt.</w:t>
       </w:r>
     </w:p>
     <w:p>
@@ -8240,6 +9111,9 @@
         <w:jc w:val="both"/>
       </w:pPr>
       <w:r>
+        <w:rPr>
+          <w:noProof/>
+        </w:rPr>
         <w:lastRenderedPageBreak/>
         <w:drawing>
           <wp:inline distT="0" distB="0" distL="0" distR="0" wp14:anchorId="6EF481C5" wp14:editId="35235775">
@@ -8283,7 +9157,39 @@
         <w:jc w:val="both"/>
       </w:pPr>
       <w:r>
-        <w:t>Om te illustreren wanneer een operatie faalt, veranderen we de return value van in de repository van “true” naar “false”.</w:t>
+        <w:t xml:space="preserve">Om te illustreren wanneer een operatie faalt, veranderen we de return </w:t>
+      </w:r>
+      <w:proofErr w:type="spellStart"/>
+      <w:r>
+        <w:t>value</w:t>
+      </w:r>
+      <w:proofErr w:type="spellEnd"/>
+      <w:r>
+        <w:t xml:space="preserve"> van in de </w:t>
+      </w:r>
+      <w:proofErr w:type="spellStart"/>
+      <w:r>
+        <w:t>repository</w:t>
+      </w:r>
+      <w:proofErr w:type="spellEnd"/>
+      <w:r>
+        <w:t xml:space="preserve"> van “</w:t>
+      </w:r>
+      <w:proofErr w:type="spellStart"/>
+      <w:r>
+        <w:t>true</w:t>
+      </w:r>
+      <w:proofErr w:type="spellEnd"/>
+      <w:r>
+        <w:t>” naar “</w:t>
+      </w:r>
+      <w:proofErr w:type="spellStart"/>
+      <w:r>
+        <w:t>false</w:t>
+      </w:r>
+      <w:proofErr w:type="spellEnd"/>
+      <w:r>
+        <w:t>”.</w:t>
       </w:r>
     </w:p>
     <w:p>
@@ -8291,6 +9197,9 @@
         <w:jc w:val="both"/>
       </w:pPr>
       <w:r>
+        <w:rPr>
+          <w:noProof/>
+        </w:rPr>
         <w:drawing>
           <wp:inline distT="0" distB="0" distL="0" distR="0" wp14:anchorId="0D2DB7C3" wp14:editId="2DEF763A">
             <wp:extent cx="3741744" cy="1867062"/>
@@ -8341,6 +9250,9 @@
         <w:jc w:val="both"/>
       </w:pPr>
       <w:r>
+        <w:rPr>
+          <w:noProof/>
+        </w:rPr>
         <w:lastRenderedPageBreak/>
         <w:drawing>
           <wp:inline distT="0" distB="0" distL="0" distR="0" wp14:anchorId="2EEBB77A" wp14:editId="23EA9359">
@@ -8383,8 +9295,232 @@
       <w:pPr>
         <w:pStyle w:val="Kop1"/>
       </w:pPr>
+      <w:r>
+        <w:t>Week 7 – Int</w:t>
+      </w:r>
+      <w:r>
+        <w:t>egr</w:t>
+      </w:r>
+      <w:r>
+        <w:t>a</w:t>
+      </w:r>
+      <w:r>
+        <w:t>t</w:t>
+      </w:r>
+      <w:r>
+        <w:t>ion tests</w:t>
+      </w:r>
+    </w:p>
+    <w:p>
+      <w:pPr>
+        <w:pStyle w:val="Kop2"/>
+        <w:rPr>
+          <w:lang w:val="en-US"/>
+        </w:rPr>
+      </w:pPr>
+      <w:r>
+        <w:rPr>
+          <w:lang w:val="en-US"/>
+        </w:rPr>
+        <w:t xml:space="preserve">Apply </w:t>
+      </w:r>
+      <w:r>
+        <w:rPr>
+          <w:lang w:val="en-US"/>
+        </w:rPr>
+        <w:t>integration</w:t>
+      </w:r>
+      <w:r>
+        <w:rPr>
+          <w:lang w:val="en-US"/>
+        </w:rPr>
+        <w:t xml:space="preserve"> testing to web services</w:t>
+      </w:r>
+    </w:p>
+    <w:p>
+      <w:pPr>
+        <w:pStyle w:val="Kop2"/>
+        <w:rPr>
+          <w:lang w:val="en-US"/>
+        </w:rPr>
+      </w:pPr>
+      <w:r>
+        <w:rPr>
+          <w:lang w:val="en-US"/>
+        </w:rPr>
+        <w:t xml:space="preserve">Testing Web </w:t>
+      </w:r>
+      <w:proofErr w:type="spellStart"/>
+      <w:r>
+        <w:rPr>
+          <w:lang w:val="en-US"/>
+        </w:rPr>
+        <w:t>Api</w:t>
+      </w:r>
+      <w:proofErr w:type="spellEnd"/>
+      <w:r>
+        <w:rPr>
+          <w:lang w:val="en-US"/>
+        </w:rPr>
+        <w:t xml:space="preserve"> Controllers</w:t>
+      </w:r>
+    </w:p>
+    <w:p>
+      <w:pPr>
+        <w:jc w:val="both"/>
+      </w:pPr>
+      <w:r>
+        <w:rPr>
+          <w:b/>
+          <w:bCs/>
+        </w:rPr>
+        <w:t xml:space="preserve">Nota: </w:t>
+      </w:r>
+      <w:r>
+        <w:t>Voor dit stuk h</w:t>
+      </w:r>
+      <w:r>
+        <w:t xml:space="preserve">eb ik een andere mini-cursus geraadpleegd om wat te kunnen </w:t>
+      </w:r>
+      <w:proofErr w:type="spellStart"/>
+      <w:r>
+        <w:t>veriepen</w:t>
+      </w:r>
+      <w:proofErr w:type="spellEnd"/>
+      <w:r>
+        <w:t xml:space="preserve"> namelijk: </w:t>
+      </w:r>
+      <w:hyperlink r:id="rId72" w:history="1">
+        <w:r>
+          <w:rPr>
+            <w:rStyle w:val="Hyperlink"/>
+          </w:rPr>
+          <w:t>https://dotnettutorials.net/lesson/kestrel-web-server-asp-net-core/</w:t>
+        </w:r>
+      </w:hyperlink>
+      <w:r>
+        <w:t xml:space="preserve"> .</w:t>
+      </w:r>
+    </w:p>
+    <w:p>
+      <w:r>
+        <w:t>Integratietesten zorgen er voor d</w:t>
+      </w:r>
+      <w:r>
+        <w:t xml:space="preserve">at je specifieke delen kunt testen of ze wel degelijk samenwerken zoals het moet. </w:t>
+      </w:r>
+      <w:r>
+        <w:t>In tegenstelling tot unit tests, hebben integratietests vaak te maken met de infrastructuur van de applicatie.</w:t>
+      </w:r>
+    </w:p>
+    <w:p>
+      <w:pPr>
+        <w:jc w:val="both"/>
+      </w:pPr>
+      <w:r>
+        <w:t xml:space="preserve">Een default ASP.NET </w:t>
+      </w:r>
+      <w:proofErr w:type="spellStart"/>
+      <w:r>
+        <w:t>Core</w:t>
+      </w:r>
+      <w:proofErr w:type="spellEnd"/>
+      <w:r>
+        <w:t xml:space="preserve"> server is </w:t>
+      </w:r>
+      <w:proofErr w:type="spellStart"/>
+      <w:r>
+        <w:t>ge</w:t>
+      </w:r>
+      <w:r>
+        <w:t>basseerd</w:t>
+      </w:r>
+      <w:proofErr w:type="spellEnd"/>
+      <w:r>
+        <w:t xml:space="preserve"> op het </w:t>
+      </w:r>
+      <w:proofErr w:type="spellStart"/>
+      <w:r>
+        <w:t>Kestrel</w:t>
+      </w:r>
+      <w:proofErr w:type="spellEnd"/>
+      <w:r>
+        <w:t xml:space="preserve"> cross-platform server. Deze heeft volgende kenmerken:</w:t>
+      </w:r>
+    </w:p>
+    <w:p>
+      <w:pPr>
+        <w:pStyle w:val="Lijstalinea"/>
+        <w:numPr>
+          <w:ilvl w:val="0"/>
+          <w:numId w:val="10"/>
+        </w:numPr>
+        <w:jc w:val="both"/>
+      </w:pPr>
+      <w:r>
+        <w:t>Snel, licht en asynchrone input/output processing</w:t>
+      </w:r>
+    </w:p>
+    <w:p>
+      <w:pPr>
+        <w:pStyle w:val="Lijstalinea"/>
+        <w:numPr>
+          <w:ilvl w:val="0"/>
+          <w:numId w:val="10"/>
+        </w:numPr>
+        <w:jc w:val="both"/>
+      </w:pPr>
+      <w:r>
+        <w:t>Ondersteuning van alle platformen inclusief versies dat .NET ondersteunt</w:t>
+      </w:r>
+    </w:p>
+    <w:p>
+      <w:pPr>
+        <w:pStyle w:val="Lijstalinea"/>
+        <w:numPr>
+          <w:ilvl w:val="0"/>
+          <w:numId w:val="10"/>
+        </w:numPr>
+        <w:jc w:val="both"/>
+      </w:pPr>
+      <w:r>
+        <w:t xml:space="preserve">Eenvoudig te </w:t>
+      </w:r>
+      <w:proofErr w:type="spellStart"/>
+      <w:r>
+        <w:t>implmenteren</w:t>
+      </w:r>
+      <w:proofErr w:type="spellEnd"/>
+      <w:r>
+        <w:t xml:space="preserve"> in de API code</w:t>
+      </w:r>
+    </w:p>
+    <w:p>
+      <w:pPr>
+        <w:jc w:val="both"/>
+      </w:pPr>
+      <w:r>
+        <w:t>Het grootste voordeel is</w:t>
+      </w:r>
+      <w:r>
+        <w:t xml:space="preserve"> dat </w:t>
+      </w:r>
+      <w:r>
+        <w:t>al het bovenstaande bij de integratietesten automatisch al verweven zitten omdat he gebruik maakt van de test-server.</w:t>
+      </w:r>
+    </w:p>
+    <w:p>
+      <w:r>
+        <w:br w:type="page"/>
+      </w:r>
+    </w:p>
+    <w:p>
+      <w:pPr>
+        <w:pStyle w:val="Kop1"/>
+      </w:pPr>
       <w:bookmarkStart w:id="32" w:name="_Toc85880140"/>
       <w:r>
+        <w:lastRenderedPageBreak/>
         <w:t>Logboek</w:t>
       </w:r>
       <w:bookmarkEnd w:id="32"/>
@@ -8396,9 +9532,9 @@
         <w:tblLook w:val="04A0" w:firstRow="1" w:lastRow="0" w:firstColumn="1" w:lastColumn="0" w:noHBand="0" w:noVBand="1"/>
       </w:tblPr>
       <w:tblGrid>
-        <w:gridCol w:w="2228"/>
-        <w:gridCol w:w="3808"/>
-        <w:gridCol w:w="3026"/>
+        <w:gridCol w:w="1827"/>
+        <w:gridCol w:w="5179"/>
+        <w:gridCol w:w="2056"/>
       </w:tblGrid>
       <w:tr>
         <w:tc>
@@ -8518,7 +9654,15 @@
               </w:numPr>
             </w:pPr>
             <w:r>
-              <w:t>Theorie xUnit testen</w:t>
+              <w:t xml:space="preserve">Theorie </w:t>
+            </w:r>
+            <w:proofErr w:type="spellStart"/>
+            <w:r>
+              <w:t>xUnit</w:t>
+            </w:r>
+            <w:proofErr w:type="spellEnd"/>
+            <w:r>
+              <w:t xml:space="preserve"> testen</w:t>
             </w:r>
           </w:p>
           <w:p>
@@ -8656,7 +9800,15 @@
               </w:numPr>
             </w:pPr>
             <w:r>
-              <w:t>Kennis xUnit uitbreiden</w:t>
+              <w:t xml:space="preserve">Kennis </w:t>
+            </w:r>
+            <w:proofErr w:type="spellStart"/>
+            <w:r>
+              <w:t>xUnit</w:t>
+            </w:r>
+            <w:proofErr w:type="spellEnd"/>
+            <w:r>
+              <w:t xml:space="preserve"> uitbreiden</w:t>
             </w:r>
           </w:p>
           <w:p>
@@ -8668,7 +9820,15 @@
               </w:numPr>
             </w:pPr>
             <w:r>
-              <w:t>Intro complexere xUnit testen</w:t>
+              <w:t xml:space="preserve">Intro complexere </w:t>
+            </w:r>
+            <w:proofErr w:type="spellStart"/>
+            <w:r>
+              <w:t>xUnit</w:t>
+            </w:r>
+            <w:proofErr w:type="spellEnd"/>
+            <w:r>
+              <w:t xml:space="preserve"> testen</w:t>
             </w:r>
           </w:p>
           <w:p>
@@ -8716,8 +9876,13 @@
               </w:numPr>
             </w:pPr>
             <w:r>
-              <w:t>TDD lifecycle</w:t>
-            </w:r>
+              <w:t xml:space="preserve">TDD </w:t>
+            </w:r>
+            <w:proofErr w:type="spellStart"/>
+            <w:r>
+              <w:t>lifecycle</w:t>
+            </w:r>
+            <w:proofErr w:type="spellEnd"/>
           </w:p>
           <w:p>
             <w:pPr>
@@ -8727,8 +9892,13 @@
                 <w:numId w:val="1"/>
               </w:numPr>
             </w:pPr>
-            <w:r>
-              <w:t>Behaviour-driven development</w:t>
+            <w:proofErr w:type="spellStart"/>
+            <w:r>
+              <w:t>Behaviour-driven</w:t>
+            </w:r>
+            <w:proofErr w:type="spellEnd"/>
+            <w:r>
+              <w:t xml:space="preserve"> development</w:t>
             </w:r>
           </w:p>
           <w:p>
@@ -8739,9 +9909,11 @@
                 <w:numId w:val="6"/>
               </w:numPr>
             </w:pPr>
+            <w:proofErr w:type="spellStart"/>
             <w:r>
               <w:t>Gherkin</w:t>
             </w:r>
+            <w:proofErr w:type="spellEnd"/>
           </w:p>
           <w:p>
             <w:pPr>
@@ -8751,9 +9923,11 @@
                 <w:numId w:val="6"/>
               </w:numPr>
             </w:pPr>
+            <w:proofErr w:type="spellStart"/>
             <w:r>
               <w:t>Cucumber</w:t>
             </w:r>
+            <w:proofErr w:type="spellEnd"/>
           </w:p>
           <w:p>
             <w:pPr>
@@ -8764,7 +9938,6 @@
               </w:numPr>
             </w:pPr>
             <w:r>
-              <w:lastRenderedPageBreak/>
               <w:t>Verschil BDD en TDD</w:t>
             </w:r>
           </w:p>
@@ -8819,8 +9992,13 @@
               </w:numPr>
             </w:pPr>
             <w:r>
-              <w:t>Basis exceptions</w:t>
-            </w:r>
+              <w:t xml:space="preserve">Basis </w:t>
+            </w:r>
+            <w:proofErr w:type="spellStart"/>
+            <w:r>
+              <w:t>exceptions</w:t>
+            </w:r>
+            <w:proofErr w:type="spellEnd"/>
           </w:p>
         </w:tc>
         <w:tc>
@@ -8829,7 +10007,6 @@
           </w:tcPr>
           <w:p>
             <w:r>
-              <w:lastRenderedPageBreak/>
               <w:t>4</w:t>
             </w:r>
             <w:r>
@@ -8871,8 +10048,13 @@
               </w:numPr>
             </w:pPr>
             <w:r>
-              <w:t>3 AA principle</w:t>
-            </w:r>
+              <w:t xml:space="preserve">3 AA </w:t>
+            </w:r>
+            <w:proofErr w:type="spellStart"/>
+            <w:r>
+              <w:t>principle</w:t>
+            </w:r>
+            <w:proofErr w:type="spellEnd"/>
           </w:p>
           <w:p>
             <w:pPr>
@@ -8883,8 +10065,13 @@
               </w:numPr>
             </w:pPr>
             <w:r>
-              <w:t>Theorie Assert</w:t>
-            </w:r>
+              <w:t xml:space="preserve">Theorie </w:t>
+            </w:r>
+            <w:proofErr w:type="spellStart"/>
+            <w:r>
+              <w:t>Assert</w:t>
+            </w:r>
+            <w:proofErr w:type="spellEnd"/>
           </w:p>
           <w:p>
             <w:pPr>
@@ -8895,8 +10082,13 @@
               </w:numPr>
             </w:pPr>
             <w:r>
-              <w:t>Unit test lifecycle</w:t>
-            </w:r>
+              <w:t xml:space="preserve">Unit test </w:t>
+            </w:r>
+            <w:proofErr w:type="spellStart"/>
+            <w:r>
+              <w:t>lifecycle</w:t>
+            </w:r>
+            <w:proofErr w:type="spellEnd"/>
           </w:p>
           <w:p>
             <w:pPr>
@@ -8919,8 +10111,21 @@
               </w:numPr>
             </w:pPr>
             <w:r>
-              <w:t>Verdiepen MSDN documentatie van exceptions in unit testing</w:t>
-            </w:r>
+              <w:t xml:space="preserve">Verdiepen MSDN documentatie van </w:t>
+            </w:r>
+            <w:proofErr w:type="spellStart"/>
+            <w:r>
+              <w:t>exceptions</w:t>
+            </w:r>
+            <w:proofErr w:type="spellEnd"/>
+            <w:r>
+              <w:t xml:space="preserve"> in unit </w:t>
+            </w:r>
+            <w:proofErr w:type="spellStart"/>
+            <w:r>
+              <w:t>testing</w:t>
+            </w:r>
+            <w:proofErr w:type="spellEnd"/>
           </w:p>
           <w:p>
             <w:pPr>
@@ -8931,11 +10136,16 @@
               </w:numPr>
             </w:pPr>
             <w:r>
-              <w:t>Theorie m</w:t>
+              <w:t xml:space="preserve">Theorie </w:t>
+            </w:r>
+            <w:proofErr w:type="spellStart"/>
+            <w:r>
+              <w:t>m</w:t>
             </w:r>
             <w:r>
               <w:t>ocktesten</w:t>
             </w:r>
+            <w:proofErr w:type="spellEnd"/>
           </w:p>
           <w:p>
             <w:pPr>
@@ -8946,8 +10156,13 @@
               </w:numPr>
             </w:pPr>
             <w:r>
-              <w:t>Opstarten mocktesten</w:t>
-            </w:r>
+              <w:t xml:space="preserve">Opstarten </w:t>
+            </w:r>
+            <w:proofErr w:type="spellStart"/>
+            <w:r>
+              <w:t>mocktesten</w:t>
+            </w:r>
+            <w:proofErr w:type="spellEnd"/>
           </w:p>
         </w:tc>
         <w:tc>
@@ -8971,7 +10186,13 @@
           </w:tcPr>
           <w:p>
             <w:r>
-              <w:t>18/10/2021 – 2</w:t>
+              <w:t xml:space="preserve">18/10/2021 </w:t>
+            </w:r>
+            <w:r>
+              <w:t>-</w:t>
+            </w:r>
+            <w:r>
+              <w:t>2</w:t>
             </w:r>
             <w:r>
               <w:t>4</w:t>
@@ -8994,8 +10215,13 @@
               </w:numPr>
             </w:pPr>
             <w:r>
-              <w:t>Dieper ingaan op exceptions</w:t>
-            </w:r>
+              <w:t xml:space="preserve">Dieper ingaan op </w:t>
+            </w:r>
+            <w:proofErr w:type="spellStart"/>
+            <w:r>
+              <w:t>exceptions</w:t>
+            </w:r>
+            <w:proofErr w:type="spellEnd"/>
           </w:p>
           <w:p>
             <w:pPr>
@@ -9006,8 +10232,13 @@
               </w:numPr>
             </w:pPr>
             <w:r>
-              <w:t>Soorten exceptions</w:t>
-            </w:r>
+              <w:t xml:space="preserve">Soorten </w:t>
+            </w:r>
+            <w:proofErr w:type="spellStart"/>
+            <w:r>
+              <w:t>exceptions</w:t>
+            </w:r>
+            <w:proofErr w:type="spellEnd"/>
           </w:p>
           <w:p>
             <w:pPr>
@@ -9058,7 +10289,16 @@
           </w:tcPr>
           <w:p>
             <w:r>
-              <w:t>25-10/2021</w:t>
+              <w:t>25</w:t>
+            </w:r>
+            <w:r>
+              <w:t>/</w:t>
+            </w:r>
+            <w:r>
+              <w:t>10/2021</w:t>
+            </w:r>
+            <w:r>
+              <w:t xml:space="preserve"> – 31/10/2021</w:t>
             </w:r>
           </w:p>
         </w:tc>
@@ -9075,7 +10315,15 @@
               </w:numPr>
             </w:pPr>
             <w:r>
-              <w:t>Theorie intregation tests</w:t>
+              <w:t xml:space="preserve">Theorie </w:t>
+            </w:r>
+            <w:proofErr w:type="spellStart"/>
+            <w:r>
+              <w:t>intregation</w:t>
+            </w:r>
+            <w:proofErr w:type="spellEnd"/>
+            <w:r>
+              <w:t xml:space="preserve"> tests</w:t>
             </w:r>
           </w:p>
           <w:p>
@@ -9087,7 +10335,15 @@
               </w:numPr>
             </w:pPr>
             <w:r>
-              <w:t>Opstarten voorbeeld integration test</w:t>
+              <w:t xml:space="preserve">Opstarten voorbeeld </w:t>
+            </w:r>
+            <w:proofErr w:type="spellStart"/>
+            <w:r>
+              <w:t>integration</w:t>
+            </w:r>
+            <w:proofErr w:type="spellEnd"/>
+            <w:r>
+              <w:t xml:space="preserve"> test</w:t>
             </w:r>
           </w:p>
           <w:p>
@@ -9114,12 +10370,120 @@
           </w:p>
         </w:tc>
       </w:tr>
+      <w:tr>
+        <w:tc>
+          <w:tcPr>
+            <w:tcW w:w="2228" w:type="dxa"/>
+          </w:tcPr>
+          <w:p>
+            <w:r>
+              <w:t>01/11/2021 – 07/11/2021</w:t>
+            </w:r>
+          </w:p>
+        </w:tc>
+        <w:tc>
+          <w:tcPr>
+            <w:tcW w:w="3808" w:type="dxa"/>
+          </w:tcPr>
+          <w:p>
+            <w:r>
+              <w:t>Herfstvakantie - Rust genomen</w:t>
+            </w:r>
+          </w:p>
+        </w:tc>
+        <w:tc>
+          <w:tcPr>
+            <w:tcW w:w="3026" w:type="dxa"/>
+          </w:tcPr>
+          <w:p>
+            <w:r>
+              <w:t>/</w:t>
+            </w:r>
+          </w:p>
+        </w:tc>
+      </w:tr>
+      <w:tr>
+        <w:tc>
+          <w:tcPr>
+            <w:tcW w:w="2228" w:type="dxa"/>
+          </w:tcPr>
+          <w:p>
+            <w:r>
+              <w:t>08/11/2021 – 14/11/2021</w:t>
+            </w:r>
+          </w:p>
+        </w:tc>
+        <w:tc>
+          <w:tcPr>
+            <w:tcW w:w="3808" w:type="dxa"/>
+          </w:tcPr>
+          <w:p>
+            <w:pPr>
+              <w:pStyle w:val="Lijstalinea"/>
+              <w:numPr>
+                <w:ilvl w:val="0"/>
+                <w:numId w:val="1"/>
+              </w:numPr>
+            </w:pPr>
+            <w:r>
+              <w:t xml:space="preserve">Kennis </w:t>
+            </w:r>
+            <w:proofErr w:type="spellStart"/>
+            <w:r>
+              <w:t>Testing</w:t>
+            </w:r>
+            <w:proofErr w:type="spellEnd"/>
+            <w:r>
+              <w:t xml:space="preserve"> Web API vergaren</w:t>
+            </w:r>
+          </w:p>
+          <w:p>
+            <w:pPr>
+              <w:pStyle w:val="Lijstalinea"/>
+              <w:numPr>
+                <w:ilvl w:val="0"/>
+                <w:numId w:val="1"/>
+              </w:numPr>
+            </w:pPr>
+            <w:r>
+              <w:lastRenderedPageBreak/>
+              <w:t xml:space="preserve">Andere cursus geraadpleegd om te verdiepen in </w:t>
+            </w:r>
+            <w:proofErr w:type="spellStart"/>
+            <w:r>
+              <w:t>Kestrel</w:t>
+            </w:r>
+            <w:proofErr w:type="spellEnd"/>
+            <w:r>
+              <w:t xml:space="preserve">: </w:t>
+            </w:r>
+            <w:r>
+              <w:t>https://dotnettutorials.net/lesson/kestrel-web-server-asp-net-core/</w:t>
+            </w:r>
+            <w:r>
+              <w:t xml:space="preserve"> </w:t>
+            </w:r>
+          </w:p>
+        </w:tc>
+        <w:tc>
+          <w:tcPr>
+            <w:tcW w:w="3026" w:type="dxa"/>
+          </w:tcPr>
+          <w:p>
+            <w:r>
+              <w:lastRenderedPageBreak/>
+              <w:t>45</w:t>
+            </w:r>
+            <w:r>
+              <w:t xml:space="preserve"> </w:t>
+            </w:r>
+            <w:r>
+              <w:t>min</w:t>
+            </w:r>
+          </w:p>
+        </w:tc>
+      </w:tr>
     </w:tbl>
-    <w:p>
-      <w:pPr>
-        <w:pStyle w:val="Normaletekst"/>
-      </w:pPr>
-    </w:p>
     <w:p>
       <w:r>
         <w:br w:type="page"/>
@@ -9149,7 +10513,15 @@
         <w:jc w:val="both"/>
       </w:pPr>
       <w:r>
-        <w:t>Vervolgens waren er de testen zelf. Bij iedere test hoorde wel een redelijk blok theorie. Zo is er bij bijvoorbeeld Exception handeling een heel wat uitgebreider stuk theorie aan gekoppeld dan oorspronkelijk gedacht.</w:t>
+        <w:t xml:space="preserve">Vervolgens waren er de testen zelf. Bij iedere test hoorde wel een redelijk blok theorie. Zo is er bij bijvoorbeeld </w:t>
+      </w:r>
+      <w:proofErr w:type="spellStart"/>
+      <w:r>
+        <w:t>Exception</w:t>
+      </w:r>
+      <w:proofErr w:type="spellEnd"/>
+      <w:r>
+        <w:t xml:space="preserve"> handeling een heel wat uitgebreider stuk theorie aan gekoppeld dan oorspronkelijk gedacht.</w:t>
       </w:r>
     </w:p>
     <w:p>
@@ -9157,7 +10529,39 @@
         <w:jc w:val="both"/>
       </w:pPr>
       <w:r>
-        <w:t>Persoonlijk dacht ik dat mocktesten met mockdata niet echt nuttig waren en dat er beter getest kan worden met de huidige data. Wat ik dankzij de cursus heb ingezien is dat je door gebruik te maken van mockdata je je kan verplaatsen naar een virtueel moment. Als je nu iets zou testen zal dat waarschijnlijk niets speciaals opleveren maar wat wanneer de applicatie bijvoorbeeld runt terwijl er een jaarovergang is. Via mockdata kan je dus het huidig tijdstip veranderen naar een testen moment.</w:t>
+        <w:t xml:space="preserve">Persoonlijk dacht ik dat </w:t>
+      </w:r>
+      <w:proofErr w:type="spellStart"/>
+      <w:r>
+        <w:t>mocktesten</w:t>
+      </w:r>
+      <w:proofErr w:type="spellEnd"/>
+      <w:r>
+        <w:t xml:space="preserve"> met </w:t>
+      </w:r>
+      <w:proofErr w:type="spellStart"/>
+      <w:r>
+        <w:t>mockdata</w:t>
+      </w:r>
+      <w:proofErr w:type="spellEnd"/>
+      <w:r>
+        <w:t xml:space="preserve"> niet echt nuttig waren en dat er beter getest kan worden met de huidige data. Wat ik dankzij de cursus heb ingezien is dat je door gebruik te maken van </w:t>
+      </w:r>
+      <w:proofErr w:type="spellStart"/>
+      <w:r>
+        <w:t>mockdata</w:t>
+      </w:r>
+      <w:proofErr w:type="spellEnd"/>
+      <w:r>
+        <w:t xml:space="preserve"> je je kan verplaatsen naar een virtueel moment. Als je nu iets zou testen zal dat waarschijnlijk niets speciaals opleveren maar wat wanneer de applicatie bijvoorbeeld runt terwijl er een jaarovergang is. Via </w:t>
+      </w:r>
+      <w:proofErr w:type="spellStart"/>
+      <w:r>
+        <w:t>mockdata</w:t>
+      </w:r>
+      <w:proofErr w:type="spellEnd"/>
+      <w:r>
+        <w:t xml:space="preserve"> kan je dus het huidig tijdstip veranderen naar een testen moment.</w:t>
       </w:r>
     </w:p>
     <w:p>
@@ -9172,11 +10576,62 @@
       <w:pPr>
         <w:jc w:val="both"/>
       </w:pPr>
-      <w:r>
-        <w:t>Entity Framework is zeer testvri</w:t>
+      <w:proofErr w:type="spellStart"/>
+      <w:r>
+        <w:t>Entity</w:t>
+      </w:r>
+      <w:proofErr w:type="spellEnd"/>
+      <w:r>
+        <w:t xml:space="preserve"> Framework is zeer testvri</w:t>
       </w:r>
       <w:r>
         <w:t>endelijk. Zo kan je zelf kiezen of je de testen bij de klasse zelf schrijft of je deze in het algemene testproject zet. Mijn voorkeur gaat uit om dit te houden in het testproject zodat je consistent blijft. Indien je enkel testen schrijft voor de database kan je dit wel in de klasse zelf doen.</w:t>
+      </w:r>
+    </w:p>
+    <w:p>
+      <w:pPr>
+        <w:jc w:val="both"/>
+      </w:pPr>
+      <w:r>
+        <w:t>In tegenstelling tot unit tests, hebben integratietests vaak te maken met de infrastructuur van de applicatie.</w:t>
+      </w:r>
+      <w:r>
+        <w:t xml:space="preserve"> </w:t>
+      </w:r>
+      <w:proofErr w:type="spellStart"/>
+      <w:r>
+        <w:t>Intregatietests</w:t>
+      </w:r>
+      <w:proofErr w:type="spellEnd"/>
+      <w:r>
+        <w:t xml:space="preserve"> zijn dus veel ruimer, belangrijker en hebben dus een grotere impact op de werking van de applicatie.</w:t>
+      </w:r>
+    </w:p>
+    <w:p>
+      <w:pPr>
+        <w:jc w:val="both"/>
+      </w:pPr>
+      <w:r>
+        <w:t xml:space="preserve">Een standaard ASP.NET </w:t>
+      </w:r>
+      <w:proofErr w:type="spellStart"/>
+      <w:r>
+        <w:t>Core</w:t>
+      </w:r>
+      <w:proofErr w:type="spellEnd"/>
+      <w:r>
+        <w:t xml:space="preserve"> server is gebaseerd op </w:t>
+      </w:r>
+      <w:proofErr w:type="spellStart"/>
+      <w:r>
+        <w:t>Kestrel</w:t>
+      </w:r>
+      <w:proofErr w:type="spellEnd"/>
+      <w:r>
+        <w:t>, dat een cross-platform webserver is</w:t>
+      </w:r>
+      <w:r>
+        <w:t>. Hiervan had ik eerder nog nooit gehoord maar dit blijkt een uiterst interessante webserver te zijn.</w:t>
       </w:r>
     </w:p>
     <w:p>
@@ -9247,6 +10702,119 @@
 <file path=word/numbering.xml><?xml version="1.0" encoding="utf-8"?>
 <w:numbering xmlns:wpc="http://schemas.microsoft.com/office/word/2010/wordprocessingCanvas" xmlns:cx="http://schemas.microsoft.com/office/drawing/2014/chartex" xmlns:cx1="http://schemas.microsoft.com/office/drawing/2015/9/8/chartex" xmlns:cx2="http://schemas.microsoft.com/office/drawing/2015/10/21/chartex" xmlns:cx3="http://schemas.microsoft.com/office/drawing/2016/5/9/chartex" xmlns:cx4="http://schemas.microsoft.com/office/drawing/2016/5/10/chartex" xmlns:cx5="http://schemas.microsoft.com/office/drawing/2016/5/11/chartex" xmlns:cx6="http://schemas.microsoft.com/office/drawing/2016/5/12/chartex" xmlns:cx7="http://schemas.microsoft.com/office/drawing/2016/5/13/chartex" xmlns:cx8="http://schemas.microsoft.com/office/drawing/2016/5/14/chartex" xmlns:mc="http://schemas.openxmlformats.org/markup-compatibility/2006" xmlns:aink="http://schemas.microsoft.com/office/drawing/2016/ink" xmlns:am3d="http://schemas.microsoft.com/office/drawing/2017/model3d" xmlns:o="urn:schemas-microsoft-com:office:office" xmlns:r="http://schemas.openxmlformats.org/officeDocument/2006/relationships" xmlns:m="http://schemas.openxmlformats.org/officeDocument/2006/math" xmlns:v="urn:schemas-microsoft-com:vml" xmlns:wp14="http://schemas.microsoft.com/office/word/2010/wordprocessingDrawing" xmlns:wp="http://schemas.openxmlformats.org/drawingml/2006/wordprocessingDrawing" xmlns:w10="urn:schemas-microsoft-com:office:word" xmlns:w="http://schemas.openxmlformats.org/wordprocessingml/2006/main" xmlns:w14="http://schemas.microsoft.com/office/word/2010/wordml" xmlns:w15="http://schemas.microsoft.com/office/word/2012/wordml" xmlns:w16cex="http://schemas.microsoft.com/office/word/2018/wordml/cex" xmlns:w16cid="http://schemas.microsoft.com/office/word/2016/wordml/cid" xmlns:w16="http://schemas.microsoft.com/office/word/2018/wordml" xmlns:w16sdtdh="http://schemas.microsoft.com/office/word/2020/wordml/sdtdatahash" xmlns:w16se="http://schemas.microsoft.com/office/word/2015/wordml/symex" xmlns:wpg="http://schemas.microsoft.com/office/word/2010/wordprocessingGroup" xmlns:wpi="http://schemas.microsoft.com/office/word/2010/wordprocessingInk" xmlns:wne="http://schemas.microsoft.com/office/word/2006/wordml" xmlns:wps="http://schemas.microsoft.com/office/word/2010/wordprocessingShape" mc:Ignorable="w14 w15 w16se w16cid w16 w16cex w16sdtdh wp14">
   <w:abstractNum w:abstractNumId="0" w15:restartNumberingAfterBreak="0">
+    <w:nsid w:val="0083447D"/>
+    <w:multiLevelType w:val="hybridMultilevel"/>
+    <w:tmpl w:val="0BC847F0"/>
+    <w:lvl w:ilvl="0" w:tplc="90DCCEC6">
+      <w:start w:val="2"/>
+      <w:numFmt w:val="bullet"/>
+      <w:lvlText w:val="-"/>
+      <w:lvlJc w:val="left"/>
+      <w:pPr>
+        <w:ind w:left="720" w:hanging="360"/>
+      </w:pPr>
+      <w:rPr>
+        <w:rFonts w:ascii="Arial" w:eastAsiaTheme="minorHAnsi" w:hAnsi="Arial" w:cs="Arial" w:hint="default"/>
+      </w:rPr>
+    </w:lvl>
+    <w:lvl w:ilvl="1" w:tplc="08130003" w:tentative="1">
+      <w:start w:val="1"/>
+      <w:numFmt w:val="bullet"/>
+      <w:lvlText w:val="o"/>
+      <w:lvlJc w:val="left"/>
+      <w:pPr>
+        <w:ind w:left="1440" w:hanging="360"/>
+      </w:pPr>
+      <w:rPr>
+        <w:rFonts w:ascii="Courier New" w:hAnsi="Courier New" w:cs="Courier New" w:hint="default"/>
+      </w:rPr>
+    </w:lvl>
+    <w:lvl w:ilvl="2" w:tplc="08130005" w:tentative="1">
+      <w:start w:val="1"/>
+      <w:numFmt w:val="bullet"/>
+      <w:lvlText w:val=""/>
+      <w:lvlJc w:val="left"/>
+      <w:pPr>
+        <w:ind w:left="2160" w:hanging="360"/>
+      </w:pPr>
+      <w:rPr>
+        <w:rFonts w:ascii="Wingdings" w:hAnsi="Wingdings" w:hint="default"/>
+      </w:rPr>
+    </w:lvl>
+    <w:lvl w:ilvl="3" w:tplc="08130001" w:tentative="1">
+      <w:start w:val="1"/>
+      <w:numFmt w:val="bullet"/>
+      <w:lvlText w:val=""/>
+      <w:lvlJc w:val="left"/>
+      <w:pPr>
+        <w:ind w:left="2880" w:hanging="360"/>
+      </w:pPr>
+      <w:rPr>
+        <w:rFonts w:ascii="Symbol" w:hAnsi="Symbol" w:hint="default"/>
+      </w:rPr>
+    </w:lvl>
+    <w:lvl w:ilvl="4" w:tplc="08130003" w:tentative="1">
+      <w:start w:val="1"/>
+      <w:numFmt w:val="bullet"/>
+      <w:lvlText w:val="o"/>
+      <w:lvlJc w:val="left"/>
+      <w:pPr>
+        <w:ind w:left="3600" w:hanging="360"/>
+      </w:pPr>
+      <w:rPr>
+        <w:rFonts w:ascii="Courier New" w:hAnsi="Courier New" w:cs="Courier New" w:hint="default"/>
+      </w:rPr>
+    </w:lvl>
+    <w:lvl w:ilvl="5" w:tplc="08130005" w:tentative="1">
+      <w:start w:val="1"/>
+      <w:numFmt w:val="bullet"/>
+      <w:lvlText w:val=""/>
+      <w:lvlJc w:val="left"/>
+      <w:pPr>
+        <w:ind w:left="4320" w:hanging="360"/>
+      </w:pPr>
+      <w:rPr>
+        <w:rFonts w:ascii="Wingdings" w:hAnsi="Wingdings" w:hint="default"/>
+      </w:rPr>
+    </w:lvl>
+    <w:lvl w:ilvl="6" w:tplc="08130001" w:tentative="1">
+      <w:start w:val="1"/>
+      <w:numFmt w:val="bullet"/>
+      <w:lvlText w:val=""/>
+      <w:lvlJc w:val="left"/>
+      <w:pPr>
+        <w:ind w:left="5040" w:hanging="360"/>
+      </w:pPr>
+      <w:rPr>
+        <w:rFonts w:ascii="Symbol" w:hAnsi="Symbol" w:hint="default"/>
+      </w:rPr>
+    </w:lvl>
+    <w:lvl w:ilvl="7" w:tplc="08130003" w:tentative="1">
+      <w:start w:val="1"/>
+      <w:numFmt w:val="bullet"/>
+      <w:lvlText w:val="o"/>
+      <w:lvlJc w:val="left"/>
+      <w:pPr>
+        <w:ind w:left="5760" w:hanging="360"/>
+      </w:pPr>
+      <w:rPr>
+        <w:rFonts w:ascii="Courier New" w:hAnsi="Courier New" w:cs="Courier New" w:hint="default"/>
+      </w:rPr>
+    </w:lvl>
+    <w:lvl w:ilvl="8" w:tplc="08130005" w:tentative="1">
+      <w:start w:val="1"/>
+      <w:numFmt w:val="bullet"/>
+      <w:lvlText w:val=""/>
+      <w:lvlJc w:val="left"/>
+      <w:pPr>
+        <w:ind w:left="6480" w:hanging="360"/>
+      </w:pPr>
+      <w:rPr>
+        <w:rFonts w:ascii="Wingdings" w:hAnsi="Wingdings" w:hint="default"/>
+      </w:rPr>
+    </w:lvl>
+  </w:abstractNum>
+  <w:abstractNum w:abstractNumId="1" w15:restartNumberingAfterBreak="0">
     <w:nsid w:val="134A283D"/>
     <w:multiLevelType w:val="hybridMultilevel"/>
     <w:tmpl w:val="D5060948"/>
@@ -9332,7 +10900,7 @@
       </w:pPr>
     </w:lvl>
   </w:abstractNum>
-  <w:abstractNum w:abstractNumId="1" w15:restartNumberingAfterBreak="0">
+  <w:abstractNum w:abstractNumId="2" w15:restartNumberingAfterBreak="0">
     <w:nsid w:val="33335EF9"/>
     <w:multiLevelType w:val="hybridMultilevel"/>
     <w:tmpl w:val="0204AA16"/>
@@ -9445,7 +11013,7 @@
       </w:rPr>
     </w:lvl>
   </w:abstractNum>
-  <w:abstractNum w:abstractNumId="2" w15:restartNumberingAfterBreak="0">
+  <w:abstractNum w:abstractNumId="3" w15:restartNumberingAfterBreak="0">
     <w:nsid w:val="46380812"/>
     <w:multiLevelType w:val="hybridMultilevel"/>
     <w:tmpl w:val="8710E368"/>
@@ -9531,7 +11099,7 @@
       </w:pPr>
     </w:lvl>
   </w:abstractNum>
-  <w:abstractNum w:abstractNumId="3" w15:restartNumberingAfterBreak="0">
+  <w:abstractNum w:abstractNumId="4" w15:restartNumberingAfterBreak="0">
     <w:nsid w:val="467964E6"/>
     <w:multiLevelType w:val="multilevel"/>
     <w:tmpl w:val="08130025"/>
@@ -9626,7 +11194,7 @@
       </w:pPr>
     </w:lvl>
   </w:abstractNum>
-  <w:abstractNum w:abstractNumId="4" w15:restartNumberingAfterBreak="0">
+  <w:abstractNum w:abstractNumId="5" w15:restartNumberingAfterBreak="0">
     <w:nsid w:val="4B5A04B3"/>
     <w:multiLevelType w:val="hybridMultilevel"/>
     <w:tmpl w:val="00E0DF3A"/>
@@ -9715,7 +11283,7 @@
       </w:pPr>
     </w:lvl>
   </w:abstractNum>
-  <w:abstractNum w:abstractNumId="5" w15:restartNumberingAfterBreak="0">
+  <w:abstractNum w:abstractNumId="6" w15:restartNumberingAfterBreak="0">
     <w:nsid w:val="6B0202A1"/>
     <w:multiLevelType w:val="multilevel"/>
     <w:tmpl w:val="3180712C"/>
@@ -9864,7 +11432,7 @@
       </w:rPr>
     </w:lvl>
   </w:abstractNum>
-  <w:abstractNum w:abstractNumId="6" w15:restartNumberingAfterBreak="0">
+  <w:abstractNum w:abstractNumId="7" w15:restartNumberingAfterBreak="0">
     <w:nsid w:val="70362A90"/>
     <w:multiLevelType w:val="hybridMultilevel"/>
     <w:tmpl w:val="69880702"/>
@@ -9976,7 +11544,7 @@
       </w:rPr>
     </w:lvl>
   </w:abstractNum>
-  <w:abstractNum w:abstractNumId="7" w15:restartNumberingAfterBreak="0">
+  <w:abstractNum w:abstractNumId="8" w15:restartNumberingAfterBreak="0">
     <w:nsid w:val="79296351"/>
     <w:multiLevelType w:val="hybridMultilevel"/>
     <w:tmpl w:val="5B5AEAE0"/>
@@ -10062,7 +11630,7 @@
       </w:pPr>
     </w:lvl>
   </w:abstractNum>
-  <w:abstractNum w:abstractNumId="8" w15:restartNumberingAfterBreak="0">
+  <w:abstractNum w:abstractNumId="9" w15:restartNumberingAfterBreak="0">
     <w:nsid w:val="798F45F7"/>
     <w:multiLevelType w:val="hybridMultilevel"/>
     <w:tmpl w:val="8ADCB9B0"/>
@@ -10149,31 +11717,34 @@
     </w:lvl>
   </w:abstractNum>
   <w:num w:numId="1">
+    <w:abstractNumId w:val="7"/>
+  </w:num>
+  <w:num w:numId="2">
+    <w:abstractNumId w:val="9"/>
+  </w:num>
+  <w:num w:numId="3">
+    <w:abstractNumId w:val="8"/>
+  </w:num>
+  <w:num w:numId="4">
+    <w:abstractNumId w:val="3"/>
+  </w:num>
+  <w:num w:numId="5">
     <w:abstractNumId w:val="6"/>
   </w:num>
-  <w:num w:numId="2">
-    <w:abstractNumId w:val="8"/>
-  </w:num>
-  <w:num w:numId="3">
-    <w:abstractNumId w:val="7"/>
-  </w:num>
-  <w:num w:numId="4">
+  <w:num w:numId="6">
     <w:abstractNumId w:val="2"/>
   </w:num>
-  <w:num w:numId="5">
+  <w:num w:numId="7">
+    <w:abstractNumId w:val="4"/>
+  </w:num>
+  <w:num w:numId="8">
+    <w:abstractNumId w:val="1"/>
+  </w:num>
+  <w:num w:numId="9">
     <w:abstractNumId w:val="5"/>
   </w:num>
-  <w:num w:numId="6">
-    <w:abstractNumId w:val="1"/>
-  </w:num>
-  <w:num w:numId="7">
-    <w:abstractNumId w:val="3"/>
-  </w:num>
-  <w:num w:numId="8">
+  <w:num w:numId="10">
     <w:abstractNumId w:val="0"/>
-  </w:num>
-  <w:num w:numId="9">
-    <w:abstractNumId w:val="4"/>
   </w:num>
 </w:numbering>
 </file>

</xml_diff>

<commit_message>
Verder verdiepen in Web Api Testen
</commit_message>
<xml_diff>
--- a/Opdracht-SoftwareTesting.docx
+++ b/Opdracht-SoftwareTesting.docx
@@ -109,19 +109,8 @@
           <w:sz w:val="52"/>
           <w:szCs w:val="52"/>
         </w:rPr>
-        <w:t xml:space="preserve">Opdracht Software </w:t>
-      </w:r>
-      <w:proofErr w:type="spellStart"/>
-      <w:r>
-        <w:rPr>
-          <w:b/>
-          <w:bCs/>
-          <w:sz w:val="52"/>
-          <w:szCs w:val="52"/>
-        </w:rPr>
-        <w:t>Testing</w:t>
-      </w:r>
-      <w:proofErr w:type="spellEnd"/>
+        <w:t>Opdracht Software Testing</w:t>
+      </w:r>
     </w:p>
     <w:p>
       <w:pPr>
@@ -221,17 +210,8 @@
           <w:b/>
           <w:bCs/>
         </w:rPr>
-        <w:t xml:space="preserve">Software </w:t>
-      </w:r>
-      <w:proofErr w:type="spellStart"/>
-      <w:r>
-        <w:rPr>
-          <w:b/>
-          <w:bCs/>
-        </w:rPr>
-        <w:t>Testing</w:t>
-      </w:r>
-      <w:proofErr w:type="spellEnd"/>
+        <w:t>Software Testing</w:t>
+      </w:r>
     </w:p>
     <w:p>
       <w:pPr>
@@ -239,13 +219,8 @@
         <w:jc w:val="right"/>
       </w:pPr>
       <w:r>
-        <w:t xml:space="preserve">Frank </w:t>
-      </w:r>
-      <w:proofErr w:type="spellStart"/>
-      <w:r>
-        <w:t>Serneels</w:t>
-      </w:r>
-      <w:proofErr w:type="spellEnd"/>
+        <w:t>Frank Serneels</w:t>
+      </w:r>
     </w:p>
     <w:p>
       <w:pPr>
@@ -3564,11 +3539,9 @@
           <w:numId w:val="1"/>
         </w:numPr>
       </w:pPr>
-      <w:proofErr w:type="spellStart"/>
       <w:r>
         <w:t>xUnit</w:t>
       </w:r>
-      <w:proofErr w:type="spellEnd"/>
     </w:p>
     <w:p>
       <w:pPr>
@@ -3576,22 +3549,9 @@
       </w:pPr>
       <w:bookmarkStart w:id="2" w:name="_Toc85880110"/>
       <w:r>
-        <w:t xml:space="preserve">Verschil </w:t>
-      </w:r>
-      <w:proofErr w:type="spellStart"/>
-      <w:r>
-        <w:t>xUnit</w:t>
-      </w:r>
-      <w:proofErr w:type="spellEnd"/>
-      <w:r>
-        <w:t xml:space="preserve"> – </w:t>
-      </w:r>
-      <w:proofErr w:type="spellStart"/>
-      <w:r>
-        <w:t>Nunit</w:t>
+        <w:t>Verschil xUnit – Nunit</w:t>
       </w:r>
       <w:bookmarkEnd w:id="2"/>
-      <w:proofErr w:type="spellEnd"/>
     </w:p>
     <w:p>
       <w:pPr>
@@ -3601,13 +3561,8 @@
           <w:numId w:val="2"/>
         </w:numPr>
       </w:pPr>
-      <w:proofErr w:type="spellStart"/>
-      <w:r>
-        <w:t>xUnit</w:t>
-      </w:r>
-      <w:proofErr w:type="spellEnd"/>
-      <w:r>
-        <w:t xml:space="preserve"> beter voor nieuwe</w:t>
+      <w:r>
+        <w:t>xUnit beter voor nieuwe</w:t>
       </w:r>
       <w:r>
         <w:t>/lege projecten</w:t>
@@ -3621,22 +3576,12 @@
           <w:numId w:val="2"/>
         </w:numPr>
       </w:pPr>
-      <w:proofErr w:type="spellStart"/>
-      <w:r>
-        <w:t>xUnit</w:t>
-      </w:r>
-      <w:proofErr w:type="spellEnd"/>
-      <w:r>
-        <w:t xml:space="preserve"> </w:t>
-      </w:r>
-      <w:r>
-        <w:t xml:space="preserve">propere/duidelijkere versie van </w:t>
-      </w:r>
-      <w:proofErr w:type="spellStart"/>
-      <w:r>
-        <w:t>NUnit</w:t>
-      </w:r>
-      <w:proofErr w:type="spellEnd"/>
+      <w:r>
+        <w:t xml:space="preserve">xUnit </w:t>
+      </w:r>
+      <w:r>
+        <w:t>propere/duidelijkere versie van NUnit</w:t>
+      </w:r>
     </w:p>
     <w:p>
       <w:pPr>
@@ -3646,13 +3591,8 @@
           <w:numId w:val="2"/>
         </w:numPr>
       </w:pPr>
-      <w:proofErr w:type="spellStart"/>
-      <w:r>
-        <w:t>xUnit</w:t>
-      </w:r>
-      <w:proofErr w:type="spellEnd"/>
-      <w:r>
-        <w:t xml:space="preserve"> makkelijk </w:t>
+      <w:r>
+        <w:t xml:space="preserve">xUnit makkelijk </w:t>
       </w:r>
       <w:r>
         <w:t>uitbreid baar</w:t>
@@ -3661,15 +3601,7 @@
         <w:t xml:space="preserve"> </w:t>
       </w:r>
       <w:r>
-        <w:t xml:space="preserve">(zoals </w:t>
-      </w:r>
-      <w:proofErr w:type="spellStart"/>
-      <w:r>
-        <w:t>Xamarin</w:t>
-      </w:r>
-      <w:proofErr w:type="spellEnd"/>
-      <w:r>
-        <w:t>)</w:t>
+        <w:t>(zoals Xamarin)</w:t>
       </w:r>
     </w:p>
     <w:p>
@@ -3680,13 +3612,8 @@
           <w:numId w:val="2"/>
         </w:numPr>
       </w:pPr>
-      <w:proofErr w:type="spellStart"/>
-      <w:r>
-        <w:t>xUnit</w:t>
-      </w:r>
-      <w:proofErr w:type="spellEnd"/>
-      <w:r>
-        <w:t xml:space="preserve"> is nieuwer dus </w:t>
+      <w:r>
+        <w:t xml:space="preserve">xUnit is nieuwer dus </w:t>
       </w:r>
       <w:r>
         <w:t>veranderd soms nog</w:t>
@@ -3700,13 +3627,8 @@
           <w:numId w:val="2"/>
         </w:numPr>
       </w:pPr>
-      <w:proofErr w:type="spellStart"/>
-      <w:r>
-        <w:t>xUnit</w:t>
-      </w:r>
-      <w:proofErr w:type="spellEnd"/>
-      <w:r>
-        <w:t xml:space="preserve"> heeft beter geïsoleerde tests</w:t>
+      <w:r>
+        <w:t>xUnit heeft beter geïsoleerde tests</w:t>
       </w:r>
       <w:r>
         <w:t xml:space="preserve"> omdat </w:t>
@@ -3726,24 +3648,11 @@
           <w:numId w:val="2"/>
         </w:numPr>
       </w:pPr>
-      <w:proofErr w:type="spellStart"/>
-      <w:r>
-        <w:t>NUnit</w:t>
-      </w:r>
-      <w:proofErr w:type="spellEnd"/>
-      <w:r>
-        <w:t xml:space="preserve"> kunnen meerdere keren </w:t>
-      </w:r>
-      <w:r>
-        <w:t xml:space="preserve">testen hetzelfde benoemen zoals </w:t>
-      </w:r>
-      <w:proofErr w:type="spellStart"/>
-      <w:r>
-        <w:t>SetUp</w:t>
-      </w:r>
-      <w:proofErr w:type="spellEnd"/>
-      <w:r>
-        <w:t xml:space="preserve"> wat voor complexiteit zorgt</w:t>
+      <w:r>
+        <w:t xml:space="preserve">NUnit kunnen meerdere keren </w:t>
+      </w:r>
+      <w:r>
+        <w:t>testen hetzelfde benoemen zoals SetUp wat voor complexiteit zorgt</w:t>
       </w:r>
       <w:r>
         <w:t>.</w:t>
@@ -3757,38 +3666,12 @@
           <w:numId w:val="2"/>
         </w:numPr>
       </w:pPr>
-      <w:proofErr w:type="spellStart"/>
-      <w:r>
-        <w:t>xUnit</w:t>
-      </w:r>
-      <w:proofErr w:type="spellEnd"/>
-      <w:r>
-        <w:t xml:space="preserve"> heeft duidelijkere namen </w:t>
-      </w:r>
-      <w:r>
-        <w:t xml:space="preserve">zoals </w:t>
-      </w:r>
-      <w:proofErr w:type="spellStart"/>
-      <w:r>
-        <w:t>Assert.throw</w:t>
-      </w:r>
-      <w:proofErr w:type="spellEnd"/>
-      <w:r>
-        <w:t xml:space="preserve"> </w:t>
-      </w:r>
-      <w:proofErr w:type="spellStart"/>
-      <w:r>
-        <w:t>ipv</w:t>
-      </w:r>
-      <w:proofErr w:type="spellEnd"/>
-      <w:r>
-        <w:t xml:space="preserve"> </w:t>
-      </w:r>
-      <w:proofErr w:type="spellStart"/>
-      <w:r>
-        <w:t>ExpectedExceptation</w:t>
-      </w:r>
-      <w:proofErr w:type="spellEnd"/>
+      <w:r>
+        <w:t xml:space="preserve">xUnit heeft duidelijkere namen </w:t>
+      </w:r>
+      <w:r>
+        <w:t>zoals Assert.throw ipv ExpectedExceptation</w:t>
+      </w:r>
     </w:p>
     <w:p>
       <w:pPr>
@@ -4067,15 +3950,7 @@
         <w:t>Mock tests</w:t>
       </w:r>
       <w:r>
-        <w:t xml:space="preserve"> - Dit zijn unit tests die een "</w:t>
-      </w:r>
-      <w:proofErr w:type="spellStart"/>
-      <w:r>
-        <w:t>mock</w:t>
-      </w:r>
-      <w:proofErr w:type="spellEnd"/>
-      <w:r>
-        <w:t>" van een deel van de code testen in plaats van het werkelijke deel van de code zelf.</w:t>
+        <w:t xml:space="preserve"> - Dit zijn unit tests die een "mock" van een deel van de code testen in plaats van het werkelijke deel van de code zelf.</w:t>
       </w:r>
     </w:p>
     <w:p>
@@ -4111,33 +3986,11 @@
         </w:rPr>
       </w:pPr>
       <w:bookmarkStart w:id="8" w:name="_Toc85880116"/>
-      <w:proofErr w:type="spellStart"/>
       <w:r>
         <w:rPr>
           <w:lang w:val="en-US"/>
         </w:rPr>
-        <w:t>Soorten</w:t>
-      </w:r>
-      <w:proofErr w:type="spellEnd"/>
-      <w:r>
-        <w:rPr>
-          <w:lang w:val="en-US"/>
-        </w:rPr>
-        <w:t xml:space="preserve"> </w:t>
-      </w:r>
-      <w:proofErr w:type="spellStart"/>
-      <w:r>
-        <w:rPr>
-          <w:lang w:val="en-US"/>
-        </w:rPr>
-        <w:t>automatische</w:t>
-      </w:r>
-      <w:proofErr w:type="spellEnd"/>
-      <w:r>
-        <w:rPr>
-          <w:lang w:val="en-US"/>
-        </w:rPr>
-        <w:t xml:space="preserve"> test</w:t>
+        <w:t>Soorten automatische test</w:t>
       </w:r>
       <w:bookmarkEnd w:id="8"/>
       <w:r>
@@ -4213,21 +4066,12 @@
           <w:bCs/>
         </w:rPr>
       </w:pPr>
-      <w:proofErr w:type="spellStart"/>
       <w:r>
         <w:rPr>
           <w:b/>
           <w:bCs/>
         </w:rPr>
-        <w:t>Behaviour-Driven</w:t>
-      </w:r>
-      <w:proofErr w:type="spellEnd"/>
-      <w:r>
-        <w:rPr>
-          <w:b/>
-          <w:bCs/>
-        </w:rPr>
-        <w:t xml:space="preserve"> Development</w:t>
+        <w:t>Behaviour-Driven Development</w:t>
       </w:r>
     </w:p>
     <w:p>
@@ -4277,15 +4121,12 @@
         <w:pStyle w:val="Kop2"/>
       </w:pPr>
       <w:bookmarkStart w:id="9" w:name="_Toc85880117"/>
-      <w:proofErr w:type="spellStart"/>
       <w:r>
         <w:t>TestPrincipe</w:t>
       </w:r>
       <w:bookmarkEnd w:id="9"/>
-      <w:proofErr w:type="spellEnd"/>
-    </w:p>
-    <w:p>
-      <w:proofErr w:type="spellStart"/>
+    </w:p>
+    <w:p>
       <w:r>
         <w:rPr>
           <w:b/>
@@ -4294,15 +4135,10 @@
         <w:t>F</w:t>
       </w:r>
       <w:r>
-        <w:t>ast</w:t>
-      </w:r>
-      <w:proofErr w:type="spellEnd"/>
-      <w:r>
-        <w:t>,</w:t>
-      </w:r>
-    </w:p>
-    <w:p>
-      <w:proofErr w:type="spellStart"/>
+        <w:t>ast,</w:t>
+      </w:r>
+    </w:p>
+    <w:p>
       <w:r>
         <w:rPr>
           <w:b/>
@@ -4311,15 +4147,10 @@
         <w:t>I</w:t>
       </w:r>
       <w:r>
-        <w:t>solated</w:t>
-      </w:r>
-      <w:proofErr w:type="spellEnd"/>
-      <w:r>
-        <w:t>,</w:t>
-      </w:r>
-    </w:p>
-    <w:p>
-      <w:proofErr w:type="spellStart"/>
+        <w:t>solated,</w:t>
+      </w:r>
+    </w:p>
+    <w:p>
       <w:r>
         <w:rPr>
           <w:b/>
@@ -4328,15 +4159,10 @@
         <w:t>R</w:t>
       </w:r>
       <w:r>
-        <w:t>epeatable</w:t>
-      </w:r>
-      <w:proofErr w:type="spellEnd"/>
-      <w:r>
-        <w:t>,</w:t>
-      </w:r>
-    </w:p>
-    <w:p>
-      <w:proofErr w:type="spellStart"/>
+        <w:t>epeatable,</w:t>
+      </w:r>
+    </w:p>
+    <w:p>
       <w:r>
         <w:rPr>
           <w:b/>
@@ -4345,15 +4171,10 @@
         <w:t>S</w:t>
       </w:r>
       <w:r>
-        <w:t>elf-valifating</w:t>
-      </w:r>
-      <w:proofErr w:type="spellEnd"/>
-      <w:r>
-        <w:t>,</w:t>
-      </w:r>
-    </w:p>
-    <w:p>
-      <w:proofErr w:type="spellStart"/>
+        <w:t>elf-valifating,</w:t>
+      </w:r>
+    </w:p>
+    <w:p>
       <w:r>
         <w:rPr>
           <w:b/>
@@ -4364,7 +4185,6 @@
       <w:r>
         <w:t>imely</w:t>
       </w:r>
-      <w:proofErr w:type="spellEnd"/>
     </w:p>
     <w:p>
       <w:pPr>
@@ -4385,35 +4205,18 @@
           <w:numId w:val="1"/>
         </w:numPr>
       </w:pPr>
-      <w:proofErr w:type="spellStart"/>
       <w:r>
         <w:rPr>
           <w:b/>
           <w:bCs/>
         </w:rPr>
-        <w:t>Arrange</w:t>
-      </w:r>
-      <w:proofErr w:type="spellEnd"/>
-      <w:r>
-        <w:rPr>
-          <w:b/>
-          <w:bCs/>
-        </w:rPr>
-        <w:t>:</w:t>
+        <w:t>Arrange:</w:t>
       </w:r>
       <w:r>
         <w:t xml:space="preserve"> </w:t>
       </w:r>
       <w:r>
-        <w:t xml:space="preserve">Alle noodzakelijke randvoorwaarden en </w:t>
-      </w:r>
-      <w:proofErr w:type="spellStart"/>
-      <w:r>
-        <w:t>inputs</w:t>
-      </w:r>
-      <w:proofErr w:type="spellEnd"/>
-      <w:r>
-        <w:t xml:space="preserve"> voor het te testen object of de te testen methode regelen.</w:t>
+        <w:t>Alle noodzakelijke randvoorwaarden en inputs voor het te testen object of de te testen methode regelen.</w:t>
       </w:r>
     </w:p>
     <w:p>
@@ -4454,21 +4257,12 @@
           <w:numId w:val="1"/>
         </w:numPr>
       </w:pPr>
-      <w:proofErr w:type="spellStart"/>
       <w:r>
         <w:rPr>
           <w:b/>
           <w:bCs/>
         </w:rPr>
-        <w:t>Assert</w:t>
-      </w:r>
-      <w:proofErr w:type="spellEnd"/>
-      <w:r>
-        <w:rPr>
-          <w:b/>
-          <w:bCs/>
-        </w:rPr>
-        <w:t xml:space="preserve">: </w:t>
+        <w:t xml:space="preserve">Assert: </w:t>
       </w:r>
       <w:r>
         <w:t>Bevestigen (of verifiëren) dat de actie van het geteste object of de geteste methode zich gedraagt zoals verwacht.</w:t>
@@ -4505,15 +4299,7 @@
         <w:jc w:val="both"/>
       </w:pPr>
       <w:r>
-        <w:t xml:space="preserve">Eerst wordt de methode uitgewerkt in code (zie Calculator). Vervolgens maken we dan twee tests die nagaan of de code in de </w:t>
-      </w:r>
-      <w:proofErr w:type="spellStart"/>
-      <w:r>
-        <w:t>method</w:t>
-      </w:r>
-      <w:proofErr w:type="spellEnd"/>
-      <w:r>
-        <w:t xml:space="preserve"> werkt.</w:t>
+        <w:t>Eerst wordt de methode uitgewerkt in code (zie Calculator). Vervolgens maken we dan twee tests die nagaan of de code in de method werkt.</w:t>
       </w:r>
     </w:p>
     <w:p>
@@ -4531,15 +4317,7 @@
         <w:jc w:val="both"/>
       </w:pPr>
       <w:r>
-        <w:t xml:space="preserve">Om te beginnen hebben we een methode die een array krijgt met nummers. Vervolgens worden deze getallen allemaal bij elkaar opgeteld. Het resultaat </w:t>
-      </w:r>
-      <w:proofErr w:type="spellStart"/>
-      <w:r>
-        <w:t>returnen</w:t>
-      </w:r>
-      <w:proofErr w:type="spellEnd"/>
-      <w:r>
-        <w:t xml:space="preserve"> we vervolgens.</w:t>
+        <w:t>Om te beginnen hebben we een methode die een array krijgt met nummers. Vervolgens worden deze getallen allemaal bij elkaar opgeteld. Het resultaat returnen we vervolgens.</w:t>
       </w:r>
     </w:p>
     <w:p>
@@ -4622,15 +4400,7 @@
         <w:jc w:val="both"/>
       </w:pPr>
       <w:r>
-        <w:t xml:space="preserve">Tot slot vergelijken we het te verwachten resultaat met het effectieve resultaat. In dit geval verwachten we dat 1 + 1 gelijk is aan 2. Om dit aan te geven maken we gebruik van de </w:t>
-      </w:r>
-      <w:proofErr w:type="spellStart"/>
-      <w:r>
-        <w:t>Assert.Equal</w:t>
-      </w:r>
-      <w:proofErr w:type="spellEnd"/>
-      <w:r>
-        <w:t>.</w:t>
+        <w:t>Tot slot vergelijken we het te verwachten resultaat met het effectieve resultaat. In dit geval verwachten we dat 1 + 1 gelijk is aan 2. Om dit aan te geven maken we gebruik van de Assert.Equal.</w:t>
       </w:r>
     </w:p>
     <w:p>
@@ -4701,34 +4471,12 @@
         </w:rPr>
       </w:pPr>
       <w:bookmarkStart w:id="15" w:name="_Toc85880123"/>
-      <w:proofErr w:type="spellStart"/>
       <w:r>
         <w:rPr>
           <w:lang w:val="en-US"/>
         </w:rPr>
         <w:lastRenderedPageBreak/>
-        <w:t>Som</w:t>
-      </w:r>
-      <w:proofErr w:type="spellEnd"/>
-      <w:r>
-        <w:rPr>
-          <w:lang w:val="en-US"/>
-        </w:rPr>
-        <w:t xml:space="preserve"> van </w:t>
-      </w:r>
-      <w:proofErr w:type="spellStart"/>
-      <w:r>
-        <w:rPr>
-          <w:lang w:val="en-US"/>
-        </w:rPr>
-        <w:t>meerdere</w:t>
-      </w:r>
-      <w:proofErr w:type="spellEnd"/>
-      <w:r>
-        <w:rPr>
-          <w:lang w:val="en-US"/>
-        </w:rPr>
-        <w:t xml:space="preserve"> element</w:t>
+        <w:t>Som van meerdere element</w:t>
       </w:r>
       <w:bookmarkEnd w:id="15"/>
     </w:p>
@@ -4737,15 +4485,7 @@
         <w:t>Vervolgens gaan we ook m</w:t>
       </w:r>
       <w:r>
-        <w:t xml:space="preserve">eerdere getallen optellen en controleren of dit werkt. Het enige dat we hierbij aanpassen, zijn de variabelen die we meegeven aan de methode </w:t>
-      </w:r>
-      <w:proofErr w:type="spellStart"/>
-      <w:r>
-        <w:t>Sum</w:t>
-      </w:r>
-      <w:proofErr w:type="spellEnd"/>
-      <w:r>
-        <w:t>.</w:t>
+        <w:t>eerdere getallen optellen en controleren of dit werkt. Het enige dat we hierbij aanpassen, zijn de variabelen die we meegeven aan de methode Sum.</w:t>
       </w:r>
     </w:p>
     <w:p>
@@ -4753,15 +4493,7 @@
         <w:jc w:val="both"/>
       </w:pPr>
       <w:r>
-        <w:t xml:space="preserve">Uiteraard moeten we dan ook het verwachtte resultaat aanpassen. Bijkomend willen we ook nagaan of het type dat we terugkrijgen ook voldoet aan de voorwaarden. Dit doen we met de </w:t>
-      </w:r>
-      <w:proofErr w:type="spellStart"/>
-      <w:r>
-        <w:t>Assert.IsType</w:t>
-      </w:r>
-      <w:proofErr w:type="spellEnd"/>
-      <w:r>
-        <w:t>.</w:t>
+        <w:t>Uiteraard moeten we dan ook het verwachtte resultaat aanpassen. Bijkomend willen we ook nagaan of het type dat we terugkrijgen ook voldoet aan de voorwaarden. Dit doen we met de Assert.IsType.</w:t>
       </w:r>
     </w:p>
     <w:p>
@@ -4832,7 +4564,6 @@
         </w:rPr>
       </w:pPr>
       <w:bookmarkStart w:id="16" w:name="_Toc85880124"/>
-      <w:proofErr w:type="spellStart"/>
       <w:r>
         <w:rPr>
           <w:lang w:val="en-US"/>
@@ -4840,30 +4571,13 @@
         <w:t>Resultaat</w:t>
       </w:r>
       <w:bookmarkEnd w:id="16"/>
-      <w:proofErr w:type="spellEnd"/>
     </w:p>
     <w:p>
       <w:r>
         <w:t>Bij het runnen van d</w:t>
       </w:r>
       <w:r>
-        <w:t xml:space="preserve">e tests zien we dat alles werkt. Bijgevolg kan de </w:t>
-      </w:r>
-      <w:proofErr w:type="spellStart"/>
-      <w:r>
-        <w:t>method</w:t>
-      </w:r>
-      <w:proofErr w:type="spellEnd"/>
-      <w:r>
-        <w:t xml:space="preserve"> </w:t>
-      </w:r>
-      <w:proofErr w:type="spellStart"/>
-      <w:r>
-        <w:t>Sum</w:t>
-      </w:r>
-      <w:proofErr w:type="spellEnd"/>
-      <w:r>
-        <w:t>() in productie gebracht worden</w:t>
+        <w:t>e tests zien we dat alles werkt. Bijgevolg kan de method Sum() in productie gebracht worden</w:t>
       </w:r>
       <w:r>
         <w:t xml:space="preserve"> omdat we weten dat alles correct werkt</w:t>
@@ -5161,15 +4875,7 @@
         <w:t>Tot slot runnen we de test</w:t>
       </w:r>
       <w:r>
-        <w:t xml:space="preserve">s. Hierbij zien we dat alle tests geslaagd zijn. We kunnen dus de </w:t>
-      </w:r>
-      <w:proofErr w:type="spellStart"/>
-      <w:r>
-        <w:t>methods</w:t>
-      </w:r>
-      <w:proofErr w:type="spellEnd"/>
-      <w:r>
-        <w:t xml:space="preserve"> van de calculator in productie brengen.</w:t>
+        <w:t>s. Hierbij zien we dat alle tests geslaagd zijn. We kunnen dus de methods van de calculator in productie brengen.</w:t>
       </w:r>
     </w:p>
     <w:p>
@@ -5224,23 +4930,7 @@
       <w:bookmarkStart w:id="20" w:name="_Toc85880128"/>
       <w:r>
         <w:lastRenderedPageBreak/>
-        <w:t>Week 4 – Uitbreiding basiskennis (</w:t>
-      </w:r>
-      <w:proofErr w:type="spellStart"/>
-      <w:r>
-        <w:t>Exceptions</w:t>
-      </w:r>
-      <w:proofErr w:type="spellEnd"/>
-      <w:r>
-        <w:t xml:space="preserve">, </w:t>
-      </w:r>
-      <w:proofErr w:type="spellStart"/>
-      <w:r>
-        <w:t>mocktesten</w:t>
-      </w:r>
-      <w:proofErr w:type="spellEnd"/>
-      <w:r>
-        <w:t>)</w:t>
+        <w:t>Week 4 – Uitbreiding basiskennis (Exceptions, mocktesten)</w:t>
       </w:r>
       <w:bookmarkEnd w:id="20"/>
     </w:p>
@@ -5249,13 +4939,8 @@
         <w:pStyle w:val="Kop2"/>
       </w:pPr>
       <w:bookmarkStart w:id="21" w:name="_Toc85880129"/>
-      <w:proofErr w:type="spellStart"/>
-      <w:r>
-        <w:t>Lifecycle</w:t>
-      </w:r>
-      <w:proofErr w:type="spellEnd"/>
-      <w:r>
-        <w:t xml:space="preserve"> unit testen</w:t>
+      <w:r>
+        <w:t>Lifecycle unit testen</w:t>
       </w:r>
       <w:bookmarkEnd w:id="21"/>
     </w:p>
@@ -5267,13 +4952,8 @@
         <w:t xml:space="preserve"> is eigenlijk een </w:t>
       </w:r>
       <w:r>
-        <w:t xml:space="preserve">verzameling van </w:t>
-      </w:r>
-      <w:proofErr w:type="spellStart"/>
-      <w:r>
-        <w:t>subcomponenten</w:t>
-      </w:r>
-      <w:proofErr w:type="spellEnd"/>
+        <w:t>verzameling van subcomponenten</w:t>
+      </w:r>
       <w:r>
         <w:t xml:space="preserve"> testen. Hiervoor hebben twee elementen nodig:</w:t>
       </w:r>
@@ -5286,11 +4966,9 @@
           <w:numId w:val="8"/>
         </w:numPr>
       </w:pPr>
-      <w:proofErr w:type="spellStart"/>
       <w:r>
         <w:t>Constructor</w:t>
       </w:r>
-      <w:proofErr w:type="spellEnd"/>
     </w:p>
     <w:p>
       <w:pPr>
@@ -5300,45 +4978,19 @@
           <w:numId w:val="8"/>
         </w:numPr>
       </w:pPr>
-      <w:proofErr w:type="spellStart"/>
       <w:r>
         <w:t>IDisposable</w:t>
       </w:r>
-      <w:proofErr w:type="spellEnd"/>
     </w:p>
     <w:p>
       <w:pPr>
         <w:jc w:val="both"/>
       </w:pPr>
       <w:r>
-        <w:t xml:space="preserve">De </w:t>
-      </w:r>
-      <w:proofErr w:type="spellStart"/>
-      <w:r>
-        <w:t>constructor</w:t>
-      </w:r>
-      <w:proofErr w:type="spellEnd"/>
-      <w:r>
-        <w:t xml:space="preserve"> dient om de klasse te kunnen instantiëren en de </w:t>
-      </w:r>
-      <w:r>
-        <w:t xml:space="preserve">interface </w:t>
-      </w:r>
-      <w:proofErr w:type="spellStart"/>
-      <w:r>
-        <w:t>IDisposable</w:t>
-      </w:r>
-      <w:proofErr w:type="spellEnd"/>
-      <w:r>
-        <w:t xml:space="preserve"> geeft aan dat je klasse middelen moet vrijmaken wanneer ze niet langer in gebruik zijn, en de methode </w:t>
-      </w:r>
-      <w:proofErr w:type="spellStart"/>
-      <w:r>
-        <w:t>Dispose</w:t>
-      </w:r>
-      <w:proofErr w:type="spellEnd"/>
-      <w:r>
-        <w:t xml:space="preserve"> wordt beschikbaar gesteld zodat gebruikers van je klasse deze kunnen aanroepen om de verbruikte middelen vrij te maken</w:t>
+        <w:t xml:space="preserve">De constructor dient om de klasse te kunnen instantiëren en de </w:t>
+      </w:r>
+      <w:r>
+        <w:t>interface IDisposable geeft aan dat je klasse middelen moet vrijmaken wanneer ze niet langer in gebruik zijn, en de methode Dispose wordt beschikbaar gesteld zodat gebruikers van je klasse deze kunnen aanroepen om de verbruikte middelen vrij te maken</w:t>
       </w:r>
     </w:p>
     <w:p>
@@ -5506,41 +5158,15 @@
         <w:pStyle w:val="Kop2"/>
       </w:pPr>
       <w:bookmarkStart w:id="23" w:name="_Toc85880131"/>
-      <w:proofErr w:type="spellStart"/>
       <w:r>
         <w:lastRenderedPageBreak/>
         <w:t>Exceptions</w:t>
       </w:r>
       <w:bookmarkEnd w:id="23"/>
-      <w:proofErr w:type="spellEnd"/>
-    </w:p>
-    <w:p>
-      <w:r>
-        <w:t xml:space="preserve">Het is belangrijk om </w:t>
-      </w:r>
-      <w:proofErr w:type="spellStart"/>
-      <w:r>
-        <w:t>exceptions</w:t>
-      </w:r>
-      <w:proofErr w:type="spellEnd"/>
-      <w:r>
-        <w:t xml:space="preserve"> te </w:t>
-      </w:r>
-      <w:proofErr w:type="spellStart"/>
-      <w:r>
-        <w:t>throwen</w:t>
-      </w:r>
-      <w:proofErr w:type="spellEnd"/>
-      <w:r>
-        <w:t xml:space="preserve"> omdat je op die manier veel meer controle hebt over je code. Dit kan je doen door gebruik te maken van de </w:t>
-      </w:r>
-      <w:proofErr w:type="spellStart"/>
-      <w:r>
-        <w:t>Assert.Throws</w:t>
-      </w:r>
-      <w:proofErr w:type="spellEnd"/>
-      <w:r>
-        <w:t xml:space="preserve"> functie.</w:t>
+    </w:p>
+    <w:p>
+      <w:r>
+        <w:t>Het is belangrijk om exceptions te throwen omdat je op die manier veel meer controle hebt over je code. Dit kan je doen door gebruik te maken van de Assert.Throws functie.</w:t>
       </w:r>
     </w:p>
     <w:p>
@@ -5557,11 +5183,9 @@
       <w:pPr>
         <w:pStyle w:val="Kop4"/>
       </w:pPr>
-      <w:proofErr w:type="spellStart"/>
       <w:r>
         <w:t>DivideByZeroException</w:t>
       </w:r>
-      <w:proofErr w:type="spellEnd"/>
     </w:p>
     <w:p>
       <w:r>
@@ -5670,45 +5294,13 @@
         <w:jc w:val="both"/>
       </w:pPr>
       <w:r>
-        <w:t xml:space="preserve">Dit komt omdat het type geen </w:t>
-      </w:r>
-      <w:proofErr w:type="spellStart"/>
-      <w:r>
-        <w:t>bool</w:t>
-      </w:r>
-      <w:proofErr w:type="spellEnd"/>
-      <w:r>
-        <w:t xml:space="preserve"> is maar een error.</w:t>
-      </w:r>
-      <w:r>
-        <w:t xml:space="preserve"> We kunnen dit opvangen door errond een </w:t>
-      </w:r>
-      <w:proofErr w:type="spellStart"/>
-      <w:r>
-        <w:t>throws</w:t>
-      </w:r>
-      <w:proofErr w:type="spellEnd"/>
-      <w:r>
-        <w:t xml:space="preserve"> </w:t>
-      </w:r>
-      <w:proofErr w:type="spellStart"/>
-      <w:r>
-        <w:t>exception</w:t>
-      </w:r>
-      <w:proofErr w:type="spellEnd"/>
-      <w:r>
-        <w:t xml:space="preserve"> te geven. Dit geeft aan dat we weten dat er een error zal optreden.</w:t>
-      </w:r>
-      <w:r>
-        <w:t xml:space="preserve"> Enkel indien er dan een </w:t>
-      </w:r>
-      <w:proofErr w:type="spellStart"/>
-      <w:r>
-        <w:t>dividebyzeroexception</w:t>
-      </w:r>
-      <w:proofErr w:type="spellEnd"/>
-      <w:r>
-        <w:t xml:space="preserve"> optreedt, zal de test geslaagd zijn.</w:t>
+        <w:t>Dit komt omdat het type geen bool is maar een error.</w:t>
+      </w:r>
+      <w:r>
+        <w:t xml:space="preserve"> We kunnen dit opvangen door errond een throws exception te geven. Dit geeft aan dat we weten dat er een error zal optreden.</w:t>
+      </w:r>
+      <w:r>
+        <w:t xml:space="preserve"> Enkel indien er dan een dividebyzeroexception optreedt, zal de test geslaagd zijn.</w:t>
       </w:r>
     </w:p>
     <w:p>
@@ -5906,66 +5498,19 @@
       <w:pPr>
         <w:pStyle w:val="Kop4"/>
       </w:pPr>
-      <w:proofErr w:type="spellStart"/>
       <w:r>
         <w:t>InvalidOperationException</w:t>
       </w:r>
-      <w:proofErr w:type="spellEnd"/>
     </w:p>
     <w:p>
       <w:pPr>
         <w:jc w:val="both"/>
       </w:pPr>
       <w:r>
-        <w:t xml:space="preserve">Een ander voorbeeld is een </w:t>
-      </w:r>
-      <w:proofErr w:type="spellStart"/>
-      <w:r>
-        <w:t>invalid</w:t>
-      </w:r>
-      <w:proofErr w:type="spellEnd"/>
-      <w:r>
-        <w:t xml:space="preserve"> </w:t>
-      </w:r>
-      <w:proofErr w:type="spellStart"/>
-      <w:r>
-        <w:t>operation</w:t>
-      </w:r>
-      <w:proofErr w:type="spellEnd"/>
-      <w:r>
-        <w:t xml:space="preserve"> </w:t>
-      </w:r>
-      <w:proofErr w:type="spellStart"/>
-      <w:r>
-        <w:t>exception</w:t>
-      </w:r>
-      <w:proofErr w:type="spellEnd"/>
-      <w:r>
-        <w:t xml:space="preserve">. Hiervoor schrijven we eerst een methode die valideert of de waarde al dan niet geldig is. Indien de waarde niet geldig is, wordt er een </w:t>
-      </w:r>
-      <w:proofErr w:type="spellStart"/>
-      <w:r>
-        <w:t>invalid</w:t>
-      </w:r>
-      <w:proofErr w:type="spellEnd"/>
-      <w:r>
-        <w:t xml:space="preserve"> </w:t>
-      </w:r>
-      <w:proofErr w:type="spellStart"/>
-      <w:r>
-        <w:t>exception</w:t>
-      </w:r>
-      <w:proofErr w:type="spellEnd"/>
-      <w:r>
-        <w:t xml:space="preserve"> error </w:t>
-      </w:r>
-      <w:proofErr w:type="spellStart"/>
-      <w:r>
-        <w:t>gethrowd</w:t>
-      </w:r>
-      <w:proofErr w:type="spellEnd"/>
-      <w:r>
-        <w:t>.</w:t>
+        <w:t>Een ander voorbeeld is een invalid operation</w:t>
+      </w:r>
+      <w:r>
+        <w:t xml:space="preserve"> exception. Hiervoor schrijven we eerst een methode die valideert of de waarde al dan niet geldig is. Indien de waarde niet geldig is, wordt er een invalid exception error gethrowd.</w:t>
       </w:r>
     </w:p>
     <w:p>
@@ -6074,15 +5619,7 @@
         <w:jc w:val="both"/>
       </w:pPr>
       <w:r>
-        <w:t xml:space="preserve">Zoals verwacht lukt de test niet omdat er bij de validatie een </w:t>
-      </w:r>
-      <w:proofErr w:type="spellStart"/>
-      <w:r>
-        <w:t>throw</w:t>
-      </w:r>
-      <w:proofErr w:type="spellEnd"/>
-      <w:r>
-        <w:t xml:space="preserve"> wordt gedaan.</w:t>
+        <w:t>Zoals verwacht lukt de test niet omdat er bij de validatie een throw wordt gedaan.</w:t>
       </w:r>
     </w:p>
     <w:p>
@@ -6133,23 +5670,7 @@
         <w:jc w:val="both"/>
       </w:pPr>
       <w:r>
-        <w:t xml:space="preserve">Wat we nu nog moeten doen is aangeven dat we een </w:t>
-      </w:r>
-      <w:proofErr w:type="spellStart"/>
-      <w:r>
-        <w:t>invalid</w:t>
-      </w:r>
-      <w:proofErr w:type="spellEnd"/>
-      <w:r>
-        <w:t xml:space="preserve"> </w:t>
-      </w:r>
-      <w:proofErr w:type="spellStart"/>
-      <w:r>
-        <w:t>operation</w:t>
-      </w:r>
-      <w:proofErr w:type="spellEnd"/>
-      <w:r>
-        <w:t xml:space="preserve"> error verwachten.</w:t>
+        <w:t>Wat we nu nog moeten doen is aangeven dat we een invalid operation error verwachten.</w:t>
       </w:r>
     </w:p>
     <w:p>
@@ -6246,29 +5767,16 @@
       </w:pPr>
       <w:bookmarkStart w:id="25" w:name="_Toc85880133"/>
       <w:r>
-        <w:t xml:space="preserve">Soorten </w:t>
-      </w:r>
-      <w:proofErr w:type="spellStart"/>
-      <w:r>
-        <w:t>exceptions</w:t>
+        <w:t>Soorten exceptions</w:t>
       </w:r>
       <w:bookmarkEnd w:id="25"/>
-      <w:proofErr w:type="spellEnd"/>
     </w:p>
     <w:p>
       <w:pPr>
         <w:jc w:val="both"/>
       </w:pPr>
       <w:r>
-        <w:t xml:space="preserve">Hieronder is er een overzicht met alle soorten </w:t>
-      </w:r>
-      <w:proofErr w:type="spellStart"/>
-      <w:r>
-        <w:t>exceptions</w:t>
-      </w:r>
-      <w:proofErr w:type="spellEnd"/>
-      <w:r>
-        <w:t xml:space="preserve"> met de uitleg wanneer ze optreden.</w:t>
+        <w:t>Hieronder is er een overzicht met alle soorten exceptions met de uitleg wanneer ze optreden.</w:t>
       </w:r>
     </w:p>
     <w:tbl>
@@ -6312,21 +5820,12 @@
                 <w:color w:val="FFFFFF"/>
               </w:rPr>
             </w:pPr>
-            <w:proofErr w:type="spellStart"/>
             <w:r>
               <w:rPr>
                 <w:rFonts w:ascii="Verdana" w:hAnsi="Verdana"/>
                 <w:color w:val="FFFFFF"/>
               </w:rPr>
-              <w:t>Exception</w:t>
-            </w:r>
-            <w:proofErr w:type="spellEnd"/>
-            <w:r>
-              <w:rPr>
-                <w:rFonts w:ascii="Verdana" w:hAnsi="Verdana"/>
-                <w:color w:val="FFFFFF"/>
-              </w:rPr>
-              <w:t xml:space="preserve"> Class</w:t>
+              <w:t>Exception Class</w:t>
             </w:r>
           </w:p>
         </w:tc>
@@ -6351,7 +5850,6 @@
                 <w:color w:val="FFFFFF"/>
               </w:rPr>
             </w:pPr>
-            <w:proofErr w:type="spellStart"/>
             <w:r>
               <w:rPr>
                 <w:rFonts w:ascii="Verdana" w:hAnsi="Verdana"/>
@@ -6359,7 +5857,6 @@
               </w:rPr>
               <w:t>Description</w:t>
             </w:r>
-            <w:proofErr w:type="spellEnd"/>
           </w:p>
         </w:tc>
       </w:tr>
@@ -6387,7 +5884,6 @@
               </w:rPr>
             </w:pPr>
             <w:hyperlink r:id="rId38" w:tgtFrame="_blank" w:history="1">
-              <w:proofErr w:type="spellStart"/>
               <w:r>
                 <w:rPr>
                   <w:rStyle w:val="Hyperlink"/>
@@ -6398,7 +5894,6 @@
                 </w:rPr>
                 <w:t>ArgumentException</w:t>
               </w:r>
-              <w:proofErr w:type="spellEnd"/>
             </w:hyperlink>
           </w:p>
         </w:tc>
@@ -6462,7 +5957,6 @@
               </w:rPr>
             </w:pPr>
             <w:hyperlink r:id="rId39" w:tgtFrame="_blank" w:history="1">
-              <w:proofErr w:type="spellStart"/>
               <w:r>
                 <w:rPr>
                   <w:rStyle w:val="Hyperlink"/>
@@ -6473,7 +5967,6 @@
                 </w:rPr>
                 <w:t>ArgumentNullException</w:t>
               </w:r>
-              <w:proofErr w:type="spellEnd"/>
             </w:hyperlink>
           </w:p>
         </w:tc>
@@ -6537,7 +6030,6 @@
               </w:rPr>
             </w:pPr>
             <w:hyperlink r:id="rId40" w:tgtFrame="_blank" w:history="1">
-              <w:proofErr w:type="spellStart"/>
               <w:r>
                 <w:rPr>
                   <w:rStyle w:val="Hyperlink"/>
@@ -6548,7 +6040,6 @@
                 </w:rPr>
                 <w:t>ArgumentOutOfRangeException</w:t>
               </w:r>
-              <w:proofErr w:type="spellEnd"/>
             </w:hyperlink>
           </w:p>
         </w:tc>
@@ -6612,7 +6103,6 @@
               </w:rPr>
             </w:pPr>
             <w:hyperlink r:id="rId41" w:tgtFrame="_blank" w:history="1">
-              <w:proofErr w:type="spellStart"/>
               <w:r>
                 <w:rPr>
                   <w:rStyle w:val="Hyperlink"/>
@@ -6623,7 +6113,6 @@
                 </w:rPr>
                 <w:t>DivideByZeroException</w:t>
               </w:r>
-              <w:proofErr w:type="spellEnd"/>
             </w:hyperlink>
           </w:p>
         </w:tc>
@@ -6687,7 +6176,6 @@
               </w:rPr>
             </w:pPr>
             <w:hyperlink r:id="rId42" w:tgtFrame="_blank" w:history="1">
-              <w:proofErr w:type="spellStart"/>
               <w:r>
                 <w:rPr>
                   <w:rStyle w:val="Hyperlink"/>
@@ -6698,7 +6186,6 @@
                 </w:rPr>
                 <w:t>FileNotFoundException</w:t>
               </w:r>
-              <w:proofErr w:type="spellEnd"/>
             </w:hyperlink>
           </w:p>
         </w:tc>
@@ -6762,7 +6249,6 @@
               </w:rPr>
             </w:pPr>
             <w:hyperlink r:id="rId43" w:tgtFrame="_blank" w:history="1">
-              <w:proofErr w:type="spellStart"/>
               <w:r>
                 <w:rPr>
                   <w:rStyle w:val="Hyperlink"/>
@@ -6773,7 +6259,6 @@
                 </w:rPr>
                 <w:t>FormatException</w:t>
               </w:r>
-              <w:proofErr w:type="spellEnd"/>
             </w:hyperlink>
           </w:p>
         </w:tc>
@@ -6837,7 +6322,6 @@
               </w:rPr>
             </w:pPr>
             <w:hyperlink r:id="rId44" w:tgtFrame="_blank" w:history="1">
-              <w:proofErr w:type="spellStart"/>
               <w:r>
                 <w:rPr>
                   <w:rStyle w:val="Hyperlink"/>
@@ -6848,7 +6332,6 @@
                 </w:rPr>
                 <w:t>IndexOutOfRangeException</w:t>
               </w:r>
-              <w:proofErr w:type="spellEnd"/>
             </w:hyperlink>
           </w:p>
         </w:tc>
@@ -6912,7 +6395,6 @@
               </w:rPr>
             </w:pPr>
             <w:hyperlink r:id="rId45" w:tgtFrame="_blank" w:history="1">
-              <w:proofErr w:type="spellStart"/>
               <w:r>
                 <w:rPr>
                   <w:rStyle w:val="Hyperlink"/>
@@ -6923,7 +6405,6 @@
                 </w:rPr>
                 <w:t>InvalidOperationException</w:t>
               </w:r>
-              <w:proofErr w:type="spellEnd"/>
             </w:hyperlink>
           </w:p>
         </w:tc>
@@ -6987,7 +6468,6 @@
               </w:rPr>
             </w:pPr>
             <w:hyperlink r:id="rId46" w:tgtFrame="_blank" w:history="1">
-              <w:proofErr w:type="spellStart"/>
               <w:r>
                 <w:rPr>
                   <w:rStyle w:val="Hyperlink"/>
@@ -6998,7 +6478,6 @@
                 </w:rPr>
                 <w:t>KeyNotFoundException</w:t>
               </w:r>
-              <w:proofErr w:type="spellEnd"/>
             </w:hyperlink>
           </w:p>
         </w:tc>
@@ -7062,7 +6541,6 @@
               </w:rPr>
             </w:pPr>
             <w:hyperlink r:id="rId47" w:tgtFrame="_blank" w:history="1">
-              <w:proofErr w:type="spellStart"/>
               <w:r>
                 <w:rPr>
                   <w:rStyle w:val="Hyperlink"/>
@@ -7073,7 +6551,6 @@
                 </w:rPr>
                 <w:t>NotSupportedException</w:t>
               </w:r>
-              <w:proofErr w:type="spellEnd"/>
             </w:hyperlink>
           </w:p>
         </w:tc>
@@ -7137,7 +6614,6 @@
               </w:rPr>
             </w:pPr>
             <w:hyperlink r:id="rId48" w:tgtFrame="_blank" w:history="1">
-              <w:proofErr w:type="spellStart"/>
               <w:r>
                 <w:rPr>
                   <w:rStyle w:val="Hyperlink"/>
@@ -7148,7 +6624,6 @@
                 </w:rPr>
                 <w:t>NullReferenceException</w:t>
               </w:r>
-              <w:proofErr w:type="spellEnd"/>
             </w:hyperlink>
           </w:p>
         </w:tc>
@@ -7212,7 +6687,6 @@
               </w:rPr>
             </w:pPr>
             <w:hyperlink r:id="rId49" w:tgtFrame="_blank" w:history="1">
-              <w:proofErr w:type="spellStart"/>
               <w:r>
                 <w:rPr>
                   <w:rStyle w:val="Hyperlink"/>
@@ -7223,7 +6697,6 @@
                 </w:rPr>
                 <w:t>OverflowException</w:t>
               </w:r>
-              <w:proofErr w:type="spellEnd"/>
             </w:hyperlink>
           </w:p>
         </w:tc>
@@ -7287,7 +6760,6 @@
               </w:rPr>
             </w:pPr>
             <w:hyperlink r:id="rId50" w:tgtFrame="_blank" w:history="1">
-              <w:proofErr w:type="spellStart"/>
               <w:r>
                 <w:rPr>
                   <w:rStyle w:val="Hyperlink"/>
@@ -7298,7 +6770,6 @@
                 </w:rPr>
                 <w:t>OutOfMemoryException</w:t>
               </w:r>
-              <w:proofErr w:type="spellEnd"/>
             </w:hyperlink>
           </w:p>
         </w:tc>
@@ -7362,7 +6833,6 @@
               </w:rPr>
             </w:pPr>
             <w:hyperlink r:id="rId51" w:tgtFrame="_blank" w:history="1">
-              <w:proofErr w:type="spellStart"/>
               <w:r>
                 <w:rPr>
                   <w:rStyle w:val="Hyperlink"/>
@@ -7373,7 +6843,6 @@
                 </w:rPr>
                 <w:t>StackOverflowException</w:t>
               </w:r>
-              <w:proofErr w:type="spellEnd"/>
             </w:hyperlink>
           </w:p>
         </w:tc>
@@ -7437,7 +6906,6 @@
               </w:rPr>
             </w:pPr>
             <w:hyperlink r:id="rId52" w:tgtFrame="_blank" w:history="1">
-              <w:proofErr w:type="spellStart"/>
               <w:r>
                 <w:rPr>
                   <w:rStyle w:val="Hyperlink"/>
@@ -7448,7 +6916,6 @@
                 </w:rPr>
                 <w:t>TimeoutException</w:t>
               </w:r>
-              <w:proofErr w:type="spellEnd"/>
             </w:hyperlink>
           </w:p>
         </w:tc>
@@ -7501,17 +6968,9 @@
         <w:rPr>
           <w:lang w:val="en-US"/>
         </w:rPr>
-        <w:t xml:space="preserve">Week 5 - </w:t>
-      </w:r>
-      <w:proofErr w:type="spellStart"/>
-      <w:r>
-        <w:rPr>
-          <w:lang w:val="en-US"/>
-        </w:rPr>
-        <w:t>Mocktesten</w:t>
+        <w:t>Week 5 - Mocktesten</w:t>
       </w:r>
       <w:bookmarkEnd w:id="26"/>
-      <w:proofErr w:type="spellEnd"/>
     </w:p>
     <w:p>
       <w:pPr>
@@ -7534,23 +6993,7 @@
         <w:t>testen</w:t>
       </w:r>
       <w:r>
-        <w:t xml:space="preserve"> zorgt er voor dat waarden die worden aangeleverd kan </w:t>
-      </w:r>
-      <w:proofErr w:type="spellStart"/>
-      <w:r>
-        <w:t>override</w:t>
-      </w:r>
-      <w:proofErr w:type="spellEnd"/>
-      <w:r>
-        <w:t xml:space="preserve"> worden in de specifieke test. Zo kan je een resultaat van </w:t>
-      </w:r>
-      <w:proofErr w:type="spellStart"/>
-      <w:r>
-        <w:t>Datetime.Now</w:t>
-      </w:r>
-      <w:proofErr w:type="spellEnd"/>
-      <w:r>
-        <w:t>() veranderen door een zelf gekozen datum.</w:t>
+        <w:t xml:space="preserve"> zorgt er voor dat waarden die worden aangeleverd kan override worden in de specifieke test. Zo kan je een resultaat van Datetime.Now() veranderen door een zelf gekozen datum.</w:t>
       </w:r>
     </w:p>
     <w:p>
@@ -7558,23 +7001,7 @@
         <w:jc w:val="both"/>
       </w:pPr>
       <w:r>
-        <w:t xml:space="preserve">In de meeste gevallen wordt dit gebruikt om hele omgevingen te gaan simuleren. Denk maar aan moment waarop de applicatie veel respons heeft, tijdswisselingen, andere tijdstippen. Al snel werd duidelijk dat </w:t>
-      </w:r>
-      <w:proofErr w:type="spellStart"/>
-      <w:r>
-        <w:t>mock</w:t>
-      </w:r>
-      <w:proofErr w:type="spellEnd"/>
-      <w:r>
-        <w:t xml:space="preserve">-testen veel vertellen over het AS-IS maar kan tevens gebruikt worden om sneller </w:t>
-      </w:r>
-      <w:proofErr w:type="spellStart"/>
-      <w:r>
-        <w:t>reallife</w:t>
-      </w:r>
-      <w:proofErr w:type="spellEnd"/>
-      <w:r>
-        <w:t xml:space="preserve"> fouten te achterhalen die je met gewone testdata niet zo snel oplost.</w:t>
+        <w:t>In de meeste gevallen wordt dit gebruikt om hele omgevingen te gaan simuleren. Denk maar aan moment waarop de applicatie veel respons heeft, tijdswisselingen, andere tijdstippen. Al snel werd duidelijk dat mock-testen veel vertellen over het AS-IS maar kan tevens gebruikt worden om sneller reallife fouten te achterhalen die je met gewone testdata niet zo snel oplost.</w:t>
       </w:r>
     </w:p>
     <w:p>
@@ -7592,15 +7019,7 @@
         <w:jc w:val="both"/>
       </w:pPr>
       <w:r>
-        <w:t xml:space="preserve">Om </w:t>
-      </w:r>
-      <w:proofErr w:type="spellStart"/>
-      <w:r>
-        <w:t>mock</w:t>
-      </w:r>
-      <w:proofErr w:type="spellEnd"/>
-      <w:r>
-        <w:t xml:space="preserve"> data te implementeren, volg je best deze stappen:</w:t>
+        <w:t>Om mock data te implementeren, volg je best deze stappen:</w:t>
       </w:r>
     </w:p>
     <w:p>
@@ -7612,15 +7031,7 @@
         </w:numPr>
       </w:pPr>
       <w:r>
-        <w:t xml:space="preserve">Identificeer en verduidelijk de </w:t>
-      </w:r>
-      <w:proofErr w:type="spellStart"/>
-      <w:r>
-        <w:t>mocks</w:t>
-      </w:r>
-      <w:proofErr w:type="spellEnd"/>
-      <w:r>
-        <w:t xml:space="preserve"> die wilt gebruiken</w:t>
+        <w:t>Identificeer en verduidelijk de mocks die wilt gebruiken</w:t>
       </w:r>
     </w:p>
     <w:p>
@@ -7644,15 +7055,7 @@
         </w:numPr>
       </w:pPr>
       <w:r>
-        <w:t xml:space="preserve">Bevestig je </w:t>
-      </w:r>
-      <w:proofErr w:type="spellStart"/>
-      <w:r>
-        <w:t>mock</w:t>
-      </w:r>
-      <w:proofErr w:type="spellEnd"/>
-      <w:r>
-        <w:t xml:space="preserve"> code</w:t>
+        <w:t>Bevestig je mock code</w:t>
       </w:r>
     </w:p>
     <w:p>
@@ -7676,23 +7079,7 @@
         <w:jc w:val="both"/>
       </w:pPr>
       <w:r>
-        <w:t xml:space="preserve">De bedoeling is dat we er voor zorgen dat </w:t>
-      </w:r>
-      <w:proofErr w:type="spellStart"/>
-      <w:r>
-        <w:t>Datetime.now</w:t>
-      </w:r>
-      <w:proofErr w:type="spellEnd"/>
-      <w:r>
-        <w:t xml:space="preserve">() niet het huidige tijdstip weergeeft maar wel een tijdstip die we willen </w:t>
-      </w:r>
-      <w:proofErr w:type="spellStart"/>
-      <w:r>
-        <w:t>mocken</w:t>
-      </w:r>
-      <w:proofErr w:type="spellEnd"/>
-      <w:r>
-        <w:t xml:space="preserve"> naar een ander moment.</w:t>
+        <w:t>De bedoeling is dat we er voor zorgen dat Datetime.now() niet het huidige tijdstip weergeeft maar wel een tijdstip die we willen mocken naar een ander moment.</w:t>
       </w:r>
     </w:p>
     <w:p>
@@ -7700,31 +7087,7 @@
         <w:jc w:val="both"/>
       </w:pPr>
       <w:r>
-        <w:t xml:space="preserve">We willen er voor zorgen dat op 1 januari 2100 er een melding wordt gegeven dat de server onderhouden moet worden. Hiervoor maken we gebruik van een </w:t>
-      </w:r>
-      <w:proofErr w:type="spellStart"/>
-      <w:r>
-        <w:t>invalid</w:t>
-      </w:r>
-      <w:proofErr w:type="spellEnd"/>
-      <w:r>
-        <w:t xml:space="preserve"> </w:t>
-      </w:r>
-      <w:proofErr w:type="spellStart"/>
-      <w:r>
-        <w:t>operation</w:t>
-      </w:r>
-      <w:proofErr w:type="spellEnd"/>
-      <w:r>
-        <w:t xml:space="preserve"> </w:t>
-      </w:r>
-      <w:proofErr w:type="spellStart"/>
-      <w:r>
-        <w:t>exception</w:t>
-      </w:r>
-      <w:proofErr w:type="spellEnd"/>
-      <w:r>
-        <w:t>.</w:t>
+        <w:t>We willen er voor zorgen dat op 1 januari 2100 er een melding wordt gegeven dat de server onderhouden moet worden. Hiervoor maken we gebruik van een invalid operation exception.</w:t>
       </w:r>
     </w:p>
     <w:p>
@@ -7774,15 +7137,7 @@
         <w:jc w:val="both"/>
       </w:pPr>
       <w:r>
-        <w:t xml:space="preserve">Vervolgens maken we een interface aan en de </w:t>
-      </w:r>
-      <w:proofErr w:type="spellStart"/>
-      <w:r>
-        <w:t>classe</w:t>
-      </w:r>
-      <w:proofErr w:type="spellEnd"/>
-      <w:r>
-        <w:t xml:space="preserve"> zelf die er voor zorgen dat het huidige tijdstip wordt weergegeven.</w:t>
+        <w:t>Vervolgens maken we een interface aan en de classe zelf die er voor zorgen dat het huidige tijdstip wordt weergegeven.</w:t>
       </w:r>
     </w:p>
     <w:p>
@@ -7874,31 +7229,7 @@
         <w:jc w:val="both"/>
       </w:pPr>
       <w:r>
-        <w:t xml:space="preserve">Om </w:t>
-      </w:r>
-      <w:proofErr w:type="spellStart"/>
-      <w:r>
-        <w:t>mockdata</w:t>
-      </w:r>
-      <w:proofErr w:type="spellEnd"/>
-      <w:r>
-        <w:t xml:space="preserve"> te kunnen gebruiken, moeten we eerst de </w:t>
-      </w:r>
-      <w:proofErr w:type="spellStart"/>
-      <w:r>
-        <w:t>NuGet</w:t>
-      </w:r>
-      <w:proofErr w:type="spellEnd"/>
-      <w:r>
-        <w:t>-package “</w:t>
-      </w:r>
-      <w:proofErr w:type="spellStart"/>
-      <w:r>
-        <w:t>Moq</w:t>
-      </w:r>
-      <w:proofErr w:type="spellEnd"/>
-      <w:r>
-        <w:t>” installeren.</w:t>
+        <w:t>Om mockdata te kunnen gebruiken, moeten we eerst de NuGet-package “Moq” installeren.</w:t>
       </w:r>
     </w:p>
     <w:p>
@@ -8052,31 +7383,7 @@
         <w:jc w:val="both"/>
       </w:pPr>
       <w:r>
-        <w:t xml:space="preserve">Dat komt omdat de </w:t>
-      </w:r>
-      <w:proofErr w:type="spellStart"/>
-      <w:r>
-        <w:t>invalid</w:t>
-      </w:r>
-      <w:proofErr w:type="spellEnd"/>
-      <w:r>
-        <w:t xml:space="preserve"> </w:t>
-      </w:r>
-      <w:proofErr w:type="spellStart"/>
-      <w:r>
-        <w:t>operation</w:t>
-      </w:r>
-      <w:proofErr w:type="spellEnd"/>
-      <w:r>
-        <w:t xml:space="preserve"> error is </w:t>
-      </w:r>
-      <w:proofErr w:type="spellStart"/>
-      <w:r>
-        <w:t>gethrowd</w:t>
-      </w:r>
-      <w:proofErr w:type="spellEnd"/>
-      <w:r>
-        <w:t>. Op zich werkt het dus maar we willen juist dat de test slaagt. Vandaar dat we deze error moeten opvangen</w:t>
+        <w:t>Dat komt omdat de invalid operation error is gethrowd. Op zich werkt het dus maar we willen juist dat de test slaagt. Vandaar dat we deze error moeten opvangen</w:t>
       </w:r>
     </w:p>
     <w:p>
@@ -8193,15 +7500,7 @@
       </w:pPr>
       <w:bookmarkStart w:id="31" w:name="_Toc85880139"/>
       <w:r>
-        <w:t xml:space="preserve">Doel </w:t>
-      </w:r>
-      <w:proofErr w:type="spellStart"/>
-      <w:r>
-        <w:t>intagration</w:t>
-      </w:r>
-      <w:proofErr w:type="spellEnd"/>
-      <w:r>
-        <w:t xml:space="preserve"> tests</w:t>
+        <w:t>Doel intagration tests</w:t>
       </w:r>
       <w:bookmarkEnd w:id="31"/>
     </w:p>
@@ -8306,11 +7605,9 @@
       <w:r>
         <w:t xml:space="preserve">de manier waarop </w:t>
       </w:r>
-      <w:proofErr w:type="spellStart"/>
       <w:r>
         <w:t>sz</w:t>
       </w:r>
-      <w:proofErr w:type="spellEnd"/>
       <w:r>
         <w:t xml:space="preserve"> applicatie test op een bredere schaal </w:t>
       </w:r>
@@ -8376,23 +7673,7 @@
     </w:p>
     <w:p>
       <w:r>
-        <w:t xml:space="preserve">Als voorbeeld gebruik ik een ASP .Net </w:t>
-      </w:r>
-      <w:proofErr w:type="spellStart"/>
-      <w:r>
-        <w:t>Core</w:t>
-      </w:r>
-      <w:proofErr w:type="spellEnd"/>
-      <w:r>
-        <w:t xml:space="preserve"> Web </w:t>
-      </w:r>
-      <w:proofErr w:type="spellStart"/>
-      <w:r>
-        <w:t>Api</w:t>
-      </w:r>
-      <w:proofErr w:type="spellEnd"/>
-      <w:r>
-        <w:t xml:space="preserve"> applicatie.</w:t>
+        <w:t>Als voorbeeld gebruik ik een ASP .Net Core Web Api applicatie.</w:t>
       </w:r>
     </w:p>
     <w:p>
@@ -8408,15 +7689,7 @@
         <w:jc w:val="both"/>
       </w:pPr>
       <w:r>
-        <w:t xml:space="preserve">In de controller voegen we de route toe die aangeeft dat bij het oproepen van de route </w:t>
-      </w:r>
-      <w:proofErr w:type="spellStart"/>
-      <w:r>
-        <w:t>Sum</w:t>
-      </w:r>
-      <w:proofErr w:type="spellEnd"/>
-      <w:r>
-        <w:t xml:space="preserve"> de methode wordt opgeroepen om de som te bereken.</w:t>
+        <w:t>In de controller voegen we de route toe die aangeeft dat bij het oproepen van de route Sum de methode wordt opgeroepen om de som te bereken.</w:t>
       </w:r>
     </w:p>
     <w:p>
@@ -8553,15 +7826,7 @@
         <w:jc w:val="both"/>
       </w:pPr>
       <w:r>
-        <w:t xml:space="preserve">Testen tegen controllers en MVC in ASP.NET helpt om je code georganiseerd te houden en volgens een zeer </w:t>
-      </w:r>
-      <w:proofErr w:type="spellStart"/>
-      <w:r>
-        <w:t>testbaar</w:t>
-      </w:r>
-      <w:proofErr w:type="spellEnd"/>
-      <w:r>
-        <w:t xml:space="preserve"> patroon.</w:t>
+        <w:t>Testen tegen controllers en MVC in ASP.NET helpt om je code georganiseerd te houden en volgens een zeer testbaar patroon.</w:t>
       </w:r>
       <w:r>
         <w:t xml:space="preserve"> </w:t>
@@ -8633,23 +7898,7 @@
         <w:jc w:val="both"/>
       </w:pPr>
       <w:r>
-        <w:t xml:space="preserve">Om te beginnen hebben we een </w:t>
-      </w:r>
-      <w:proofErr w:type="spellStart"/>
-      <w:r>
-        <w:t>TestServer</w:t>
-      </w:r>
-      <w:proofErr w:type="spellEnd"/>
-      <w:r>
-        <w:t xml:space="preserve"> en een </w:t>
-      </w:r>
-      <w:proofErr w:type="spellStart"/>
-      <w:r>
-        <w:t>HttpClient</w:t>
-      </w:r>
-      <w:proofErr w:type="spellEnd"/>
-      <w:r>
-        <w:t xml:space="preserve"> nodig. Vervolgens is er dan de methode die de </w:t>
+        <w:t xml:space="preserve">Om te beginnen hebben we een TestServer en een HttpClient nodig. Vervolgens is er dan de methode die de </w:t>
       </w:r>
       <w:r>
         <w:t>server zal opstarten</w:t>
@@ -8728,29 +7977,13 @@
         <w:t>Omdat in quasi elke applicatie wel een database zit, moeten er ook integratietesten uitgevoerd worden op databases omdat deze met meerdere communiceren.</w:t>
       </w:r>
       <w:r>
-        <w:t xml:space="preserve"> In een .Net omgeving is dit zeer vaak </w:t>
-      </w:r>
-      <w:proofErr w:type="spellStart"/>
-      <w:r>
-        <w:t>Entitiy</w:t>
-      </w:r>
-      <w:proofErr w:type="spellEnd"/>
-      <w:r>
-        <w:t xml:space="preserve"> Framework die achter de databases zit.</w:t>
+        <w:t xml:space="preserve"> In een .Net omgeving is dit zeer vaak Entitiy Framework die achter de databases zit.</w:t>
       </w:r>
       <w:r>
         <w:t xml:space="preserve"> </w:t>
       </w:r>
       <w:r>
-        <w:t xml:space="preserve">Een van de voordelen van </w:t>
-      </w:r>
-      <w:proofErr w:type="spellStart"/>
-      <w:r>
-        <w:t>Entity</w:t>
-      </w:r>
-      <w:proofErr w:type="spellEnd"/>
-      <w:r>
-        <w:t xml:space="preserve"> Framework is de optie van een in-memory database die in elke test kan worden gestart en verwijderd.</w:t>
+        <w:t>Een van de voordelen van Entity Framework is de optie van een in-memory database die in elke test kan worden gestart en verwijderd.</w:t>
       </w:r>
       <w:r>
         <w:t xml:space="preserve"> Ook kan er hierin data worden gezet en bewerkt die na de tests eenvoudig verwijderd kunnen worden.</w:t>
@@ -8761,23 +7994,7 @@
         <w:jc w:val="both"/>
       </w:pPr>
       <w:r>
-        <w:t xml:space="preserve">Als eerste moeten we de </w:t>
-      </w:r>
-      <w:proofErr w:type="spellStart"/>
-      <w:r>
-        <w:t>InMemory</w:t>
-      </w:r>
-      <w:proofErr w:type="spellEnd"/>
-      <w:r>
-        <w:t xml:space="preserve"> </w:t>
-      </w:r>
-      <w:proofErr w:type="spellStart"/>
-      <w:r>
-        <w:t>NuGet</w:t>
-      </w:r>
-      <w:proofErr w:type="spellEnd"/>
-      <w:r>
-        <w:t xml:space="preserve"> package installeren.</w:t>
+        <w:t>Als eerste moeten we de InMemory NuGet package installeren.</w:t>
       </w:r>
     </w:p>
     <w:p>
@@ -8785,15 +8002,7 @@
         <w:jc w:val="both"/>
       </w:pPr>
       <w:r>
-        <w:t xml:space="preserve">Vervolgens hebben we een </w:t>
-      </w:r>
-      <w:proofErr w:type="spellStart"/>
-      <w:r>
-        <w:t>DbContext</w:t>
-      </w:r>
-      <w:proofErr w:type="spellEnd"/>
-      <w:r>
-        <w:t xml:space="preserve"> die we moeten creëren zodat we een database kunnen aanmaken.</w:t>
+        <w:t>Vervolgens hebben we een DbContext die we moeten creëren zodat we een database kunnen aanmaken.</w:t>
       </w:r>
     </w:p>
     <w:p>
@@ -8845,13 +8054,8 @@
       <w:pPr>
         <w:jc w:val="both"/>
       </w:pPr>
-      <w:proofErr w:type="spellStart"/>
-      <w:r>
-        <w:t>Entiry</w:t>
-      </w:r>
-      <w:proofErr w:type="spellEnd"/>
-      <w:r>
-        <w:t xml:space="preserve"> Framework is zeer testvr</w:t>
+      <w:r>
+        <w:t>Entiry Framework is zeer testvr</w:t>
       </w:r>
       <w:r>
         <w:t>iendelijk. Zo kan je gewoon je testklasse schrijven in de context zelf.</w:t>
@@ -8865,26 +8069,10 @@
         <w:t>Vervolgens maken we een service die zal zorgen voor het schrijven van en naar de database.</w:t>
       </w:r>
       <w:r>
-        <w:t xml:space="preserve"> We voorzien een methode die een </w:t>
-      </w:r>
-      <w:proofErr w:type="spellStart"/>
-      <w:r>
-        <w:t>payment</w:t>
-      </w:r>
-      <w:proofErr w:type="spellEnd"/>
-      <w:r>
-        <w:t xml:space="preserve"> kan creëren.</w:t>
-      </w:r>
-      <w:r>
-        <w:t xml:space="preserve"> De waarde die we krijgen vanuit de </w:t>
-      </w:r>
-      <w:proofErr w:type="spellStart"/>
-      <w:r>
-        <w:t>repository</w:t>
-      </w:r>
-      <w:proofErr w:type="spellEnd"/>
-      <w:r>
-        <w:t xml:space="preserve"> return we.</w:t>
+        <w:t xml:space="preserve"> We voorzien een methode die een payment kan creëren.</w:t>
+      </w:r>
+      <w:r>
+        <w:t xml:space="preserve"> De waarde die we krijgen vanuit de repository return we.</w:t>
       </w:r>
     </w:p>
     <w:p>
@@ -8937,42 +8125,10 @@
         <w:jc w:val="both"/>
       </w:pPr>
       <w:r>
-        <w:t xml:space="preserve">Hierin maken we ook een </w:t>
-      </w:r>
-      <w:proofErr w:type="spellStart"/>
-      <w:r>
-        <w:t>Repository</w:t>
-      </w:r>
-      <w:proofErr w:type="spellEnd"/>
-      <w:r>
-        <w:t xml:space="preserve"> aan. De </w:t>
-      </w:r>
-      <w:proofErr w:type="spellStart"/>
-      <w:r>
-        <w:t>repository</w:t>
-      </w:r>
-      <w:proofErr w:type="spellEnd"/>
-      <w:r>
-        <w:t xml:space="preserve"> schrijft en leest de data van de databank die dan vervolgens </w:t>
-      </w:r>
-      <w:r>
-        <w:t xml:space="preserve">terug aan de service. Als test </w:t>
-      </w:r>
-      <w:proofErr w:type="spellStart"/>
-      <w:r>
-        <w:t>returnen</w:t>
-      </w:r>
-      <w:proofErr w:type="spellEnd"/>
-      <w:r>
-        <w:t xml:space="preserve"> we nu </w:t>
-      </w:r>
-      <w:proofErr w:type="spellStart"/>
-      <w:r>
-        <w:t>true</w:t>
-      </w:r>
-      <w:proofErr w:type="spellEnd"/>
-      <w:r>
-        <w:t xml:space="preserve"> omdat dit geen invloed heeft op de effectieve werking.</w:t>
+        <w:t xml:space="preserve">Hierin maken we ook een Repository aan. De repository schrijft en leest de data van de databank die dan vervolgens </w:t>
+      </w:r>
+      <w:r>
+        <w:t>terug aan de service. Als test returnen we nu true omdat dit geen invloed heeft op de effectieve werking.</w:t>
       </w:r>
     </w:p>
     <w:p>
@@ -9087,23 +8243,7 @@
         <w:jc w:val="both"/>
       </w:pPr>
       <w:r>
-        <w:t xml:space="preserve">Wanneer we de test runnen, zien we dat de test geslaagd is en we dus kunnen concluderen dat het schrijven van de </w:t>
-      </w:r>
-      <w:proofErr w:type="spellStart"/>
-      <w:r>
-        <w:t>CreatePayment</w:t>
-      </w:r>
-      <w:proofErr w:type="spellEnd"/>
-      <w:r>
-        <w:t xml:space="preserve"> </w:t>
-      </w:r>
-      <w:proofErr w:type="spellStart"/>
-      <w:r>
-        <w:t>method</w:t>
-      </w:r>
-      <w:proofErr w:type="spellEnd"/>
-      <w:r>
-        <w:t xml:space="preserve"> werkt.</w:t>
+        <w:t>Wanneer we de test runnen, zien we dat de test geslaagd is en we dus kunnen concluderen dat het schrijven van de CreatePayment method werkt.</w:t>
       </w:r>
     </w:p>
     <w:p>
@@ -9157,39 +8297,7 @@
         <w:jc w:val="both"/>
       </w:pPr>
       <w:r>
-        <w:t xml:space="preserve">Om te illustreren wanneer een operatie faalt, veranderen we de return </w:t>
-      </w:r>
-      <w:proofErr w:type="spellStart"/>
-      <w:r>
-        <w:t>value</w:t>
-      </w:r>
-      <w:proofErr w:type="spellEnd"/>
-      <w:r>
-        <w:t xml:space="preserve"> van in de </w:t>
-      </w:r>
-      <w:proofErr w:type="spellStart"/>
-      <w:r>
-        <w:t>repository</w:t>
-      </w:r>
-      <w:proofErr w:type="spellEnd"/>
-      <w:r>
-        <w:t xml:space="preserve"> van “</w:t>
-      </w:r>
-      <w:proofErr w:type="spellStart"/>
-      <w:r>
-        <w:t>true</w:t>
-      </w:r>
-      <w:proofErr w:type="spellEnd"/>
-      <w:r>
-        <w:t>” naar “</w:t>
-      </w:r>
-      <w:proofErr w:type="spellStart"/>
-      <w:r>
-        <w:t>false</w:t>
-      </w:r>
-      <w:proofErr w:type="spellEnd"/>
-      <w:r>
-        <w:t>”.</w:t>
+        <w:t>Om te illustreren wanneer een operatie faalt, veranderen we de return value van in de repository van “true” naar “false”.</w:t>
       </w:r>
     </w:p>
     <w:p>
@@ -9348,21 +8456,7 @@
         <w:rPr>
           <w:lang w:val="en-US"/>
         </w:rPr>
-        <w:t xml:space="preserve">Testing Web </w:t>
-      </w:r>
-      <w:proofErr w:type="spellStart"/>
-      <w:r>
-        <w:rPr>
-          <w:lang w:val="en-US"/>
-        </w:rPr>
-        <w:t>Api</w:t>
-      </w:r>
-      <w:proofErr w:type="spellEnd"/>
-      <w:r>
-        <w:rPr>
-          <w:lang w:val="en-US"/>
-        </w:rPr>
-        <w:t xml:space="preserve"> Controllers</w:t>
+        <w:t>Testing Web Api Controllers</w:t>
       </w:r>
     </w:p>
     <w:p>
@@ -9380,15 +8474,7 @@
         <w:t>Voor dit stuk h</w:t>
       </w:r>
       <w:r>
-        <w:t xml:space="preserve">eb ik een andere mini-cursus geraadpleegd om wat te kunnen </w:t>
-      </w:r>
-      <w:proofErr w:type="spellStart"/>
-      <w:r>
-        <w:t>veriepen</w:t>
-      </w:r>
-      <w:proofErr w:type="spellEnd"/>
-      <w:r>
-        <w:t xml:space="preserve"> namelijk: </w:t>
+        <w:t xml:space="preserve">eb ik een andere mini-cursus geraadpleegd om wat te kunnen veriepen namelijk: </w:t>
       </w:r>
       <w:hyperlink r:id="rId72" w:history="1">
         <w:r>
@@ -9418,34 +8504,13 @@
         <w:jc w:val="both"/>
       </w:pPr>
       <w:r>
-        <w:t xml:space="preserve">Een default ASP.NET </w:t>
-      </w:r>
-      <w:proofErr w:type="spellStart"/>
-      <w:r>
-        <w:t>Core</w:t>
-      </w:r>
-      <w:proofErr w:type="spellEnd"/>
-      <w:r>
-        <w:t xml:space="preserve"> server is </w:t>
-      </w:r>
-      <w:proofErr w:type="spellStart"/>
-      <w:r>
-        <w:t>ge</w:t>
-      </w:r>
-      <w:r>
-        <w:t>basseerd</w:t>
-      </w:r>
-      <w:proofErr w:type="spellEnd"/>
-      <w:r>
-        <w:t xml:space="preserve"> op het </w:t>
-      </w:r>
-      <w:proofErr w:type="spellStart"/>
-      <w:r>
-        <w:t>Kestrel</w:t>
-      </w:r>
-      <w:proofErr w:type="spellEnd"/>
-      <w:r>
-        <w:t xml:space="preserve"> cross-platform server. Deze heeft volgende kenmerken:</w:t>
+        <w:t>Een default ASP.NET Core server is ge</w:t>
+      </w:r>
+      <w:r>
+        <w:t xml:space="preserve">basseerd op het </w:t>
+      </w:r>
+      <w:r>
+        <w:t>Kestrel cross-platform server. Deze heeft volgende kenmerken:</w:t>
       </w:r>
     </w:p>
     <w:p>
@@ -9484,15 +8549,7 @@
         <w:jc w:val="both"/>
       </w:pPr>
       <w:r>
-        <w:t xml:space="preserve">Eenvoudig te </w:t>
-      </w:r>
-      <w:proofErr w:type="spellStart"/>
-      <w:r>
-        <w:t>implmenteren</w:t>
-      </w:r>
-      <w:proofErr w:type="spellEnd"/>
-      <w:r>
-        <w:t xml:space="preserve"> in de API code</w:t>
+        <w:t>Eenvoudig te implmenteren in de API code</w:t>
       </w:r>
     </w:p>
     <w:p>
@@ -9654,15 +8711,7 @@
               </w:numPr>
             </w:pPr>
             <w:r>
-              <w:t xml:space="preserve">Theorie </w:t>
-            </w:r>
-            <w:proofErr w:type="spellStart"/>
-            <w:r>
-              <w:t>xUnit</w:t>
-            </w:r>
-            <w:proofErr w:type="spellEnd"/>
-            <w:r>
-              <w:t xml:space="preserve"> testen</w:t>
+              <w:t>Theorie xUnit testen</w:t>
             </w:r>
           </w:p>
           <w:p>
@@ -9800,15 +8849,7 @@
               </w:numPr>
             </w:pPr>
             <w:r>
-              <w:t xml:space="preserve">Kennis </w:t>
-            </w:r>
-            <w:proofErr w:type="spellStart"/>
-            <w:r>
-              <w:t>xUnit</w:t>
-            </w:r>
-            <w:proofErr w:type="spellEnd"/>
-            <w:r>
-              <w:t xml:space="preserve"> uitbreiden</w:t>
+              <w:t>Kennis xUnit uitbreiden</w:t>
             </w:r>
           </w:p>
           <w:p>
@@ -9820,15 +8861,7 @@
               </w:numPr>
             </w:pPr>
             <w:r>
-              <w:t xml:space="preserve">Intro complexere </w:t>
-            </w:r>
-            <w:proofErr w:type="spellStart"/>
-            <w:r>
-              <w:t>xUnit</w:t>
-            </w:r>
-            <w:proofErr w:type="spellEnd"/>
-            <w:r>
-              <w:t xml:space="preserve"> testen</w:t>
+              <w:t>Intro complexere xUnit testen</w:t>
             </w:r>
           </w:p>
           <w:p>
@@ -9876,13 +8909,8 @@
               </w:numPr>
             </w:pPr>
             <w:r>
-              <w:t xml:space="preserve">TDD </w:t>
-            </w:r>
-            <w:proofErr w:type="spellStart"/>
-            <w:r>
-              <w:t>lifecycle</w:t>
-            </w:r>
-            <w:proofErr w:type="spellEnd"/>
+              <w:t>TDD lifecycle</w:t>
+            </w:r>
           </w:p>
           <w:p>
             <w:pPr>
@@ -9892,13 +8920,8 @@
                 <w:numId w:val="1"/>
               </w:numPr>
             </w:pPr>
-            <w:proofErr w:type="spellStart"/>
-            <w:r>
-              <w:t>Behaviour-driven</w:t>
-            </w:r>
-            <w:proofErr w:type="spellEnd"/>
-            <w:r>
-              <w:t xml:space="preserve"> development</w:t>
+            <w:r>
+              <w:t>Behaviour-driven development</w:t>
             </w:r>
           </w:p>
           <w:p>
@@ -9909,11 +8932,9 @@
                 <w:numId w:val="6"/>
               </w:numPr>
             </w:pPr>
-            <w:proofErr w:type="spellStart"/>
             <w:r>
               <w:t>Gherkin</w:t>
             </w:r>
-            <w:proofErr w:type="spellEnd"/>
           </w:p>
           <w:p>
             <w:pPr>
@@ -9923,11 +8944,9 @@
                 <w:numId w:val="6"/>
               </w:numPr>
             </w:pPr>
-            <w:proofErr w:type="spellStart"/>
             <w:r>
               <w:t>Cucumber</w:t>
             </w:r>
-            <w:proofErr w:type="spellEnd"/>
           </w:p>
           <w:p>
             <w:pPr>
@@ -9992,13 +9011,8 @@
               </w:numPr>
             </w:pPr>
             <w:r>
-              <w:t xml:space="preserve">Basis </w:t>
-            </w:r>
-            <w:proofErr w:type="spellStart"/>
-            <w:r>
-              <w:t>exceptions</w:t>
-            </w:r>
-            <w:proofErr w:type="spellEnd"/>
+              <w:t>Basis exceptions</w:t>
+            </w:r>
           </w:p>
         </w:tc>
         <w:tc>
@@ -10048,13 +9062,8 @@
               </w:numPr>
             </w:pPr>
             <w:r>
-              <w:t xml:space="preserve">3 AA </w:t>
-            </w:r>
-            <w:proofErr w:type="spellStart"/>
-            <w:r>
-              <w:t>principle</w:t>
-            </w:r>
-            <w:proofErr w:type="spellEnd"/>
+              <w:t>3 AA principle</w:t>
+            </w:r>
           </w:p>
           <w:p>
             <w:pPr>
@@ -10065,13 +9074,8 @@
               </w:numPr>
             </w:pPr>
             <w:r>
-              <w:t xml:space="preserve">Theorie </w:t>
-            </w:r>
-            <w:proofErr w:type="spellStart"/>
-            <w:r>
-              <w:t>Assert</w:t>
-            </w:r>
-            <w:proofErr w:type="spellEnd"/>
+              <w:t>Theorie Assert</w:t>
+            </w:r>
           </w:p>
           <w:p>
             <w:pPr>
@@ -10082,13 +9086,8 @@
               </w:numPr>
             </w:pPr>
             <w:r>
-              <w:t xml:space="preserve">Unit test </w:t>
-            </w:r>
-            <w:proofErr w:type="spellStart"/>
-            <w:r>
-              <w:t>lifecycle</w:t>
-            </w:r>
-            <w:proofErr w:type="spellEnd"/>
+              <w:t>Unit test lifecycle</w:t>
+            </w:r>
           </w:p>
           <w:p>
             <w:pPr>
@@ -10111,21 +9110,8 @@
               </w:numPr>
             </w:pPr>
             <w:r>
-              <w:t xml:space="preserve">Verdiepen MSDN documentatie van </w:t>
-            </w:r>
-            <w:proofErr w:type="spellStart"/>
-            <w:r>
-              <w:t>exceptions</w:t>
-            </w:r>
-            <w:proofErr w:type="spellEnd"/>
-            <w:r>
-              <w:t xml:space="preserve"> in unit </w:t>
-            </w:r>
-            <w:proofErr w:type="spellStart"/>
-            <w:r>
-              <w:t>testing</w:t>
-            </w:r>
-            <w:proofErr w:type="spellEnd"/>
+              <w:t>Verdiepen MSDN documentatie van exceptions in unit testing</w:t>
+            </w:r>
           </w:p>
           <w:p>
             <w:pPr>
@@ -10136,16 +9122,11 @@
               </w:numPr>
             </w:pPr>
             <w:r>
-              <w:t xml:space="preserve">Theorie </w:t>
-            </w:r>
-            <w:proofErr w:type="spellStart"/>
-            <w:r>
-              <w:t>m</w:t>
+              <w:t>Theorie m</w:t>
             </w:r>
             <w:r>
               <w:t>ocktesten</w:t>
             </w:r>
-            <w:proofErr w:type="spellEnd"/>
           </w:p>
           <w:p>
             <w:pPr>
@@ -10156,13 +9137,8 @@
               </w:numPr>
             </w:pPr>
             <w:r>
-              <w:t xml:space="preserve">Opstarten </w:t>
-            </w:r>
-            <w:proofErr w:type="spellStart"/>
-            <w:r>
-              <w:t>mocktesten</w:t>
-            </w:r>
-            <w:proofErr w:type="spellEnd"/>
+              <w:t>Opstarten mocktesten</w:t>
+            </w:r>
           </w:p>
         </w:tc>
         <w:tc>
@@ -10215,13 +9191,8 @@
               </w:numPr>
             </w:pPr>
             <w:r>
-              <w:t xml:space="preserve">Dieper ingaan op </w:t>
-            </w:r>
-            <w:proofErr w:type="spellStart"/>
-            <w:r>
-              <w:t>exceptions</w:t>
-            </w:r>
-            <w:proofErr w:type="spellEnd"/>
+              <w:t>Dieper ingaan op exceptions</w:t>
+            </w:r>
           </w:p>
           <w:p>
             <w:pPr>
@@ -10232,13 +9203,8 @@
               </w:numPr>
             </w:pPr>
             <w:r>
-              <w:t xml:space="preserve">Soorten </w:t>
-            </w:r>
-            <w:proofErr w:type="spellStart"/>
-            <w:r>
-              <w:t>exceptions</w:t>
-            </w:r>
-            <w:proofErr w:type="spellEnd"/>
+              <w:t>Soorten exceptions</w:t>
+            </w:r>
           </w:p>
           <w:p>
             <w:pPr>
@@ -10315,15 +9281,7 @@
               </w:numPr>
             </w:pPr>
             <w:r>
-              <w:t xml:space="preserve">Theorie </w:t>
-            </w:r>
-            <w:proofErr w:type="spellStart"/>
-            <w:r>
-              <w:t>intregation</w:t>
-            </w:r>
-            <w:proofErr w:type="spellEnd"/>
-            <w:r>
-              <w:t xml:space="preserve"> tests</w:t>
+              <w:t>Theorie intregation tests</w:t>
             </w:r>
           </w:p>
           <w:p>
@@ -10335,15 +9293,7 @@
               </w:numPr>
             </w:pPr>
             <w:r>
-              <w:t xml:space="preserve">Opstarten voorbeeld </w:t>
-            </w:r>
-            <w:proofErr w:type="spellStart"/>
-            <w:r>
-              <w:t>integration</w:t>
-            </w:r>
-            <w:proofErr w:type="spellEnd"/>
-            <w:r>
-              <w:t xml:space="preserve"> test</w:t>
+              <w:t>Opstarten voorbeeld integration test</w:t>
             </w:r>
           </w:p>
           <w:p>
@@ -10426,15 +9376,7 @@
               </w:numPr>
             </w:pPr>
             <w:r>
-              <w:t xml:space="preserve">Kennis </w:t>
-            </w:r>
-            <w:proofErr w:type="spellStart"/>
-            <w:r>
-              <w:t>Testing</w:t>
-            </w:r>
-            <w:proofErr w:type="spellEnd"/>
-            <w:r>
-              <w:t xml:space="preserve"> Web API vergaren</w:t>
+              <w:t>Kennis Testing Web API vergaren</w:t>
             </w:r>
           </w:p>
           <w:p>
@@ -10447,15 +9389,7 @@
             </w:pPr>
             <w:r>
               <w:lastRenderedPageBreak/>
-              <w:t xml:space="preserve">Andere cursus geraadpleegd om te verdiepen in </w:t>
-            </w:r>
-            <w:proofErr w:type="spellStart"/>
-            <w:r>
-              <w:t>Kestrel</w:t>
-            </w:r>
-            <w:proofErr w:type="spellEnd"/>
-            <w:r>
-              <w:t xml:space="preserve">: </w:t>
+              <w:t xml:space="preserve">Andere cursus geraadpleegd om te verdiepen in Kestrel: </w:t>
             </w:r>
             <w:r>
               <w:t>https://dotnettutorials.net/lesson/kestrel-web-server-asp-net-core/</w:t>
@@ -10472,13 +9406,7 @@
           <w:p>
             <w:r>
               <w:lastRenderedPageBreak/>
-              <w:t>45</w:t>
-            </w:r>
-            <w:r>
-              <w:t xml:space="preserve"> </w:t>
-            </w:r>
-            <w:r>
-              <w:t>min</w:t>
+              <w:t>1 uur</w:t>
             </w:r>
           </w:p>
         </w:tc>
@@ -10513,15 +9441,7 @@
         <w:jc w:val="both"/>
       </w:pPr>
       <w:r>
-        <w:t xml:space="preserve">Vervolgens waren er de testen zelf. Bij iedere test hoorde wel een redelijk blok theorie. Zo is er bij bijvoorbeeld </w:t>
-      </w:r>
-      <w:proofErr w:type="spellStart"/>
-      <w:r>
-        <w:t>Exception</w:t>
-      </w:r>
-      <w:proofErr w:type="spellEnd"/>
-      <w:r>
-        <w:t xml:space="preserve"> handeling een heel wat uitgebreider stuk theorie aan gekoppeld dan oorspronkelijk gedacht.</w:t>
+        <w:t>Vervolgens waren er de testen zelf. Bij iedere test hoorde wel een redelijk blok theorie. Zo is er bij bijvoorbeeld Exception handeling een heel wat uitgebreider stuk theorie aan gekoppeld dan oorspronkelijk gedacht.</w:t>
       </w:r>
     </w:p>
     <w:p>
@@ -10529,39 +9449,7 @@
         <w:jc w:val="both"/>
       </w:pPr>
       <w:r>
-        <w:t xml:space="preserve">Persoonlijk dacht ik dat </w:t>
-      </w:r>
-      <w:proofErr w:type="spellStart"/>
-      <w:r>
-        <w:t>mocktesten</w:t>
-      </w:r>
-      <w:proofErr w:type="spellEnd"/>
-      <w:r>
-        <w:t xml:space="preserve"> met </w:t>
-      </w:r>
-      <w:proofErr w:type="spellStart"/>
-      <w:r>
-        <w:t>mockdata</w:t>
-      </w:r>
-      <w:proofErr w:type="spellEnd"/>
-      <w:r>
-        <w:t xml:space="preserve"> niet echt nuttig waren en dat er beter getest kan worden met de huidige data. Wat ik dankzij de cursus heb ingezien is dat je door gebruik te maken van </w:t>
-      </w:r>
-      <w:proofErr w:type="spellStart"/>
-      <w:r>
-        <w:t>mockdata</w:t>
-      </w:r>
-      <w:proofErr w:type="spellEnd"/>
-      <w:r>
-        <w:t xml:space="preserve"> je je kan verplaatsen naar een virtueel moment. Als je nu iets zou testen zal dat waarschijnlijk niets speciaals opleveren maar wat wanneer de applicatie bijvoorbeeld runt terwijl er een jaarovergang is. Via </w:t>
-      </w:r>
-      <w:proofErr w:type="spellStart"/>
-      <w:r>
-        <w:t>mockdata</w:t>
-      </w:r>
-      <w:proofErr w:type="spellEnd"/>
-      <w:r>
-        <w:t xml:space="preserve"> kan je dus het huidig tijdstip veranderen naar een testen moment.</w:t>
+        <w:t>Persoonlijk dacht ik dat mocktesten met mockdata niet echt nuttig waren en dat er beter getest kan worden met de huidige data. Wat ik dankzij de cursus heb ingezien is dat je door gebruik te maken van mockdata je je kan verplaatsen naar een virtueel moment. Als je nu iets zou testen zal dat waarschijnlijk niets speciaals opleveren maar wat wanneer de applicatie bijvoorbeeld runt terwijl er een jaarovergang is. Via mockdata kan je dus het huidig tijdstip veranderen naar een testen moment.</w:t>
       </w:r>
     </w:p>
     <w:p>
@@ -10576,13 +9464,8 @@
       <w:pPr>
         <w:jc w:val="both"/>
       </w:pPr>
-      <w:proofErr w:type="spellStart"/>
-      <w:r>
-        <w:t>Entity</w:t>
-      </w:r>
-      <w:proofErr w:type="spellEnd"/>
-      <w:r>
-        <w:t xml:space="preserve"> Framework is zeer testvri</w:t>
+      <w:r>
+        <w:t>Entity Framework is zeer testvri</w:t>
       </w:r>
       <w:r>
         <w:t>endelijk. Zo kan je zelf kiezen of je de testen bij de klasse zelf schrijft of je deze in het algemene testproject zet. Mijn voorkeur gaat uit om dit te houden in het testproject zodat je consistent blijft. Indien je enkel testen schrijft voor de database kan je dit wel in de klasse zelf doen.</w:t>
@@ -10596,15 +9479,7 @@
         <w:t>In tegenstelling tot unit tests, hebben integratietests vaak te maken met de infrastructuur van de applicatie.</w:t>
       </w:r>
       <w:r>
-        <w:t xml:space="preserve"> </w:t>
-      </w:r>
-      <w:proofErr w:type="spellStart"/>
-      <w:r>
-        <w:t>Intregatietests</w:t>
-      </w:r>
-      <w:proofErr w:type="spellEnd"/>
-      <w:r>
-        <w:t xml:space="preserve"> zijn dus veel ruimer, belangrijker en hebben dus een grotere impact op de werking van de applicatie.</w:t>
+        <w:t xml:space="preserve"> Intregatietests zijn dus veel ruimer, belangrijker en hebben dus een grotere impact op de werking van de applicatie.</w:t>
       </w:r>
     </w:p>
     <w:p>
@@ -10612,23 +9487,7 @@
         <w:jc w:val="both"/>
       </w:pPr>
       <w:r>
-        <w:t xml:space="preserve">Een standaard ASP.NET </w:t>
-      </w:r>
-      <w:proofErr w:type="spellStart"/>
-      <w:r>
-        <w:t>Core</w:t>
-      </w:r>
-      <w:proofErr w:type="spellEnd"/>
-      <w:r>
-        <w:t xml:space="preserve"> server is gebaseerd op </w:t>
-      </w:r>
-      <w:proofErr w:type="spellStart"/>
-      <w:r>
-        <w:t>Kestrel</w:t>
-      </w:r>
-      <w:proofErr w:type="spellEnd"/>
-      <w:r>
-        <w:t>, dat een cross-platform webserver is</w:t>
+        <w:t>Een standaard ASP.NET Core server is gebaseerd op Kestrel, dat een cross-platform webserver is</w:t>
       </w:r>
       <w:r>
         <w:t>. Hiervan had ik eerder nog nooit gehoord maar dit blijkt een uiterst interessante webserver te zijn.</w:t>

</xml_diff>

<commit_message>
IT schrijven: testen op basis van responsecodes, testen op basis van inhoud
- Integratie testen schrijven
* Testen of api wel degelijk is opgeroepen op basis van response code
* Testen of juiste waarde in api call zit
</commit_message>
<xml_diff>
--- a/Opdracht-SoftwareTesting.docx
+++ b/Opdracht-SoftwareTesting.docx
@@ -8575,9 +8575,639 @@
       <w:pPr>
         <w:pStyle w:val="Kop1"/>
       </w:pPr>
+      <w:r>
+        <w:lastRenderedPageBreak/>
+        <w:t xml:space="preserve">Week </w:t>
+      </w:r>
+      <w:r>
+        <w:t>8</w:t>
+      </w:r>
+      <w:r>
+        <w:t xml:space="preserve"> – Integration tests</w:t>
+      </w:r>
+      <w:r>
+        <w:t xml:space="preserve"> (vervolg)</w:t>
+      </w:r>
+    </w:p>
+    <w:p>
+      <w:pPr>
+        <w:jc w:val="both"/>
+        <w:rPr>
+          <w:rFonts w:eastAsia="Times New Roman"/>
+          <w:lang w:eastAsia="nl-BE"/>
+        </w:rPr>
+      </w:pPr>
+      <w:r>
+        <w:rPr>
+          <w:rFonts w:eastAsia="Times New Roman"/>
+          <w:lang w:eastAsia="nl-BE"/>
+        </w:rPr>
+        <w:t>Integratietesten zijn over het algemeen bedoeld om te verzekeren dat een bepaalde URL in je webserver bereikbaar is. Het schrijven van integratietesten maakt het volgende mogelijk:</w:t>
+      </w:r>
+    </w:p>
+    <w:p>
+      <w:pPr>
+        <w:pStyle w:val="Lijstalinea"/>
+        <w:numPr>
+          <w:ilvl w:val="0"/>
+          <w:numId w:val="12"/>
+        </w:numPr>
+        <w:jc w:val="both"/>
+        <w:rPr>
+          <w:rFonts w:eastAsia="Times New Roman"/>
+          <w:lang w:eastAsia="nl-BE"/>
+        </w:rPr>
+      </w:pPr>
+      <w:r>
+        <w:rPr>
+          <w:rFonts w:eastAsia="Times New Roman"/>
+          <w:lang w:eastAsia="nl-BE"/>
+        </w:rPr>
+        <w:t xml:space="preserve">Een HTTP-gebaseerde aanroep kan </w:t>
+      </w:r>
+      <w:r>
+        <w:rPr>
+          <w:rFonts w:eastAsia="Times New Roman"/>
+          <w:lang w:eastAsia="nl-BE"/>
+        </w:rPr>
+        <w:t>overal</w:t>
+      </w:r>
+      <w:r>
+        <w:rPr>
+          <w:rFonts w:eastAsia="Times New Roman"/>
+          <w:lang w:eastAsia="nl-BE"/>
+        </w:rPr>
+        <w:t xml:space="preserve"> worden vanuit elke ondersteunde client </w:t>
+      </w:r>
+      <w:r>
+        <w:rPr>
+          <w:rFonts w:eastAsia="Times New Roman"/>
+          <w:lang w:eastAsia="nl-BE"/>
+        </w:rPr>
+        <w:t xml:space="preserve">aangeroepen worden (Bv. bij </w:t>
+      </w:r>
+      <w:r>
+        <w:rPr>
+          <w:rFonts w:eastAsia="Times New Roman"/>
+          <w:lang w:eastAsia="nl-BE"/>
+        </w:rPr>
+        <w:t>de applicatie als eindgebruiker, vanuit een mobiele app of webpagina).</w:t>
+      </w:r>
+    </w:p>
+    <w:p>
+      <w:pPr>
+        <w:pStyle w:val="Lijstalinea"/>
+        <w:numPr>
+          <w:ilvl w:val="0"/>
+          <w:numId w:val="12"/>
+        </w:numPr>
+        <w:jc w:val="both"/>
+        <w:rPr>
+          <w:rFonts w:eastAsia="Times New Roman"/>
+          <w:lang w:eastAsia="nl-BE"/>
+        </w:rPr>
+      </w:pPr>
+      <w:r>
+        <w:rPr>
+          <w:rFonts w:eastAsia="Times New Roman"/>
+          <w:lang w:eastAsia="nl-BE"/>
+        </w:rPr>
+        <w:t xml:space="preserve">De Web API die de inhoud </w:t>
+      </w:r>
+      <w:r>
+        <w:rPr>
+          <w:rFonts w:eastAsia="Times New Roman"/>
+          <w:lang w:eastAsia="nl-BE"/>
+        </w:rPr>
+        <w:t xml:space="preserve">weergeeft, </w:t>
+      </w:r>
+      <w:r>
+        <w:rPr>
+          <w:rFonts w:eastAsia="Times New Roman"/>
+          <w:lang w:eastAsia="nl-BE"/>
+        </w:rPr>
+        <w:t xml:space="preserve">kan worden </w:t>
+      </w:r>
+      <w:r>
+        <w:rPr>
+          <w:rFonts w:eastAsia="Times New Roman"/>
+          <w:lang w:eastAsia="nl-BE"/>
+        </w:rPr>
+        <w:t xml:space="preserve">aangesproken worden </w:t>
+      </w:r>
+      <w:r>
+        <w:rPr>
+          <w:rFonts w:eastAsia="Times New Roman"/>
+          <w:lang w:eastAsia="nl-BE"/>
+        </w:rPr>
+        <w:t xml:space="preserve">naar een specifieke URL, zodat de inhoud </w:t>
+      </w:r>
+      <w:r>
+        <w:rPr>
+          <w:rFonts w:eastAsia="Times New Roman"/>
+          <w:lang w:eastAsia="nl-BE"/>
+        </w:rPr>
+        <w:t xml:space="preserve">van </w:t>
+      </w:r>
+      <w:r>
+        <w:rPr>
+          <w:rFonts w:eastAsia="Times New Roman"/>
+          <w:lang w:eastAsia="nl-BE"/>
+        </w:rPr>
+        <w:t xml:space="preserve">het verzoek effectief </w:t>
+      </w:r>
+      <w:r>
+        <w:rPr>
+          <w:rFonts w:eastAsia="Times New Roman"/>
+          <w:lang w:eastAsia="nl-BE"/>
+        </w:rPr>
+        <w:t xml:space="preserve">de </w:t>
+      </w:r>
+      <w:r>
+        <w:rPr>
+          <w:rFonts w:eastAsia="Times New Roman"/>
+          <w:lang w:eastAsia="nl-BE"/>
+        </w:rPr>
+        <w:t xml:space="preserve">HTML is zoals </w:t>
+      </w:r>
+      <w:r>
+        <w:rPr>
+          <w:rFonts w:eastAsia="Times New Roman"/>
+          <w:lang w:eastAsia="nl-BE"/>
+        </w:rPr>
+        <w:t xml:space="preserve">er </w:t>
+      </w:r>
+      <w:r>
+        <w:rPr>
+          <w:rFonts w:eastAsia="Times New Roman"/>
+          <w:lang w:eastAsia="nl-BE"/>
+        </w:rPr>
+        <w:t>verwacht</w:t>
+      </w:r>
+      <w:r>
+        <w:rPr>
+          <w:rFonts w:eastAsia="Times New Roman"/>
+          <w:lang w:eastAsia="nl-BE"/>
+        </w:rPr>
+        <w:t xml:space="preserve"> wordt</w:t>
+      </w:r>
+      <w:r>
+        <w:rPr>
+          <w:rFonts w:eastAsia="Times New Roman"/>
+          <w:lang w:eastAsia="nl-BE"/>
+        </w:rPr>
+        <w:t>.</w:t>
+      </w:r>
+    </w:p>
+    <w:p>
+      <w:pPr>
+        <w:pStyle w:val="Lijstalinea"/>
+        <w:numPr>
+          <w:ilvl w:val="0"/>
+          <w:numId w:val="12"/>
+        </w:numPr>
+        <w:jc w:val="both"/>
+        <w:rPr>
+          <w:rFonts w:eastAsia="Times New Roman"/>
+          <w:lang w:eastAsia="nl-BE"/>
+        </w:rPr>
+      </w:pPr>
+      <w:r>
+        <w:rPr>
+          <w:rFonts w:eastAsia="Times New Roman"/>
+          <w:lang w:eastAsia="nl-BE"/>
+        </w:rPr>
+        <w:t>Inhoud in de respons komt zoals verwacht (meestal in JSON formaat, maar andere inhoudstypes worden ook ondersteund), met het resultaat van de operatie die de client heeft aangevraagd.</w:t>
+      </w:r>
+    </w:p>
+    <w:p>
+      <w:pPr>
+        <w:jc w:val="both"/>
+        <w:rPr>
+          <w:rFonts w:eastAsia="Times New Roman"/>
+          <w:lang w:eastAsia="nl-BE"/>
+        </w:rPr>
+      </w:pPr>
+      <w:r>
+        <w:rPr>
+          <w:rFonts w:eastAsia="Times New Roman"/>
+          <w:lang w:eastAsia="nl-BE"/>
+        </w:rPr>
+        <w:t>Eerst moeten er een controller gemaakt worden die aangesproken zal worden.</w:t>
+      </w:r>
+      <w:r>
+        <w:rPr>
+          <w:rFonts w:eastAsia="Times New Roman"/>
+          <w:lang w:eastAsia="nl-BE"/>
+        </w:rPr>
+        <w:t xml:space="preserve"> Hierbij definiëren we de route die we zullen oproepen. Voor de controller is dit api/Calculator vanwege de controllernaam. Vervolgens is er een Sum methode. Dit is een GET-methode en het pad is vervolgens Sum. In de deze methode maken we de som.</w:t>
+      </w:r>
+    </w:p>
+    <w:p>
+      <w:pPr>
+        <w:jc w:val="both"/>
+        <w:rPr>
+          <w:rFonts w:eastAsia="Times New Roman"/>
+          <w:lang w:eastAsia="nl-BE"/>
+        </w:rPr>
+      </w:pPr>
+      <w:r>
+        <w:rPr>
+          <w:rFonts w:eastAsia="Times New Roman"/>
+          <w:lang w:eastAsia="nl-BE"/>
+        </w:rPr>
+        <w:drawing>
+          <wp:inline distT="0" distB="0" distL="0" distR="0" wp14:anchorId="1F17779F" wp14:editId="6254DFAF">
+            <wp:extent cx="3048264" cy="1813717"/>
+            <wp:effectExtent l="0" t="0" r="0" b="0"/>
+            <wp:docPr id="41" name="Afbeelding 41" descr="Afbeelding met tekst&#10;&#10;Automatisch gegenereerde beschrijving"/>
+            <wp:cNvGraphicFramePr>
+              <a:graphicFrameLocks xmlns:a="http://schemas.openxmlformats.org/drawingml/2006/main" noChangeAspect="1"/>
+            </wp:cNvGraphicFramePr>
+            <a:graphic xmlns:a="http://schemas.openxmlformats.org/drawingml/2006/main">
+              <a:graphicData uri="http://schemas.openxmlformats.org/drawingml/2006/picture">
+                <pic:pic xmlns:pic="http://schemas.openxmlformats.org/drawingml/2006/picture">
+                  <pic:nvPicPr>
+                    <pic:cNvPr id="41" name="Afbeelding 41" descr="Afbeelding met tekst&#10;&#10;Automatisch gegenereerde beschrijving"/>
+                    <pic:cNvPicPr/>
+                  </pic:nvPicPr>
+                  <pic:blipFill>
+                    <a:blip r:embed="rId73"/>
+                    <a:stretch>
+                      <a:fillRect/>
+                    </a:stretch>
+                  </pic:blipFill>
+                  <pic:spPr>
+                    <a:xfrm>
+                      <a:off x="0" y="0"/>
+                      <a:ext cx="3048264" cy="1813717"/>
+                    </a:xfrm>
+                    <a:prstGeom prst="rect">
+                      <a:avLst/>
+                    </a:prstGeom>
+                  </pic:spPr>
+                </pic:pic>
+              </a:graphicData>
+            </a:graphic>
+          </wp:inline>
+        </w:drawing>
+      </w:r>
+    </w:p>
+    <w:p>
+      <w:pPr>
+        <w:jc w:val="both"/>
+        <w:rPr>
+          <w:rFonts w:eastAsia="Times New Roman"/>
+          <w:lang w:eastAsia="nl-BE"/>
+        </w:rPr>
+      </w:pPr>
+      <w:r>
+        <w:rPr>
+          <w:rFonts w:eastAsia="Times New Roman"/>
+          <w:lang w:eastAsia="nl-BE"/>
+        </w:rPr>
+        <w:t>We voegen de methode toe</w:t>
+      </w:r>
+      <w:r>
+        <w:rPr>
+          <w:rFonts w:eastAsia="Times New Roman"/>
+          <w:lang w:eastAsia="nl-BE"/>
+        </w:rPr>
+        <w:t xml:space="preserve"> die zal testen of de uitgevoerde api call werkt</w:t>
+      </w:r>
+      <w:r>
+        <w:rPr>
+          <w:rFonts w:eastAsia="Times New Roman"/>
+          <w:lang w:eastAsia="nl-BE"/>
+        </w:rPr>
+        <w:t>.</w:t>
+      </w:r>
+    </w:p>
+    <w:p>
+      <w:pPr>
+        <w:jc w:val="both"/>
+        <w:rPr>
+          <w:rFonts w:eastAsia="Times New Roman"/>
+          <w:lang w:eastAsia="nl-BE"/>
+        </w:rPr>
+      </w:pPr>
+      <w:r>
+        <w:rPr>
+          <w:rFonts w:eastAsia="Times New Roman"/>
+          <w:lang w:eastAsia="nl-BE"/>
+        </w:rPr>
+        <w:t xml:space="preserve">Om te beginnen voeren we een Get call met als parameters x=1 en y=2. Vervolgens testen we of er weldegelijk een succesvolle </w:t>
+      </w:r>
+      <w:r>
+        <w:rPr>
+          <w:rFonts w:eastAsia="Times New Roman"/>
+          <w:lang w:eastAsia="nl-BE"/>
+        </w:rPr>
+        <w:t>code is gereturned. Dit kan je ook met onder andere foutcodes</w:t>
+      </w:r>
+      <w:r>
+        <w:rPr>
+          <w:rFonts w:eastAsia="Times New Roman"/>
+          <w:lang w:eastAsia="nl-BE"/>
+        </w:rPr>
+        <w:t>.</w:t>
+      </w:r>
+    </w:p>
+    <w:p>
+      <w:pPr>
+        <w:jc w:val="both"/>
+        <w:rPr>
+          <w:rFonts w:eastAsia="Times New Roman"/>
+          <w:lang w:eastAsia="nl-BE"/>
+        </w:rPr>
+      </w:pPr>
+      <w:r>
+        <w:rPr>
+          <w:rFonts w:eastAsia="Times New Roman"/>
+          <w:lang w:eastAsia="nl-BE"/>
+        </w:rPr>
+        <w:t>Vervolgens wordt de inhoud gelezen van de gekregen api call. Nadien controlleren we of de som 1 + 2 wel degelijk 3 geeft via de Assert.true met true en dan de inhoud van api call.</w:t>
+      </w:r>
+    </w:p>
+    <w:p>
+      <w:pPr>
+        <w:jc w:val="both"/>
+        <w:rPr>
+          <w:rFonts w:eastAsia="Times New Roman"/>
+          <w:lang w:eastAsia="nl-BE"/>
+        </w:rPr>
+      </w:pPr>
+      <w:r>
+        <w:rPr>
+          <w:rFonts w:eastAsia="Times New Roman"/>
+          <w:lang w:eastAsia="nl-BE"/>
+        </w:rPr>
+        <w:lastRenderedPageBreak/>
+        <w:drawing>
+          <wp:inline distT="0" distB="0" distL="0" distR="0" wp14:anchorId="6F1864D7" wp14:editId="42EB0BD8">
+            <wp:extent cx="4018857" cy="2156460"/>
+            <wp:effectExtent l="0" t="0" r="1270" b="0"/>
+            <wp:docPr id="47" name="Afbeelding 47" descr="Afbeelding met tekst&#10;&#10;Automatisch gegenereerde beschrijving"/>
+            <wp:cNvGraphicFramePr>
+              <a:graphicFrameLocks xmlns:a="http://schemas.openxmlformats.org/drawingml/2006/main" noChangeAspect="1"/>
+            </wp:cNvGraphicFramePr>
+            <a:graphic xmlns:a="http://schemas.openxmlformats.org/drawingml/2006/main">
+              <a:graphicData uri="http://schemas.openxmlformats.org/drawingml/2006/picture">
+                <pic:pic xmlns:pic="http://schemas.openxmlformats.org/drawingml/2006/picture">
+                  <pic:nvPicPr>
+                    <pic:cNvPr id="47" name="Afbeelding 47" descr="Afbeelding met tekst&#10;&#10;Automatisch gegenereerde beschrijving"/>
+                    <pic:cNvPicPr/>
+                  </pic:nvPicPr>
+                  <pic:blipFill>
+                    <a:blip r:embed="rId74"/>
+                    <a:stretch>
+                      <a:fillRect/>
+                    </a:stretch>
+                  </pic:blipFill>
+                  <pic:spPr>
+                    <a:xfrm>
+                      <a:off x="0" y="0"/>
+                      <a:ext cx="4020288" cy="2157228"/>
+                    </a:xfrm>
+                    <a:prstGeom prst="rect">
+                      <a:avLst/>
+                    </a:prstGeom>
+                  </pic:spPr>
+                </pic:pic>
+              </a:graphicData>
+            </a:graphic>
+          </wp:inline>
+        </w:drawing>
+      </w:r>
+    </w:p>
+    <w:p>
+      <w:pPr>
+        <w:jc w:val="both"/>
+        <w:rPr>
+          <w:rFonts w:eastAsia="Times New Roman"/>
+          <w:lang w:eastAsia="nl-BE"/>
+        </w:rPr>
+      </w:pPr>
+      <w:r>
+        <w:rPr>
+          <w:rFonts w:eastAsia="Times New Roman"/>
+          <w:lang w:eastAsia="nl-BE"/>
+        </w:rPr>
+        <w:t>Bij het runnen van deze tests, zien we dat de testen geslaagd zijn</w:t>
+      </w:r>
+      <w:r>
+        <w:rPr>
+          <w:rFonts w:eastAsia="Times New Roman"/>
+          <w:lang w:eastAsia="nl-BE"/>
+        </w:rPr>
+        <w:t xml:space="preserve"> en dat er zowel een succesvolle call wordt gemaakt alsook het juiste resultaat</w:t>
+      </w:r>
+      <w:r>
+        <w:rPr>
+          <w:rFonts w:eastAsia="Times New Roman"/>
+          <w:lang w:eastAsia="nl-BE"/>
+        </w:rPr>
+        <w:t>.</w:t>
+      </w:r>
+    </w:p>
+    <w:p>
+      <w:pPr>
+        <w:jc w:val="both"/>
+        <w:rPr>
+          <w:rFonts w:eastAsia="Times New Roman"/>
+          <w:lang w:eastAsia="nl-BE"/>
+        </w:rPr>
+      </w:pPr>
+      <w:r>
+        <w:rPr>
+          <w:rFonts w:eastAsia="Times New Roman"/>
+          <w:lang w:eastAsia="nl-BE"/>
+        </w:rPr>
+        <w:drawing>
+          <wp:inline distT="0" distB="0" distL="0" distR="0" wp14:anchorId="0B120265" wp14:editId="4CF298C9">
+            <wp:extent cx="3307367" cy="3345470"/>
+            <wp:effectExtent l="0" t="0" r="7620" b="7620"/>
+            <wp:docPr id="48" name="Afbeelding 48" descr="Afbeelding met tekst, schermafbeelding, monitor, buiten&#10;&#10;Automatisch gegenereerde beschrijving"/>
+            <wp:cNvGraphicFramePr>
+              <a:graphicFrameLocks xmlns:a="http://schemas.openxmlformats.org/drawingml/2006/main" noChangeAspect="1"/>
+            </wp:cNvGraphicFramePr>
+            <a:graphic xmlns:a="http://schemas.openxmlformats.org/drawingml/2006/main">
+              <a:graphicData uri="http://schemas.openxmlformats.org/drawingml/2006/picture">
+                <pic:pic xmlns:pic="http://schemas.openxmlformats.org/drawingml/2006/picture">
+                  <pic:nvPicPr>
+                    <pic:cNvPr id="48" name="Afbeelding 48" descr="Afbeelding met tekst, schermafbeelding, monitor, buiten&#10;&#10;Automatisch gegenereerde beschrijving"/>
+                    <pic:cNvPicPr/>
+                  </pic:nvPicPr>
+                  <pic:blipFill>
+                    <a:blip r:embed="rId75"/>
+                    <a:stretch>
+                      <a:fillRect/>
+                    </a:stretch>
+                  </pic:blipFill>
+                  <pic:spPr>
+                    <a:xfrm>
+                      <a:off x="0" y="0"/>
+                      <a:ext cx="3307367" cy="3345470"/>
+                    </a:xfrm>
+                    <a:prstGeom prst="rect">
+                      <a:avLst/>
+                    </a:prstGeom>
+                  </pic:spPr>
+                </pic:pic>
+              </a:graphicData>
+            </a:graphic>
+          </wp:inline>
+        </w:drawing>
+      </w:r>
+    </w:p>
+    <w:p>
+      <w:pPr>
+        <w:jc w:val="both"/>
+        <w:rPr>
+          <w:rFonts w:eastAsia="Times New Roman"/>
+          <w:lang w:eastAsia="nl-BE"/>
+        </w:rPr>
+      </w:pPr>
+      <w:r>
+        <w:rPr>
+          <w:rFonts w:eastAsia="Times New Roman"/>
+          <w:lang w:eastAsia="nl-BE"/>
+        </w:rPr>
+        <w:t>Om te testen of de test weldegelijk klopt, veranderen we enkel de twee parameters door 2 en 3. Dit resulteert in 5 dus zou de test nu moeten falen.</w:t>
+      </w:r>
+    </w:p>
+    <w:p>
+      <w:pPr>
+        <w:jc w:val="both"/>
+        <w:rPr>
+          <w:rFonts w:eastAsia="Times New Roman"/>
+          <w:lang w:eastAsia="nl-BE"/>
+        </w:rPr>
+      </w:pPr>
+    </w:p>
+    <w:p>
+      <w:pPr>
+        <w:jc w:val="both"/>
+        <w:rPr>
+          <w:rFonts w:eastAsia="Times New Roman"/>
+          <w:lang w:eastAsia="nl-BE"/>
+        </w:rPr>
+      </w:pPr>
+      <w:r>
+        <w:rPr>
+          <w:rFonts w:eastAsia="Times New Roman"/>
+          <w:lang w:eastAsia="nl-BE"/>
+        </w:rPr>
+        <w:drawing>
+          <wp:inline distT="0" distB="0" distL="0" distR="0" wp14:anchorId="2E32BEB2" wp14:editId="6BCA8BE7">
+            <wp:extent cx="4206605" cy="228620"/>
+            <wp:effectExtent l="0" t="0" r="3810" b="0"/>
+            <wp:docPr id="49" name="Afbeelding 49"/>
+            <wp:cNvGraphicFramePr>
+              <a:graphicFrameLocks xmlns:a="http://schemas.openxmlformats.org/drawingml/2006/main" noChangeAspect="1"/>
+            </wp:cNvGraphicFramePr>
+            <a:graphic xmlns:a="http://schemas.openxmlformats.org/drawingml/2006/main">
+              <a:graphicData uri="http://schemas.openxmlformats.org/drawingml/2006/picture">
+                <pic:pic xmlns:pic="http://schemas.openxmlformats.org/drawingml/2006/picture">
+                  <pic:nvPicPr>
+                    <pic:cNvPr id="1" name=""/>
+                    <pic:cNvPicPr/>
+                  </pic:nvPicPr>
+                  <pic:blipFill>
+                    <a:blip r:embed="rId76"/>
+                    <a:stretch>
+                      <a:fillRect/>
+                    </a:stretch>
+                  </pic:blipFill>
+                  <pic:spPr>
+                    <a:xfrm>
+                      <a:off x="0" y="0"/>
+                      <a:ext cx="4206605" cy="228620"/>
+                    </a:xfrm>
+                    <a:prstGeom prst="rect">
+                      <a:avLst/>
+                    </a:prstGeom>
+                  </pic:spPr>
+                </pic:pic>
+              </a:graphicData>
+            </a:graphic>
+          </wp:inline>
+        </w:drawing>
+      </w:r>
+    </w:p>
+    <w:p>
+      <w:pPr>
+        <w:jc w:val="both"/>
+        <w:rPr>
+          <w:rFonts w:eastAsia="Times New Roman"/>
+          <w:lang w:eastAsia="nl-BE"/>
+        </w:rPr>
+      </w:pPr>
+      <w:r>
+        <w:rPr>
+          <w:rFonts w:eastAsia="Times New Roman"/>
+          <w:lang w:eastAsia="nl-BE"/>
+        </w:rPr>
+        <w:t>Zoals verwacht faalt de test en kunnen we concluderen dat de test op een juiste manier werkt.</w:t>
+      </w:r>
+    </w:p>
+    <w:p>
+      <w:pPr>
+        <w:jc w:val="both"/>
+        <w:rPr>
+          <w:rFonts w:eastAsia="Times New Roman"/>
+          <w:lang w:eastAsia="nl-BE"/>
+        </w:rPr>
+      </w:pPr>
+      <w:r>
+        <w:rPr>
+          <w:rFonts w:eastAsia="Times New Roman"/>
+          <w:lang w:eastAsia="nl-BE"/>
+        </w:rPr>
+        <w:lastRenderedPageBreak/>
+        <w:drawing>
+          <wp:inline distT="0" distB="0" distL="0" distR="0" wp14:anchorId="33C6803C" wp14:editId="61323F48">
+            <wp:extent cx="3414056" cy="4816257"/>
+            <wp:effectExtent l="0" t="0" r="0" b="3810"/>
+            <wp:docPr id="51" name="Afbeelding 51" descr="Afbeelding met tekst&#10;&#10;Automatisch gegenereerde beschrijving"/>
+            <wp:cNvGraphicFramePr>
+              <a:graphicFrameLocks xmlns:a="http://schemas.openxmlformats.org/drawingml/2006/main" noChangeAspect="1"/>
+            </wp:cNvGraphicFramePr>
+            <a:graphic xmlns:a="http://schemas.openxmlformats.org/drawingml/2006/main">
+              <a:graphicData uri="http://schemas.openxmlformats.org/drawingml/2006/picture">
+                <pic:pic xmlns:pic="http://schemas.openxmlformats.org/drawingml/2006/picture">
+                  <pic:nvPicPr>
+                    <pic:cNvPr id="51" name="Afbeelding 51" descr="Afbeelding met tekst&#10;&#10;Automatisch gegenereerde beschrijving"/>
+                    <pic:cNvPicPr/>
+                  </pic:nvPicPr>
+                  <pic:blipFill>
+                    <a:blip r:embed="rId77"/>
+                    <a:stretch>
+                      <a:fillRect/>
+                    </a:stretch>
+                  </pic:blipFill>
+                  <pic:spPr>
+                    <a:xfrm>
+                      <a:off x="0" y="0"/>
+                      <a:ext cx="3414056" cy="4816257"/>
+                    </a:xfrm>
+                    <a:prstGeom prst="rect">
+                      <a:avLst/>
+                    </a:prstGeom>
+                  </pic:spPr>
+                </pic:pic>
+              </a:graphicData>
+            </a:graphic>
+          </wp:inline>
+        </w:drawing>
+      </w:r>
+    </w:p>
+    <w:p>
+      <w:pPr>
+        <w:pStyle w:val="Kop1"/>
+      </w:pPr>
       <w:bookmarkStart w:id="32" w:name="_Toc85880140"/>
       <w:r>
-        <w:lastRenderedPageBreak/>
         <w:t>Logboek</w:t>
       </w:r>
       <w:bookmarkEnd w:id="32"/>
@@ -8933,6 +9563,7 @@
               </w:numPr>
             </w:pPr>
             <w:r>
+              <w:lastRenderedPageBreak/>
               <w:t>Gherkin</w:t>
             </w:r>
           </w:p>
@@ -9021,6 +9652,7 @@
           </w:tcPr>
           <w:p>
             <w:r>
+              <w:lastRenderedPageBreak/>
               <w:t>4</w:t>
             </w:r>
             <w:r>
@@ -9388,7 +10020,6 @@
               </w:numPr>
             </w:pPr>
             <w:r>
-              <w:lastRenderedPageBreak/>
               <w:t xml:space="preserve">Andere cursus geraadpleegd om te verdiepen in Kestrel: </w:t>
             </w:r>
             <w:r>
@@ -9405,8 +10036,81 @@
           </w:tcPr>
           <w:p>
             <w:r>
-              <w:lastRenderedPageBreak/>
-              <w:t>1 uur</w:t>
+              <w:t>3</w:t>
+            </w:r>
+            <w:r>
+              <w:t xml:space="preserve"> uur</w:t>
+            </w:r>
+          </w:p>
+        </w:tc>
+      </w:tr>
+      <w:tr>
+        <w:tc>
+          <w:tcPr>
+            <w:tcW w:w="2228" w:type="dxa"/>
+          </w:tcPr>
+          <w:p>
+            <w:r>
+              <w:t xml:space="preserve">15/11/2021 – </w:t>
+            </w:r>
+          </w:p>
+          <w:p>
+            <w:r>
+              <w:t>21/11/2021</w:t>
+            </w:r>
+          </w:p>
+        </w:tc>
+        <w:tc>
+          <w:tcPr>
+            <w:tcW w:w="3808" w:type="dxa"/>
+          </w:tcPr>
+          <w:p>
+            <w:pPr>
+              <w:pStyle w:val="Lijstalinea"/>
+              <w:numPr>
+                <w:ilvl w:val="0"/>
+                <w:numId w:val="1"/>
+              </w:numPr>
+            </w:pPr>
+            <w:r>
+              <w:t>Integratie testen schrijven</w:t>
+            </w:r>
+          </w:p>
+          <w:p>
+            <w:pPr>
+              <w:pStyle w:val="Lijstalinea"/>
+              <w:numPr>
+                <w:ilvl w:val="0"/>
+                <w:numId w:val="6"/>
+              </w:numPr>
+            </w:pPr>
+            <w:r>
+              <w:t>Testen of api wel degelijk is opgeroepen op basis van response code</w:t>
+            </w:r>
+          </w:p>
+          <w:p>
+            <w:pPr>
+              <w:pStyle w:val="Lijstalinea"/>
+              <w:numPr>
+                <w:ilvl w:val="0"/>
+                <w:numId w:val="6"/>
+              </w:numPr>
+            </w:pPr>
+            <w:r>
+              <w:t>Testen of juiste waarde in api call zit</w:t>
+            </w:r>
+          </w:p>
+        </w:tc>
+        <w:tc>
+          <w:tcPr>
+            <w:tcW w:w="3026" w:type="dxa"/>
+          </w:tcPr>
+          <w:p>
+            <w:r>
+              <w:t>3</w:t>
+            </w:r>
+            <w:r>
+              <w:t xml:space="preserve"> uur</w:t>
             </w:r>
           </w:p>
         </w:tc>
@@ -10143,9 +10847,9 @@
     </w:lvl>
   </w:abstractNum>
   <w:abstractNum w:abstractNumId="6" w15:restartNumberingAfterBreak="0">
-    <w:nsid w:val="6B0202A1"/>
+    <w:nsid w:val="5F463F89"/>
     <w:multiLevelType w:val="multilevel"/>
-    <w:tmpl w:val="3180712C"/>
+    <w:tmpl w:val="5CF0E3DE"/>
     <w:lvl w:ilvl="0">
       <w:start w:val="1"/>
       <w:numFmt w:val="bullet"/>
@@ -10292,6 +10996,155 @@
     </w:lvl>
   </w:abstractNum>
   <w:abstractNum w:abstractNumId="7" w15:restartNumberingAfterBreak="0">
+    <w:nsid w:val="6B0202A1"/>
+    <w:multiLevelType w:val="multilevel"/>
+    <w:tmpl w:val="3180712C"/>
+    <w:lvl w:ilvl="0">
+      <w:start w:val="1"/>
+      <w:numFmt w:val="bullet"/>
+      <w:lvlText w:val=""/>
+      <w:lvlJc w:val="left"/>
+      <w:pPr>
+        <w:tabs>
+          <w:tab w:val="num" w:pos="720"/>
+        </w:tabs>
+        <w:ind w:left="720" w:hanging="360"/>
+      </w:pPr>
+      <w:rPr>
+        <w:rFonts w:ascii="Symbol" w:hAnsi="Symbol" w:hint="default"/>
+        <w:sz w:val="20"/>
+      </w:rPr>
+    </w:lvl>
+    <w:lvl w:ilvl="1" w:tentative="1">
+      <w:start w:val="1"/>
+      <w:numFmt w:val="bullet"/>
+      <w:lvlText w:val="o"/>
+      <w:lvlJc w:val="left"/>
+      <w:pPr>
+        <w:tabs>
+          <w:tab w:val="num" w:pos="1440"/>
+        </w:tabs>
+        <w:ind w:left="1440" w:hanging="360"/>
+      </w:pPr>
+      <w:rPr>
+        <w:rFonts w:ascii="Courier New" w:hAnsi="Courier New" w:hint="default"/>
+        <w:sz w:val="20"/>
+      </w:rPr>
+    </w:lvl>
+    <w:lvl w:ilvl="2" w:tentative="1">
+      <w:start w:val="1"/>
+      <w:numFmt w:val="bullet"/>
+      <w:lvlText w:val=""/>
+      <w:lvlJc w:val="left"/>
+      <w:pPr>
+        <w:tabs>
+          <w:tab w:val="num" w:pos="2160"/>
+        </w:tabs>
+        <w:ind w:left="2160" w:hanging="360"/>
+      </w:pPr>
+      <w:rPr>
+        <w:rFonts w:ascii="Wingdings" w:hAnsi="Wingdings" w:hint="default"/>
+        <w:sz w:val="20"/>
+      </w:rPr>
+    </w:lvl>
+    <w:lvl w:ilvl="3" w:tentative="1">
+      <w:start w:val="1"/>
+      <w:numFmt w:val="bullet"/>
+      <w:lvlText w:val=""/>
+      <w:lvlJc w:val="left"/>
+      <w:pPr>
+        <w:tabs>
+          <w:tab w:val="num" w:pos="2880"/>
+        </w:tabs>
+        <w:ind w:left="2880" w:hanging="360"/>
+      </w:pPr>
+      <w:rPr>
+        <w:rFonts w:ascii="Wingdings" w:hAnsi="Wingdings" w:hint="default"/>
+        <w:sz w:val="20"/>
+      </w:rPr>
+    </w:lvl>
+    <w:lvl w:ilvl="4" w:tentative="1">
+      <w:start w:val="1"/>
+      <w:numFmt w:val="bullet"/>
+      <w:lvlText w:val=""/>
+      <w:lvlJc w:val="left"/>
+      <w:pPr>
+        <w:tabs>
+          <w:tab w:val="num" w:pos="3600"/>
+        </w:tabs>
+        <w:ind w:left="3600" w:hanging="360"/>
+      </w:pPr>
+      <w:rPr>
+        <w:rFonts w:ascii="Wingdings" w:hAnsi="Wingdings" w:hint="default"/>
+        <w:sz w:val="20"/>
+      </w:rPr>
+    </w:lvl>
+    <w:lvl w:ilvl="5" w:tentative="1">
+      <w:start w:val="1"/>
+      <w:numFmt w:val="bullet"/>
+      <w:lvlText w:val=""/>
+      <w:lvlJc w:val="left"/>
+      <w:pPr>
+        <w:tabs>
+          <w:tab w:val="num" w:pos="4320"/>
+        </w:tabs>
+        <w:ind w:left="4320" w:hanging="360"/>
+      </w:pPr>
+      <w:rPr>
+        <w:rFonts w:ascii="Wingdings" w:hAnsi="Wingdings" w:hint="default"/>
+        <w:sz w:val="20"/>
+      </w:rPr>
+    </w:lvl>
+    <w:lvl w:ilvl="6" w:tentative="1">
+      <w:start w:val="1"/>
+      <w:numFmt w:val="bullet"/>
+      <w:lvlText w:val=""/>
+      <w:lvlJc w:val="left"/>
+      <w:pPr>
+        <w:tabs>
+          <w:tab w:val="num" w:pos="5040"/>
+        </w:tabs>
+        <w:ind w:left="5040" w:hanging="360"/>
+      </w:pPr>
+      <w:rPr>
+        <w:rFonts w:ascii="Wingdings" w:hAnsi="Wingdings" w:hint="default"/>
+        <w:sz w:val="20"/>
+      </w:rPr>
+    </w:lvl>
+    <w:lvl w:ilvl="7" w:tentative="1">
+      <w:start w:val="1"/>
+      <w:numFmt w:val="bullet"/>
+      <w:lvlText w:val=""/>
+      <w:lvlJc w:val="left"/>
+      <w:pPr>
+        <w:tabs>
+          <w:tab w:val="num" w:pos="5760"/>
+        </w:tabs>
+        <w:ind w:left="5760" w:hanging="360"/>
+      </w:pPr>
+      <w:rPr>
+        <w:rFonts w:ascii="Wingdings" w:hAnsi="Wingdings" w:hint="default"/>
+        <w:sz w:val="20"/>
+      </w:rPr>
+    </w:lvl>
+    <w:lvl w:ilvl="8" w:tentative="1">
+      <w:start w:val="1"/>
+      <w:numFmt w:val="bullet"/>
+      <w:lvlText w:val=""/>
+      <w:lvlJc w:val="left"/>
+      <w:pPr>
+        <w:tabs>
+          <w:tab w:val="num" w:pos="6480"/>
+        </w:tabs>
+        <w:ind w:left="6480" w:hanging="360"/>
+      </w:pPr>
+      <w:rPr>
+        <w:rFonts w:ascii="Wingdings" w:hAnsi="Wingdings" w:hint="default"/>
+        <w:sz w:val="20"/>
+      </w:rPr>
+    </w:lvl>
+  </w:abstractNum>
+  <w:abstractNum w:abstractNumId="8" w15:restartNumberingAfterBreak="0">
     <w:nsid w:val="70362A90"/>
     <w:multiLevelType w:val="hybridMultilevel"/>
     <w:tmpl w:val="69880702"/>
@@ -10403,7 +11256,120 @@
       </w:rPr>
     </w:lvl>
   </w:abstractNum>
-  <w:abstractNum w:abstractNumId="8" w15:restartNumberingAfterBreak="0">
+  <w:abstractNum w:abstractNumId="9" w15:restartNumberingAfterBreak="0">
+    <w:nsid w:val="75CE3FCF"/>
+    <w:multiLevelType w:val="hybridMultilevel"/>
+    <w:tmpl w:val="628C144A"/>
+    <w:lvl w:ilvl="0" w:tplc="08130001">
+      <w:start w:val="1"/>
+      <w:numFmt w:val="bullet"/>
+      <w:lvlText w:val=""/>
+      <w:lvlJc w:val="left"/>
+      <w:pPr>
+        <w:ind w:left="720" w:hanging="360"/>
+      </w:pPr>
+      <w:rPr>
+        <w:rFonts w:ascii="Symbol" w:hAnsi="Symbol" w:hint="default"/>
+      </w:rPr>
+    </w:lvl>
+    <w:lvl w:ilvl="1" w:tplc="08130003" w:tentative="1">
+      <w:start w:val="1"/>
+      <w:numFmt w:val="bullet"/>
+      <w:lvlText w:val="o"/>
+      <w:lvlJc w:val="left"/>
+      <w:pPr>
+        <w:ind w:left="1440" w:hanging="360"/>
+      </w:pPr>
+      <w:rPr>
+        <w:rFonts w:ascii="Courier New" w:hAnsi="Courier New" w:cs="Courier New" w:hint="default"/>
+      </w:rPr>
+    </w:lvl>
+    <w:lvl w:ilvl="2" w:tplc="08130005" w:tentative="1">
+      <w:start w:val="1"/>
+      <w:numFmt w:val="bullet"/>
+      <w:lvlText w:val=""/>
+      <w:lvlJc w:val="left"/>
+      <w:pPr>
+        <w:ind w:left="2160" w:hanging="360"/>
+      </w:pPr>
+      <w:rPr>
+        <w:rFonts w:ascii="Wingdings" w:hAnsi="Wingdings" w:hint="default"/>
+      </w:rPr>
+    </w:lvl>
+    <w:lvl w:ilvl="3" w:tplc="08130001" w:tentative="1">
+      <w:start w:val="1"/>
+      <w:numFmt w:val="bullet"/>
+      <w:lvlText w:val=""/>
+      <w:lvlJc w:val="left"/>
+      <w:pPr>
+        <w:ind w:left="2880" w:hanging="360"/>
+      </w:pPr>
+      <w:rPr>
+        <w:rFonts w:ascii="Symbol" w:hAnsi="Symbol" w:hint="default"/>
+      </w:rPr>
+    </w:lvl>
+    <w:lvl w:ilvl="4" w:tplc="08130003" w:tentative="1">
+      <w:start w:val="1"/>
+      <w:numFmt w:val="bullet"/>
+      <w:lvlText w:val="o"/>
+      <w:lvlJc w:val="left"/>
+      <w:pPr>
+        <w:ind w:left="3600" w:hanging="360"/>
+      </w:pPr>
+      <w:rPr>
+        <w:rFonts w:ascii="Courier New" w:hAnsi="Courier New" w:cs="Courier New" w:hint="default"/>
+      </w:rPr>
+    </w:lvl>
+    <w:lvl w:ilvl="5" w:tplc="08130005" w:tentative="1">
+      <w:start w:val="1"/>
+      <w:numFmt w:val="bullet"/>
+      <w:lvlText w:val=""/>
+      <w:lvlJc w:val="left"/>
+      <w:pPr>
+        <w:ind w:left="4320" w:hanging="360"/>
+      </w:pPr>
+      <w:rPr>
+        <w:rFonts w:ascii="Wingdings" w:hAnsi="Wingdings" w:hint="default"/>
+      </w:rPr>
+    </w:lvl>
+    <w:lvl w:ilvl="6" w:tplc="08130001" w:tentative="1">
+      <w:start w:val="1"/>
+      <w:numFmt w:val="bullet"/>
+      <w:lvlText w:val=""/>
+      <w:lvlJc w:val="left"/>
+      <w:pPr>
+        <w:ind w:left="5040" w:hanging="360"/>
+      </w:pPr>
+      <w:rPr>
+        <w:rFonts w:ascii="Symbol" w:hAnsi="Symbol" w:hint="default"/>
+      </w:rPr>
+    </w:lvl>
+    <w:lvl w:ilvl="7" w:tplc="08130003" w:tentative="1">
+      <w:start w:val="1"/>
+      <w:numFmt w:val="bullet"/>
+      <w:lvlText w:val="o"/>
+      <w:lvlJc w:val="left"/>
+      <w:pPr>
+        <w:ind w:left="5760" w:hanging="360"/>
+      </w:pPr>
+      <w:rPr>
+        <w:rFonts w:ascii="Courier New" w:hAnsi="Courier New" w:cs="Courier New" w:hint="default"/>
+      </w:rPr>
+    </w:lvl>
+    <w:lvl w:ilvl="8" w:tplc="08130005" w:tentative="1">
+      <w:start w:val="1"/>
+      <w:numFmt w:val="bullet"/>
+      <w:lvlText w:val=""/>
+      <w:lvlJc w:val="left"/>
+      <w:pPr>
+        <w:ind w:left="6480" w:hanging="360"/>
+      </w:pPr>
+      <w:rPr>
+        <w:rFonts w:ascii="Wingdings" w:hAnsi="Wingdings" w:hint="default"/>
+      </w:rPr>
+    </w:lvl>
+  </w:abstractNum>
+  <w:abstractNum w:abstractNumId="10" w15:restartNumberingAfterBreak="0">
     <w:nsid w:val="79296351"/>
     <w:multiLevelType w:val="hybridMultilevel"/>
     <w:tmpl w:val="5B5AEAE0"/>
@@ -10489,7 +11455,7 @@
       </w:pPr>
     </w:lvl>
   </w:abstractNum>
-  <w:abstractNum w:abstractNumId="9" w15:restartNumberingAfterBreak="0">
+  <w:abstractNum w:abstractNumId="11" w15:restartNumberingAfterBreak="0">
     <w:nsid w:val="798F45F7"/>
     <w:multiLevelType w:val="hybridMultilevel"/>
     <w:tmpl w:val="8ADCB9B0"/>
@@ -10576,19 +11542,19 @@
     </w:lvl>
   </w:abstractNum>
   <w:num w:numId="1">
-    <w:abstractNumId w:val="7"/>
+    <w:abstractNumId w:val="8"/>
   </w:num>
   <w:num w:numId="2">
-    <w:abstractNumId w:val="9"/>
+    <w:abstractNumId w:val="11"/>
   </w:num>
   <w:num w:numId="3">
-    <w:abstractNumId w:val="8"/>
+    <w:abstractNumId w:val="10"/>
   </w:num>
   <w:num w:numId="4">
     <w:abstractNumId w:val="3"/>
   </w:num>
   <w:num w:numId="5">
-    <w:abstractNumId w:val="6"/>
+    <w:abstractNumId w:val="7"/>
   </w:num>
   <w:num w:numId="6">
     <w:abstractNumId w:val="2"/>
@@ -10604,6 +11570,12 @@
   </w:num>
   <w:num w:numId="10">
     <w:abstractNumId w:val="0"/>
+  </w:num>
+  <w:num w:numId="11">
+    <w:abstractNumId w:val="6"/>
+  </w:num>
+  <w:num w:numId="12">
+    <w:abstractNumId w:val="9"/>
   </w:num>
 </w:numbering>
 </file>
@@ -11593,6 +12565,19 @@
       <w:ind w:left="480"/>
     </w:pPr>
   </w:style>
+  <w:style w:type="character" w:styleId="HTMLCode">
+    <w:name w:val="HTML Code"/>
+    <w:basedOn w:val="Standaardalinea-lettertype"/>
+    <w:uiPriority w:val="99"/>
+    <w:semiHidden/>
+    <w:unhideWhenUsed/>
+    <w:rsid w:val="006425C1"/>
+    <w:rPr>
+      <w:rFonts w:ascii="Courier New" w:eastAsia="Times New Roman" w:hAnsi="Courier New" w:cs="Courier New"/>
+      <w:sz w:val="20"/>
+      <w:szCs w:val="20"/>
+    </w:rPr>
+  </w:style>
 </w:styles>
 </file>
 

</xml_diff>

<commit_message>
Overleg met docent opnemen
</commit_message>
<xml_diff>
--- a/Opdracht-SoftwareTesting.docx
+++ b/Opdracht-SoftwareTesting.docx
@@ -10849,6 +10849,28 @@
       </w:r>
     </w:p>
     <w:p>
+      <w:r>
+        <w:br w:type="page"/>
+      </w:r>
+    </w:p>
+    <w:p>
+      <w:pPr>
+        <w:pStyle w:val="Kop1"/>
+      </w:pPr>
+      <w:r>
+        <w:lastRenderedPageBreak/>
+        <w:t>Overleg met docent</w:t>
+      </w:r>
+    </w:p>
+    <w:p>
+      <w:pPr>
+        <w:pStyle w:val="Normaletekst"/>
+      </w:pPr>
+      <w:r>
+        <w:t>Samen heb ik samen gezeten met de docent die wat feedback heeft gegeven. Bijkomend hebben we ook besproken wat nu de volgende stappen zijn. Hierbij zijn we overeen gekomen dat ik een kleine cursus volg dat gaat over Selenium.</w:t>
+      </w:r>
+    </w:p>
+    <w:p>
       <w:pPr>
         <w:rPr>
           <w:lang w:eastAsia="nl-BE"/>
@@ -11848,6 +11870,93 @@
           <w:p>
             <w:r>
               <w:t>1 uur</w:t>
+            </w:r>
+          </w:p>
+        </w:tc>
+      </w:tr>
+      <w:tr>
+        <w:trPr>
+          <w:trHeight w:val="280"/>
+        </w:trPr>
+        <w:tc>
+          <w:tcPr>
+            <w:tcW w:w="2228" w:type="dxa"/>
+          </w:tcPr>
+          <w:p>
+            <w:r>
+              <w:t>09/12/2021</w:t>
+            </w:r>
+          </w:p>
+        </w:tc>
+        <w:tc>
+          <w:tcPr>
+            <w:tcW w:w="3808" w:type="dxa"/>
+          </w:tcPr>
+          <w:p>
+            <w:pPr>
+              <w:pStyle w:val="Lijstalinea"/>
+              <w:numPr>
+                <w:ilvl w:val="0"/>
+                <w:numId w:val="1"/>
+              </w:numPr>
+            </w:pPr>
+            <w:r>
+              <w:t>Overleg met docent</w:t>
+            </w:r>
+          </w:p>
+        </w:tc>
+        <w:tc>
+          <w:tcPr>
+            <w:tcW w:w="3026" w:type="dxa"/>
+          </w:tcPr>
+          <w:p>
+            <w:r>
+              <w:t>10 min</w:t>
+            </w:r>
+            <w:r>
+              <w:t>uten</w:t>
+            </w:r>
+          </w:p>
+        </w:tc>
+      </w:tr>
+      <w:tr>
+        <w:trPr>
+          <w:trHeight w:val="280"/>
+        </w:trPr>
+        <w:tc>
+          <w:tcPr>
+            <w:tcW w:w="2228" w:type="dxa"/>
+          </w:tcPr>
+          <w:p>
+            <w:r>
+              <w:t>18/12/2021</w:t>
+            </w:r>
+          </w:p>
+        </w:tc>
+        <w:tc>
+          <w:tcPr>
+            <w:tcW w:w="3808" w:type="dxa"/>
+          </w:tcPr>
+          <w:p>
+            <w:pPr>
+              <w:pStyle w:val="Lijstalinea"/>
+              <w:numPr>
+                <w:ilvl w:val="0"/>
+                <w:numId w:val="1"/>
+              </w:numPr>
+            </w:pPr>
+            <w:r>
+              <w:t>Overleg noteren</w:t>
+            </w:r>
+          </w:p>
+        </w:tc>
+        <w:tc>
+          <w:tcPr>
+            <w:tcW w:w="3026" w:type="dxa"/>
+          </w:tcPr>
+          <w:p>
+            <w:r>
+              <w:t>10 minuten</w:t>
             </w:r>
           </w:p>
         </w:tc>

</xml_diff>

<commit_message>
Opfrissen Selenium + Onderzoek cursus Selenium
</commit_message>
<xml_diff>
--- a/Opdracht-SoftwareTesting.docx
+++ b/Opdracht-SoftwareTesting.docx
@@ -109,8 +109,19 @@
           <w:sz w:val="52"/>
           <w:szCs w:val="52"/>
         </w:rPr>
-        <w:t>Opdracht Software Testing</w:t>
-      </w:r>
+        <w:t xml:space="preserve">Opdracht Software </w:t>
+      </w:r>
+      <w:proofErr w:type="spellStart"/>
+      <w:r>
+        <w:rPr>
+          <w:b/>
+          <w:bCs/>
+          <w:sz w:val="52"/>
+          <w:szCs w:val="52"/>
+        </w:rPr>
+        <w:t>Testing</w:t>
+      </w:r>
+      <w:proofErr w:type="spellEnd"/>
     </w:p>
     <w:p>
       <w:pPr>
@@ -210,8 +221,17 @@
           <w:b/>
           <w:bCs/>
         </w:rPr>
-        <w:t>Software Testing</w:t>
-      </w:r>
+        <w:t xml:space="preserve">Software </w:t>
+      </w:r>
+      <w:proofErr w:type="spellStart"/>
+      <w:r>
+        <w:rPr>
+          <w:b/>
+          <w:bCs/>
+        </w:rPr>
+        <w:t>Testing</w:t>
+      </w:r>
+      <w:proofErr w:type="spellEnd"/>
     </w:p>
     <w:p>
       <w:pPr>
@@ -4716,9 +4736,11 @@
           <w:numId w:val="1"/>
         </w:numPr>
       </w:pPr>
+      <w:proofErr w:type="spellStart"/>
       <w:r>
         <w:t>xUnit</w:t>
       </w:r>
+      <w:proofErr w:type="spellEnd"/>
     </w:p>
     <w:p>
       <w:pPr>
@@ -4726,9 +4748,22 @@
       </w:pPr>
       <w:bookmarkStart w:id="2" w:name="_Toc88727624"/>
       <w:r>
-        <w:t>Verschil xUnit – Nunit</w:t>
+        <w:t xml:space="preserve">Verschil </w:t>
+      </w:r>
+      <w:proofErr w:type="spellStart"/>
+      <w:r>
+        <w:t>xUnit</w:t>
+      </w:r>
+      <w:proofErr w:type="spellEnd"/>
+      <w:r>
+        <w:t xml:space="preserve"> – </w:t>
+      </w:r>
+      <w:proofErr w:type="spellStart"/>
+      <w:r>
+        <w:t>Nunit</w:t>
       </w:r>
       <w:bookmarkEnd w:id="2"/>
+      <w:proofErr w:type="spellEnd"/>
     </w:p>
     <w:p>
       <w:pPr>
@@ -4738,8 +4773,13 @@
           <w:numId w:val="2"/>
         </w:numPr>
       </w:pPr>
-      <w:r>
-        <w:t>xUnit beter voor nieuwe</w:t>
+      <w:proofErr w:type="spellStart"/>
+      <w:r>
+        <w:t>xUnit</w:t>
+      </w:r>
+      <w:proofErr w:type="spellEnd"/>
+      <w:r>
+        <w:t xml:space="preserve"> beter voor nieuwe</w:t>
       </w:r>
       <w:r>
         <w:t>/lege projecten</w:t>
@@ -4753,12 +4793,22 @@
           <w:numId w:val="2"/>
         </w:numPr>
       </w:pPr>
-      <w:r>
-        <w:t xml:space="preserve">xUnit </w:t>
-      </w:r>
-      <w:r>
-        <w:t>propere/duidelijkere versie van NUnit</w:t>
-      </w:r>
+      <w:proofErr w:type="spellStart"/>
+      <w:r>
+        <w:t>xUnit</w:t>
+      </w:r>
+      <w:proofErr w:type="spellEnd"/>
+      <w:r>
+        <w:t xml:space="preserve"> </w:t>
+      </w:r>
+      <w:r>
+        <w:t xml:space="preserve">propere/duidelijkere versie van </w:t>
+      </w:r>
+      <w:proofErr w:type="spellStart"/>
+      <w:r>
+        <w:t>NUnit</w:t>
+      </w:r>
+      <w:proofErr w:type="spellEnd"/>
     </w:p>
     <w:p>
       <w:pPr>
@@ -4768,8 +4818,13 @@
           <w:numId w:val="2"/>
         </w:numPr>
       </w:pPr>
-      <w:r>
-        <w:t xml:space="preserve">xUnit makkelijk </w:t>
+      <w:proofErr w:type="spellStart"/>
+      <w:r>
+        <w:t>xUnit</w:t>
+      </w:r>
+      <w:proofErr w:type="spellEnd"/>
+      <w:r>
+        <w:t xml:space="preserve"> makkelijk </w:t>
       </w:r>
       <w:r>
         <w:t>uitbreid baar</w:t>
@@ -4778,7 +4833,15 @@
         <w:t xml:space="preserve"> </w:t>
       </w:r>
       <w:r>
-        <w:t>(zoals Xamarin)</w:t>
+        <w:t xml:space="preserve">(zoals </w:t>
+      </w:r>
+      <w:proofErr w:type="spellStart"/>
+      <w:r>
+        <w:t>Xamarin</w:t>
+      </w:r>
+      <w:proofErr w:type="spellEnd"/>
+      <w:r>
+        <w:t>)</w:t>
       </w:r>
     </w:p>
     <w:p>
@@ -4789,8 +4852,13 @@
           <w:numId w:val="2"/>
         </w:numPr>
       </w:pPr>
-      <w:r>
-        <w:t xml:space="preserve">xUnit is nieuwer dus </w:t>
+      <w:proofErr w:type="spellStart"/>
+      <w:r>
+        <w:t>xUnit</w:t>
+      </w:r>
+      <w:proofErr w:type="spellEnd"/>
+      <w:r>
+        <w:t xml:space="preserve"> is nieuwer dus </w:t>
       </w:r>
       <w:r>
         <w:t>veranderd soms nog</w:t>
@@ -4804,8 +4872,13 @@
           <w:numId w:val="2"/>
         </w:numPr>
       </w:pPr>
-      <w:r>
-        <w:t>xUnit heeft beter geïsoleerde tests</w:t>
+      <w:proofErr w:type="spellStart"/>
+      <w:r>
+        <w:t>xUnit</w:t>
+      </w:r>
+      <w:proofErr w:type="spellEnd"/>
+      <w:r>
+        <w:t xml:space="preserve"> heeft beter geïsoleerde tests</w:t>
       </w:r>
       <w:r>
         <w:t xml:space="preserve"> omdat </w:t>
@@ -4825,11 +4898,24 @@
           <w:numId w:val="2"/>
         </w:numPr>
       </w:pPr>
-      <w:r>
-        <w:t xml:space="preserve">NUnit kunnen meerdere keren </w:t>
-      </w:r>
-      <w:r>
-        <w:t>testen hetzelfde benoemen zoals SetUp wat voor complexiteit zorgt</w:t>
+      <w:proofErr w:type="spellStart"/>
+      <w:r>
+        <w:t>NUnit</w:t>
+      </w:r>
+      <w:proofErr w:type="spellEnd"/>
+      <w:r>
+        <w:t xml:space="preserve"> kunnen meerdere keren </w:t>
+      </w:r>
+      <w:r>
+        <w:t xml:space="preserve">testen hetzelfde benoemen zoals </w:t>
+      </w:r>
+      <w:proofErr w:type="spellStart"/>
+      <w:r>
+        <w:t>SetUp</w:t>
+      </w:r>
+      <w:proofErr w:type="spellEnd"/>
+      <w:r>
+        <w:t xml:space="preserve"> wat voor complexiteit zorgt</w:t>
       </w:r>
       <w:r>
         <w:t>.</w:t>
@@ -4843,12 +4929,38 @@
           <w:numId w:val="2"/>
         </w:numPr>
       </w:pPr>
-      <w:r>
-        <w:t xml:space="preserve">xUnit heeft duidelijkere namen </w:t>
-      </w:r>
-      <w:r>
-        <w:t>zoals Assert.throw ipv ExpectedExceptation</w:t>
-      </w:r>
+      <w:proofErr w:type="spellStart"/>
+      <w:r>
+        <w:t>xUnit</w:t>
+      </w:r>
+      <w:proofErr w:type="spellEnd"/>
+      <w:r>
+        <w:t xml:space="preserve"> heeft duidelijkere namen </w:t>
+      </w:r>
+      <w:r>
+        <w:t xml:space="preserve">zoals </w:t>
+      </w:r>
+      <w:proofErr w:type="spellStart"/>
+      <w:r>
+        <w:t>Assert.throw</w:t>
+      </w:r>
+      <w:proofErr w:type="spellEnd"/>
+      <w:r>
+        <w:t xml:space="preserve"> </w:t>
+      </w:r>
+      <w:proofErr w:type="spellStart"/>
+      <w:r>
+        <w:t>ipv</w:t>
+      </w:r>
+      <w:proofErr w:type="spellEnd"/>
+      <w:r>
+        <w:t xml:space="preserve"> </w:t>
+      </w:r>
+      <w:proofErr w:type="spellStart"/>
+      <w:r>
+        <w:t>ExpectedExceptation</w:t>
+      </w:r>
+      <w:proofErr w:type="spellEnd"/>
     </w:p>
     <w:p>
       <w:pPr>
@@ -5127,7 +5239,15 @@
         <w:t>Mock tests</w:t>
       </w:r>
       <w:r>
-        <w:t xml:space="preserve"> - Dit zijn unit tests die een "mock" van een deel van de code testen in plaats van het werkelijke deel van de code zelf.</w:t>
+        <w:t xml:space="preserve"> - Dit zijn unit tests die een "</w:t>
+      </w:r>
+      <w:proofErr w:type="spellStart"/>
+      <w:r>
+        <w:t>mock</w:t>
+      </w:r>
+      <w:proofErr w:type="spellEnd"/>
+      <w:r>
+        <w:t>" van een deel van de code testen in plaats van het werkelijke deel van de code zelf.</w:t>
       </w:r>
     </w:p>
     <w:p>
@@ -5163,11 +5283,33 @@
         </w:rPr>
       </w:pPr>
       <w:bookmarkStart w:id="8" w:name="_Toc88727630"/>
+      <w:proofErr w:type="spellStart"/>
       <w:r>
         <w:rPr>
           <w:lang w:val="en-US"/>
         </w:rPr>
-        <w:t>Soorten automatische test</w:t>
+        <w:t>Soorten</w:t>
+      </w:r>
+      <w:proofErr w:type="spellEnd"/>
+      <w:r>
+        <w:rPr>
+          <w:lang w:val="en-US"/>
+        </w:rPr>
+        <w:t xml:space="preserve"> </w:t>
+      </w:r>
+      <w:proofErr w:type="spellStart"/>
+      <w:r>
+        <w:rPr>
+          <w:lang w:val="en-US"/>
+        </w:rPr>
+        <w:t>automatische</w:t>
+      </w:r>
+      <w:proofErr w:type="spellEnd"/>
+      <w:r>
+        <w:rPr>
+          <w:lang w:val="en-US"/>
+        </w:rPr>
+        <w:t xml:space="preserve"> test</w:t>
       </w:r>
       <w:bookmarkEnd w:id="8"/>
       <w:r>
@@ -5243,12 +5385,21 @@
           <w:bCs/>
         </w:rPr>
       </w:pPr>
+      <w:proofErr w:type="spellStart"/>
       <w:r>
         <w:rPr>
           <w:b/>
           <w:bCs/>
         </w:rPr>
-        <w:t>Behaviour-Driven Development</w:t>
+        <w:t>Behaviour-Driven</w:t>
+      </w:r>
+      <w:proofErr w:type="spellEnd"/>
+      <w:r>
+        <w:rPr>
+          <w:b/>
+          <w:bCs/>
+        </w:rPr>
+        <w:t xml:space="preserve"> Development</w:t>
       </w:r>
     </w:p>
     <w:p>
@@ -5298,12 +5449,15 @@
         <w:pStyle w:val="Kop2"/>
       </w:pPr>
       <w:bookmarkStart w:id="9" w:name="_Toc88727631"/>
+      <w:proofErr w:type="spellStart"/>
       <w:r>
         <w:t>TestPrincipe</w:t>
       </w:r>
       <w:bookmarkEnd w:id="9"/>
-    </w:p>
-    <w:p>
+      <w:proofErr w:type="spellEnd"/>
+    </w:p>
+    <w:p>
+      <w:proofErr w:type="spellStart"/>
       <w:r>
         <w:rPr>
           <w:b/>
@@ -5312,10 +5466,15 @@
         <w:t>F</w:t>
       </w:r>
       <w:r>
-        <w:t>ast,</w:t>
-      </w:r>
-    </w:p>
-    <w:p>
+        <w:t>ast</w:t>
+      </w:r>
+      <w:proofErr w:type="spellEnd"/>
+      <w:r>
+        <w:t>,</w:t>
+      </w:r>
+    </w:p>
+    <w:p>
+      <w:proofErr w:type="spellStart"/>
       <w:r>
         <w:rPr>
           <w:b/>
@@ -5324,10 +5483,15 @@
         <w:t>I</w:t>
       </w:r>
       <w:r>
-        <w:t>solated,</w:t>
-      </w:r>
-    </w:p>
-    <w:p>
+        <w:t>solated</w:t>
+      </w:r>
+      <w:proofErr w:type="spellEnd"/>
+      <w:r>
+        <w:t>,</w:t>
+      </w:r>
+    </w:p>
+    <w:p>
+      <w:proofErr w:type="spellStart"/>
       <w:r>
         <w:rPr>
           <w:b/>
@@ -5336,10 +5500,15 @@
         <w:t>R</w:t>
       </w:r>
       <w:r>
-        <w:t>epeatable,</w:t>
-      </w:r>
-    </w:p>
-    <w:p>
+        <w:t>epeatable</w:t>
+      </w:r>
+      <w:proofErr w:type="spellEnd"/>
+      <w:r>
+        <w:t>,</w:t>
+      </w:r>
+    </w:p>
+    <w:p>
+      <w:proofErr w:type="spellStart"/>
       <w:r>
         <w:rPr>
           <w:b/>
@@ -5348,10 +5517,15 @@
         <w:t>S</w:t>
       </w:r>
       <w:r>
-        <w:t>elf-valifating,</w:t>
-      </w:r>
-    </w:p>
-    <w:p>
+        <w:t>elf-valifating</w:t>
+      </w:r>
+      <w:proofErr w:type="spellEnd"/>
+      <w:r>
+        <w:t>,</w:t>
+      </w:r>
+    </w:p>
+    <w:p>
+      <w:proofErr w:type="spellStart"/>
       <w:r>
         <w:rPr>
           <w:b/>
@@ -5362,6 +5536,7 @@
       <w:r>
         <w:t>imely</w:t>
       </w:r>
+      <w:proofErr w:type="spellEnd"/>
     </w:p>
     <w:p>
       <w:pPr>
@@ -5382,18 +5557,35 @@
           <w:numId w:val="1"/>
         </w:numPr>
       </w:pPr>
+      <w:proofErr w:type="spellStart"/>
       <w:r>
         <w:rPr>
           <w:b/>
           <w:bCs/>
         </w:rPr>
-        <w:t>Arrange:</w:t>
+        <w:t>Arrange</w:t>
+      </w:r>
+      <w:proofErr w:type="spellEnd"/>
+      <w:r>
+        <w:rPr>
+          <w:b/>
+          <w:bCs/>
+        </w:rPr>
+        <w:t>:</w:t>
       </w:r>
       <w:r>
         <w:t xml:space="preserve"> </w:t>
       </w:r>
       <w:r>
-        <w:t>Alle noodzakelijke randvoorwaarden en inputs voor het te testen object of de te testen methode regelen.</w:t>
+        <w:t xml:space="preserve">Alle noodzakelijke randvoorwaarden en </w:t>
+      </w:r>
+      <w:proofErr w:type="spellStart"/>
+      <w:r>
+        <w:t>inputs</w:t>
+      </w:r>
+      <w:proofErr w:type="spellEnd"/>
+      <w:r>
+        <w:t xml:space="preserve"> voor het te testen object of de te testen methode regelen.</w:t>
       </w:r>
     </w:p>
     <w:p>
@@ -5434,12 +5626,21 @@
           <w:numId w:val="1"/>
         </w:numPr>
       </w:pPr>
+      <w:proofErr w:type="spellStart"/>
       <w:r>
         <w:rPr>
           <w:b/>
           <w:bCs/>
         </w:rPr>
-        <w:t xml:space="preserve">Assert: </w:t>
+        <w:t>Assert</w:t>
+      </w:r>
+      <w:proofErr w:type="spellEnd"/>
+      <w:r>
+        <w:rPr>
+          <w:b/>
+          <w:bCs/>
+        </w:rPr>
+        <w:t xml:space="preserve">: </w:t>
       </w:r>
       <w:r>
         <w:t>Bevestigen (of verifiëren) dat de actie van het geteste object of de geteste methode zich gedraagt zoals verwacht.</w:t>
@@ -5476,7 +5677,15 @@
         <w:jc w:val="both"/>
       </w:pPr>
       <w:r>
-        <w:t>Eerst wordt de methode uitgewerkt in code (zie Calculator). Vervolgens maken we dan twee tests die nagaan of de code in de method werkt.</w:t>
+        <w:t xml:space="preserve">Eerst wordt de methode uitgewerkt in code (zie Calculator). Vervolgens maken we dan twee tests die nagaan of de code in de </w:t>
+      </w:r>
+      <w:proofErr w:type="spellStart"/>
+      <w:r>
+        <w:t>method</w:t>
+      </w:r>
+      <w:proofErr w:type="spellEnd"/>
+      <w:r>
+        <w:t xml:space="preserve"> werkt.</w:t>
       </w:r>
     </w:p>
     <w:p>
@@ -5494,7 +5703,15 @@
         <w:jc w:val="both"/>
       </w:pPr>
       <w:r>
-        <w:t>Om te beginnen hebben we een methode die een array krijgt met nummers. Vervolgens worden deze getallen allemaal bij elkaar opgeteld. Het resultaat returnen we vervolgens.</w:t>
+        <w:t xml:space="preserve">Om te beginnen hebben we een methode die een array krijgt met nummers. Vervolgens worden deze getallen allemaal bij elkaar opgeteld. Het resultaat </w:t>
+      </w:r>
+      <w:proofErr w:type="spellStart"/>
+      <w:r>
+        <w:t>returnen</w:t>
+      </w:r>
+      <w:proofErr w:type="spellEnd"/>
+      <w:r>
+        <w:t xml:space="preserve"> we vervolgens.</w:t>
       </w:r>
     </w:p>
     <w:p>
@@ -5577,7 +5794,15 @@
         <w:jc w:val="both"/>
       </w:pPr>
       <w:r>
-        <w:t>Tot slot vergelijken we het te verwachten resultaat met het effectieve resultaat. In dit geval verwachten we dat 1 + 1 gelijk is aan 2. Om dit aan te geven maken we gebruik van de Assert.Equal.</w:t>
+        <w:t xml:space="preserve">Tot slot vergelijken we het te verwachten resultaat met het effectieve resultaat. In dit geval verwachten we dat 1 + 1 gelijk is aan 2. Om dit aan te geven maken we gebruik van de </w:t>
+      </w:r>
+      <w:proofErr w:type="spellStart"/>
+      <w:r>
+        <w:t>Assert.Equal</w:t>
+      </w:r>
+      <w:proofErr w:type="spellEnd"/>
+      <w:r>
+        <w:t>.</w:t>
       </w:r>
     </w:p>
     <w:p>
@@ -5648,12 +5873,34 @@
         </w:rPr>
       </w:pPr>
       <w:bookmarkStart w:id="15" w:name="_Toc88727637"/>
+      <w:proofErr w:type="spellStart"/>
       <w:r>
         <w:rPr>
           <w:lang w:val="en-US"/>
         </w:rPr>
         <w:lastRenderedPageBreak/>
-        <w:t>Som van meerdere element</w:t>
+        <w:t>Som</w:t>
+      </w:r>
+      <w:proofErr w:type="spellEnd"/>
+      <w:r>
+        <w:rPr>
+          <w:lang w:val="en-US"/>
+        </w:rPr>
+        <w:t xml:space="preserve"> van </w:t>
+      </w:r>
+      <w:proofErr w:type="spellStart"/>
+      <w:r>
+        <w:rPr>
+          <w:lang w:val="en-US"/>
+        </w:rPr>
+        <w:t>meerdere</w:t>
+      </w:r>
+      <w:proofErr w:type="spellEnd"/>
+      <w:r>
+        <w:rPr>
+          <w:lang w:val="en-US"/>
+        </w:rPr>
+        <w:t xml:space="preserve"> element</w:t>
       </w:r>
       <w:bookmarkEnd w:id="15"/>
     </w:p>
@@ -5662,7 +5909,15 @@
         <w:t>Vervolgens gaan we ook m</w:t>
       </w:r>
       <w:r>
-        <w:t>eerdere getallen optellen en controleren of dit werkt. Het enige dat we hierbij aanpassen, zijn de variabelen die we meegeven aan de methode Sum.</w:t>
+        <w:t xml:space="preserve">eerdere getallen optellen en controleren of dit werkt. Het enige dat we hierbij aanpassen, zijn de variabelen die we meegeven aan de methode </w:t>
+      </w:r>
+      <w:proofErr w:type="spellStart"/>
+      <w:r>
+        <w:t>Sum</w:t>
+      </w:r>
+      <w:proofErr w:type="spellEnd"/>
+      <w:r>
+        <w:t>.</w:t>
       </w:r>
     </w:p>
     <w:p>
@@ -5670,7 +5925,15 @@
         <w:jc w:val="both"/>
       </w:pPr>
       <w:r>
-        <w:t>Uiteraard moeten we dan ook het verwachtte resultaat aanpassen. Bijkomend willen we ook nagaan of het type dat we terugkrijgen ook voldoet aan de voorwaarden. Dit doen we met de Assert.IsType.</w:t>
+        <w:t xml:space="preserve">Uiteraard moeten we dan ook het verwachtte resultaat aanpassen. Bijkomend willen we ook nagaan of het type dat we terugkrijgen ook voldoet aan de voorwaarden. Dit doen we met de </w:t>
+      </w:r>
+      <w:proofErr w:type="spellStart"/>
+      <w:r>
+        <w:t>Assert.IsType</w:t>
+      </w:r>
+      <w:proofErr w:type="spellEnd"/>
+      <w:r>
+        <w:t>.</w:t>
       </w:r>
     </w:p>
     <w:p>
@@ -5741,6 +6004,7 @@
         </w:rPr>
       </w:pPr>
       <w:bookmarkStart w:id="16" w:name="_Toc88727638"/>
+      <w:proofErr w:type="spellStart"/>
       <w:r>
         <w:rPr>
           <w:lang w:val="en-US"/>
@@ -5748,13 +6012,30 @@
         <w:t>Resultaat</w:t>
       </w:r>
       <w:bookmarkEnd w:id="16"/>
+      <w:proofErr w:type="spellEnd"/>
     </w:p>
     <w:p>
       <w:r>
         <w:t>Bij het runnen van d</w:t>
       </w:r>
       <w:r>
-        <w:t>e tests zien we dat alles werkt. Bijgevolg kan de method Sum() in productie gebracht worden</w:t>
+        <w:t xml:space="preserve">e tests zien we dat alles werkt. Bijgevolg kan de </w:t>
+      </w:r>
+      <w:proofErr w:type="spellStart"/>
+      <w:r>
+        <w:t>method</w:t>
+      </w:r>
+      <w:proofErr w:type="spellEnd"/>
+      <w:r>
+        <w:t xml:space="preserve"> </w:t>
+      </w:r>
+      <w:proofErr w:type="spellStart"/>
+      <w:r>
+        <w:t>Sum</w:t>
+      </w:r>
+      <w:proofErr w:type="spellEnd"/>
+      <w:r>
+        <w:t>() in productie gebracht worden</w:t>
       </w:r>
       <w:r>
         <w:t xml:space="preserve"> omdat we weten dat alles correct werkt</w:t>
@@ -6052,7 +6333,15 @@
         <w:t>Tot slot runnen we de test</w:t>
       </w:r>
       <w:r>
-        <w:t>s. Hierbij zien we dat alle tests geslaagd zijn. We kunnen dus de methods van de calculator in productie brengen.</w:t>
+        <w:t xml:space="preserve">s. Hierbij zien we dat alle tests geslaagd zijn. We kunnen dus de </w:t>
+      </w:r>
+      <w:proofErr w:type="spellStart"/>
+      <w:r>
+        <w:t>methods</w:t>
+      </w:r>
+      <w:proofErr w:type="spellEnd"/>
+      <w:r>
+        <w:t xml:space="preserve"> van de calculator in productie brengen.</w:t>
       </w:r>
     </w:p>
     <w:p>
@@ -6107,7 +6396,23 @@
       <w:bookmarkStart w:id="20" w:name="_Toc88727642"/>
       <w:r>
         <w:lastRenderedPageBreak/>
-        <w:t>Week 4 – Uitbreiding basiskennis (Exceptions, mocktesten)</w:t>
+        <w:t>Week 4 – Uitbreiding basiskennis (</w:t>
+      </w:r>
+      <w:proofErr w:type="spellStart"/>
+      <w:r>
+        <w:t>Exceptions</w:t>
+      </w:r>
+      <w:proofErr w:type="spellEnd"/>
+      <w:r>
+        <w:t xml:space="preserve">, </w:t>
+      </w:r>
+      <w:proofErr w:type="spellStart"/>
+      <w:r>
+        <w:t>mocktesten</w:t>
+      </w:r>
+      <w:proofErr w:type="spellEnd"/>
+      <w:r>
+        <w:t>)</w:t>
       </w:r>
       <w:bookmarkEnd w:id="20"/>
     </w:p>
@@ -6116,8 +6421,13 @@
         <w:pStyle w:val="Kop2"/>
       </w:pPr>
       <w:bookmarkStart w:id="21" w:name="_Toc88727643"/>
-      <w:r>
-        <w:t>Lifecycle unit testen</w:t>
+      <w:proofErr w:type="spellStart"/>
+      <w:r>
+        <w:t>Lifecycle</w:t>
+      </w:r>
+      <w:proofErr w:type="spellEnd"/>
+      <w:r>
+        <w:t xml:space="preserve"> unit testen</w:t>
       </w:r>
       <w:bookmarkEnd w:id="21"/>
     </w:p>
@@ -6129,8 +6439,13 @@
         <w:t xml:space="preserve"> is eigenlijk een </w:t>
       </w:r>
       <w:r>
-        <w:t>verzameling van subcomponenten</w:t>
-      </w:r>
+        <w:t xml:space="preserve">verzameling van </w:t>
+      </w:r>
+      <w:proofErr w:type="spellStart"/>
+      <w:r>
+        <w:t>subcomponenten</w:t>
+      </w:r>
+      <w:proofErr w:type="spellEnd"/>
       <w:r>
         <w:t xml:space="preserve"> testen. Hiervoor hebben twee elementen nodig:</w:t>
       </w:r>
@@ -6143,9 +6458,11 @@
           <w:numId w:val="8"/>
         </w:numPr>
       </w:pPr>
+      <w:proofErr w:type="spellStart"/>
       <w:r>
         <w:t>Constructor</w:t>
       </w:r>
+      <w:proofErr w:type="spellEnd"/>
     </w:p>
     <w:p>
       <w:pPr>
@@ -6155,19 +6472,45 @@
           <w:numId w:val="8"/>
         </w:numPr>
       </w:pPr>
+      <w:proofErr w:type="spellStart"/>
       <w:r>
         <w:t>IDisposable</w:t>
       </w:r>
+      <w:proofErr w:type="spellEnd"/>
     </w:p>
     <w:p>
       <w:pPr>
         <w:jc w:val="both"/>
       </w:pPr>
       <w:r>
-        <w:t xml:space="preserve">De constructor dient om de klasse te kunnen instantiëren en de </w:t>
-      </w:r>
-      <w:r>
-        <w:t>interface IDisposable geeft aan dat je klasse middelen moet vrijmaken wanneer ze niet langer in gebruik zijn, en de methode Dispose wordt beschikbaar gesteld zodat gebruikers van je klasse deze kunnen aanroepen om de verbruikte middelen vrij te maken</w:t>
+        <w:t xml:space="preserve">De </w:t>
+      </w:r>
+      <w:proofErr w:type="spellStart"/>
+      <w:r>
+        <w:t>constructor</w:t>
+      </w:r>
+      <w:proofErr w:type="spellEnd"/>
+      <w:r>
+        <w:t xml:space="preserve"> dient om de klasse te kunnen instantiëren en de </w:t>
+      </w:r>
+      <w:r>
+        <w:t xml:space="preserve">interface </w:t>
+      </w:r>
+      <w:proofErr w:type="spellStart"/>
+      <w:r>
+        <w:t>IDisposable</w:t>
+      </w:r>
+      <w:proofErr w:type="spellEnd"/>
+      <w:r>
+        <w:t xml:space="preserve"> geeft aan dat je klasse middelen moet vrijmaken wanneer ze niet langer in gebruik zijn, en de methode </w:t>
+      </w:r>
+      <w:proofErr w:type="spellStart"/>
+      <w:r>
+        <w:t>Dispose</w:t>
+      </w:r>
+      <w:proofErr w:type="spellEnd"/>
+      <w:r>
+        <w:t xml:space="preserve"> wordt beschikbaar gesteld zodat gebruikers van je klasse deze kunnen aanroepen om de verbruikte middelen vrij te maken</w:t>
       </w:r>
     </w:p>
     <w:p>
@@ -6335,15 +6678,41 @@
         <w:pStyle w:val="Kop2"/>
       </w:pPr>
       <w:bookmarkStart w:id="23" w:name="_Toc88727645"/>
+      <w:proofErr w:type="spellStart"/>
       <w:r>
         <w:lastRenderedPageBreak/>
         <w:t>Exceptions</w:t>
       </w:r>
       <w:bookmarkEnd w:id="23"/>
-    </w:p>
-    <w:p>
-      <w:r>
-        <w:t>Het is belangrijk om exceptions te throwen omdat je op die manier veel meer controle hebt over je code. Dit kan je doen door gebruik te maken van de Assert.Throws functie.</w:t>
+      <w:proofErr w:type="spellEnd"/>
+    </w:p>
+    <w:p>
+      <w:r>
+        <w:t xml:space="preserve">Het is belangrijk om </w:t>
+      </w:r>
+      <w:proofErr w:type="spellStart"/>
+      <w:r>
+        <w:t>exceptions</w:t>
+      </w:r>
+      <w:proofErr w:type="spellEnd"/>
+      <w:r>
+        <w:t xml:space="preserve"> te </w:t>
+      </w:r>
+      <w:proofErr w:type="spellStart"/>
+      <w:r>
+        <w:t>throwen</w:t>
+      </w:r>
+      <w:proofErr w:type="spellEnd"/>
+      <w:r>
+        <w:t xml:space="preserve"> omdat je op die manier veel meer controle hebt over je code. Dit kan je doen door gebruik te maken van de </w:t>
+      </w:r>
+      <w:proofErr w:type="spellStart"/>
+      <w:r>
+        <w:t>Assert.Throws</w:t>
+      </w:r>
+      <w:proofErr w:type="spellEnd"/>
+      <w:r>
+        <w:t xml:space="preserve"> functie.</w:t>
       </w:r>
     </w:p>
     <w:p>
@@ -6360,9 +6729,11 @@
       <w:pPr>
         <w:pStyle w:val="Kop4"/>
       </w:pPr>
+      <w:proofErr w:type="spellStart"/>
       <w:r>
         <w:t>DivideByZeroException</w:t>
       </w:r>
+      <w:proofErr w:type="spellEnd"/>
     </w:p>
     <w:p>
       <w:r>
@@ -6471,13 +6842,45 @@
         <w:jc w:val="both"/>
       </w:pPr>
       <w:r>
-        <w:t>Dit komt omdat het type geen bool is maar een error.</w:t>
-      </w:r>
-      <w:r>
-        <w:t xml:space="preserve"> We kunnen dit opvangen door errond een throws exception te geven. Dit geeft aan dat we weten dat er een error zal optreden.</w:t>
-      </w:r>
-      <w:r>
-        <w:t xml:space="preserve"> Enkel indien er dan een dividebyzeroexception optreedt, zal de test geslaagd zijn.</w:t>
+        <w:t xml:space="preserve">Dit komt omdat het type geen </w:t>
+      </w:r>
+      <w:proofErr w:type="spellStart"/>
+      <w:r>
+        <w:t>bool</w:t>
+      </w:r>
+      <w:proofErr w:type="spellEnd"/>
+      <w:r>
+        <w:t xml:space="preserve"> is maar een error.</w:t>
+      </w:r>
+      <w:r>
+        <w:t xml:space="preserve"> We kunnen dit opvangen door errond een </w:t>
+      </w:r>
+      <w:proofErr w:type="spellStart"/>
+      <w:r>
+        <w:t>throws</w:t>
+      </w:r>
+      <w:proofErr w:type="spellEnd"/>
+      <w:r>
+        <w:t xml:space="preserve"> </w:t>
+      </w:r>
+      <w:proofErr w:type="spellStart"/>
+      <w:r>
+        <w:t>exception</w:t>
+      </w:r>
+      <w:proofErr w:type="spellEnd"/>
+      <w:r>
+        <w:t xml:space="preserve"> te geven. Dit geeft aan dat we weten dat er een error zal optreden.</w:t>
+      </w:r>
+      <w:r>
+        <w:t xml:space="preserve"> Enkel indien er dan een </w:t>
+      </w:r>
+      <w:proofErr w:type="spellStart"/>
+      <w:r>
+        <w:t>dividebyzeroexception</w:t>
+      </w:r>
+      <w:proofErr w:type="spellEnd"/>
+      <w:r>
+        <w:t xml:space="preserve"> optreedt, zal de test geslaagd zijn.</w:t>
       </w:r>
     </w:p>
     <w:p>
@@ -6675,19 +7078,66 @@
       <w:pPr>
         <w:pStyle w:val="Kop4"/>
       </w:pPr>
+      <w:proofErr w:type="spellStart"/>
       <w:r>
         <w:t>InvalidOperationException</w:t>
       </w:r>
+      <w:proofErr w:type="spellEnd"/>
     </w:p>
     <w:p>
       <w:pPr>
         <w:jc w:val="both"/>
       </w:pPr>
       <w:r>
-        <w:t>Een ander voorbeeld is een invalid operation</w:t>
-      </w:r>
-      <w:r>
-        <w:t xml:space="preserve"> exception. Hiervoor schrijven we eerst een methode die valideert of de waarde al dan niet geldig is. Indien de waarde niet geldig is, wordt er een invalid exception error gethrowd.</w:t>
+        <w:t xml:space="preserve">Een ander voorbeeld is een </w:t>
+      </w:r>
+      <w:proofErr w:type="spellStart"/>
+      <w:r>
+        <w:t>invalid</w:t>
+      </w:r>
+      <w:proofErr w:type="spellEnd"/>
+      <w:r>
+        <w:t xml:space="preserve"> </w:t>
+      </w:r>
+      <w:proofErr w:type="spellStart"/>
+      <w:r>
+        <w:t>operation</w:t>
+      </w:r>
+      <w:proofErr w:type="spellEnd"/>
+      <w:r>
+        <w:t xml:space="preserve"> </w:t>
+      </w:r>
+      <w:proofErr w:type="spellStart"/>
+      <w:r>
+        <w:t>exception</w:t>
+      </w:r>
+      <w:proofErr w:type="spellEnd"/>
+      <w:r>
+        <w:t xml:space="preserve">. Hiervoor schrijven we eerst een methode die valideert of de waarde al dan niet geldig is. Indien de waarde niet geldig is, wordt er een </w:t>
+      </w:r>
+      <w:proofErr w:type="spellStart"/>
+      <w:r>
+        <w:t>invalid</w:t>
+      </w:r>
+      <w:proofErr w:type="spellEnd"/>
+      <w:r>
+        <w:t xml:space="preserve"> </w:t>
+      </w:r>
+      <w:proofErr w:type="spellStart"/>
+      <w:r>
+        <w:t>exception</w:t>
+      </w:r>
+      <w:proofErr w:type="spellEnd"/>
+      <w:r>
+        <w:t xml:space="preserve"> error </w:t>
+      </w:r>
+      <w:proofErr w:type="spellStart"/>
+      <w:r>
+        <w:t>gethrowd</w:t>
+      </w:r>
+      <w:proofErr w:type="spellEnd"/>
+      <w:r>
+        <w:t>.</w:t>
       </w:r>
     </w:p>
     <w:p>
@@ -6796,7 +7246,15 @@
         <w:jc w:val="both"/>
       </w:pPr>
       <w:r>
-        <w:t>Zoals verwacht lukt de test niet omdat er bij de validatie een throw wordt gedaan.</w:t>
+        <w:t xml:space="preserve">Zoals verwacht lukt de test niet omdat er bij de validatie een </w:t>
+      </w:r>
+      <w:proofErr w:type="spellStart"/>
+      <w:r>
+        <w:t>throw</w:t>
+      </w:r>
+      <w:proofErr w:type="spellEnd"/>
+      <w:r>
+        <w:t xml:space="preserve"> wordt gedaan.</w:t>
       </w:r>
     </w:p>
     <w:p>
@@ -6847,7 +7305,23 @@
         <w:jc w:val="both"/>
       </w:pPr>
       <w:r>
-        <w:t>Wat we nu nog moeten doen is aangeven dat we een invalid operation error verwachten.</w:t>
+        <w:t xml:space="preserve">Wat we nu nog moeten doen is aangeven dat we een </w:t>
+      </w:r>
+      <w:proofErr w:type="spellStart"/>
+      <w:r>
+        <w:t>invalid</w:t>
+      </w:r>
+      <w:proofErr w:type="spellEnd"/>
+      <w:r>
+        <w:t xml:space="preserve"> </w:t>
+      </w:r>
+      <w:proofErr w:type="spellStart"/>
+      <w:r>
+        <w:t>operation</w:t>
+      </w:r>
+      <w:proofErr w:type="spellEnd"/>
+      <w:r>
+        <w:t xml:space="preserve"> error verwachten.</w:t>
       </w:r>
     </w:p>
     <w:p>
@@ -6944,16 +7418,29 @@
       </w:pPr>
       <w:bookmarkStart w:id="25" w:name="_Toc88727647"/>
       <w:r>
-        <w:t>Soorten exceptions</w:t>
+        <w:t xml:space="preserve">Soorten </w:t>
+      </w:r>
+      <w:proofErr w:type="spellStart"/>
+      <w:r>
+        <w:t>exceptions</w:t>
       </w:r>
       <w:bookmarkEnd w:id="25"/>
+      <w:proofErr w:type="spellEnd"/>
     </w:p>
     <w:p>
       <w:pPr>
         <w:jc w:val="both"/>
       </w:pPr>
       <w:r>
-        <w:t>Hieronder is er een overzicht met alle soorten exceptions met de uitleg wanneer ze optreden.</w:t>
+        <w:t xml:space="preserve">Hieronder is er een overzicht met alle soorten </w:t>
+      </w:r>
+      <w:proofErr w:type="spellStart"/>
+      <w:r>
+        <w:t>exceptions</w:t>
+      </w:r>
+      <w:proofErr w:type="spellEnd"/>
+      <w:r>
+        <w:t xml:space="preserve"> met de uitleg wanneer ze optreden.</w:t>
       </w:r>
     </w:p>
     <w:tbl>
@@ -6997,12 +7484,21 @@
                 <w:color w:val="FFFFFF"/>
               </w:rPr>
             </w:pPr>
+            <w:proofErr w:type="spellStart"/>
             <w:r>
               <w:rPr>
                 <w:rFonts w:ascii="Verdana" w:hAnsi="Verdana"/>
                 <w:color w:val="FFFFFF"/>
               </w:rPr>
-              <w:t>Exception Class</w:t>
+              <w:t>Exception</w:t>
+            </w:r>
+            <w:proofErr w:type="spellEnd"/>
+            <w:r>
+              <w:rPr>
+                <w:rFonts w:ascii="Verdana" w:hAnsi="Verdana"/>
+                <w:color w:val="FFFFFF"/>
+              </w:rPr>
+              <w:t xml:space="preserve"> Class</w:t>
             </w:r>
           </w:p>
         </w:tc>
@@ -7027,6 +7523,7 @@
                 <w:color w:val="FFFFFF"/>
               </w:rPr>
             </w:pPr>
+            <w:proofErr w:type="spellStart"/>
             <w:r>
               <w:rPr>
                 <w:rFonts w:ascii="Verdana" w:hAnsi="Verdana"/>
@@ -7034,6 +7531,7 @@
               </w:rPr>
               <w:t>Description</w:t>
             </w:r>
+            <w:proofErr w:type="spellEnd"/>
           </w:p>
         </w:tc>
       </w:tr>
@@ -7061,6 +7559,7 @@
               </w:rPr>
             </w:pPr>
             <w:hyperlink r:id="rId38" w:tgtFrame="_blank" w:history="1">
+              <w:proofErr w:type="spellStart"/>
               <w:r>
                 <w:rPr>
                   <w:rStyle w:val="Hyperlink"/>
@@ -7071,6 +7570,7 @@
                 </w:rPr>
                 <w:t>ArgumentException</w:t>
               </w:r>
+              <w:proofErr w:type="spellEnd"/>
             </w:hyperlink>
           </w:p>
         </w:tc>
@@ -7134,6 +7634,7 @@
               </w:rPr>
             </w:pPr>
             <w:hyperlink r:id="rId39" w:tgtFrame="_blank" w:history="1">
+              <w:proofErr w:type="spellStart"/>
               <w:r>
                 <w:rPr>
                   <w:rStyle w:val="Hyperlink"/>
@@ -7144,6 +7645,7 @@
                 </w:rPr>
                 <w:t>ArgumentNullException</w:t>
               </w:r>
+              <w:proofErr w:type="spellEnd"/>
             </w:hyperlink>
           </w:p>
         </w:tc>
@@ -7207,6 +7709,7 @@
               </w:rPr>
             </w:pPr>
             <w:hyperlink r:id="rId40" w:tgtFrame="_blank" w:history="1">
+              <w:proofErr w:type="spellStart"/>
               <w:r>
                 <w:rPr>
                   <w:rStyle w:val="Hyperlink"/>
@@ -7217,6 +7720,7 @@
                 </w:rPr>
                 <w:t>ArgumentOutOfRangeException</w:t>
               </w:r>
+              <w:proofErr w:type="spellEnd"/>
             </w:hyperlink>
           </w:p>
         </w:tc>
@@ -7280,6 +7784,7 @@
               </w:rPr>
             </w:pPr>
             <w:hyperlink r:id="rId41" w:tgtFrame="_blank" w:history="1">
+              <w:proofErr w:type="spellStart"/>
               <w:r>
                 <w:rPr>
                   <w:rStyle w:val="Hyperlink"/>
@@ -7290,6 +7795,7 @@
                 </w:rPr>
                 <w:t>DivideByZeroException</w:t>
               </w:r>
+              <w:proofErr w:type="spellEnd"/>
             </w:hyperlink>
           </w:p>
         </w:tc>
@@ -7353,6 +7859,7 @@
               </w:rPr>
             </w:pPr>
             <w:hyperlink r:id="rId42" w:tgtFrame="_blank" w:history="1">
+              <w:proofErr w:type="spellStart"/>
               <w:r>
                 <w:rPr>
                   <w:rStyle w:val="Hyperlink"/>
@@ -7363,6 +7870,7 @@
                 </w:rPr>
                 <w:t>FileNotFoundException</w:t>
               </w:r>
+              <w:proofErr w:type="spellEnd"/>
             </w:hyperlink>
           </w:p>
         </w:tc>
@@ -7426,6 +7934,7 @@
               </w:rPr>
             </w:pPr>
             <w:hyperlink r:id="rId43" w:tgtFrame="_blank" w:history="1">
+              <w:proofErr w:type="spellStart"/>
               <w:r>
                 <w:rPr>
                   <w:rStyle w:val="Hyperlink"/>
@@ -7436,6 +7945,7 @@
                 </w:rPr>
                 <w:t>FormatException</w:t>
               </w:r>
+              <w:proofErr w:type="spellEnd"/>
             </w:hyperlink>
           </w:p>
         </w:tc>
@@ -7499,6 +8009,7 @@
               </w:rPr>
             </w:pPr>
             <w:hyperlink r:id="rId44" w:tgtFrame="_blank" w:history="1">
+              <w:proofErr w:type="spellStart"/>
               <w:r>
                 <w:rPr>
                   <w:rStyle w:val="Hyperlink"/>
@@ -7509,6 +8020,7 @@
                 </w:rPr>
                 <w:t>IndexOutOfRangeException</w:t>
               </w:r>
+              <w:proofErr w:type="spellEnd"/>
             </w:hyperlink>
           </w:p>
         </w:tc>
@@ -7572,6 +8084,7 @@
               </w:rPr>
             </w:pPr>
             <w:hyperlink r:id="rId45" w:tgtFrame="_blank" w:history="1">
+              <w:proofErr w:type="spellStart"/>
               <w:r>
                 <w:rPr>
                   <w:rStyle w:val="Hyperlink"/>
@@ -7582,6 +8095,7 @@
                 </w:rPr>
                 <w:t>InvalidOperationException</w:t>
               </w:r>
+              <w:proofErr w:type="spellEnd"/>
             </w:hyperlink>
           </w:p>
         </w:tc>
@@ -7645,6 +8159,7 @@
               </w:rPr>
             </w:pPr>
             <w:hyperlink r:id="rId46" w:tgtFrame="_blank" w:history="1">
+              <w:proofErr w:type="spellStart"/>
               <w:r>
                 <w:rPr>
                   <w:rStyle w:val="Hyperlink"/>
@@ -7655,6 +8170,7 @@
                 </w:rPr>
                 <w:t>KeyNotFoundException</w:t>
               </w:r>
+              <w:proofErr w:type="spellEnd"/>
             </w:hyperlink>
           </w:p>
         </w:tc>
@@ -7718,6 +8234,7 @@
               </w:rPr>
             </w:pPr>
             <w:hyperlink r:id="rId47" w:tgtFrame="_blank" w:history="1">
+              <w:proofErr w:type="spellStart"/>
               <w:r>
                 <w:rPr>
                   <w:rStyle w:val="Hyperlink"/>
@@ -7728,6 +8245,7 @@
                 </w:rPr>
                 <w:t>NotSupportedException</w:t>
               </w:r>
+              <w:proofErr w:type="spellEnd"/>
             </w:hyperlink>
           </w:p>
         </w:tc>
@@ -7791,6 +8309,7 @@
               </w:rPr>
             </w:pPr>
             <w:hyperlink r:id="rId48" w:tgtFrame="_blank" w:history="1">
+              <w:proofErr w:type="spellStart"/>
               <w:r>
                 <w:rPr>
                   <w:rStyle w:val="Hyperlink"/>
@@ -7801,6 +8320,7 @@
                 </w:rPr>
                 <w:t>NullReferenceException</w:t>
               </w:r>
+              <w:proofErr w:type="spellEnd"/>
             </w:hyperlink>
           </w:p>
         </w:tc>
@@ -7864,6 +8384,7 @@
               </w:rPr>
             </w:pPr>
             <w:hyperlink r:id="rId49" w:tgtFrame="_blank" w:history="1">
+              <w:proofErr w:type="spellStart"/>
               <w:r>
                 <w:rPr>
                   <w:rStyle w:val="Hyperlink"/>
@@ -7874,6 +8395,7 @@
                 </w:rPr>
                 <w:t>OverflowException</w:t>
               </w:r>
+              <w:proofErr w:type="spellEnd"/>
             </w:hyperlink>
           </w:p>
         </w:tc>
@@ -7937,6 +8459,7 @@
               </w:rPr>
             </w:pPr>
             <w:hyperlink r:id="rId50" w:tgtFrame="_blank" w:history="1">
+              <w:proofErr w:type="spellStart"/>
               <w:r>
                 <w:rPr>
                   <w:rStyle w:val="Hyperlink"/>
@@ -7947,6 +8470,7 @@
                 </w:rPr>
                 <w:t>OutOfMemoryException</w:t>
               </w:r>
+              <w:proofErr w:type="spellEnd"/>
             </w:hyperlink>
           </w:p>
         </w:tc>
@@ -8010,6 +8534,7 @@
               </w:rPr>
             </w:pPr>
             <w:hyperlink r:id="rId51" w:tgtFrame="_blank" w:history="1">
+              <w:proofErr w:type="spellStart"/>
               <w:r>
                 <w:rPr>
                   <w:rStyle w:val="Hyperlink"/>
@@ -8020,6 +8545,7 @@
                 </w:rPr>
                 <w:t>StackOverflowException</w:t>
               </w:r>
+              <w:proofErr w:type="spellEnd"/>
             </w:hyperlink>
           </w:p>
         </w:tc>
@@ -8083,6 +8609,7 @@
               </w:rPr>
             </w:pPr>
             <w:hyperlink r:id="rId52" w:tgtFrame="_blank" w:history="1">
+              <w:proofErr w:type="spellStart"/>
               <w:r>
                 <w:rPr>
                   <w:rStyle w:val="Hyperlink"/>
@@ -8093,6 +8620,7 @@
                 </w:rPr>
                 <w:t>TimeoutException</w:t>
               </w:r>
+              <w:proofErr w:type="spellEnd"/>
             </w:hyperlink>
           </w:p>
         </w:tc>
@@ -8145,9 +8673,17 @@
         <w:rPr>
           <w:lang w:val="en-US"/>
         </w:rPr>
-        <w:t>Week 5 - Mocktesten</w:t>
+        <w:t xml:space="preserve">Week 5 - </w:t>
+      </w:r>
+      <w:proofErr w:type="spellStart"/>
+      <w:r>
+        <w:rPr>
+          <w:lang w:val="en-US"/>
+        </w:rPr>
+        <w:t>Mocktesten</w:t>
       </w:r>
       <w:bookmarkEnd w:id="26"/>
+      <w:proofErr w:type="spellEnd"/>
     </w:p>
     <w:p>
       <w:pPr>
@@ -8170,7 +8706,23 @@
         <w:t>testen</w:t>
       </w:r>
       <w:r>
-        <w:t xml:space="preserve"> zorgt er voor dat waarden die worden aangeleverd kan override worden in de specifieke test. Zo kan je een resultaat van Datetime.Now() veranderen door een zelf gekozen datum.</w:t>
+        <w:t xml:space="preserve"> zorgt er voor dat waarden die worden aangeleverd kan </w:t>
+      </w:r>
+      <w:proofErr w:type="spellStart"/>
+      <w:r>
+        <w:t>override</w:t>
+      </w:r>
+      <w:proofErr w:type="spellEnd"/>
+      <w:r>
+        <w:t xml:space="preserve"> worden in de specifieke test. Zo kan je een resultaat van </w:t>
+      </w:r>
+      <w:proofErr w:type="spellStart"/>
+      <w:r>
+        <w:t>Datetime.Now</w:t>
+      </w:r>
+      <w:proofErr w:type="spellEnd"/>
+      <w:r>
+        <w:t>() veranderen door een zelf gekozen datum.</w:t>
       </w:r>
     </w:p>
     <w:p>
@@ -8178,7 +8730,23 @@
         <w:jc w:val="both"/>
       </w:pPr>
       <w:r>
-        <w:t>In de meeste gevallen wordt dit gebruikt om hele omgevingen te gaan simuleren. Denk maar aan moment waarop de applicatie veel respons heeft, tijdswisselingen, andere tijdstippen. Al snel werd duidelijk dat mock-testen veel vertellen over het AS-IS maar kan tevens gebruikt worden om sneller reallife fouten te achterhalen die je met gewone testdata niet zo snel oplost.</w:t>
+        <w:t xml:space="preserve">In de meeste gevallen wordt dit gebruikt om hele omgevingen te gaan simuleren. Denk maar aan moment waarop de applicatie veel respons heeft, tijdswisselingen, andere tijdstippen. Al snel werd duidelijk dat </w:t>
+      </w:r>
+      <w:proofErr w:type="spellStart"/>
+      <w:r>
+        <w:t>mock</w:t>
+      </w:r>
+      <w:proofErr w:type="spellEnd"/>
+      <w:r>
+        <w:t xml:space="preserve">-testen veel vertellen over het AS-IS maar kan tevens gebruikt worden om sneller </w:t>
+      </w:r>
+      <w:proofErr w:type="spellStart"/>
+      <w:r>
+        <w:t>reallife</w:t>
+      </w:r>
+      <w:proofErr w:type="spellEnd"/>
+      <w:r>
+        <w:t xml:space="preserve"> fouten te achterhalen die je met gewone testdata niet zo snel oplost.</w:t>
       </w:r>
     </w:p>
     <w:p>
@@ -8196,7 +8764,15 @@
         <w:jc w:val="both"/>
       </w:pPr>
       <w:r>
-        <w:t>Om mock data te implementeren, volg je best deze stappen:</w:t>
+        <w:t xml:space="preserve">Om </w:t>
+      </w:r>
+      <w:proofErr w:type="spellStart"/>
+      <w:r>
+        <w:t>mock</w:t>
+      </w:r>
+      <w:proofErr w:type="spellEnd"/>
+      <w:r>
+        <w:t xml:space="preserve"> data te implementeren, volg je best deze stappen:</w:t>
       </w:r>
     </w:p>
     <w:p>
@@ -8208,7 +8784,15 @@
         </w:numPr>
       </w:pPr>
       <w:r>
-        <w:t>Identificeer en verduidelijk de mocks die wilt gebruiken</w:t>
+        <w:t xml:space="preserve">Identificeer en verduidelijk de </w:t>
+      </w:r>
+      <w:proofErr w:type="spellStart"/>
+      <w:r>
+        <w:t>mocks</w:t>
+      </w:r>
+      <w:proofErr w:type="spellEnd"/>
+      <w:r>
+        <w:t xml:space="preserve"> die wilt gebruiken</w:t>
       </w:r>
     </w:p>
     <w:p>
@@ -8232,7 +8816,15 @@
         </w:numPr>
       </w:pPr>
       <w:r>
-        <w:t>Bevestig je mock code</w:t>
+        <w:t xml:space="preserve">Bevestig je </w:t>
+      </w:r>
+      <w:proofErr w:type="spellStart"/>
+      <w:r>
+        <w:t>mock</w:t>
+      </w:r>
+      <w:proofErr w:type="spellEnd"/>
+      <w:r>
+        <w:t xml:space="preserve"> code</w:t>
       </w:r>
     </w:p>
     <w:p>
@@ -8256,7 +8848,23 @@
         <w:jc w:val="both"/>
       </w:pPr>
       <w:r>
-        <w:t>De bedoeling is dat we er voor zorgen dat Datetime.now() niet het huidige tijdstip weergeeft maar wel een tijdstip die we willen mocken naar een ander moment.</w:t>
+        <w:t xml:space="preserve">De bedoeling is dat we er voor zorgen dat </w:t>
+      </w:r>
+      <w:proofErr w:type="spellStart"/>
+      <w:r>
+        <w:t>Datetime.now</w:t>
+      </w:r>
+      <w:proofErr w:type="spellEnd"/>
+      <w:r>
+        <w:t xml:space="preserve">() niet het huidige tijdstip weergeeft maar wel een tijdstip die we willen </w:t>
+      </w:r>
+      <w:proofErr w:type="spellStart"/>
+      <w:r>
+        <w:t>mocken</w:t>
+      </w:r>
+      <w:proofErr w:type="spellEnd"/>
+      <w:r>
+        <w:t xml:space="preserve"> naar een ander moment.</w:t>
       </w:r>
     </w:p>
     <w:p>
@@ -8264,7 +8872,31 @@
         <w:jc w:val="both"/>
       </w:pPr>
       <w:r>
-        <w:t>We willen er voor zorgen dat op 1 januari 2100 er een melding wordt gegeven dat de server onderhouden moet worden. Hiervoor maken we gebruik van een invalid operation exception.</w:t>
+        <w:t xml:space="preserve">We willen er voor zorgen dat op 1 januari 2100 er een melding wordt gegeven dat de server onderhouden moet worden. Hiervoor maken we gebruik van een </w:t>
+      </w:r>
+      <w:proofErr w:type="spellStart"/>
+      <w:r>
+        <w:t>invalid</w:t>
+      </w:r>
+      <w:proofErr w:type="spellEnd"/>
+      <w:r>
+        <w:t xml:space="preserve"> </w:t>
+      </w:r>
+      <w:proofErr w:type="spellStart"/>
+      <w:r>
+        <w:t>operation</w:t>
+      </w:r>
+      <w:proofErr w:type="spellEnd"/>
+      <w:r>
+        <w:t xml:space="preserve"> </w:t>
+      </w:r>
+      <w:proofErr w:type="spellStart"/>
+      <w:r>
+        <w:t>exception</w:t>
+      </w:r>
+      <w:proofErr w:type="spellEnd"/>
+      <w:r>
+        <w:t>.</w:t>
       </w:r>
     </w:p>
     <w:p>
@@ -8314,7 +8946,15 @@
         <w:jc w:val="both"/>
       </w:pPr>
       <w:r>
-        <w:t>Vervolgens maken we een interface aan en de classe zelf die er voor zorgen dat het huidige tijdstip wordt weergegeven.</w:t>
+        <w:t xml:space="preserve">Vervolgens maken we een interface aan en de </w:t>
+      </w:r>
+      <w:proofErr w:type="spellStart"/>
+      <w:r>
+        <w:t>classe</w:t>
+      </w:r>
+      <w:proofErr w:type="spellEnd"/>
+      <w:r>
+        <w:t xml:space="preserve"> zelf die er voor zorgen dat het huidige tijdstip wordt weergegeven.</w:t>
       </w:r>
     </w:p>
     <w:p>
@@ -8406,7 +9046,31 @@
         <w:jc w:val="both"/>
       </w:pPr>
       <w:r>
-        <w:t>Om mockdata te kunnen gebruiken, moeten we eerst de NuGet-package “Moq” installeren.</w:t>
+        <w:t xml:space="preserve">Om </w:t>
+      </w:r>
+      <w:proofErr w:type="spellStart"/>
+      <w:r>
+        <w:t>mockdata</w:t>
+      </w:r>
+      <w:proofErr w:type="spellEnd"/>
+      <w:r>
+        <w:t xml:space="preserve"> te kunnen gebruiken, moeten we eerst de </w:t>
+      </w:r>
+      <w:proofErr w:type="spellStart"/>
+      <w:r>
+        <w:t>NuGet</w:t>
+      </w:r>
+      <w:proofErr w:type="spellEnd"/>
+      <w:r>
+        <w:t>-package “</w:t>
+      </w:r>
+      <w:proofErr w:type="spellStart"/>
+      <w:r>
+        <w:t>Moq</w:t>
+      </w:r>
+      <w:proofErr w:type="spellEnd"/>
+      <w:r>
+        <w:t>” installeren.</w:t>
       </w:r>
     </w:p>
     <w:p>
@@ -8560,7 +9224,31 @@
         <w:jc w:val="both"/>
       </w:pPr>
       <w:r>
-        <w:t>Dat komt omdat de invalid operation error is gethrowd. Op zich werkt het dus maar we willen juist dat de test slaagt. Vandaar dat we deze error moeten opvangen</w:t>
+        <w:t xml:space="preserve">Dat komt omdat de </w:t>
+      </w:r>
+      <w:proofErr w:type="spellStart"/>
+      <w:r>
+        <w:t>invalid</w:t>
+      </w:r>
+      <w:proofErr w:type="spellEnd"/>
+      <w:r>
+        <w:t xml:space="preserve"> </w:t>
+      </w:r>
+      <w:proofErr w:type="spellStart"/>
+      <w:r>
+        <w:t>operation</w:t>
+      </w:r>
+      <w:proofErr w:type="spellEnd"/>
+      <w:r>
+        <w:t xml:space="preserve"> error is </w:t>
+      </w:r>
+      <w:proofErr w:type="spellStart"/>
+      <w:r>
+        <w:t>gethrowd</w:t>
+      </w:r>
+      <w:proofErr w:type="spellEnd"/>
+      <w:r>
+        <w:t>. Op zich werkt het dus maar we willen juist dat de test slaagt. Vandaar dat we deze error moeten opvangen</w:t>
       </w:r>
     </w:p>
     <w:p>
@@ -8677,7 +9365,15 @@
       </w:pPr>
       <w:bookmarkStart w:id="31" w:name="_Toc88727653"/>
       <w:r>
-        <w:t>Doel intagration tests</w:t>
+        <w:t xml:space="preserve">Doel </w:t>
+      </w:r>
+      <w:proofErr w:type="spellStart"/>
+      <w:r>
+        <w:t>intagration</w:t>
+      </w:r>
+      <w:proofErr w:type="spellEnd"/>
+      <w:r>
+        <w:t xml:space="preserve"> tests</w:t>
       </w:r>
       <w:bookmarkEnd w:id="31"/>
     </w:p>
@@ -8782,9 +9478,11 @@
       <w:r>
         <w:t xml:space="preserve">de manier waarop </w:t>
       </w:r>
+      <w:proofErr w:type="spellStart"/>
       <w:r>
         <w:t>sz</w:t>
       </w:r>
+      <w:proofErr w:type="spellEnd"/>
       <w:r>
         <w:t xml:space="preserve"> applicatie test op een bredere schaal </w:t>
       </w:r>
@@ -8852,7 +9550,23 @@
     </w:p>
     <w:p>
       <w:r>
-        <w:t>Als voorbeeld gebruik ik een ASP .Net Core Web Api applicatie.</w:t>
+        <w:t xml:space="preserve">Als voorbeeld gebruik ik een ASP .Net </w:t>
+      </w:r>
+      <w:proofErr w:type="spellStart"/>
+      <w:r>
+        <w:t>Core</w:t>
+      </w:r>
+      <w:proofErr w:type="spellEnd"/>
+      <w:r>
+        <w:t xml:space="preserve"> Web </w:t>
+      </w:r>
+      <w:proofErr w:type="spellStart"/>
+      <w:r>
+        <w:t>Api</w:t>
+      </w:r>
+      <w:proofErr w:type="spellEnd"/>
+      <w:r>
+        <w:t xml:space="preserve"> applicatie.</w:t>
       </w:r>
     </w:p>
     <w:p>
@@ -8870,7 +9584,15 @@
         <w:jc w:val="both"/>
       </w:pPr>
       <w:r>
-        <w:t>In de controller voegen we de route toe die aangeeft dat bij het oproepen van de route Sum de methode wordt opgeroepen om de som te bereken.</w:t>
+        <w:t xml:space="preserve">In de controller voegen we de route toe die aangeeft dat bij het oproepen van de route </w:t>
+      </w:r>
+      <w:proofErr w:type="spellStart"/>
+      <w:r>
+        <w:t>Sum</w:t>
+      </w:r>
+      <w:proofErr w:type="spellEnd"/>
+      <w:r>
+        <w:t xml:space="preserve"> de methode wordt opgeroepen om de som te bereken.</w:t>
       </w:r>
     </w:p>
     <w:p>
@@ -9011,7 +9733,15 @@
         <w:jc w:val="both"/>
       </w:pPr>
       <w:r>
-        <w:t>Testen tegen controllers en MVC in ASP.NET helpt om je code georganiseerd te houden en volgens een zeer testbaar patroon.</w:t>
+        <w:t xml:space="preserve">Testen tegen controllers en MVC in ASP.NET helpt om je code georganiseerd te houden en volgens een zeer </w:t>
+      </w:r>
+      <w:proofErr w:type="spellStart"/>
+      <w:r>
+        <w:t>testbaar</w:t>
+      </w:r>
+      <w:proofErr w:type="spellEnd"/>
+      <w:r>
+        <w:t xml:space="preserve"> patroon.</w:t>
       </w:r>
       <w:r>
         <w:t xml:space="preserve"> </w:t>
@@ -9083,7 +9813,23 @@
         <w:jc w:val="both"/>
       </w:pPr>
       <w:r>
-        <w:t xml:space="preserve">Om te beginnen hebben we een TestServer en een HttpClient nodig. Vervolgens is er dan de methode die de </w:t>
+        <w:t xml:space="preserve">Om te beginnen hebben we een </w:t>
+      </w:r>
+      <w:proofErr w:type="spellStart"/>
+      <w:r>
+        <w:t>TestServer</w:t>
+      </w:r>
+      <w:proofErr w:type="spellEnd"/>
+      <w:r>
+        <w:t xml:space="preserve"> en een </w:t>
+      </w:r>
+      <w:proofErr w:type="spellStart"/>
+      <w:r>
+        <w:t>HttpClient</w:t>
+      </w:r>
+      <w:proofErr w:type="spellEnd"/>
+      <w:r>
+        <w:t xml:space="preserve"> nodig. Vervolgens is er dan de methode die de </w:t>
       </w:r>
       <w:r>
         <w:t>server zal opstarten</w:t>
@@ -9164,13 +9910,29 @@
         <w:t>Omdat in quasi elke applicatie wel een database zit, moeten er ook integratietesten uitgevoerd worden op databases omdat deze met meerdere communiceren.</w:t>
       </w:r>
       <w:r>
-        <w:t xml:space="preserve"> In een .Net omgeving is dit zeer vaak Entitiy Framework die achter de databases zit.</w:t>
+        <w:t xml:space="preserve"> In een .Net omgeving is dit zeer vaak </w:t>
+      </w:r>
+      <w:proofErr w:type="spellStart"/>
+      <w:r>
+        <w:t>Entitiy</w:t>
+      </w:r>
+      <w:proofErr w:type="spellEnd"/>
+      <w:r>
+        <w:t xml:space="preserve"> Framework die achter de databases zit.</w:t>
       </w:r>
       <w:r>
         <w:t xml:space="preserve"> </w:t>
       </w:r>
       <w:r>
-        <w:t>Een van de voordelen van Entity Framework is de optie van een in-memory database die in elke test kan worden gestart en verwijderd.</w:t>
+        <w:t xml:space="preserve">Een van de voordelen van </w:t>
+      </w:r>
+      <w:proofErr w:type="spellStart"/>
+      <w:r>
+        <w:t>Entity</w:t>
+      </w:r>
+      <w:proofErr w:type="spellEnd"/>
+      <w:r>
+        <w:t xml:space="preserve"> Framework is de optie van een in-memory database die in elke test kan worden gestart en verwijderd.</w:t>
       </w:r>
       <w:r>
         <w:t xml:space="preserve"> Ook kan er hierin data worden gezet en bewerkt die na de tests eenvoudig verwijderd kunnen worden.</w:t>
@@ -9181,7 +9943,23 @@
         <w:jc w:val="both"/>
       </w:pPr>
       <w:r>
-        <w:t>Als eerste moeten we de InMemory NuGet package installeren.</w:t>
+        <w:t xml:space="preserve">Als eerste moeten we de </w:t>
+      </w:r>
+      <w:proofErr w:type="spellStart"/>
+      <w:r>
+        <w:t>InMemory</w:t>
+      </w:r>
+      <w:proofErr w:type="spellEnd"/>
+      <w:r>
+        <w:t xml:space="preserve"> </w:t>
+      </w:r>
+      <w:proofErr w:type="spellStart"/>
+      <w:r>
+        <w:t>NuGet</w:t>
+      </w:r>
+      <w:proofErr w:type="spellEnd"/>
+      <w:r>
+        <w:t xml:space="preserve"> package installeren.</w:t>
       </w:r>
     </w:p>
     <w:p>
@@ -9189,7 +9967,15 @@
         <w:jc w:val="both"/>
       </w:pPr>
       <w:r>
-        <w:t>Vervolgens hebben we een DbContext die we moeten creëren zodat we een database kunnen aanmaken.</w:t>
+        <w:t xml:space="preserve">Vervolgens hebben we een </w:t>
+      </w:r>
+      <w:proofErr w:type="spellStart"/>
+      <w:r>
+        <w:t>DbContext</w:t>
+      </w:r>
+      <w:proofErr w:type="spellEnd"/>
+      <w:r>
+        <w:t xml:space="preserve"> die we moeten creëren zodat we een database kunnen aanmaken.</w:t>
       </w:r>
     </w:p>
     <w:p>
@@ -9241,8 +10027,13 @@
       <w:pPr>
         <w:jc w:val="both"/>
       </w:pPr>
-      <w:r>
-        <w:t>Entiry Framework is zeer testvr</w:t>
+      <w:proofErr w:type="spellStart"/>
+      <w:r>
+        <w:t>Entiry</w:t>
+      </w:r>
+      <w:proofErr w:type="spellEnd"/>
+      <w:r>
+        <w:t xml:space="preserve"> Framework is zeer testvr</w:t>
       </w:r>
       <w:r>
         <w:t>iendelijk. Zo kan je gewoon je testklasse schrijven in de context zelf.</w:t>
@@ -9256,10 +10047,26 @@
         <w:t>Vervolgens maken we een service die zal zorgen voor het schrijven van en naar de database.</w:t>
       </w:r>
       <w:r>
-        <w:t xml:space="preserve"> We voorzien een methode die een payment kan creëren.</w:t>
-      </w:r>
-      <w:r>
-        <w:t xml:space="preserve"> De waarde die we krijgen vanuit de repository return we.</w:t>
+        <w:t xml:space="preserve"> We voorzien een methode die een </w:t>
+      </w:r>
+      <w:proofErr w:type="spellStart"/>
+      <w:r>
+        <w:t>payment</w:t>
+      </w:r>
+      <w:proofErr w:type="spellEnd"/>
+      <w:r>
+        <w:t xml:space="preserve"> kan creëren.</w:t>
+      </w:r>
+      <w:r>
+        <w:t xml:space="preserve"> De waarde die we krijgen vanuit de </w:t>
+      </w:r>
+      <w:proofErr w:type="spellStart"/>
+      <w:r>
+        <w:t>repository</w:t>
+      </w:r>
+      <w:proofErr w:type="spellEnd"/>
+      <w:r>
+        <w:t xml:space="preserve"> return we.</w:t>
       </w:r>
     </w:p>
     <w:p>
@@ -9312,10 +10119,42 @@
         <w:jc w:val="both"/>
       </w:pPr>
       <w:r>
-        <w:t xml:space="preserve">Hierin maken we ook een Repository aan. De repository schrijft en leest de data van de databank die dan vervolgens </w:t>
-      </w:r>
-      <w:r>
-        <w:t>terug aan de service. Als test returnen we nu true omdat dit geen invloed heeft op de effectieve werking.</w:t>
+        <w:t xml:space="preserve">Hierin maken we ook een </w:t>
+      </w:r>
+      <w:proofErr w:type="spellStart"/>
+      <w:r>
+        <w:t>Repository</w:t>
+      </w:r>
+      <w:proofErr w:type="spellEnd"/>
+      <w:r>
+        <w:t xml:space="preserve"> aan. De </w:t>
+      </w:r>
+      <w:proofErr w:type="spellStart"/>
+      <w:r>
+        <w:t>repository</w:t>
+      </w:r>
+      <w:proofErr w:type="spellEnd"/>
+      <w:r>
+        <w:t xml:space="preserve"> schrijft en leest de data van de databank die dan vervolgens </w:t>
+      </w:r>
+      <w:r>
+        <w:t xml:space="preserve">terug aan de service. Als test </w:t>
+      </w:r>
+      <w:proofErr w:type="spellStart"/>
+      <w:r>
+        <w:t>returnen</w:t>
+      </w:r>
+      <w:proofErr w:type="spellEnd"/>
+      <w:r>
+        <w:t xml:space="preserve"> we nu </w:t>
+      </w:r>
+      <w:proofErr w:type="spellStart"/>
+      <w:r>
+        <w:t>true</w:t>
+      </w:r>
+      <w:proofErr w:type="spellEnd"/>
+      <w:r>
+        <w:t xml:space="preserve"> omdat dit geen invloed heeft op de effectieve werking.</w:t>
       </w:r>
     </w:p>
     <w:p>
@@ -9432,7 +10271,23 @@
         <w:jc w:val="both"/>
       </w:pPr>
       <w:r>
-        <w:t>Wanneer we de test runnen, zien we dat de test geslaagd is en we dus kunnen concluderen dat het schrijven van de CreatePayment method werkt.</w:t>
+        <w:t xml:space="preserve">Wanneer we de test runnen, zien we dat de test geslaagd is en we dus kunnen concluderen dat het schrijven van de </w:t>
+      </w:r>
+      <w:proofErr w:type="spellStart"/>
+      <w:r>
+        <w:t>CreatePayment</w:t>
+      </w:r>
+      <w:proofErr w:type="spellEnd"/>
+      <w:r>
+        <w:t xml:space="preserve"> </w:t>
+      </w:r>
+      <w:proofErr w:type="spellStart"/>
+      <w:r>
+        <w:t>method</w:t>
+      </w:r>
+      <w:proofErr w:type="spellEnd"/>
+      <w:r>
+        <w:t xml:space="preserve"> werkt.</w:t>
       </w:r>
     </w:p>
     <w:p>
@@ -9486,7 +10341,39 @@
         <w:jc w:val="both"/>
       </w:pPr>
       <w:r>
-        <w:t>Om te illustreren wanneer een operatie faalt, veranderen we de return value van in de repository van “true” naar “false”.</w:t>
+        <w:t xml:space="preserve">Om te illustreren wanneer een operatie faalt, veranderen we de return </w:t>
+      </w:r>
+      <w:proofErr w:type="spellStart"/>
+      <w:r>
+        <w:t>value</w:t>
+      </w:r>
+      <w:proofErr w:type="spellEnd"/>
+      <w:r>
+        <w:t xml:space="preserve"> van in de </w:t>
+      </w:r>
+      <w:proofErr w:type="spellStart"/>
+      <w:r>
+        <w:t>repository</w:t>
+      </w:r>
+      <w:proofErr w:type="spellEnd"/>
+      <w:r>
+        <w:t xml:space="preserve"> van “</w:t>
+      </w:r>
+      <w:proofErr w:type="spellStart"/>
+      <w:r>
+        <w:t>true</w:t>
+      </w:r>
+      <w:proofErr w:type="spellEnd"/>
+      <w:r>
+        <w:t>” naar “</w:t>
+      </w:r>
+      <w:proofErr w:type="spellStart"/>
+      <w:r>
+        <w:t>false</w:t>
+      </w:r>
+      <w:proofErr w:type="spellEnd"/>
+      <w:r>
+        <w:t>”.</w:t>
       </w:r>
     </w:p>
     <w:p>
@@ -9650,7 +10537,21 @@
         <w:rPr>
           <w:lang w:val="en-US"/>
         </w:rPr>
-        <w:t>Testing Web Api Controllers</w:t>
+        <w:t xml:space="preserve">Testing Web </w:t>
+      </w:r>
+      <w:proofErr w:type="spellStart"/>
+      <w:r>
+        <w:rPr>
+          <w:lang w:val="en-US"/>
+        </w:rPr>
+        <w:t>Api</w:t>
+      </w:r>
+      <w:proofErr w:type="spellEnd"/>
+      <w:r>
+        <w:rPr>
+          <w:lang w:val="en-US"/>
+        </w:rPr>
+        <w:t xml:space="preserve"> Controllers</w:t>
       </w:r>
       <w:bookmarkEnd w:id="40"/>
     </w:p>
@@ -9669,7 +10570,15 @@
         <w:t>Voor dit stuk h</w:t>
       </w:r>
       <w:r>
-        <w:t xml:space="preserve">eb ik een andere mini-cursus geraadpleegd om wat te kunnen veriepen namelijk: </w:t>
+        <w:t xml:space="preserve">eb ik een andere mini-cursus geraadpleegd om wat te kunnen </w:t>
+      </w:r>
+      <w:proofErr w:type="spellStart"/>
+      <w:r>
+        <w:t>veriepen</w:t>
+      </w:r>
+      <w:proofErr w:type="spellEnd"/>
+      <w:r>
+        <w:t xml:space="preserve"> namelijk: </w:t>
       </w:r>
       <w:hyperlink r:id="rId72" w:history="1">
         <w:r>
@@ -9699,13 +10608,34 @@
         <w:jc w:val="both"/>
       </w:pPr>
       <w:r>
-        <w:t>Een default ASP.NET Core server is ge</w:t>
-      </w:r>
-      <w:r>
-        <w:t xml:space="preserve">basseerd op het </w:t>
-      </w:r>
-      <w:r>
-        <w:t>Kestrel cross-platform server. Deze heeft volgende kenmerken:</w:t>
+        <w:t xml:space="preserve">Een default ASP.NET </w:t>
+      </w:r>
+      <w:proofErr w:type="spellStart"/>
+      <w:r>
+        <w:t>Core</w:t>
+      </w:r>
+      <w:proofErr w:type="spellEnd"/>
+      <w:r>
+        <w:t xml:space="preserve"> server is </w:t>
+      </w:r>
+      <w:proofErr w:type="spellStart"/>
+      <w:r>
+        <w:t>ge</w:t>
+      </w:r>
+      <w:r>
+        <w:t>basseerd</w:t>
+      </w:r>
+      <w:proofErr w:type="spellEnd"/>
+      <w:r>
+        <w:t xml:space="preserve"> op het </w:t>
+      </w:r>
+      <w:proofErr w:type="spellStart"/>
+      <w:r>
+        <w:t>Kestrel</w:t>
+      </w:r>
+      <w:proofErr w:type="spellEnd"/>
+      <w:r>
+        <w:t xml:space="preserve"> cross-platform server. Deze heeft volgende kenmerken:</w:t>
       </w:r>
     </w:p>
     <w:p>
@@ -9744,7 +10674,15 @@
         <w:jc w:val="both"/>
       </w:pPr>
       <w:r>
-        <w:t>Eenvoudig te implmenteren in de API code</w:t>
+        <w:t xml:space="preserve">Eenvoudig te </w:t>
+      </w:r>
+      <w:proofErr w:type="spellStart"/>
+      <w:r>
+        <w:t>implmenteren</w:t>
+      </w:r>
+      <w:proofErr w:type="spellEnd"/>
+      <w:r>
+        <w:t xml:space="preserve"> in de API code</w:t>
       </w:r>
     </w:p>
     <w:p>
@@ -9998,7 +10936,55 @@
           <w:rFonts w:eastAsia="Times New Roman"/>
           <w:lang w:eastAsia="nl-BE"/>
         </w:rPr>
-        <w:t xml:space="preserve"> Hierbij definiëren we de route die we zullen oproepen. Voor de controller is dit api/Calculator vanwege de controllernaam. Vervolgens is er een Sum methode. Dit is een GET-methode en het pad is vervolgens Sum. In de deze methode maken we de som.</w:t>
+        <w:t xml:space="preserve"> Hierbij definiëren we de route die we zullen oproepen. Voor de controller is dit </w:t>
+      </w:r>
+      <w:proofErr w:type="spellStart"/>
+      <w:r>
+        <w:rPr>
+          <w:rFonts w:eastAsia="Times New Roman"/>
+          <w:lang w:eastAsia="nl-BE"/>
+        </w:rPr>
+        <w:t>api</w:t>
+      </w:r>
+      <w:proofErr w:type="spellEnd"/>
+      <w:r>
+        <w:rPr>
+          <w:rFonts w:eastAsia="Times New Roman"/>
+          <w:lang w:eastAsia="nl-BE"/>
+        </w:rPr>
+        <w:t xml:space="preserve">/Calculator vanwege de controllernaam. Vervolgens is er een </w:t>
+      </w:r>
+      <w:proofErr w:type="spellStart"/>
+      <w:r>
+        <w:rPr>
+          <w:rFonts w:eastAsia="Times New Roman"/>
+          <w:lang w:eastAsia="nl-BE"/>
+        </w:rPr>
+        <w:t>Sum</w:t>
+      </w:r>
+      <w:proofErr w:type="spellEnd"/>
+      <w:r>
+        <w:rPr>
+          <w:rFonts w:eastAsia="Times New Roman"/>
+          <w:lang w:eastAsia="nl-BE"/>
+        </w:rPr>
+        <w:t xml:space="preserve"> methode. Dit is een GET-methode en het pad is vervolgens </w:t>
+      </w:r>
+      <w:proofErr w:type="spellStart"/>
+      <w:r>
+        <w:rPr>
+          <w:rFonts w:eastAsia="Times New Roman"/>
+          <w:lang w:eastAsia="nl-BE"/>
+        </w:rPr>
+        <w:t>Sum</w:t>
+      </w:r>
+      <w:proofErr w:type="spellEnd"/>
+      <w:r>
+        <w:rPr>
+          <w:rFonts w:eastAsia="Times New Roman"/>
+          <w:lang w:eastAsia="nl-BE"/>
+        </w:rPr>
+        <w:t>. In de deze methode maken we de som.</w:t>
       </w:r>
     </w:p>
     <w:p>
@@ -10072,60 +11058,172 @@
           <w:rFonts w:eastAsia="Times New Roman"/>
           <w:lang w:eastAsia="nl-BE"/>
         </w:rPr>
-        <w:t xml:space="preserve"> die zal testen of de uitgevoerde api call werkt</w:t>
-      </w:r>
+        <w:t xml:space="preserve"> die zal testen of de uitgevoerde </w:t>
+      </w:r>
+      <w:proofErr w:type="spellStart"/>
       <w:r>
         <w:rPr>
           <w:rFonts w:eastAsia="Times New Roman"/>
           <w:lang w:eastAsia="nl-BE"/>
         </w:rPr>
-        <w:t>.</w:t>
-      </w:r>
-    </w:p>
-    <w:p>
-      <w:pPr>
-        <w:jc w:val="both"/>
+        <w:t>api</w:t>
+      </w:r>
+      <w:proofErr w:type="spellEnd"/>
+      <w:r>
         <w:rPr>
           <w:rFonts w:eastAsia="Times New Roman"/>
           <w:lang w:eastAsia="nl-BE"/>
         </w:rPr>
-      </w:pPr>
+        <w:t xml:space="preserve"> call werkt</w:t>
+      </w:r>
       <w:r>
         <w:rPr>
           <w:rFonts w:eastAsia="Times New Roman"/>
           <w:lang w:eastAsia="nl-BE"/>
         </w:rPr>
-        <w:t xml:space="preserve">Om te beginnen voeren we een Get call met als parameters x=1 en y=2. Vervolgens testen we of er weldegelijk een succesvolle </w:t>
-      </w:r>
-      <w:r>
+        <w:t>.</w:t>
+      </w:r>
+    </w:p>
+    <w:p>
+      <w:pPr>
+        <w:jc w:val="both"/>
         <w:rPr>
           <w:rFonts w:eastAsia="Times New Roman"/>
           <w:lang w:eastAsia="nl-BE"/>
         </w:rPr>
-        <w:t>code is gereturned. Dit kan je ook met onder andere foutcodes</w:t>
-      </w:r>
+      </w:pPr>
       <w:r>
         <w:rPr>
           <w:rFonts w:eastAsia="Times New Roman"/>
           <w:lang w:eastAsia="nl-BE"/>
         </w:rPr>
-        <w:t>.</w:t>
-      </w:r>
-    </w:p>
-    <w:p>
-      <w:pPr>
-        <w:jc w:val="both"/>
+        <w:t xml:space="preserve">Om te beginnen voeren we een Get call met als parameters x=1 en y=2. Vervolgens testen we of er weldegelijk een succesvolle </w:t>
+      </w:r>
+      <w:r>
         <w:rPr>
           <w:rFonts w:eastAsia="Times New Roman"/>
           <w:lang w:eastAsia="nl-BE"/>
         </w:rPr>
-      </w:pPr>
+        <w:t xml:space="preserve">code is </w:t>
+      </w:r>
+      <w:proofErr w:type="spellStart"/>
       <w:r>
         <w:rPr>
           <w:rFonts w:eastAsia="Times New Roman"/>
           <w:lang w:eastAsia="nl-BE"/>
         </w:rPr>
-        <w:t>Vervolgens wordt de inhoud gelezen van de gekregen api call. Nadien controlleren we of de som 1 + 2 wel degelijk 3 geeft via de Assert.true met true en dan de inhoud van api call.</w:t>
+        <w:t>gereturned</w:t>
+      </w:r>
+      <w:proofErr w:type="spellEnd"/>
+      <w:r>
+        <w:rPr>
+          <w:rFonts w:eastAsia="Times New Roman"/>
+          <w:lang w:eastAsia="nl-BE"/>
+        </w:rPr>
+        <w:t>. Dit kan je ook met onder andere foutcodes</w:t>
+      </w:r>
+      <w:r>
+        <w:rPr>
+          <w:rFonts w:eastAsia="Times New Roman"/>
+          <w:lang w:eastAsia="nl-BE"/>
+        </w:rPr>
+        <w:t>.</w:t>
+      </w:r>
+    </w:p>
+    <w:p>
+      <w:pPr>
+        <w:jc w:val="both"/>
+        <w:rPr>
+          <w:rFonts w:eastAsia="Times New Roman"/>
+          <w:lang w:eastAsia="nl-BE"/>
+        </w:rPr>
+      </w:pPr>
+      <w:r>
+        <w:rPr>
+          <w:rFonts w:eastAsia="Times New Roman"/>
+          <w:lang w:eastAsia="nl-BE"/>
+        </w:rPr>
+        <w:t xml:space="preserve">Vervolgens wordt de inhoud gelezen van de gekregen </w:t>
+      </w:r>
+      <w:proofErr w:type="spellStart"/>
+      <w:r>
+        <w:rPr>
+          <w:rFonts w:eastAsia="Times New Roman"/>
+          <w:lang w:eastAsia="nl-BE"/>
+        </w:rPr>
+        <w:t>api</w:t>
+      </w:r>
+      <w:proofErr w:type="spellEnd"/>
+      <w:r>
+        <w:rPr>
+          <w:rFonts w:eastAsia="Times New Roman"/>
+          <w:lang w:eastAsia="nl-BE"/>
+        </w:rPr>
+        <w:t xml:space="preserve"> call. Nadien </w:t>
+      </w:r>
+      <w:proofErr w:type="spellStart"/>
+      <w:r>
+        <w:rPr>
+          <w:rFonts w:eastAsia="Times New Roman"/>
+          <w:lang w:eastAsia="nl-BE"/>
+        </w:rPr>
+        <w:t>controlleren</w:t>
+      </w:r>
+      <w:proofErr w:type="spellEnd"/>
+      <w:r>
+        <w:rPr>
+          <w:rFonts w:eastAsia="Times New Roman"/>
+          <w:lang w:eastAsia="nl-BE"/>
+        </w:rPr>
+        <w:t xml:space="preserve"> we of de som 1 + 2 wel degelijk 3 geeft via de </w:t>
+      </w:r>
+      <w:proofErr w:type="spellStart"/>
+      <w:r>
+        <w:rPr>
+          <w:rFonts w:eastAsia="Times New Roman"/>
+          <w:lang w:eastAsia="nl-BE"/>
+        </w:rPr>
+        <w:t>Assert.true</w:t>
+      </w:r>
+      <w:proofErr w:type="spellEnd"/>
+      <w:r>
+        <w:rPr>
+          <w:rFonts w:eastAsia="Times New Roman"/>
+          <w:lang w:eastAsia="nl-BE"/>
+        </w:rPr>
+        <w:t xml:space="preserve"> met </w:t>
+      </w:r>
+      <w:proofErr w:type="spellStart"/>
+      <w:r>
+        <w:rPr>
+          <w:rFonts w:eastAsia="Times New Roman"/>
+          <w:lang w:eastAsia="nl-BE"/>
+        </w:rPr>
+        <w:t>true</w:t>
+      </w:r>
+      <w:proofErr w:type="spellEnd"/>
+      <w:r>
+        <w:rPr>
+          <w:rFonts w:eastAsia="Times New Roman"/>
+          <w:lang w:eastAsia="nl-BE"/>
+        </w:rPr>
+        <w:t xml:space="preserve"> en dan de inhoud van </w:t>
+      </w:r>
+      <w:proofErr w:type="spellStart"/>
+      <w:r>
+        <w:rPr>
+          <w:rFonts w:eastAsia="Times New Roman"/>
+          <w:lang w:eastAsia="nl-BE"/>
+        </w:rPr>
+        <w:t>api</w:t>
+      </w:r>
+      <w:proofErr w:type="spellEnd"/>
+      <w:r>
+        <w:rPr>
+          <w:rFonts w:eastAsia="Times New Roman"/>
+          <w:lang w:eastAsia="nl-BE"/>
+        </w:rPr>
+        <w:t xml:space="preserve"> call.</w:t>
       </w:r>
     </w:p>
     <w:p>
@@ -10414,14 +11512,32 @@
         </w:rPr>
       </w:pPr>
       <w:bookmarkStart w:id="43" w:name="_Toc88727665"/>
+      <w:proofErr w:type="spellStart"/>
       <w:r>
         <w:rPr>
           <w:rFonts w:eastAsia="Times New Roman"/>
           <w:lang w:eastAsia="nl-BE"/>
         </w:rPr>
-        <w:t>Fluent Assertions</w:t>
+        <w:t>Fluent</w:t>
+      </w:r>
+      <w:proofErr w:type="spellEnd"/>
+      <w:r>
+        <w:rPr>
+          <w:rFonts w:eastAsia="Times New Roman"/>
+          <w:lang w:eastAsia="nl-BE"/>
+        </w:rPr>
+        <w:t xml:space="preserve"> </w:t>
+      </w:r>
+      <w:proofErr w:type="spellStart"/>
+      <w:r>
+        <w:rPr>
+          <w:rFonts w:eastAsia="Times New Roman"/>
+          <w:lang w:eastAsia="nl-BE"/>
+        </w:rPr>
+        <w:t>Assertions</w:t>
       </w:r>
       <w:bookmarkEnd w:id="43"/>
+      <w:proofErr w:type="spellEnd"/>
     </w:p>
     <w:p>
       <w:pPr>
@@ -10430,16 +11546,38 @@
           <w:lang w:eastAsia="nl-BE"/>
         </w:rPr>
       </w:pPr>
+      <w:proofErr w:type="spellStart"/>
       <w:r>
         <w:rPr>
           <w:lang w:eastAsia="nl-BE"/>
         </w:rPr>
-        <w:t xml:space="preserve">Fluent Assertions </w:t>
-      </w:r>
+        <w:t>Fluent</w:t>
+      </w:r>
+      <w:proofErr w:type="spellEnd"/>
       <w:r>
         <w:rPr>
           <w:lang w:eastAsia="nl-BE"/>
         </w:rPr>
+        <w:t xml:space="preserve"> </w:t>
+      </w:r>
+      <w:proofErr w:type="spellStart"/>
+      <w:r>
+        <w:rPr>
+          <w:lang w:eastAsia="nl-BE"/>
+        </w:rPr>
+        <w:t>Assertions</w:t>
+      </w:r>
+      <w:proofErr w:type="spellEnd"/>
+      <w:r>
+        <w:rPr>
+          <w:lang w:eastAsia="nl-BE"/>
+        </w:rPr>
+        <w:t xml:space="preserve"> </w:t>
+      </w:r>
+      <w:r>
+        <w:rPr>
+          <w:lang w:eastAsia="nl-BE"/>
+        </w:rPr>
         <w:t>zijn</w:t>
       </w:r>
       <w:r>
@@ -10452,12 +11590,26 @@
         <w:rPr>
           <w:lang w:eastAsia="nl-BE"/>
         </w:rPr>
-        <w:t xml:space="preserve">toelaten om .Asserts </w:t>
-      </w:r>
+        <w:t>toelaten om .</w:t>
+      </w:r>
+      <w:proofErr w:type="spellStart"/>
       <w:r>
         <w:rPr>
           <w:lang w:eastAsia="nl-BE"/>
         </w:rPr>
+        <w:t>Asserts</w:t>
+      </w:r>
+      <w:proofErr w:type="spellEnd"/>
+      <w:r>
+        <w:rPr>
+          <w:lang w:eastAsia="nl-BE"/>
+        </w:rPr>
+        <w:t xml:space="preserve"> </w:t>
+      </w:r>
+      <w:r>
+        <w:rPr>
+          <w:lang w:eastAsia="nl-BE"/>
+        </w:rPr>
         <w:t xml:space="preserve">uit te voeren </w:t>
       </w:r>
       <w:r>
@@ -10470,12 +11622,26 @@
         <w:rPr>
           <w:lang w:eastAsia="nl-BE"/>
         </w:rPr>
-        <w:t xml:space="preserve"> de outputs van Web API en HTTP-gerelateerde content en resultaten. Ze kunnen worden gecombineerd met zowel TDD als BDD benaderingen.</w:t>
-      </w:r>
+        <w:t xml:space="preserve"> de </w:t>
+      </w:r>
+      <w:proofErr w:type="spellStart"/>
       <w:r>
         <w:rPr>
           <w:lang w:eastAsia="nl-BE"/>
         </w:rPr>
+        <w:t>outputs</w:t>
+      </w:r>
+      <w:proofErr w:type="spellEnd"/>
+      <w:r>
+        <w:rPr>
+          <w:lang w:eastAsia="nl-BE"/>
+        </w:rPr>
+        <w:t xml:space="preserve"> van Web API en HTTP-gerelateerde content en resultaten. Ze kunnen worden gecombineerd met zowel TDD als BDD benaderingen.</w:t>
+      </w:r>
+      <w:r>
+        <w:rPr>
+          <w:lang w:eastAsia="nl-BE"/>
+        </w:rPr>
         <w:t xml:space="preserve"> Dit maakt het een zeer sterke uitvoering</w:t>
       </w:r>
       <w:r>
@@ -10496,19 +11662,83 @@
         <w:rPr>
           <w:lang w:eastAsia="nl-BE"/>
         </w:rPr>
-        <w:t xml:space="preserve">Om Fluent Assertions in je project te hebben, moet </w:t>
-      </w:r>
+        <w:t xml:space="preserve">Om </w:t>
+      </w:r>
+      <w:proofErr w:type="spellStart"/>
       <w:r>
         <w:rPr>
           <w:lang w:eastAsia="nl-BE"/>
         </w:rPr>
+        <w:t>Fluent</w:t>
+      </w:r>
+      <w:proofErr w:type="spellEnd"/>
+      <w:r>
+        <w:rPr>
+          <w:lang w:eastAsia="nl-BE"/>
+        </w:rPr>
+        <w:t xml:space="preserve"> </w:t>
+      </w:r>
+      <w:proofErr w:type="spellStart"/>
+      <w:r>
+        <w:rPr>
+          <w:lang w:eastAsia="nl-BE"/>
+        </w:rPr>
+        <w:t>Assertions</w:t>
+      </w:r>
+      <w:proofErr w:type="spellEnd"/>
+      <w:r>
+        <w:rPr>
+          <w:lang w:eastAsia="nl-BE"/>
+        </w:rPr>
+        <w:t xml:space="preserve"> in je project te hebben, moet </w:t>
+      </w:r>
+      <w:r>
+        <w:rPr>
+          <w:lang w:eastAsia="nl-BE"/>
+        </w:rPr>
         <w:t xml:space="preserve">eerst de </w:t>
       </w:r>
+      <w:proofErr w:type="spellStart"/>
       <w:r>
         <w:rPr>
           <w:lang w:eastAsia="nl-BE"/>
         </w:rPr>
-        <w:t>NuGet package Fluent Assertion classes beschikbaar te maken in je project.</w:t>
+        <w:t>NuGet</w:t>
+      </w:r>
+      <w:proofErr w:type="spellEnd"/>
+      <w:r>
+        <w:rPr>
+          <w:lang w:eastAsia="nl-BE"/>
+        </w:rPr>
+        <w:t xml:space="preserve"> package </w:t>
+      </w:r>
+      <w:proofErr w:type="spellStart"/>
+      <w:r>
+        <w:rPr>
+          <w:lang w:eastAsia="nl-BE"/>
+        </w:rPr>
+        <w:t>Fluent</w:t>
+      </w:r>
+      <w:proofErr w:type="spellEnd"/>
+      <w:r>
+        <w:rPr>
+          <w:lang w:eastAsia="nl-BE"/>
+        </w:rPr>
+        <w:t xml:space="preserve"> </w:t>
+      </w:r>
+      <w:proofErr w:type="spellStart"/>
+      <w:r>
+        <w:rPr>
+          <w:lang w:eastAsia="nl-BE"/>
+        </w:rPr>
+        <w:t>Assertion</w:t>
+      </w:r>
+      <w:proofErr w:type="spellEnd"/>
+      <w:r>
+        <w:rPr>
+          <w:lang w:eastAsia="nl-BE"/>
+        </w:rPr>
+        <w:t xml:space="preserve"> classes beschikbaar te maken in je project.</w:t>
       </w:r>
     </w:p>
     <w:p>
@@ -10571,13 +11801,49 @@
         <w:rPr>
           <w:lang w:eastAsia="nl-BE"/>
         </w:rPr>
-        <w:t>Vervolgens implementeren we de Fluent Assertions</w:t>
-      </w:r>
+        <w:t xml:space="preserve">Vervolgens implementeren we de </w:t>
+      </w:r>
+      <w:proofErr w:type="spellStart"/>
       <w:r>
         <w:rPr>
           <w:lang w:eastAsia="nl-BE"/>
         </w:rPr>
-        <w:t>. In plaats van manueel te gaan controleren of de inhoud van die bepaalde context komt met de inhoud kunnen we nu bijvoorbeeld van de methode .Should().Be() gebruik maken.</w:t>
+        <w:t>Fluent</w:t>
+      </w:r>
+      <w:proofErr w:type="spellEnd"/>
+      <w:r>
+        <w:rPr>
+          <w:lang w:eastAsia="nl-BE"/>
+        </w:rPr>
+        <w:t xml:space="preserve"> </w:t>
+      </w:r>
+      <w:proofErr w:type="spellStart"/>
+      <w:r>
+        <w:rPr>
+          <w:lang w:eastAsia="nl-BE"/>
+        </w:rPr>
+        <w:t>Assertions</w:t>
+      </w:r>
+      <w:proofErr w:type="spellEnd"/>
+      <w:r>
+        <w:rPr>
+          <w:lang w:eastAsia="nl-BE"/>
+        </w:rPr>
+        <w:t>. In plaats van manueel te gaan controleren of de inhoud van die bepaalde context komt met de inhoud kunnen we nu bijvoorbeeld van de methode .</w:t>
+      </w:r>
+      <w:proofErr w:type="spellStart"/>
+      <w:r>
+        <w:rPr>
+          <w:lang w:eastAsia="nl-BE"/>
+        </w:rPr>
+        <w:t>Should</w:t>
+      </w:r>
+      <w:proofErr w:type="spellEnd"/>
+      <w:r>
+        <w:rPr>
+          <w:lang w:eastAsia="nl-BE"/>
+        </w:rPr>
+        <w:t>().Be() gebruik maken.</w:t>
       </w:r>
     </w:p>
     <w:p>
@@ -10591,7 +11857,49 @@
         <w:rPr>
           <w:lang w:eastAsia="nl-BE"/>
         </w:rPr>
-        <w:t>We vervangen de Assert.Equal door de Should be methode.</w:t>
+        <w:t xml:space="preserve">We vervangen de </w:t>
+      </w:r>
+      <w:proofErr w:type="spellStart"/>
+      <w:r>
+        <w:rPr>
+          <w:lang w:eastAsia="nl-BE"/>
+        </w:rPr>
+        <w:t>Assert.Equal</w:t>
+      </w:r>
+      <w:proofErr w:type="spellEnd"/>
+      <w:r>
+        <w:rPr>
+          <w:lang w:eastAsia="nl-BE"/>
+        </w:rPr>
+        <w:t xml:space="preserve"> door de </w:t>
+      </w:r>
+      <w:proofErr w:type="spellStart"/>
+      <w:r>
+        <w:rPr>
+          <w:lang w:eastAsia="nl-BE"/>
+        </w:rPr>
+        <w:t>Should</w:t>
+      </w:r>
+      <w:proofErr w:type="spellEnd"/>
+      <w:r>
+        <w:rPr>
+          <w:lang w:eastAsia="nl-BE"/>
+        </w:rPr>
+        <w:t xml:space="preserve"> </w:t>
+      </w:r>
+      <w:proofErr w:type="spellStart"/>
+      <w:r>
+        <w:rPr>
+          <w:lang w:eastAsia="nl-BE"/>
+        </w:rPr>
+        <w:t>be</w:t>
+      </w:r>
+      <w:proofErr w:type="spellEnd"/>
+      <w:r>
+        <w:rPr>
+          <w:lang w:eastAsia="nl-BE"/>
+        </w:rPr>
+        <w:t xml:space="preserve"> methode.</w:t>
       </w:r>
     </w:p>
     <w:p>
@@ -10782,7 +12090,49 @@
         <w:rPr>
           <w:lang w:eastAsia="nl-BE"/>
         </w:rPr>
-        <w:t>We zien dat de test faalt, zoals we verwachten, maar ook dat de excpected en actual vervangen wordt door een message wat het wel net iets minder duidelijk maakt.</w:t>
+        <w:t xml:space="preserve">We zien dat de test faalt, zoals we verwachten, maar ook dat de </w:t>
+      </w:r>
+      <w:proofErr w:type="spellStart"/>
+      <w:r>
+        <w:rPr>
+          <w:lang w:eastAsia="nl-BE"/>
+        </w:rPr>
+        <w:t>excpected</w:t>
+      </w:r>
+      <w:proofErr w:type="spellEnd"/>
+      <w:r>
+        <w:rPr>
+          <w:lang w:eastAsia="nl-BE"/>
+        </w:rPr>
+        <w:t xml:space="preserve"> en </w:t>
+      </w:r>
+      <w:proofErr w:type="spellStart"/>
+      <w:r>
+        <w:rPr>
+          <w:lang w:eastAsia="nl-BE"/>
+        </w:rPr>
+        <w:t>actual</w:t>
+      </w:r>
+      <w:proofErr w:type="spellEnd"/>
+      <w:r>
+        <w:rPr>
+          <w:lang w:eastAsia="nl-BE"/>
+        </w:rPr>
+        <w:t xml:space="preserve"> vervangen wordt door een </w:t>
+      </w:r>
+      <w:proofErr w:type="spellStart"/>
+      <w:r>
+        <w:rPr>
+          <w:lang w:eastAsia="nl-BE"/>
+        </w:rPr>
+        <w:t>message</w:t>
+      </w:r>
+      <w:proofErr w:type="spellEnd"/>
+      <w:r>
+        <w:rPr>
+          <w:lang w:eastAsia="nl-BE"/>
+        </w:rPr>
+        <w:t xml:space="preserve"> wat het wel net iets minder duidelijk maakt.</w:t>
       </w:r>
     </w:p>
     <w:p>
@@ -10872,6 +12222,73 @@
     </w:p>
     <w:p>
       <w:pPr>
+        <w:pStyle w:val="Kop1"/>
+        <w:rPr>
+          <w:lang w:eastAsia="nl-BE"/>
+        </w:rPr>
+      </w:pPr>
+      <w:r>
+        <w:rPr>
+          <w:lang w:eastAsia="nl-BE"/>
+        </w:rPr>
+        <w:t>Selenium</w:t>
+      </w:r>
+    </w:p>
+    <w:p>
+      <w:pPr>
+        <w:pStyle w:val="Normaletekst"/>
+        <w:rPr>
+          <w:lang w:eastAsia="nl-BE"/>
+        </w:rPr>
+      </w:pPr>
+      <w:r>
+        <w:rPr>
+          <w:lang w:eastAsia="nl-BE"/>
+        </w:rPr>
+        <w:t xml:space="preserve">Selenium wordt gebruikt om testen te automatiseren op webbrowsers. </w:t>
+      </w:r>
+      <w:r>
+        <w:rPr>
+          <w:lang w:eastAsia="nl-BE"/>
+        </w:rPr>
+        <w:t xml:space="preserve">Hiervoor heb je geen kennis van testscripts nodig omdat dit allemaal ingebakken zit binnenin het Selenium project. </w:t>
+      </w:r>
+      <w:r>
+        <w:rPr>
+          <w:lang w:eastAsia="nl-BE"/>
+        </w:rPr>
+        <w:t>Daarom is dit zeer interessant om wat van dichter bij te bekijken en is tevens een mooie aanvullen op het gene ik eerder heb gemaakt.</w:t>
+      </w:r>
+    </w:p>
+    <w:p>
+      <w:pPr>
+        <w:pStyle w:val="Kop2"/>
+        <w:rPr>
+          <w:lang w:eastAsia="nl-BE"/>
+        </w:rPr>
+      </w:pPr>
+      <w:r>
+        <w:rPr>
+          <w:lang w:eastAsia="nl-BE"/>
+        </w:rPr>
+        <w:t>Bron</w:t>
+      </w:r>
+    </w:p>
+    <w:p>
+      <w:pPr>
+        <w:rPr>
+          <w:lang w:eastAsia="nl-BE"/>
+        </w:rPr>
+      </w:pPr>
+      <w:r>
+        <w:rPr>
+          <w:lang w:eastAsia="nl-BE"/>
+        </w:rPr>
+        <w:t>https://www.toolsqa.com/selenium-c-sharp/</w:t>
+      </w:r>
+    </w:p>
+    <w:p>
+      <w:pPr>
         <w:rPr>
           <w:lang w:eastAsia="nl-BE"/>
         </w:rPr>
@@ -11023,7 +12440,15 @@
               </w:numPr>
             </w:pPr>
             <w:r>
-              <w:t>Theorie xUnit testen</w:t>
+              <w:t xml:space="preserve">Theorie </w:t>
+            </w:r>
+            <w:proofErr w:type="spellStart"/>
+            <w:r>
+              <w:t>xUnit</w:t>
+            </w:r>
+            <w:proofErr w:type="spellEnd"/>
+            <w:r>
+              <w:t xml:space="preserve"> testen</w:t>
             </w:r>
           </w:p>
           <w:p>
@@ -11161,7 +12586,15 @@
               </w:numPr>
             </w:pPr>
             <w:r>
-              <w:t>Kennis xUnit uitbreiden</w:t>
+              <w:t xml:space="preserve">Kennis </w:t>
+            </w:r>
+            <w:proofErr w:type="spellStart"/>
+            <w:r>
+              <w:t>xUnit</w:t>
+            </w:r>
+            <w:proofErr w:type="spellEnd"/>
+            <w:r>
+              <w:t xml:space="preserve"> uitbreiden</w:t>
             </w:r>
           </w:p>
           <w:p>
@@ -11173,7 +12606,15 @@
               </w:numPr>
             </w:pPr>
             <w:r>
-              <w:t>Intro complexere xUnit testen</w:t>
+              <w:t xml:space="preserve">Intro complexere </w:t>
+            </w:r>
+            <w:proofErr w:type="spellStart"/>
+            <w:r>
+              <w:t>xUnit</w:t>
+            </w:r>
+            <w:proofErr w:type="spellEnd"/>
+            <w:r>
+              <w:t xml:space="preserve"> testen</w:t>
             </w:r>
           </w:p>
           <w:p>
@@ -11221,8 +12662,13 @@
               </w:numPr>
             </w:pPr>
             <w:r>
-              <w:t>TDD lifecycle</w:t>
-            </w:r>
+              <w:t xml:space="preserve">TDD </w:t>
+            </w:r>
+            <w:proofErr w:type="spellStart"/>
+            <w:r>
+              <w:t>lifecycle</w:t>
+            </w:r>
+            <w:proofErr w:type="spellEnd"/>
           </w:p>
           <w:p>
             <w:pPr>
@@ -11232,8 +12678,13 @@
                 <w:numId w:val="1"/>
               </w:numPr>
             </w:pPr>
-            <w:r>
-              <w:t>Behaviour-driven development</w:t>
+            <w:proofErr w:type="spellStart"/>
+            <w:r>
+              <w:t>Behaviour-driven</w:t>
+            </w:r>
+            <w:proofErr w:type="spellEnd"/>
+            <w:r>
+              <w:t xml:space="preserve"> development</w:t>
             </w:r>
           </w:p>
           <w:p>
@@ -11244,9 +12695,11 @@
                 <w:numId w:val="6"/>
               </w:numPr>
             </w:pPr>
+            <w:proofErr w:type="spellStart"/>
             <w:r>
               <w:t>Gherkin</w:t>
             </w:r>
+            <w:proofErr w:type="spellEnd"/>
           </w:p>
           <w:p>
             <w:pPr>
@@ -11256,9 +12709,11 @@
                 <w:numId w:val="6"/>
               </w:numPr>
             </w:pPr>
+            <w:proofErr w:type="spellStart"/>
             <w:r>
               <w:t>Cucumber</w:t>
             </w:r>
+            <w:proofErr w:type="spellEnd"/>
           </w:p>
           <w:p>
             <w:pPr>
@@ -11323,8 +12778,13 @@
               </w:numPr>
             </w:pPr>
             <w:r>
-              <w:t>Basis exceptions</w:t>
-            </w:r>
+              <w:t xml:space="preserve">Basis </w:t>
+            </w:r>
+            <w:proofErr w:type="spellStart"/>
+            <w:r>
+              <w:t>exceptions</w:t>
+            </w:r>
+            <w:proofErr w:type="spellEnd"/>
           </w:p>
         </w:tc>
         <w:tc>
@@ -11374,8 +12834,13 @@
               </w:numPr>
             </w:pPr>
             <w:r>
-              <w:t>3 AA principle</w:t>
-            </w:r>
+              <w:t xml:space="preserve">3 AA </w:t>
+            </w:r>
+            <w:proofErr w:type="spellStart"/>
+            <w:r>
+              <w:t>principle</w:t>
+            </w:r>
+            <w:proofErr w:type="spellEnd"/>
           </w:p>
           <w:p>
             <w:pPr>
@@ -11386,8 +12851,13 @@
               </w:numPr>
             </w:pPr>
             <w:r>
-              <w:t>Theorie Assert</w:t>
-            </w:r>
+              <w:t xml:space="preserve">Theorie </w:t>
+            </w:r>
+            <w:proofErr w:type="spellStart"/>
+            <w:r>
+              <w:t>Assert</w:t>
+            </w:r>
+            <w:proofErr w:type="spellEnd"/>
           </w:p>
           <w:p>
             <w:pPr>
@@ -11398,8 +12868,13 @@
               </w:numPr>
             </w:pPr>
             <w:r>
-              <w:t>Unit test lifecycle</w:t>
-            </w:r>
+              <w:t xml:space="preserve">Unit test </w:t>
+            </w:r>
+            <w:proofErr w:type="spellStart"/>
+            <w:r>
+              <w:t>lifecycle</w:t>
+            </w:r>
+            <w:proofErr w:type="spellEnd"/>
           </w:p>
           <w:p>
             <w:pPr>
@@ -11422,8 +12897,21 @@
               </w:numPr>
             </w:pPr>
             <w:r>
-              <w:t>Verdiepen MSDN documentatie van exceptions in unit testing</w:t>
-            </w:r>
+              <w:t xml:space="preserve">Verdiepen MSDN documentatie van </w:t>
+            </w:r>
+            <w:proofErr w:type="spellStart"/>
+            <w:r>
+              <w:t>exceptions</w:t>
+            </w:r>
+            <w:proofErr w:type="spellEnd"/>
+            <w:r>
+              <w:t xml:space="preserve"> in unit </w:t>
+            </w:r>
+            <w:proofErr w:type="spellStart"/>
+            <w:r>
+              <w:t>testing</w:t>
+            </w:r>
+            <w:proofErr w:type="spellEnd"/>
           </w:p>
           <w:p>
             <w:pPr>
@@ -11434,11 +12922,16 @@
               </w:numPr>
             </w:pPr>
             <w:r>
-              <w:t>Theorie m</w:t>
+              <w:t xml:space="preserve">Theorie </w:t>
+            </w:r>
+            <w:proofErr w:type="spellStart"/>
+            <w:r>
+              <w:t>m</w:t>
             </w:r>
             <w:r>
               <w:t>ocktesten</w:t>
             </w:r>
+            <w:proofErr w:type="spellEnd"/>
           </w:p>
           <w:p>
             <w:pPr>
@@ -11449,8 +12942,13 @@
               </w:numPr>
             </w:pPr>
             <w:r>
-              <w:t>Opstarten mocktesten</w:t>
-            </w:r>
+              <w:t xml:space="preserve">Opstarten </w:t>
+            </w:r>
+            <w:proofErr w:type="spellStart"/>
+            <w:r>
+              <w:t>mocktesten</w:t>
+            </w:r>
+            <w:proofErr w:type="spellEnd"/>
           </w:p>
         </w:tc>
         <w:tc>
@@ -11503,8 +13001,13 @@
               </w:numPr>
             </w:pPr>
             <w:r>
-              <w:t>Dieper ingaan op exceptions</w:t>
-            </w:r>
+              <w:t xml:space="preserve">Dieper ingaan op </w:t>
+            </w:r>
+            <w:proofErr w:type="spellStart"/>
+            <w:r>
+              <w:t>exceptions</w:t>
+            </w:r>
+            <w:proofErr w:type="spellEnd"/>
           </w:p>
           <w:p>
             <w:pPr>
@@ -11515,8 +13018,13 @@
               </w:numPr>
             </w:pPr>
             <w:r>
-              <w:t>Soorten exceptions</w:t>
-            </w:r>
+              <w:t xml:space="preserve">Soorten </w:t>
+            </w:r>
+            <w:proofErr w:type="spellStart"/>
+            <w:r>
+              <w:t>exceptions</w:t>
+            </w:r>
+            <w:proofErr w:type="spellEnd"/>
           </w:p>
           <w:p>
             <w:pPr>
@@ -11593,7 +13101,15 @@
               </w:numPr>
             </w:pPr>
             <w:r>
-              <w:t>Theorie intregation tests</w:t>
+              <w:t xml:space="preserve">Theorie </w:t>
+            </w:r>
+            <w:proofErr w:type="spellStart"/>
+            <w:r>
+              <w:t>intregation</w:t>
+            </w:r>
+            <w:proofErr w:type="spellEnd"/>
+            <w:r>
+              <w:t xml:space="preserve"> tests</w:t>
             </w:r>
           </w:p>
           <w:p>
@@ -11605,7 +13121,15 @@
               </w:numPr>
             </w:pPr>
             <w:r>
-              <w:t>Opstarten voorbeeld integration test</w:t>
+              <w:t xml:space="preserve">Opstarten voorbeeld </w:t>
+            </w:r>
+            <w:proofErr w:type="spellStart"/>
+            <w:r>
+              <w:t>integration</w:t>
+            </w:r>
+            <w:proofErr w:type="spellEnd"/>
+            <w:r>
+              <w:t xml:space="preserve"> test</w:t>
             </w:r>
           </w:p>
           <w:p>
@@ -11688,7 +13212,15 @@
               </w:numPr>
             </w:pPr>
             <w:r>
-              <w:t>Kennis Testing Web API vergaren</w:t>
+              <w:t xml:space="preserve">Kennis </w:t>
+            </w:r>
+            <w:proofErr w:type="spellStart"/>
+            <w:r>
+              <w:t>Testing</w:t>
+            </w:r>
+            <w:proofErr w:type="spellEnd"/>
+            <w:r>
+              <w:t xml:space="preserve"> Web API vergaren</w:t>
             </w:r>
           </w:p>
           <w:p>
@@ -11701,7 +13233,15 @@
             </w:pPr>
             <w:r>
               <w:lastRenderedPageBreak/>
-              <w:t xml:space="preserve">Andere cursus geraadpleegd om te verdiepen in Kestrel: </w:t>
+              <w:t xml:space="preserve">Andere cursus geraadpleegd om te verdiepen in </w:t>
+            </w:r>
+            <w:proofErr w:type="spellStart"/>
+            <w:r>
+              <w:t>Kestrel</w:t>
+            </w:r>
+            <w:proofErr w:type="spellEnd"/>
+            <w:r>
+              <w:t xml:space="preserve">: </w:t>
             </w:r>
             <w:r>
               <w:t>https://dotnettutorials.net/lesson/kestrel-web-server-asp-net-core/</w:t>
@@ -11767,7 +13307,15 @@
               </w:numPr>
             </w:pPr>
             <w:r>
-              <w:t>Testen of api wel degelijk is opgeroepen op basis van response code</w:t>
+              <w:t xml:space="preserve">Testen of </w:t>
+            </w:r>
+            <w:proofErr w:type="spellStart"/>
+            <w:r>
+              <w:t>api</w:t>
+            </w:r>
+            <w:proofErr w:type="spellEnd"/>
+            <w:r>
+              <w:t xml:space="preserve"> wel degelijk is opgeroepen op basis van response code</w:t>
             </w:r>
           </w:p>
           <w:p>
@@ -11779,7 +13327,15 @@
               </w:numPr>
             </w:pPr>
             <w:r>
-              <w:t>Testen of juiste waarde in api call zit</w:t>
+              <w:t xml:space="preserve">Testen of juiste waarde in </w:t>
+            </w:r>
+            <w:proofErr w:type="spellStart"/>
+            <w:r>
+              <w:t>api</w:t>
+            </w:r>
+            <w:proofErr w:type="spellEnd"/>
+            <w:r>
+              <w:t xml:space="preserve"> call zit</w:t>
             </w:r>
           </w:p>
           <w:p>
@@ -11790,9 +13346,19 @@
                 <w:numId w:val="1"/>
               </w:numPr>
             </w:pPr>
-            <w:r>
-              <w:t>Fluent Assertions</w:t>
-            </w:r>
+            <w:proofErr w:type="spellStart"/>
+            <w:r>
+              <w:t>Fluent</w:t>
+            </w:r>
+            <w:proofErr w:type="spellEnd"/>
+            <w:r>
+              <w:t xml:space="preserve"> </w:t>
+            </w:r>
+            <w:proofErr w:type="spellStart"/>
+            <w:r>
+              <w:t>Assertions</w:t>
+            </w:r>
+            <w:proofErr w:type="spellEnd"/>
           </w:p>
         </w:tc>
         <w:tc>
@@ -11929,7 +13495,13 @@
           </w:tcPr>
           <w:p>
             <w:r>
-              <w:t>18/12/2021</w:t>
+              <w:t>1</w:t>
+            </w:r>
+            <w:r>
+              <w:t>1</w:t>
+            </w:r>
+            <w:r>
+              <w:t>/12/2021</w:t>
             </w:r>
           </w:p>
         </w:tc>
@@ -11961,6 +13533,60 @@
           </w:p>
         </w:tc>
       </w:tr>
+      <w:tr>
+        <w:trPr>
+          <w:trHeight w:val="280"/>
+        </w:trPr>
+        <w:tc>
+          <w:tcPr>
+            <w:tcW w:w="2228" w:type="dxa"/>
+          </w:tcPr>
+          <w:p>
+            <w:r>
+              <w:t>15/12/2021</w:t>
+            </w:r>
+          </w:p>
+        </w:tc>
+        <w:tc>
+          <w:tcPr>
+            <w:tcW w:w="3808" w:type="dxa"/>
+          </w:tcPr>
+          <w:p>
+            <w:pPr>
+              <w:pStyle w:val="Lijstalinea"/>
+              <w:numPr>
+                <w:ilvl w:val="0"/>
+                <w:numId w:val="1"/>
+              </w:numPr>
+            </w:pPr>
+            <w:r>
+              <w:t>Theorie Selenium opfrissen</w:t>
+            </w:r>
+          </w:p>
+          <w:p>
+            <w:pPr>
+              <w:pStyle w:val="Lijstalinea"/>
+              <w:numPr>
+                <w:ilvl w:val="0"/>
+                <w:numId w:val="1"/>
+              </w:numPr>
+            </w:pPr>
+            <w:r>
+              <w:t>Nieuwe cursus zoeken</w:t>
+            </w:r>
+          </w:p>
+        </w:tc>
+        <w:tc>
+          <w:tcPr>
+            <w:tcW w:w="3026" w:type="dxa"/>
+          </w:tcPr>
+          <w:p>
+            <w:r>
+              <w:t>1 uur</w:t>
+            </w:r>
+          </w:p>
+        </w:tc>
+      </w:tr>
     </w:tbl>
     <w:p>
       <w:r>
@@ -11991,7 +13617,15 @@
         <w:jc w:val="both"/>
       </w:pPr>
       <w:r>
-        <w:t>Vervolgens waren er de testen zelf. Bij iedere test hoorde wel een redelijk blok theorie. Zo is er bij bijvoorbeeld Exception handeling een heel wat uitgebreider stuk theorie aan gekoppeld dan oorspronkelijk gedacht.</w:t>
+        <w:t xml:space="preserve">Vervolgens waren er de testen zelf. Bij iedere test hoorde wel een redelijk blok theorie. Zo is er bij bijvoorbeeld </w:t>
+      </w:r>
+      <w:proofErr w:type="spellStart"/>
+      <w:r>
+        <w:t>Exception</w:t>
+      </w:r>
+      <w:proofErr w:type="spellEnd"/>
+      <w:r>
+        <w:t xml:space="preserve"> handeling een heel wat uitgebreider stuk theorie aan gekoppeld dan oorspronkelijk gedacht.</w:t>
       </w:r>
     </w:p>
     <w:p>
@@ -11999,7 +13633,39 @@
         <w:jc w:val="both"/>
       </w:pPr>
       <w:r>
-        <w:t>Persoonlijk dacht ik dat mocktesten met mockdata niet echt nuttig waren en dat er beter getest kan worden met de huidige data. Wat ik dankzij de cursus heb ingezien is dat je door gebruik te maken van mockdata je je kan verplaatsen naar een virtueel moment. Als je nu iets zou testen zal dat waarschijnlijk niets speciaals opleveren maar wat wanneer de applicatie bijvoorbeeld runt terwijl er een jaarovergang is. Via mockdata kan je dus het huidig tijdstip veranderen naar een testen moment.</w:t>
+        <w:t xml:space="preserve">Persoonlijk dacht ik dat </w:t>
+      </w:r>
+      <w:proofErr w:type="spellStart"/>
+      <w:r>
+        <w:t>mocktesten</w:t>
+      </w:r>
+      <w:proofErr w:type="spellEnd"/>
+      <w:r>
+        <w:t xml:space="preserve"> met </w:t>
+      </w:r>
+      <w:proofErr w:type="spellStart"/>
+      <w:r>
+        <w:t>mockdata</w:t>
+      </w:r>
+      <w:proofErr w:type="spellEnd"/>
+      <w:r>
+        <w:t xml:space="preserve"> niet echt nuttig waren en dat er beter getest kan worden met de huidige data. Wat ik dankzij de cursus heb ingezien is dat je door gebruik te maken van </w:t>
+      </w:r>
+      <w:proofErr w:type="spellStart"/>
+      <w:r>
+        <w:t>mockdata</w:t>
+      </w:r>
+      <w:proofErr w:type="spellEnd"/>
+      <w:r>
+        <w:t xml:space="preserve"> je je kan verplaatsen naar een virtueel moment. Als je nu iets zou testen zal dat waarschijnlijk niets speciaals opleveren maar wat wanneer de applicatie bijvoorbeeld runt terwijl er een jaarovergang is. Via </w:t>
+      </w:r>
+      <w:proofErr w:type="spellStart"/>
+      <w:r>
+        <w:t>mockdata</w:t>
+      </w:r>
+      <w:proofErr w:type="spellEnd"/>
+      <w:r>
+        <w:t xml:space="preserve"> kan je dus het huidig tijdstip veranderen naar een testen moment.</w:t>
       </w:r>
     </w:p>
     <w:p>
@@ -12014,8 +13680,13 @@
       <w:pPr>
         <w:jc w:val="both"/>
       </w:pPr>
-      <w:r>
-        <w:t>Entity Framework is zeer testvri</w:t>
+      <w:proofErr w:type="spellStart"/>
+      <w:r>
+        <w:t>Entity</w:t>
+      </w:r>
+      <w:proofErr w:type="spellEnd"/>
+      <w:r>
+        <w:t xml:space="preserve"> Framework is zeer testvri</w:t>
       </w:r>
       <w:r>
         <w:t>endelijk. Zo kan je zelf kiezen of je de testen bij de klasse zelf schrijft of je deze in het algemene testproject zet. Mijn voorkeur gaat uit om dit te houden in het testproject zodat je consistent blijft. Indien je enkel testen schrijft voor de database kan je dit wel in de klasse zelf doen.</w:t>
@@ -12029,7 +13700,15 @@
         <w:t>In tegenstelling tot unit tests, hebben integratietests vaak te maken met de infrastructuur van de applicatie.</w:t>
       </w:r>
       <w:r>
-        <w:t xml:space="preserve"> Intregatietests zijn dus veel ruimer, belangrijker en hebben dus een grotere impact op de werking van de applicatie.</w:t>
+        <w:t xml:space="preserve"> </w:t>
+      </w:r>
+      <w:proofErr w:type="spellStart"/>
+      <w:r>
+        <w:t>Intregatietests</w:t>
+      </w:r>
+      <w:proofErr w:type="spellEnd"/>
+      <w:r>
+        <w:t xml:space="preserve"> zijn dus veel ruimer, belangrijker en hebben dus een grotere impact op de werking van de applicatie.</w:t>
       </w:r>
     </w:p>
     <w:p>
@@ -12037,7 +13716,23 @@
         <w:jc w:val="both"/>
       </w:pPr>
       <w:r>
-        <w:t>Een standaard ASP.NET Core server is gebaseerd op Kestrel, dat een cross-platform webserver is</w:t>
+        <w:t xml:space="preserve">Een standaard ASP.NET </w:t>
+      </w:r>
+      <w:proofErr w:type="spellStart"/>
+      <w:r>
+        <w:t>Core</w:t>
+      </w:r>
+      <w:proofErr w:type="spellEnd"/>
+      <w:r>
+        <w:t xml:space="preserve"> server is gebaseerd op </w:t>
+      </w:r>
+      <w:proofErr w:type="spellStart"/>
+      <w:r>
+        <w:t>Kestrel</w:t>
+      </w:r>
+      <w:proofErr w:type="spellEnd"/>
+      <w:r>
+        <w:t>, dat een cross-platform webserver is</w:t>
       </w:r>
       <w:r>
         <w:t>. Hiervan had ik eerder nog nooit gehoord maar dit blijkt een uiterst interessante webserver te zijn.</w:t>
@@ -12047,11 +13742,48 @@
       <w:pPr>
         <w:jc w:val="both"/>
       </w:pPr>
-      <w:r>
-        <w:t>Fluent Assertions maken het mogelijk om zowel compactere als leesbaardere code te schrijven en te laten uitvoeren.</w:t>
-      </w:r>
-      <w:r>
-        <w:t xml:space="preserve"> Een nadeel is wel dat de actual en expected vervangen wordt door een message wat het onnodige onduidelijk maakt bij kleine testjes.</w:t>
+      <w:proofErr w:type="spellStart"/>
+      <w:r>
+        <w:t>Fluent</w:t>
+      </w:r>
+      <w:proofErr w:type="spellEnd"/>
+      <w:r>
+        <w:t xml:space="preserve"> </w:t>
+      </w:r>
+      <w:proofErr w:type="spellStart"/>
+      <w:r>
+        <w:t>Assertions</w:t>
+      </w:r>
+      <w:proofErr w:type="spellEnd"/>
+      <w:r>
+        <w:t xml:space="preserve"> maken het mogelijk om zowel compactere als leesbaardere code te schrijven en te laten uitvoeren.</w:t>
+      </w:r>
+      <w:r>
+        <w:t xml:space="preserve"> Een nadeel is wel dat de </w:t>
+      </w:r>
+      <w:proofErr w:type="spellStart"/>
+      <w:r>
+        <w:t>actual</w:t>
+      </w:r>
+      <w:proofErr w:type="spellEnd"/>
+      <w:r>
+        <w:t xml:space="preserve"> en </w:t>
+      </w:r>
+      <w:proofErr w:type="spellStart"/>
+      <w:r>
+        <w:t>expected</w:t>
+      </w:r>
+      <w:proofErr w:type="spellEnd"/>
+      <w:r>
+        <w:t xml:space="preserve"> vervangen wordt door een </w:t>
+      </w:r>
+      <w:proofErr w:type="spellStart"/>
+      <w:r>
+        <w:t>message</w:t>
+      </w:r>
+      <w:proofErr w:type="spellEnd"/>
+      <w:r>
+        <w:t xml:space="preserve"> wat het onnodige onduidelijk maakt bij kleine testjes.</w:t>
       </w:r>
     </w:p>
     <w:p/>

</xml_diff>